<commit_message>
Add LogIn/SignUp Sequence Diagram
</commit_message>
<xml_diff>
--- a/Documents/Các nội dung thực hành - BTL.docx
+++ b/Documents/Các nội dung thực hành - BTL.docx
@@ -49,7 +49,18 @@
           <w:szCs w:val="40"/>
           <w:lang w:val="vi-VN"/>
         </w:rPr>
-        <w:t xml:space="preserve">Phân Tích Yêu Cầu </w:t>
+        <w:t xml:space="preserve">Phân Tích Yêu </w:t>
+      </w:r>
+      <w:r>
+        <w:rPr>
+          <w:rFonts w:ascii="Times New Roman" w:hAnsi="Times New Roman" w:cs="Times New Roman"/>
+          <w:b/>
+          <w:bCs/>
+          <w:sz w:val="40"/>
+          <w:szCs w:val="40"/>
+          <w:lang w:val="vi-VN"/>
+        </w:rPr>
+        <w:t>Cầu:</w:t>
       </w:r>
     </w:p>
     <w:p>
@@ -3114,7 +3125,18 @@
           <w:szCs w:val="40"/>
           <w:lang w:val="vi-VN"/>
         </w:rPr>
-        <w:t>Tuần 2 – Mô Hình Hóa UseCase và Kịch Bản</w:t>
+        <w:t xml:space="preserve">Tuần 2 – Mô Hình Hóa UseCase và Kịch </w:t>
+      </w:r>
+      <w:r>
+        <w:rPr>
+          <w:rFonts w:ascii="Times New Roman" w:hAnsi="Times New Roman" w:cs="Times New Roman"/>
+          <w:b/>
+          <w:bCs/>
+          <w:sz w:val="40"/>
+          <w:szCs w:val="40"/>
+          <w:lang w:val="vi-VN"/>
+        </w:rPr>
+        <w:t>Bản:</w:t>
       </w:r>
     </w:p>
     <w:p>
@@ -6003,7 +6025,18 @@
           <w:szCs w:val="40"/>
           <w:lang w:val="vi-VN"/>
         </w:rPr>
-        <w:t>Thiết Kế Sơ Đồ Lớp (Class Diagram) &amp; Tạo Cơ Sở Code</w:t>
+        <w:t xml:space="preserve">Thiết Kế Sơ Đồ Lớp (Class Diagram) &amp; Tạo Cơ Sở </w:t>
+      </w:r>
+      <w:r>
+        <w:rPr>
+          <w:rFonts w:ascii="Times New Roman" w:hAnsi="Times New Roman" w:cs="Times New Roman"/>
+          <w:b/>
+          <w:bCs/>
+          <w:sz w:val="40"/>
+          <w:szCs w:val="40"/>
+          <w:lang w:val="vi-VN"/>
+        </w:rPr>
+        <w:t>Code:</w:t>
       </w:r>
     </w:p>
     <w:p>
@@ -8902,16 +8935,287 @@
     </w:p>
     <w:p>
       <w:pPr>
-        <w:ind w:left="1080"/>
+        <w:pStyle w:val="ListParagraph"/>
+        <w:numPr>
+          <w:ilvl w:val="0"/>
+          <w:numId w:val="1"/>
+        </w:numPr>
         <w:rPr>
           <w:rFonts w:ascii="Times New Roman" w:hAnsi="Times New Roman" w:cs="Times New Roman"/>
           <w:b/>
           <w:bCs/>
           <w:sz w:val="40"/>
           <w:szCs w:val="40"/>
-          <w:lang w:val="vi-VN"/>
-        </w:rPr>
-      </w:pPr>
+        </w:rPr>
+      </w:pPr>
+      <w:r>
+        <w:rPr>
+          <w:rFonts w:ascii="Times New Roman" w:hAnsi="Times New Roman" w:cs="Times New Roman"/>
+          <w:b/>
+          <w:bCs/>
+          <w:sz w:val="40"/>
+          <w:szCs w:val="40"/>
+        </w:rPr>
+        <w:t xml:space="preserve"> </w:t>
+      </w:r>
+      <w:proofErr w:type="spellStart"/>
+      <w:r>
+        <w:rPr>
+          <w:rFonts w:ascii="Times New Roman" w:hAnsi="Times New Roman" w:cs="Times New Roman"/>
+          <w:b/>
+          <w:bCs/>
+          <w:sz w:val="40"/>
+          <w:szCs w:val="40"/>
+        </w:rPr>
+        <w:t>Thiết</w:t>
+      </w:r>
+      <w:proofErr w:type="spellEnd"/>
+      <w:r>
+        <w:rPr>
+          <w:rFonts w:ascii="Times New Roman" w:hAnsi="Times New Roman" w:cs="Times New Roman"/>
+          <w:b/>
+          <w:bCs/>
+          <w:sz w:val="40"/>
+          <w:szCs w:val="40"/>
+          <w:lang w:val="vi-VN"/>
+        </w:rPr>
+        <w:t xml:space="preserve"> kế tương tác:</w:t>
+      </w:r>
+    </w:p>
+    <w:p>
+      <w:pPr>
+        <w:pStyle w:val="ListParagraph"/>
+        <w:numPr>
+          <w:ilvl w:val="0"/>
+          <w:numId w:val="9"/>
+        </w:numPr>
+        <w:rPr>
+          <w:rFonts w:ascii="Times New Roman" w:hAnsi="Times New Roman" w:cs="Times New Roman"/>
+          <w:b/>
+          <w:bCs/>
+          <w:sz w:val="36"/>
+          <w:szCs w:val="36"/>
+        </w:rPr>
+      </w:pPr>
+      <w:r>
+        <w:rPr>
+          <w:rFonts w:ascii="Times New Roman" w:hAnsi="Times New Roman" w:cs="Times New Roman"/>
+          <w:b/>
+          <w:bCs/>
+          <w:sz w:val="36"/>
+          <w:szCs w:val="36"/>
+          <w:lang w:val="vi-VN"/>
+        </w:rPr>
+        <w:lastRenderedPageBreak/>
+        <w:t>Biểu đồ trình tự (Sequence Diagram):</w:t>
+      </w:r>
+    </w:p>
+    <w:p>
+      <w:pPr>
+        <w:pStyle w:val="ListParagraph"/>
+        <w:ind w:left="1440"/>
+        <w:rPr>
+          <w:rFonts w:ascii="Times New Roman" w:hAnsi="Times New Roman" w:cs="Times New Roman"/>
+          <w:b/>
+          <w:bCs/>
+          <w:sz w:val="32"/>
+          <w:szCs w:val="32"/>
+        </w:rPr>
+      </w:pPr>
+      <w:r>
+        <w:rPr>
+          <w:rFonts w:ascii="Times New Roman" w:hAnsi="Times New Roman" w:cs="Times New Roman"/>
+          <w:b/>
+          <w:bCs/>
+          <w:sz w:val="32"/>
+          <w:szCs w:val="32"/>
+          <w:lang w:val="vi-VN"/>
+        </w:rPr>
+        <w:t xml:space="preserve">- Login &amp; </w:t>
+      </w:r>
+      <w:r>
+        <w:rPr>
+          <w:rFonts w:ascii="Times New Roman" w:hAnsi="Times New Roman" w:cs="Times New Roman"/>
+          <w:b/>
+          <w:bCs/>
+          <w:sz w:val="32"/>
+          <w:szCs w:val="32"/>
+          <w:lang w:val="vi-VN"/>
+        </w:rPr>
+        <w:t>SignUp:</w:t>
+      </w:r>
+    </w:p>
+    <w:p>
+      <w:pPr>
+        <w:rPr>
+          <w:lang w:val="vi-VN"/>
+        </w:rPr>
+      </w:pPr>
+      <w:r>
+        <w:rPr>
+          <w:noProof/>
+        </w:rPr>
+        <w:drawing>
+          <wp:inline distT="0" distB="0" distL="0" distR="0" wp14:anchorId="1BD4D498" wp14:editId="64D29B74">
+            <wp:extent cx="6120000" cy="7382012"/>
+            <wp:effectExtent l="0" t="0" r="0" b="0"/>
+            <wp:docPr id="1876917451" name="Picture 1" descr="A screenshot of a computer screen&#10;&#10;AI-generated content may be incorrect."/>
+            <wp:cNvGraphicFramePr>
+              <a:graphicFrameLocks xmlns:a="http://schemas.openxmlformats.org/drawingml/2006/main" noChangeAspect="1"/>
+            </wp:cNvGraphicFramePr>
+            <a:graphic xmlns:a="http://schemas.openxmlformats.org/drawingml/2006/main">
+              <a:graphicData uri="http://schemas.openxmlformats.org/drawingml/2006/picture">
+                <pic:pic xmlns:pic="http://schemas.openxmlformats.org/drawingml/2006/picture">
+                  <pic:nvPicPr>
+                    <pic:cNvPr id="1876917451" name="Picture 1" descr="A screenshot of a computer screen&#10;&#10;AI-generated content may be incorrect."/>
+                    <pic:cNvPicPr/>
+                  </pic:nvPicPr>
+                  <pic:blipFill>
+                    <a:blip r:embed="rId11">
+                      <a:extLst>
+                        <a:ext uri="{28A0092B-C50C-407E-A947-70E740481C1C}">
+                          <a14:useLocalDpi xmlns:a14="http://schemas.microsoft.com/office/drawing/2010/main" val="0"/>
+                        </a:ext>
+                      </a:extLst>
+                    </a:blip>
+                    <a:stretch>
+                      <a:fillRect/>
+                    </a:stretch>
+                  </pic:blipFill>
+                  <pic:spPr>
+                    <a:xfrm>
+                      <a:off x="0" y="0"/>
+                      <a:ext cx="6120000" cy="7382012"/>
+                    </a:xfrm>
+                    <a:prstGeom prst="rect">
+                      <a:avLst/>
+                    </a:prstGeom>
+                  </pic:spPr>
+                </pic:pic>
+              </a:graphicData>
+            </a:graphic>
+          </wp:inline>
+        </w:drawing>
+      </w:r>
+    </w:p>
+    <w:p>
+      <w:pPr>
+        <w:rPr>
+          <w:lang w:val="vi-VN"/>
+        </w:rPr>
+      </w:pPr>
+      <w:r>
+        <w:rPr>
+          <w:noProof/>
+          <w:lang w:val="vi-VN"/>
+        </w:rPr>
+        <w:lastRenderedPageBreak/>
+        <w:drawing>
+          <wp:inline distT="0" distB="0" distL="0" distR="0" wp14:anchorId="12C1EBAC" wp14:editId="55B6CF3C">
+            <wp:extent cx="6120000" cy="4796615"/>
+            <wp:effectExtent l="0" t="0" r="0" b="4445"/>
+            <wp:docPr id="99896964" name="Picture 2" descr="A diagram of a sign up&#10;&#10;AI-generated content may be incorrect."/>
+            <wp:cNvGraphicFramePr>
+              <a:graphicFrameLocks xmlns:a="http://schemas.openxmlformats.org/drawingml/2006/main" noChangeAspect="1"/>
+            </wp:cNvGraphicFramePr>
+            <a:graphic xmlns:a="http://schemas.openxmlformats.org/drawingml/2006/main">
+              <a:graphicData uri="http://schemas.openxmlformats.org/drawingml/2006/picture">
+                <pic:pic xmlns:pic="http://schemas.openxmlformats.org/drawingml/2006/picture">
+                  <pic:nvPicPr>
+                    <pic:cNvPr id="99896964" name="Picture 2" descr="A diagram of a sign up&#10;&#10;AI-generated content may be incorrect."/>
+                    <pic:cNvPicPr/>
+                  </pic:nvPicPr>
+                  <pic:blipFill>
+                    <a:blip r:embed="rId12">
+                      <a:extLst>
+                        <a:ext uri="{28A0092B-C50C-407E-A947-70E740481C1C}">
+                          <a14:useLocalDpi xmlns:a14="http://schemas.microsoft.com/office/drawing/2010/main" val="0"/>
+                        </a:ext>
+                      </a:extLst>
+                    </a:blip>
+                    <a:stretch>
+                      <a:fillRect/>
+                    </a:stretch>
+                  </pic:blipFill>
+                  <pic:spPr>
+                    <a:xfrm>
+                      <a:off x="0" y="0"/>
+                      <a:ext cx="6120000" cy="4796615"/>
+                    </a:xfrm>
+                    <a:prstGeom prst="rect">
+                      <a:avLst/>
+                    </a:prstGeom>
+                  </pic:spPr>
+                </pic:pic>
+              </a:graphicData>
+            </a:graphic>
+          </wp:inline>
+        </w:drawing>
+      </w:r>
+    </w:p>
+    <w:p>
+      <w:pPr>
+        <w:rPr>
+          <w:b/>
+          <w:bCs/>
+          <w:sz w:val="32"/>
+          <w:szCs w:val="32"/>
+          <w:lang w:val="vi-VN"/>
+        </w:rPr>
+      </w:pPr>
+      <w:r>
+        <w:rPr>
+          <w:lang w:val="vi-VN"/>
+        </w:rPr>
+        <w:tab/>
+      </w:r>
+      <w:r>
+        <w:rPr>
+          <w:b/>
+          <w:bCs/>
+          <w:sz w:val="32"/>
+          <w:szCs w:val="32"/>
+          <w:lang w:val="vi-VN"/>
+        </w:rPr>
+        <w:t>-  Register/Cancel Donation Blood:</w:t>
+      </w:r>
+    </w:p>
+    <w:p>
+      <w:pPr>
+        <w:rPr>
+          <w:b/>
+          <w:bCs/>
+          <w:sz w:val="32"/>
+          <w:szCs w:val="32"/>
+        </w:rPr>
+      </w:pPr>
+    </w:p>
+    <w:p>
+      <w:pPr>
+        <w:pStyle w:val="ListParagraph"/>
+        <w:numPr>
+          <w:ilvl w:val="0"/>
+          <w:numId w:val="9"/>
+        </w:numPr>
+        <w:rPr>
+          <w:rFonts w:ascii="Times New Roman" w:hAnsi="Times New Roman" w:cs="Times New Roman"/>
+          <w:b/>
+          <w:bCs/>
+          <w:sz w:val="36"/>
+          <w:szCs w:val="36"/>
+        </w:rPr>
+      </w:pPr>
+      <w:r>
+        <w:rPr>
+          <w:rFonts w:ascii="Times New Roman" w:hAnsi="Times New Roman" w:cs="Times New Roman"/>
+          <w:b/>
+          <w:bCs/>
+          <w:sz w:val="36"/>
+          <w:szCs w:val="36"/>
+          <w:lang w:val="vi-VN"/>
+        </w:rPr>
+        <w:t>Thiết kế giao diện (Figma):</w:t>
+      </w:r>
     </w:p>
     <w:sectPr>
       <w:pgSz w:w="12240" w:h="15840"/>
@@ -9015,16 +9319,16 @@
     </w:lvl>
   </w:abstractNum>
   <w:abstractNum w:abstractNumId="1" w15:restartNumberingAfterBreak="0">
-    <w:nsid w:val="52A8459E"/>
+    <w:nsid w:val="5076018C"/>
     <w:multiLevelType w:val="hybridMultilevel"/>
-    <w:tmpl w:val="BE16EF84"/>
-    <w:lvl w:ilvl="0" w:tplc="D19872AC">
+    <w:tmpl w:val="EAD219D8"/>
+    <w:lvl w:ilvl="0" w:tplc="87A89BEA">
       <w:start w:val="1"/>
       <w:numFmt w:val="decimal"/>
       <w:lvlText w:val="%1."/>
       <w:lvlJc w:val="left"/>
       <w:pPr>
-        <w:ind w:left="3960" w:hanging="360"/>
+        <w:ind w:left="1440" w:hanging="360"/>
       </w:pPr>
       <w:rPr>
         <w:rFonts w:hint="default"/>
@@ -9036,7 +9340,7 @@
       <w:lvlText w:val="%2."/>
       <w:lvlJc w:val="left"/>
       <w:pPr>
-        <w:ind w:left="4680" w:hanging="360"/>
+        <w:ind w:left="2160" w:hanging="360"/>
       </w:pPr>
     </w:lvl>
     <w:lvl w:ilvl="2" w:tplc="0409001B" w:tentative="1">
@@ -9045,7 +9349,7 @@
       <w:lvlText w:val="%3."/>
       <w:lvlJc w:val="right"/>
       <w:pPr>
-        <w:ind w:left="5400" w:hanging="180"/>
+        <w:ind w:left="2880" w:hanging="180"/>
       </w:pPr>
     </w:lvl>
     <w:lvl w:ilvl="3" w:tplc="0409000F" w:tentative="1">
@@ -9054,7 +9358,7 @@
       <w:lvlText w:val="%4."/>
       <w:lvlJc w:val="left"/>
       <w:pPr>
-        <w:ind w:left="6120" w:hanging="360"/>
+        <w:ind w:left="3600" w:hanging="360"/>
       </w:pPr>
     </w:lvl>
     <w:lvl w:ilvl="4" w:tplc="04090019" w:tentative="1">
@@ -9063,7 +9367,7 @@
       <w:lvlText w:val="%5."/>
       <w:lvlJc w:val="left"/>
       <w:pPr>
-        <w:ind w:left="6840" w:hanging="360"/>
+        <w:ind w:left="4320" w:hanging="360"/>
       </w:pPr>
     </w:lvl>
     <w:lvl w:ilvl="5" w:tplc="0409001B" w:tentative="1">
@@ -9072,7 +9376,7 @@
       <w:lvlText w:val="%6."/>
       <w:lvlJc w:val="right"/>
       <w:pPr>
-        <w:ind w:left="7560" w:hanging="180"/>
+        <w:ind w:left="5040" w:hanging="180"/>
       </w:pPr>
     </w:lvl>
     <w:lvl w:ilvl="6" w:tplc="0409000F" w:tentative="1">
@@ -9081,7 +9385,7 @@
       <w:lvlText w:val="%7."/>
       <w:lvlJc w:val="left"/>
       <w:pPr>
-        <w:ind w:left="8280" w:hanging="360"/>
+        <w:ind w:left="5760" w:hanging="360"/>
       </w:pPr>
     </w:lvl>
     <w:lvl w:ilvl="7" w:tplc="04090019" w:tentative="1">
@@ -9090,7 +9394,7 @@
       <w:lvlText w:val="%8."/>
       <w:lvlJc w:val="left"/>
       <w:pPr>
-        <w:ind w:left="9000" w:hanging="360"/>
+        <w:ind w:left="6480" w:hanging="360"/>
       </w:pPr>
     </w:lvl>
     <w:lvl w:ilvl="8" w:tplc="0409001B" w:tentative="1">
@@ -9099,11 +9403,100 @@
       <w:lvlText w:val="%9."/>
       <w:lvlJc w:val="right"/>
       <w:pPr>
-        <w:ind w:left="9720" w:hanging="180"/>
+        <w:ind w:left="7200" w:hanging="180"/>
       </w:pPr>
     </w:lvl>
   </w:abstractNum>
   <w:abstractNum w:abstractNumId="2" w15:restartNumberingAfterBreak="0">
+    <w:nsid w:val="52A8459E"/>
+    <w:multiLevelType w:val="hybridMultilevel"/>
+    <w:tmpl w:val="BE16EF84"/>
+    <w:lvl w:ilvl="0" w:tplc="D19872AC">
+      <w:start w:val="1"/>
+      <w:numFmt w:val="decimal"/>
+      <w:lvlText w:val="%1."/>
+      <w:lvlJc w:val="left"/>
+      <w:pPr>
+        <w:ind w:left="3960" w:hanging="360"/>
+      </w:pPr>
+      <w:rPr>
+        <w:rFonts w:hint="default"/>
+      </w:rPr>
+    </w:lvl>
+    <w:lvl w:ilvl="1" w:tplc="04090019" w:tentative="1">
+      <w:start w:val="1"/>
+      <w:numFmt w:val="lowerLetter"/>
+      <w:lvlText w:val="%2."/>
+      <w:lvlJc w:val="left"/>
+      <w:pPr>
+        <w:ind w:left="4680" w:hanging="360"/>
+      </w:pPr>
+    </w:lvl>
+    <w:lvl w:ilvl="2" w:tplc="0409001B" w:tentative="1">
+      <w:start w:val="1"/>
+      <w:numFmt w:val="lowerRoman"/>
+      <w:lvlText w:val="%3."/>
+      <w:lvlJc w:val="right"/>
+      <w:pPr>
+        <w:ind w:left="5400" w:hanging="180"/>
+      </w:pPr>
+    </w:lvl>
+    <w:lvl w:ilvl="3" w:tplc="0409000F" w:tentative="1">
+      <w:start w:val="1"/>
+      <w:numFmt w:val="decimal"/>
+      <w:lvlText w:val="%4."/>
+      <w:lvlJc w:val="left"/>
+      <w:pPr>
+        <w:ind w:left="6120" w:hanging="360"/>
+      </w:pPr>
+    </w:lvl>
+    <w:lvl w:ilvl="4" w:tplc="04090019" w:tentative="1">
+      <w:start w:val="1"/>
+      <w:numFmt w:val="lowerLetter"/>
+      <w:lvlText w:val="%5."/>
+      <w:lvlJc w:val="left"/>
+      <w:pPr>
+        <w:ind w:left="6840" w:hanging="360"/>
+      </w:pPr>
+    </w:lvl>
+    <w:lvl w:ilvl="5" w:tplc="0409001B" w:tentative="1">
+      <w:start w:val="1"/>
+      <w:numFmt w:val="lowerRoman"/>
+      <w:lvlText w:val="%6."/>
+      <w:lvlJc w:val="right"/>
+      <w:pPr>
+        <w:ind w:left="7560" w:hanging="180"/>
+      </w:pPr>
+    </w:lvl>
+    <w:lvl w:ilvl="6" w:tplc="0409000F" w:tentative="1">
+      <w:start w:val="1"/>
+      <w:numFmt w:val="decimal"/>
+      <w:lvlText w:val="%7."/>
+      <w:lvlJc w:val="left"/>
+      <w:pPr>
+        <w:ind w:left="8280" w:hanging="360"/>
+      </w:pPr>
+    </w:lvl>
+    <w:lvl w:ilvl="7" w:tplc="04090019" w:tentative="1">
+      <w:start w:val="1"/>
+      <w:numFmt w:val="lowerLetter"/>
+      <w:lvlText w:val="%8."/>
+      <w:lvlJc w:val="left"/>
+      <w:pPr>
+        <w:ind w:left="9000" w:hanging="360"/>
+      </w:pPr>
+    </w:lvl>
+    <w:lvl w:ilvl="8" w:tplc="0409001B" w:tentative="1">
+      <w:start w:val="1"/>
+      <w:numFmt w:val="lowerRoman"/>
+      <w:lvlText w:val="%9."/>
+      <w:lvlJc w:val="right"/>
+      <w:pPr>
+        <w:ind w:left="9720" w:hanging="180"/>
+      </w:pPr>
+    </w:lvl>
+  </w:abstractNum>
+  <w:abstractNum w:abstractNumId="3" w15:restartNumberingAfterBreak="0">
     <w:nsid w:val="536810E1"/>
     <w:multiLevelType w:val="multilevel"/>
     <w:tmpl w:val="4A529708"/>
@@ -9224,7 +9617,7 @@
       </w:rPr>
     </w:lvl>
   </w:abstractNum>
-  <w:abstractNum w:abstractNumId="3" w15:restartNumberingAfterBreak="0">
+  <w:abstractNum w:abstractNumId="4" w15:restartNumberingAfterBreak="0">
     <w:nsid w:val="572B676B"/>
     <w:multiLevelType w:val="hybridMultilevel"/>
     <w:tmpl w:val="264ECED4"/>
@@ -9313,7 +9706,7 @@
       </w:pPr>
     </w:lvl>
   </w:abstractNum>
-  <w:abstractNum w:abstractNumId="4" w15:restartNumberingAfterBreak="0">
+  <w:abstractNum w:abstractNumId="5" w15:restartNumberingAfterBreak="0">
     <w:nsid w:val="5BBE611D"/>
     <w:multiLevelType w:val="multilevel"/>
     <w:tmpl w:val="CDB89B30"/>
@@ -9462,7 +9855,7 @@
       </w:rPr>
     </w:lvl>
   </w:abstractNum>
-  <w:abstractNum w:abstractNumId="5" w15:restartNumberingAfterBreak="0">
+  <w:abstractNum w:abstractNumId="6" w15:restartNumberingAfterBreak="0">
     <w:nsid w:val="603E040D"/>
     <w:multiLevelType w:val="hybridMultilevel"/>
     <w:tmpl w:val="5F546F98"/>
@@ -9551,7 +9944,7 @@
       </w:pPr>
     </w:lvl>
   </w:abstractNum>
-  <w:abstractNum w:abstractNumId="6" w15:restartNumberingAfterBreak="0">
+  <w:abstractNum w:abstractNumId="7" w15:restartNumberingAfterBreak="0">
     <w:nsid w:val="68B23AD2"/>
     <w:multiLevelType w:val="hybridMultilevel"/>
     <w:tmpl w:val="BE16EF84"/>
@@ -9640,26 +10033,121 @@
       </w:pPr>
     </w:lvl>
   </w:abstractNum>
+  <w:abstractNum w:abstractNumId="8" w15:restartNumberingAfterBreak="0">
+    <w:nsid w:val="6F4329D9"/>
+    <w:multiLevelType w:val="hybridMultilevel"/>
+    <w:tmpl w:val="78803186"/>
+    <w:lvl w:ilvl="0" w:tplc="97E24D4A">
+      <w:start w:val="1"/>
+      <w:numFmt w:val="decimal"/>
+      <w:lvlText w:val="%1."/>
+      <w:lvlJc w:val="left"/>
+      <w:pPr>
+        <w:ind w:left="1440" w:hanging="360"/>
+      </w:pPr>
+      <w:rPr>
+        <w:rFonts w:hint="default"/>
+      </w:rPr>
+    </w:lvl>
+    <w:lvl w:ilvl="1" w:tplc="04090019" w:tentative="1">
+      <w:start w:val="1"/>
+      <w:numFmt w:val="lowerLetter"/>
+      <w:lvlText w:val="%2."/>
+      <w:lvlJc w:val="left"/>
+      <w:pPr>
+        <w:ind w:left="2160" w:hanging="360"/>
+      </w:pPr>
+    </w:lvl>
+    <w:lvl w:ilvl="2" w:tplc="0409001B" w:tentative="1">
+      <w:start w:val="1"/>
+      <w:numFmt w:val="lowerRoman"/>
+      <w:lvlText w:val="%3."/>
+      <w:lvlJc w:val="right"/>
+      <w:pPr>
+        <w:ind w:left="2880" w:hanging="180"/>
+      </w:pPr>
+    </w:lvl>
+    <w:lvl w:ilvl="3" w:tplc="0409000F" w:tentative="1">
+      <w:start w:val="1"/>
+      <w:numFmt w:val="decimal"/>
+      <w:lvlText w:val="%4."/>
+      <w:lvlJc w:val="left"/>
+      <w:pPr>
+        <w:ind w:left="3600" w:hanging="360"/>
+      </w:pPr>
+    </w:lvl>
+    <w:lvl w:ilvl="4" w:tplc="04090019" w:tentative="1">
+      <w:start w:val="1"/>
+      <w:numFmt w:val="lowerLetter"/>
+      <w:lvlText w:val="%5."/>
+      <w:lvlJc w:val="left"/>
+      <w:pPr>
+        <w:ind w:left="4320" w:hanging="360"/>
+      </w:pPr>
+    </w:lvl>
+    <w:lvl w:ilvl="5" w:tplc="0409001B" w:tentative="1">
+      <w:start w:val="1"/>
+      <w:numFmt w:val="lowerRoman"/>
+      <w:lvlText w:val="%6."/>
+      <w:lvlJc w:val="right"/>
+      <w:pPr>
+        <w:ind w:left="5040" w:hanging="180"/>
+      </w:pPr>
+    </w:lvl>
+    <w:lvl w:ilvl="6" w:tplc="0409000F" w:tentative="1">
+      <w:start w:val="1"/>
+      <w:numFmt w:val="decimal"/>
+      <w:lvlText w:val="%7."/>
+      <w:lvlJc w:val="left"/>
+      <w:pPr>
+        <w:ind w:left="5760" w:hanging="360"/>
+      </w:pPr>
+    </w:lvl>
+    <w:lvl w:ilvl="7" w:tplc="04090019" w:tentative="1">
+      <w:start w:val="1"/>
+      <w:numFmt w:val="lowerLetter"/>
+      <w:lvlText w:val="%8."/>
+      <w:lvlJc w:val="left"/>
+      <w:pPr>
+        <w:ind w:left="6480" w:hanging="360"/>
+      </w:pPr>
+    </w:lvl>
+    <w:lvl w:ilvl="8" w:tplc="0409001B" w:tentative="1">
+      <w:start w:val="1"/>
+      <w:numFmt w:val="lowerRoman"/>
+      <w:lvlText w:val="%9."/>
+      <w:lvlJc w:val="right"/>
+      <w:pPr>
+        <w:ind w:left="7200" w:hanging="180"/>
+      </w:pPr>
+    </w:lvl>
+  </w:abstractNum>
   <w:num w:numId="1" w16cid:durableId="622467294">
     <w:abstractNumId w:val="0"/>
   </w:num>
   <w:num w:numId="2" w16cid:durableId="1238787936">
+    <w:abstractNumId w:val="4"/>
+  </w:num>
+  <w:num w:numId="3" w16cid:durableId="1468277626">
     <w:abstractNumId w:val="3"/>
   </w:num>
-  <w:num w:numId="3" w16cid:durableId="1468277626">
+  <w:num w:numId="4" w16cid:durableId="2078435409">
+    <w:abstractNumId w:val="6"/>
+  </w:num>
+  <w:num w:numId="5" w16cid:durableId="349918746">
+    <w:abstractNumId w:val="5"/>
+  </w:num>
+  <w:num w:numId="6" w16cid:durableId="802508197">
     <w:abstractNumId w:val="2"/>
   </w:num>
-  <w:num w:numId="4" w16cid:durableId="2078435409">
-    <w:abstractNumId w:val="5"/>
+  <w:num w:numId="7" w16cid:durableId="1213032234">
+    <w:abstractNumId w:val="7"/>
   </w:num>
-  <w:num w:numId="5" w16cid:durableId="349918746">
-    <w:abstractNumId w:val="4"/>
-  </w:num>
-  <w:num w:numId="6" w16cid:durableId="802508197">
+  <w:num w:numId="8" w16cid:durableId="1087073508">
     <w:abstractNumId w:val="1"/>
   </w:num>
-  <w:num w:numId="7" w16cid:durableId="1213032234">
-    <w:abstractNumId w:val="6"/>
+  <w:num w:numId="9" w16cid:durableId="1656564693">
+    <w:abstractNumId w:val="8"/>
   </w:num>
 </w:numbering>
 </file>
@@ -10941,6 +11429,14 @@
 </file>
 
 <file path=customXml/item1.xml><?xml version="1.0" encoding="utf-8"?>
+<p:properties xmlns:p="http://schemas.microsoft.com/office/2006/metadata/properties" xmlns:xsi="http://www.w3.org/2001/XMLSchema-instance" xmlns:pc="http://schemas.microsoft.com/office/infopath/2007/PartnerControls">
+  <documentManagement>
+    <_activity xmlns="cf8e3f05-98df-4c12-9718-03092e234684" xsi:nil="true"/>
+  </documentManagement>
+</p:properties>
+</file>
+
+<file path=customXml/item2.xml><?xml version="1.0" encoding="utf-8"?>
 <?mso-contentType ?>
 <FormTemplates xmlns="http://schemas.microsoft.com/sharepoint/v3/contenttype/forms">
   <Display>DocumentLibraryForm</Display>
@@ -10949,19 +11445,7 @@
 </FormTemplates>
 </file>
 
-<file path=customXml/item2.xml><?xml version="1.0" encoding="utf-8"?>
-<p:properties xmlns:p="http://schemas.microsoft.com/office/2006/metadata/properties" xmlns:xsi="http://www.w3.org/2001/XMLSchema-instance" xmlns:pc="http://schemas.microsoft.com/office/infopath/2007/PartnerControls">
-  <documentManagement>
-    <_activity xmlns="cf8e3f05-98df-4c12-9718-03092e234684" xsi:nil="true"/>
-  </documentManagement>
-</p:properties>
-</file>
-
 <file path=customXml/item3.xml><?xml version="1.0" encoding="utf-8"?>
-<b:Sources xmlns:b="http://schemas.openxmlformats.org/officeDocument/2006/bibliography" xmlns="http://schemas.openxmlformats.org/officeDocument/2006/bibliography" SelectedStyle="\APASixthEditionOfficeOnline.xsl" StyleName="APA" Version="6"/>
-</file>
-
-<file path=customXml/item4.xml><?xml version="1.0" encoding="utf-8"?>
 <ct:contentTypeSchema xmlns:ct="http://schemas.microsoft.com/office/2006/metadata/contentType" xmlns:ma="http://schemas.microsoft.com/office/2006/metadata/properties/metaAttributes" ct:_="" ma:_="" ma:contentTypeName="Tài liệu" ma:contentTypeID="0x010100F5861A6DD83DF941A60168F89A40ECA0" ma:contentTypeVersion="5" ma:contentTypeDescription="Tạo tài liệu mới." ma:contentTypeScope="" ma:versionID="e13dbb0b245c3b8f67ac501386ac3655">
   <xsd:schema xmlns:xsd="http://www.w3.org/2001/XMLSchema" xmlns:xs="http://www.w3.org/2001/XMLSchema" xmlns:p="http://schemas.microsoft.com/office/2006/metadata/properties" xmlns:ns3="cf8e3f05-98df-4c12-9718-03092e234684" targetNamespace="http://schemas.microsoft.com/office/2006/metadata/properties" ma:root="true" ma:fieldsID="cca59fbe048b7c97259e83ca18162d07" ns3:_="">
     <xsd:import namespace="cf8e3f05-98df-4c12-9718-03092e234684"/>
@@ -11111,15 +11595,11 @@
 </ct:contentTypeSchema>
 </file>
 
-<file path=customXml/itemProps1.xml><?xml version="1.0" encoding="utf-8"?>
-<ds:datastoreItem xmlns:ds="http://schemas.openxmlformats.org/officeDocument/2006/customXml" ds:itemID="{EB2C309B-9746-4180-ADE8-C7D11BB0A644}">
-  <ds:schemaRefs>
-    <ds:schemaRef ds:uri="http://schemas.microsoft.com/sharepoint/v3/contenttype/forms"/>
-  </ds:schemaRefs>
-</ds:datastoreItem>
+<file path=customXml/item4.xml><?xml version="1.0" encoding="utf-8"?>
+<b:Sources xmlns:b="http://schemas.openxmlformats.org/officeDocument/2006/bibliography" xmlns="http://schemas.openxmlformats.org/officeDocument/2006/bibliography" SelectedStyle="\APASixthEditionOfficeOnline.xsl" StyleName="APA" Version="6"/>
 </file>
 
-<file path=customXml/itemProps2.xml><?xml version="1.0" encoding="utf-8"?>
+<file path=customXml/itemProps1.xml><?xml version="1.0" encoding="utf-8"?>
 <ds:datastoreItem xmlns:ds="http://schemas.openxmlformats.org/officeDocument/2006/customXml" ds:itemID="{6FA7AB0E-3CB7-4031-949F-E593F7F42C55}">
   <ds:schemaRefs>
     <ds:schemaRef ds:uri="http://schemas.microsoft.com/office/2006/metadata/properties"/>
@@ -11129,15 +11609,15 @@
 </ds:datastoreItem>
 </file>
 
-<file path=customXml/itemProps3.xml><?xml version="1.0" encoding="utf-8"?>
-<ds:datastoreItem xmlns:ds="http://schemas.openxmlformats.org/officeDocument/2006/customXml" ds:itemID="{EB726916-88C3-4E21-A028-89FFE9054578}">
+<file path=customXml/itemProps2.xml><?xml version="1.0" encoding="utf-8"?>
+<ds:datastoreItem xmlns:ds="http://schemas.openxmlformats.org/officeDocument/2006/customXml" ds:itemID="{EB2C309B-9746-4180-ADE8-C7D11BB0A644}">
   <ds:schemaRefs>
-    <ds:schemaRef ds:uri="http://schemas.openxmlformats.org/officeDocument/2006/bibliography"/>
+    <ds:schemaRef ds:uri="http://schemas.microsoft.com/sharepoint/v3/contenttype/forms"/>
   </ds:schemaRefs>
 </ds:datastoreItem>
 </file>
 
-<file path=customXml/itemProps4.xml><?xml version="1.0" encoding="utf-8"?>
+<file path=customXml/itemProps3.xml><?xml version="1.0" encoding="utf-8"?>
 <ds:datastoreItem xmlns:ds="http://schemas.openxmlformats.org/officeDocument/2006/customXml" ds:itemID="{D51E1D2F-33E1-4274-B43B-06F6F68B053D}">
   <ds:schemaRefs>
     <ds:schemaRef ds:uri="http://schemas.microsoft.com/office/2006/metadata/contentType"/>
@@ -11153,4 +11633,12 @@
     <ds:schemaRef ds:uri="http://schemas.microsoft.com/internal/obd"/>
   </ds:schemaRefs>
 </ds:datastoreItem>
+</file>
+
+<file path=customXml/itemProps4.xml><?xml version="1.0" encoding="utf-8"?>
+<ds:datastoreItem xmlns:ds="http://schemas.openxmlformats.org/officeDocument/2006/customXml" ds:itemID="{EB726916-88C3-4E21-A028-89FFE9054578}">
+  <ds:schemaRefs>
+    <ds:schemaRef ds:uri="http://schemas.openxmlformats.org/officeDocument/2006/bibliography"/>
+  </ds:schemaRefs>
+</ds:datastoreItem>
 </file>
</xml_diff>

<commit_message>
Add Donor/Staff Sequence Diagram
</commit_message>
<xml_diff>
--- a/Documents/Các nội dung thực hành - BTL.docx
+++ b/Documents/Các nội dung thực hành - BTL.docx
@@ -9111,9 +9111,9 @@
         </w:rPr>
         <w:lastRenderedPageBreak/>
         <w:drawing>
-          <wp:inline distT="0" distB="0" distL="0" distR="0" wp14:anchorId="12C1EBAC" wp14:editId="55B6CF3C">
-            <wp:extent cx="6120000" cy="4796615"/>
-            <wp:effectExtent l="0" t="0" r="0" b="4445"/>
+          <wp:inline distT="0" distB="0" distL="0" distR="0" wp14:anchorId="12C1EBAC" wp14:editId="3C778CA6">
+            <wp:extent cx="6118860" cy="5608320"/>
+            <wp:effectExtent l="0" t="0" r="0" b="0"/>
             <wp:docPr id="99896964" name="Picture 2" descr="A diagram of a sign up&#10;&#10;AI-generated content may be incorrect."/>
             <wp:cNvGraphicFramePr>
               <a:graphicFrameLocks xmlns:a="http://schemas.openxmlformats.org/drawingml/2006/main" noChangeAspect="1"/>
@@ -9140,7 +9140,7 @@
                   <pic:spPr>
                     <a:xfrm>
                       <a:off x="0" y="0"/>
-                      <a:ext cx="6120000" cy="4796615"/>
+                      <a:ext cx="6125536" cy="5614439"/>
                     </a:xfrm>
                     <a:prstGeom prst="rect">
                       <a:avLst/>
@@ -9189,6 +9189,370 @@
           <w:szCs w:val="32"/>
         </w:rPr>
       </w:pPr>
+      <w:r>
+        <w:rPr>
+          <w:b/>
+          <w:bCs/>
+          <w:noProof/>
+          <w:sz w:val="32"/>
+          <w:szCs w:val="32"/>
+        </w:rPr>
+        <w:lastRenderedPageBreak/>
+        <w:drawing>
+          <wp:inline distT="0" distB="0" distL="0" distR="0" wp14:anchorId="650CE542" wp14:editId="456AD776">
+            <wp:extent cx="6119495" cy="5189220"/>
+            <wp:effectExtent l="0" t="0" r="0" b="0"/>
+            <wp:docPr id="1044650058" name="Picture 3" descr="A screenshot of a diagram&#10;&#10;AI-generated content may be incorrect."/>
+            <wp:cNvGraphicFramePr>
+              <a:graphicFrameLocks xmlns:a="http://schemas.openxmlformats.org/drawingml/2006/main" noChangeAspect="1"/>
+            </wp:cNvGraphicFramePr>
+            <a:graphic xmlns:a="http://schemas.openxmlformats.org/drawingml/2006/main">
+              <a:graphicData uri="http://schemas.openxmlformats.org/drawingml/2006/picture">
+                <pic:pic xmlns:pic="http://schemas.openxmlformats.org/drawingml/2006/picture">
+                  <pic:nvPicPr>
+                    <pic:cNvPr id="1044650058" name="Picture 3" descr="A screenshot of a diagram&#10;&#10;AI-generated content may be incorrect."/>
+                    <pic:cNvPicPr/>
+                  </pic:nvPicPr>
+                  <pic:blipFill>
+                    <a:blip r:embed="rId13">
+                      <a:extLst>
+                        <a:ext uri="{28A0092B-C50C-407E-A947-70E740481C1C}">
+                          <a14:useLocalDpi xmlns:a14="http://schemas.microsoft.com/office/drawing/2010/main" val="0"/>
+                        </a:ext>
+                      </a:extLst>
+                    </a:blip>
+                    <a:stretch>
+                      <a:fillRect/>
+                    </a:stretch>
+                  </pic:blipFill>
+                  <pic:spPr>
+                    <a:xfrm>
+                      <a:off x="0" y="0"/>
+                      <a:ext cx="6120001" cy="5189649"/>
+                    </a:xfrm>
+                    <a:prstGeom prst="rect">
+                      <a:avLst/>
+                    </a:prstGeom>
+                  </pic:spPr>
+                </pic:pic>
+              </a:graphicData>
+            </a:graphic>
+          </wp:inline>
+        </w:drawing>
+      </w:r>
+    </w:p>
+    <w:p>
+      <w:pPr>
+        <w:rPr>
+          <w:b/>
+          <w:bCs/>
+          <w:sz w:val="32"/>
+          <w:szCs w:val="32"/>
+        </w:rPr>
+      </w:pPr>
+      <w:r>
+        <w:rPr>
+          <w:b/>
+          <w:bCs/>
+          <w:noProof/>
+          <w:sz w:val="32"/>
+          <w:szCs w:val="32"/>
+        </w:rPr>
+        <w:drawing>
+          <wp:inline distT="0" distB="0" distL="0" distR="0" wp14:anchorId="201F5D24" wp14:editId="4DFA2252">
+            <wp:extent cx="6118678" cy="2642870"/>
+            <wp:effectExtent l="0" t="0" r="0" b="5080"/>
+            <wp:docPr id="1429759876" name="Picture 4" descr="A diagram with text and arrows&#10;&#10;AI-generated content may be incorrect."/>
+            <wp:cNvGraphicFramePr>
+              <a:graphicFrameLocks xmlns:a="http://schemas.openxmlformats.org/drawingml/2006/main" noChangeAspect="1"/>
+            </wp:cNvGraphicFramePr>
+            <a:graphic xmlns:a="http://schemas.openxmlformats.org/drawingml/2006/main">
+              <a:graphicData uri="http://schemas.openxmlformats.org/drawingml/2006/picture">
+                <pic:pic xmlns:pic="http://schemas.openxmlformats.org/drawingml/2006/picture">
+                  <pic:nvPicPr>
+                    <pic:cNvPr id="1429759876" name="Picture 4" descr="A diagram with text and arrows&#10;&#10;AI-generated content may be incorrect."/>
+                    <pic:cNvPicPr/>
+                  </pic:nvPicPr>
+                  <pic:blipFill>
+                    <a:blip r:embed="rId14">
+                      <a:extLst>
+                        <a:ext uri="{28A0092B-C50C-407E-A947-70E740481C1C}">
+                          <a14:useLocalDpi xmlns:a14="http://schemas.microsoft.com/office/drawing/2010/main" val="0"/>
+                        </a:ext>
+                      </a:extLst>
+                    </a:blip>
+                    <a:stretch>
+                      <a:fillRect/>
+                    </a:stretch>
+                  </pic:blipFill>
+                  <pic:spPr>
+                    <a:xfrm>
+                      <a:off x="0" y="0"/>
+                      <a:ext cx="6124983" cy="2645594"/>
+                    </a:xfrm>
+                    <a:prstGeom prst="rect">
+                      <a:avLst/>
+                    </a:prstGeom>
+                  </pic:spPr>
+                </pic:pic>
+              </a:graphicData>
+            </a:graphic>
+          </wp:inline>
+        </w:drawing>
+      </w:r>
+    </w:p>
+    <w:p>
+      <w:pPr>
+        <w:rPr>
+          <w:b/>
+          <w:bCs/>
+          <w:sz w:val="32"/>
+          <w:szCs w:val="32"/>
+        </w:rPr>
+      </w:pPr>
+      <w:r>
+        <w:rPr>
+          <w:b/>
+          <w:bCs/>
+          <w:sz w:val="32"/>
+          <w:szCs w:val="32"/>
+        </w:rPr>
+        <w:lastRenderedPageBreak/>
+        <w:tab/>
+        <w:t xml:space="preserve">- Staff </w:t>
+      </w:r>
+      <w:proofErr w:type="gramStart"/>
+      <w:r>
+        <w:rPr>
+          <w:b/>
+          <w:bCs/>
+          <w:sz w:val="32"/>
+          <w:szCs w:val="32"/>
+        </w:rPr>
+        <w:t>confirms</w:t>
+      </w:r>
+      <w:proofErr w:type="gramEnd"/>
+      <w:r>
+        <w:rPr>
+          <w:b/>
+          <w:bCs/>
+          <w:sz w:val="32"/>
+          <w:szCs w:val="32"/>
+        </w:rPr>
+        <w:t xml:space="preserve"> registration:</w:t>
+      </w:r>
+    </w:p>
+    <w:p>
+      <w:pPr>
+        <w:rPr>
+          <w:b/>
+          <w:bCs/>
+          <w:sz w:val="32"/>
+          <w:szCs w:val="32"/>
+        </w:rPr>
+      </w:pPr>
+      <w:r>
+        <w:rPr>
+          <w:b/>
+          <w:bCs/>
+          <w:noProof/>
+          <w:sz w:val="32"/>
+          <w:szCs w:val="32"/>
+        </w:rPr>
+        <w:drawing>
+          <wp:inline distT="0" distB="0" distL="0" distR="0" wp14:anchorId="7A49ACD0" wp14:editId="2B0B514A">
+            <wp:extent cx="6119495" cy="4838700"/>
+            <wp:effectExtent l="0" t="0" r="0" b="0"/>
+            <wp:docPr id="303500877" name="Picture 5" descr="A diagram of a software flowchart&#10;&#10;AI-generated content may be incorrect."/>
+            <wp:cNvGraphicFramePr>
+              <a:graphicFrameLocks xmlns:a="http://schemas.openxmlformats.org/drawingml/2006/main" noChangeAspect="1"/>
+            </wp:cNvGraphicFramePr>
+            <a:graphic xmlns:a="http://schemas.openxmlformats.org/drawingml/2006/main">
+              <a:graphicData uri="http://schemas.openxmlformats.org/drawingml/2006/picture">
+                <pic:pic xmlns:pic="http://schemas.openxmlformats.org/drawingml/2006/picture">
+                  <pic:nvPicPr>
+                    <pic:cNvPr id="303500877" name="Picture 5" descr="A diagram of a software flowchart&#10;&#10;AI-generated content may be incorrect."/>
+                    <pic:cNvPicPr/>
+                  </pic:nvPicPr>
+                  <pic:blipFill>
+                    <a:blip r:embed="rId15">
+                      <a:extLst>
+                        <a:ext uri="{28A0092B-C50C-407E-A947-70E740481C1C}">
+                          <a14:useLocalDpi xmlns:a14="http://schemas.microsoft.com/office/drawing/2010/main" val="0"/>
+                        </a:ext>
+                      </a:extLst>
+                    </a:blip>
+                    <a:stretch>
+                      <a:fillRect/>
+                    </a:stretch>
+                  </pic:blipFill>
+                  <pic:spPr>
+                    <a:xfrm>
+                      <a:off x="0" y="0"/>
+                      <a:ext cx="6120003" cy="4839102"/>
+                    </a:xfrm>
+                    <a:prstGeom prst="rect">
+                      <a:avLst/>
+                    </a:prstGeom>
+                  </pic:spPr>
+                </pic:pic>
+              </a:graphicData>
+            </a:graphic>
+          </wp:inline>
+        </w:drawing>
+      </w:r>
+    </w:p>
+    <w:p>
+      <w:pPr>
+        <w:rPr>
+          <w:b/>
+          <w:bCs/>
+          <w:sz w:val="32"/>
+          <w:szCs w:val="32"/>
+          <w:lang w:val="vi-VN"/>
+        </w:rPr>
+      </w:pPr>
+      <w:r>
+        <w:rPr>
+          <w:b/>
+          <w:bCs/>
+          <w:sz w:val="32"/>
+          <w:szCs w:val="32"/>
+        </w:rPr>
+        <w:tab/>
+        <w:t xml:space="preserve">- </w:t>
+      </w:r>
+      <w:r>
+        <w:rPr>
+          <w:b/>
+          <w:bCs/>
+          <w:sz w:val="32"/>
+          <w:szCs w:val="32"/>
+          <w:lang w:val="vi-VN"/>
+        </w:rPr>
+        <w:t>Staff manage event &amp; donor:</w:t>
+      </w:r>
+    </w:p>
+    <w:p>
+      <w:pPr>
+        <w:rPr>
+          <w:b/>
+          <w:bCs/>
+          <w:sz w:val="32"/>
+          <w:szCs w:val="32"/>
+        </w:rPr>
+      </w:pPr>
+      <w:r>
+        <w:rPr>
+          <w:b/>
+          <w:bCs/>
+          <w:noProof/>
+          <w:sz w:val="32"/>
+          <w:szCs w:val="32"/>
+        </w:rPr>
+        <w:lastRenderedPageBreak/>
+        <w:drawing>
+          <wp:inline distT="0" distB="0" distL="0" distR="0" wp14:anchorId="6BF69B00" wp14:editId="37D7FD86">
+            <wp:extent cx="5943600" cy="4225290"/>
+            <wp:effectExtent l="0" t="0" r="0" b="3810"/>
+            <wp:docPr id="1738091689" name="Picture 6" descr="A diagram of a service&#10;&#10;AI-generated content may be incorrect."/>
+            <wp:cNvGraphicFramePr>
+              <a:graphicFrameLocks xmlns:a="http://schemas.openxmlformats.org/drawingml/2006/main" noChangeAspect="1"/>
+            </wp:cNvGraphicFramePr>
+            <a:graphic xmlns:a="http://schemas.openxmlformats.org/drawingml/2006/main">
+              <a:graphicData uri="http://schemas.openxmlformats.org/drawingml/2006/picture">
+                <pic:pic xmlns:pic="http://schemas.openxmlformats.org/drawingml/2006/picture">
+                  <pic:nvPicPr>
+                    <pic:cNvPr id="1738091689" name="Picture 6" descr="A diagram of a service&#10;&#10;AI-generated content may be incorrect."/>
+                    <pic:cNvPicPr/>
+                  </pic:nvPicPr>
+                  <pic:blipFill>
+                    <a:blip r:embed="rId16">
+                      <a:extLst>
+                        <a:ext uri="{28A0092B-C50C-407E-A947-70E740481C1C}">
+                          <a14:useLocalDpi xmlns:a14="http://schemas.microsoft.com/office/drawing/2010/main" val="0"/>
+                        </a:ext>
+                      </a:extLst>
+                    </a:blip>
+                    <a:stretch>
+                      <a:fillRect/>
+                    </a:stretch>
+                  </pic:blipFill>
+                  <pic:spPr>
+                    <a:xfrm>
+                      <a:off x="0" y="0"/>
+                      <a:ext cx="5943600" cy="4225290"/>
+                    </a:xfrm>
+                    <a:prstGeom prst="rect">
+                      <a:avLst/>
+                    </a:prstGeom>
+                  </pic:spPr>
+                </pic:pic>
+              </a:graphicData>
+            </a:graphic>
+          </wp:inline>
+        </w:drawing>
+      </w:r>
+    </w:p>
+    <w:p>
+      <w:pPr>
+        <w:rPr>
+          <w:b/>
+          <w:bCs/>
+          <w:sz w:val="32"/>
+          <w:szCs w:val="32"/>
+        </w:rPr>
+      </w:pPr>
+      <w:r>
+        <w:rPr>
+          <w:b/>
+          <w:bCs/>
+          <w:noProof/>
+          <w:sz w:val="32"/>
+          <w:szCs w:val="32"/>
+        </w:rPr>
+        <w:drawing>
+          <wp:inline distT="0" distB="0" distL="0" distR="0" wp14:anchorId="6F49A891" wp14:editId="5AF494C1">
+            <wp:extent cx="5943600" cy="3305810"/>
+            <wp:effectExtent l="0" t="0" r="0" b="8890"/>
+            <wp:docPr id="912810301" name="Picture 7" descr="A diagram with arrows and text&#10;&#10;AI-generated content may be incorrect."/>
+            <wp:cNvGraphicFramePr>
+              <a:graphicFrameLocks xmlns:a="http://schemas.openxmlformats.org/drawingml/2006/main" noChangeAspect="1"/>
+            </wp:cNvGraphicFramePr>
+            <a:graphic xmlns:a="http://schemas.openxmlformats.org/drawingml/2006/main">
+              <a:graphicData uri="http://schemas.openxmlformats.org/drawingml/2006/picture">
+                <pic:pic xmlns:pic="http://schemas.openxmlformats.org/drawingml/2006/picture">
+                  <pic:nvPicPr>
+                    <pic:cNvPr id="912810301" name="Picture 7" descr="A diagram with arrows and text&#10;&#10;AI-generated content may be incorrect."/>
+                    <pic:cNvPicPr/>
+                  </pic:nvPicPr>
+                  <pic:blipFill>
+                    <a:blip r:embed="rId17">
+                      <a:extLst>
+                        <a:ext uri="{28A0092B-C50C-407E-A947-70E740481C1C}">
+                          <a14:useLocalDpi xmlns:a14="http://schemas.microsoft.com/office/drawing/2010/main" val="0"/>
+                        </a:ext>
+                      </a:extLst>
+                    </a:blip>
+                    <a:stretch>
+                      <a:fillRect/>
+                    </a:stretch>
+                  </pic:blipFill>
+                  <pic:spPr>
+                    <a:xfrm>
+                      <a:off x="0" y="0"/>
+                      <a:ext cx="5943600" cy="3305810"/>
+                    </a:xfrm>
+                    <a:prstGeom prst="rect">
+                      <a:avLst/>
+                    </a:prstGeom>
+                  </pic:spPr>
+                </pic:pic>
+              </a:graphicData>
+            </a:graphic>
+          </wp:inline>
+        </w:drawing>
+      </w:r>
     </w:p>
     <w:p>
       <w:pPr>
@@ -9215,6 +9579,68 @@
           <w:lang w:val="vi-VN"/>
         </w:rPr>
         <w:t>Thiết kế giao diện (Figma):</w:t>
+      </w:r>
+    </w:p>
+    <w:p>
+      <w:pPr>
+        <w:pStyle w:val="ListParagraph"/>
+        <w:ind w:left="1440"/>
+        <w:rPr>
+          <w:rStyle w:val="IntenseQuoteChar"/>
+          <w:lang w:val="vi-VN"/>
+        </w:rPr>
+      </w:pPr>
+      <w:r>
+        <w:rPr>
+          <w:rFonts w:ascii="Times New Roman" w:hAnsi="Times New Roman" w:cs="Times New Roman"/>
+          <w:b/>
+          <w:bCs/>
+          <w:sz w:val="36"/>
+          <w:szCs w:val="36"/>
+        </w:rPr>
+        <w:lastRenderedPageBreak/>
+        <w:t xml:space="preserve">- Link </w:t>
+      </w:r>
+      <w:proofErr w:type="spellStart"/>
+      <w:r>
+        <w:rPr>
+          <w:rFonts w:ascii="Times New Roman" w:hAnsi="Times New Roman" w:cs="Times New Roman"/>
+          <w:b/>
+          <w:bCs/>
+          <w:sz w:val="36"/>
+          <w:szCs w:val="36"/>
+        </w:rPr>
+        <w:t>thiết</w:t>
+      </w:r>
+      <w:proofErr w:type="spellEnd"/>
+      <w:r>
+        <w:rPr>
+          <w:rFonts w:ascii="Times New Roman" w:hAnsi="Times New Roman" w:cs="Times New Roman"/>
+          <w:b/>
+          <w:bCs/>
+          <w:sz w:val="36"/>
+          <w:szCs w:val="36"/>
+          <w:lang w:val="vi-VN"/>
+        </w:rPr>
+        <w:t xml:space="preserve"> kế giao diện Figma:</w:t>
+      </w:r>
+      <w:r>
+        <w:rPr>
+          <w:rFonts w:ascii="Times New Roman" w:hAnsi="Times New Roman" w:cs="Times New Roman"/>
+          <w:b/>
+          <w:bCs/>
+          <w:sz w:val="36"/>
+          <w:szCs w:val="36"/>
+          <w:lang w:val="vi-VN"/>
+        </w:rPr>
+        <w:t xml:space="preserve"> </w:t>
+      </w:r>
+      <w:r>
+        <w:rPr>
+          <w:rStyle w:val="IntenseQuoteChar"/>
+          <w:lang w:val="vi-VN"/>
+        </w:rPr>
+        <w:t>https://www.figma.com/design/nlb29AHZX4q6bgxKT03d6j/Heart-Beat-Figma?node-id=0-1&amp;m=dev&amp;t=zltqMDcrCJK8UzzN-1</w:t>
       </w:r>
     </w:p>
     <w:sectPr>

</xml_diff>

<commit_message>
Add Service Sequence Diagram
</commit_message>
<xml_diff>
--- a/Documents/Các nội dung thực hành - BTL.docx
+++ b/Documents/Các nội dung thực hành - BTL.docx
@@ -3180,8 +3180,8 @@
         </w:rPr>
         <w:lastRenderedPageBreak/>
         <w:drawing>
-          <wp:inline distT="0" distB="0" distL="0" distR="0" wp14:anchorId="2D06375C" wp14:editId="3E1F5012">
-            <wp:extent cx="5943600" cy="6162675"/>
+          <wp:inline distT="0" distB="0" distL="0" distR="0" wp14:anchorId="2D06375C" wp14:editId="30C6F927">
+            <wp:extent cx="6134100" cy="6162675"/>
             <wp:effectExtent l="0" t="0" r="0" b="9525"/>
             <wp:docPr id="969406408" name="Picture 1"/>
             <wp:cNvGraphicFramePr>
@@ -3209,7 +3209,7 @@
                   <pic:spPr>
                     <a:xfrm>
                       <a:off x="0" y="0"/>
-                      <a:ext cx="5943600" cy="6162675"/>
+                      <a:ext cx="6134100" cy="6162675"/>
                     </a:xfrm>
                     <a:prstGeom prst="rect">
                       <a:avLst/>
@@ -8863,9 +8863,9 @@
           <w:lang w:val="vi-VN"/>
         </w:rPr>
         <w:drawing>
-          <wp:inline distT="0" distB="0" distL="0" distR="0" wp14:anchorId="57A4236D" wp14:editId="3895DB67">
-            <wp:extent cx="6019800" cy="5998576"/>
-            <wp:effectExtent l="0" t="0" r="0" b="2540"/>
+          <wp:inline distT="0" distB="0" distL="0" distR="0" wp14:anchorId="57A4236D" wp14:editId="3757EE81">
+            <wp:extent cx="6324600" cy="5981700"/>
+            <wp:effectExtent l="0" t="0" r="0" b="0"/>
             <wp:docPr id="737029022" name="Picture 1"/>
             <wp:cNvGraphicFramePr>
               <a:graphicFrameLocks xmlns:a="http://schemas.openxmlformats.org/drawingml/2006/main" noChangeAspect="1"/>
@@ -8892,7 +8892,7 @@
                   <pic:spPr>
                     <a:xfrm>
                       <a:off x="0" y="0"/>
-                      <a:ext cx="6021631" cy="6000400"/>
+                      <a:ext cx="6326913" cy="5983888"/>
                     </a:xfrm>
                     <a:prstGeom prst="rect">
                       <a:avLst/>
@@ -9056,8 +9056,8 @@
           <w:noProof/>
         </w:rPr>
         <w:drawing>
-          <wp:inline distT="0" distB="0" distL="0" distR="0" wp14:anchorId="1BD4D498" wp14:editId="64D29B74">
-            <wp:extent cx="6120000" cy="7382012"/>
+          <wp:inline distT="0" distB="0" distL="0" distR="0" wp14:anchorId="1BD4D498" wp14:editId="680161AE">
+            <wp:extent cx="6248400" cy="7381403"/>
             <wp:effectExtent l="0" t="0" r="0" b="0"/>
             <wp:docPr id="1876917451" name="Picture 1" descr="A screenshot of a computer screen&#10;&#10;AI-generated content may be incorrect."/>
             <wp:cNvGraphicFramePr>
@@ -9085,7 +9085,7 @@
                   <pic:spPr>
                     <a:xfrm>
                       <a:off x="0" y="0"/>
-                      <a:ext cx="6120000" cy="7382012"/>
+                      <a:ext cx="6250019" cy="7383316"/>
                     </a:xfrm>
                     <a:prstGeom prst="rect">
                       <a:avLst/>
@@ -9111,9 +9111,9 @@
         </w:rPr>
         <w:lastRenderedPageBreak/>
         <w:drawing>
-          <wp:inline distT="0" distB="0" distL="0" distR="0" wp14:anchorId="12C1EBAC" wp14:editId="3C778CA6">
-            <wp:extent cx="6118860" cy="5608320"/>
-            <wp:effectExtent l="0" t="0" r="0" b="0"/>
+          <wp:inline distT="0" distB="0" distL="0" distR="0" wp14:anchorId="12C1EBAC" wp14:editId="2B8F93BB">
+            <wp:extent cx="6316980" cy="5608320"/>
+            <wp:effectExtent l="0" t="0" r="7620" b="0"/>
             <wp:docPr id="99896964" name="Picture 2" descr="A diagram of a sign up&#10;&#10;AI-generated content may be incorrect."/>
             <wp:cNvGraphicFramePr>
               <a:graphicFrameLocks xmlns:a="http://schemas.openxmlformats.org/drawingml/2006/main" noChangeAspect="1"/>
@@ -9140,7 +9140,7 @@
                   <pic:spPr>
                     <a:xfrm>
                       <a:off x="0" y="0"/>
-                      <a:ext cx="6125536" cy="5614439"/>
+                      <a:ext cx="6323873" cy="5614440"/>
                     </a:xfrm>
                     <a:prstGeom prst="rect">
                       <a:avLst/>
@@ -9199,8 +9199,8 @@
         </w:rPr>
         <w:lastRenderedPageBreak/>
         <w:drawing>
-          <wp:inline distT="0" distB="0" distL="0" distR="0" wp14:anchorId="650CE542" wp14:editId="456AD776">
-            <wp:extent cx="6119495" cy="5189220"/>
+          <wp:inline distT="0" distB="0" distL="0" distR="0" wp14:anchorId="650CE542" wp14:editId="71083CBE">
+            <wp:extent cx="6248400" cy="5189220"/>
             <wp:effectExtent l="0" t="0" r="0" b="0"/>
             <wp:docPr id="1044650058" name="Picture 3" descr="A screenshot of a diagram&#10;&#10;AI-generated content may be incorrect."/>
             <wp:cNvGraphicFramePr>
@@ -9228,7 +9228,7 @@
                   <pic:spPr>
                     <a:xfrm>
                       <a:off x="0" y="0"/>
-                      <a:ext cx="6120001" cy="5189649"/>
+                      <a:ext cx="6248918" cy="5189650"/>
                     </a:xfrm>
                     <a:prstGeom prst="rect">
                       <a:avLst/>
@@ -9259,9 +9259,9 @@
           <w:szCs w:val="32"/>
         </w:rPr>
         <w:drawing>
-          <wp:inline distT="0" distB="0" distL="0" distR="0" wp14:anchorId="201F5D24" wp14:editId="4DFA2252">
-            <wp:extent cx="6118678" cy="2642870"/>
-            <wp:effectExtent l="0" t="0" r="0" b="5080"/>
+          <wp:inline distT="0" distB="0" distL="0" distR="0" wp14:anchorId="201F5D24" wp14:editId="776D15F9">
+            <wp:extent cx="6271260" cy="2642675"/>
+            <wp:effectExtent l="0" t="0" r="0" b="5715"/>
             <wp:docPr id="1429759876" name="Picture 4" descr="A diagram with text and arrows&#10;&#10;AI-generated content may be incorrect."/>
             <wp:cNvGraphicFramePr>
               <a:graphicFrameLocks xmlns:a="http://schemas.openxmlformats.org/drawingml/2006/main" noChangeAspect="1"/>
@@ -9288,7 +9288,7 @@
                   <pic:spPr>
                     <a:xfrm>
                       <a:off x="0" y="0"/>
-                      <a:ext cx="6124983" cy="2645594"/>
+                      <a:ext cx="6290746" cy="2650886"/>
                     </a:xfrm>
                     <a:prstGeom prst="rect">
                       <a:avLst/>
@@ -9360,8 +9360,8 @@
           <w:szCs w:val="32"/>
         </w:rPr>
         <w:drawing>
-          <wp:inline distT="0" distB="0" distL="0" distR="0" wp14:anchorId="7A49ACD0" wp14:editId="2B0B514A">
-            <wp:extent cx="6119495" cy="4838700"/>
+          <wp:inline distT="0" distB="0" distL="0" distR="0" wp14:anchorId="7A49ACD0" wp14:editId="3BA7065D">
+            <wp:extent cx="6217920" cy="4838700"/>
             <wp:effectExtent l="0" t="0" r="0" b="0"/>
             <wp:docPr id="303500877" name="Picture 5" descr="A diagram of a software flowchart&#10;&#10;AI-generated content may be incorrect."/>
             <wp:cNvGraphicFramePr>
@@ -9389,7 +9389,7 @@
                   <pic:spPr>
                     <a:xfrm>
                       <a:off x="0" y="0"/>
-                      <a:ext cx="6120003" cy="4839102"/>
+                      <a:ext cx="6218437" cy="4839102"/>
                     </a:xfrm>
                     <a:prstGeom prst="rect">
                       <a:avLst/>
@@ -9452,9 +9452,9 @@
         </w:rPr>
         <w:lastRenderedPageBreak/>
         <w:drawing>
-          <wp:inline distT="0" distB="0" distL="0" distR="0" wp14:anchorId="6BF69B00" wp14:editId="37D7FD86">
-            <wp:extent cx="5943600" cy="4225290"/>
-            <wp:effectExtent l="0" t="0" r="0" b="3810"/>
+          <wp:inline distT="0" distB="0" distL="0" distR="0" wp14:anchorId="6BF69B00" wp14:editId="0D05504F">
+            <wp:extent cx="6088380" cy="4335780"/>
+            <wp:effectExtent l="0" t="0" r="7620" b="7620"/>
             <wp:docPr id="1738091689" name="Picture 6" descr="A diagram of a service&#10;&#10;AI-generated content may be incorrect."/>
             <wp:cNvGraphicFramePr>
               <a:graphicFrameLocks xmlns:a="http://schemas.openxmlformats.org/drawingml/2006/main" noChangeAspect="1"/>
@@ -9481,7 +9481,7 @@
                   <pic:spPr>
                     <a:xfrm>
                       <a:off x="0" y="0"/>
-                      <a:ext cx="5943600" cy="4225290"/>
+                      <a:ext cx="6088380" cy="4335780"/>
                     </a:xfrm>
                     <a:prstGeom prst="rect">
                       <a:avLst/>
@@ -9501,6 +9501,7 @@
           <w:bCs/>
           <w:sz w:val="32"/>
           <w:szCs w:val="32"/>
+          <w:lang w:val="vi-VN"/>
         </w:rPr>
       </w:pPr>
       <w:r>
@@ -9512,9 +9513,9 @@
           <w:szCs w:val="32"/>
         </w:rPr>
         <w:drawing>
-          <wp:inline distT="0" distB="0" distL="0" distR="0" wp14:anchorId="6F49A891" wp14:editId="5AF494C1">
-            <wp:extent cx="5943600" cy="3305810"/>
-            <wp:effectExtent l="0" t="0" r="0" b="8890"/>
+          <wp:inline distT="0" distB="0" distL="0" distR="0" wp14:anchorId="6F49A891" wp14:editId="7D7D9824">
+            <wp:extent cx="6080760" cy="3276600"/>
+            <wp:effectExtent l="0" t="0" r="0" b="0"/>
             <wp:docPr id="912810301" name="Picture 7" descr="A diagram with arrows and text&#10;&#10;AI-generated content may be incorrect."/>
             <wp:cNvGraphicFramePr>
               <a:graphicFrameLocks xmlns:a="http://schemas.openxmlformats.org/drawingml/2006/main" noChangeAspect="1"/>
@@ -9541,7 +9542,7 @@
                   <pic:spPr>
                     <a:xfrm>
                       <a:off x="0" y="0"/>
-                      <a:ext cx="5943600" cy="3305810"/>
+                      <a:ext cx="6080760" cy="3276600"/>
                     </a:xfrm>
                     <a:prstGeom prst="rect">
                       <a:avLst/>
@@ -9556,19 +9557,228 @@
     </w:p>
     <w:p>
       <w:pPr>
-        <w:pStyle w:val="ListParagraph"/>
-        <w:numPr>
-          <w:ilvl w:val="0"/>
-          <w:numId w:val="9"/>
-        </w:numPr>
+        <w:rPr>
+          <w:b/>
+          <w:bCs/>
+          <w:sz w:val="32"/>
+          <w:szCs w:val="32"/>
+          <w:lang w:val="vi-VN"/>
+        </w:rPr>
+      </w:pPr>
+    </w:p>
+    <w:p>
+      <w:pPr>
+        <w:rPr>
+          <w:b/>
+          <w:bCs/>
+          <w:sz w:val="32"/>
+          <w:szCs w:val="32"/>
+          <w:lang w:val="vi-VN"/>
+        </w:rPr>
+      </w:pPr>
+      <w:r>
+        <w:rPr>
+          <w:b/>
+          <w:bCs/>
+          <w:sz w:val="32"/>
+          <w:szCs w:val="32"/>
+          <w:lang w:val="vi-VN"/>
+        </w:rPr>
+        <w:lastRenderedPageBreak/>
+        <w:t>- Donor views history &amp; appointment:</w:t>
+      </w:r>
+    </w:p>
+    <w:p>
+      <w:pPr>
+        <w:rPr>
+          <w:b/>
+          <w:bCs/>
+          <w:sz w:val="32"/>
+          <w:szCs w:val="32"/>
+          <w:lang w:val="vi-VN"/>
+        </w:rPr>
+      </w:pPr>
+    </w:p>
+    <w:p>
+      <w:pPr>
+        <w:rPr>
+          <w:b/>
+          <w:bCs/>
+          <w:sz w:val="32"/>
+          <w:szCs w:val="32"/>
+          <w:lang w:val="vi-VN"/>
+        </w:rPr>
+      </w:pPr>
+    </w:p>
+    <w:p>
+      <w:pPr>
+        <w:rPr>
+          <w:b/>
+          <w:bCs/>
+          <w:sz w:val="32"/>
+          <w:szCs w:val="32"/>
+          <w:lang w:val="vi-VN"/>
+        </w:rPr>
+      </w:pPr>
+      <w:r>
+        <w:rPr>
+          <w:b/>
+          <w:bCs/>
+          <w:noProof/>
+          <w:sz w:val="32"/>
+          <w:szCs w:val="32"/>
+          <w:lang w:val="vi-VN"/>
+        </w:rPr>
+        <w:drawing>
+          <wp:inline distT="0" distB="0" distL="0" distR="0" wp14:anchorId="7DA7ABB4" wp14:editId="095B51FF">
+            <wp:extent cx="6362700" cy="6720833"/>
+            <wp:effectExtent l="0" t="0" r="0" b="4445"/>
+            <wp:docPr id="2108888908" name="Picture 1" descr="A diagram of a service&#10;&#10;AI-generated content may be incorrect."/>
+            <wp:cNvGraphicFramePr>
+              <a:graphicFrameLocks xmlns:a="http://schemas.openxmlformats.org/drawingml/2006/main" noChangeAspect="1"/>
+            </wp:cNvGraphicFramePr>
+            <a:graphic xmlns:a="http://schemas.openxmlformats.org/drawingml/2006/main">
+              <a:graphicData uri="http://schemas.openxmlformats.org/drawingml/2006/picture">
+                <pic:pic xmlns:pic="http://schemas.openxmlformats.org/drawingml/2006/picture">
+                  <pic:nvPicPr>
+                    <pic:cNvPr id="2108888908" name="Picture 1" descr="A diagram of a service&#10;&#10;AI-generated content may be incorrect."/>
+                    <pic:cNvPicPr/>
+                  </pic:nvPicPr>
+                  <pic:blipFill>
+                    <a:blip r:embed="rId18">
+                      <a:extLst>
+                        <a:ext uri="{28A0092B-C50C-407E-A947-70E740481C1C}">
+                          <a14:useLocalDpi xmlns:a14="http://schemas.microsoft.com/office/drawing/2010/main" val="0"/>
+                        </a:ext>
+                      </a:extLst>
+                    </a:blip>
+                    <a:stretch>
+                      <a:fillRect/>
+                    </a:stretch>
+                  </pic:blipFill>
+                  <pic:spPr>
+                    <a:xfrm>
+                      <a:off x="0" y="0"/>
+                      <a:ext cx="6396361" cy="6756388"/>
+                    </a:xfrm>
+                    <a:prstGeom prst="rect">
+                      <a:avLst/>
+                    </a:prstGeom>
+                  </pic:spPr>
+                </pic:pic>
+              </a:graphicData>
+            </a:graphic>
+          </wp:inline>
+        </w:drawing>
+      </w:r>
+    </w:p>
+    <w:p>
+      <w:pPr>
+        <w:rPr>
+          <w:b/>
+          <w:bCs/>
+          <w:sz w:val="32"/>
+          <w:szCs w:val="32"/>
+          <w:lang w:val="vi-VN"/>
+        </w:rPr>
+      </w:pPr>
+      <w:r>
+        <w:rPr>
+          <w:b/>
+          <w:bCs/>
+          <w:sz w:val="32"/>
+          <w:szCs w:val="32"/>
+          <w:lang w:val="vi-VN"/>
+        </w:rPr>
+        <w:lastRenderedPageBreak/>
+        <w:tab/>
+        <w:t>- System service:</w:t>
+      </w:r>
+    </w:p>
+    <w:p>
+      <w:pPr>
+        <w:rPr>
+          <w:b/>
+          <w:bCs/>
+          <w:sz w:val="32"/>
+          <w:szCs w:val="32"/>
+          <w:lang w:val="vi-VN"/>
+        </w:rPr>
+      </w:pPr>
+      <w:r>
+        <w:rPr>
+          <w:b/>
+          <w:bCs/>
+          <w:noProof/>
+          <w:sz w:val="32"/>
+          <w:szCs w:val="32"/>
+          <w:lang w:val="vi-VN"/>
+        </w:rPr>
+        <w:drawing>
+          <wp:inline distT="0" distB="0" distL="0" distR="0" wp14:anchorId="74DA4EEA" wp14:editId="4A0A3EBF">
+            <wp:extent cx="5943600" cy="4756785"/>
+            <wp:effectExtent l="0" t="0" r="0" b="5715"/>
+            <wp:docPr id="367595906" name="Picture 2" descr="A diagram of a software project&#10;&#10;AI-generated content may be incorrect."/>
+            <wp:cNvGraphicFramePr>
+              <a:graphicFrameLocks xmlns:a="http://schemas.openxmlformats.org/drawingml/2006/main" noChangeAspect="1"/>
+            </wp:cNvGraphicFramePr>
+            <a:graphic xmlns:a="http://schemas.openxmlformats.org/drawingml/2006/main">
+              <a:graphicData uri="http://schemas.openxmlformats.org/drawingml/2006/picture">
+                <pic:pic xmlns:pic="http://schemas.openxmlformats.org/drawingml/2006/picture">
+                  <pic:nvPicPr>
+                    <pic:cNvPr id="367595906" name="Picture 2" descr="A diagram of a software project&#10;&#10;AI-generated content may be incorrect."/>
+                    <pic:cNvPicPr/>
+                  </pic:nvPicPr>
+                  <pic:blipFill>
+                    <a:blip r:embed="rId19">
+                      <a:extLst>
+                        <a:ext uri="{28A0092B-C50C-407E-A947-70E740481C1C}">
+                          <a14:useLocalDpi xmlns:a14="http://schemas.microsoft.com/office/drawing/2010/main" val="0"/>
+                        </a:ext>
+                      </a:extLst>
+                    </a:blip>
+                    <a:stretch>
+                      <a:fillRect/>
+                    </a:stretch>
+                  </pic:blipFill>
+                  <pic:spPr>
+                    <a:xfrm>
+                      <a:off x="0" y="0"/>
+                      <a:ext cx="5943600" cy="4756785"/>
+                    </a:xfrm>
+                    <a:prstGeom prst="rect">
+                      <a:avLst/>
+                    </a:prstGeom>
+                  </pic:spPr>
+                </pic:pic>
+              </a:graphicData>
+            </a:graphic>
+          </wp:inline>
+        </w:drawing>
+      </w:r>
+    </w:p>
+    <w:p>
+      <w:pPr>
         <w:rPr>
           <w:rFonts w:ascii="Times New Roman" w:hAnsi="Times New Roman" w:cs="Times New Roman"/>
           <w:b/>
           <w:bCs/>
           <w:sz w:val="36"/>
           <w:szCs w:val="36"/>
-        </w:rPr>
-      </w:pPr>
+          <w:lang w:val="vi-VN"/>
+        </w:rPr>
+      </w:pPr>
+      <w:r>
+        <w:rPr>
+          <w:b/>
+          <w:bCs/>
+          <w:sz w:val="32"/>
+          <w:szCs w:val="32"/>
+          <w:lang w:val="vi-VN"/>
+        </w:rPr>
+        <w:tab/>
+        <w:t xml:space="preserve">2. </w:t>
+      </w:r>
       <w:r>
         <w:rPr>
           <w:rFonts w:ascii="Times New Roman" w:hAnsi="Times New Roman" w:cs="Times New Roman"/>
@@ -9583,10 +9793,15 @@
     </w:p>
     <w:p>
       <w:pPr>
-        <w:pStyle w:val="ListParagraph"/>
-        <w:ind w:left="1440"/>
         <w:rPr>
           <w:rStyle w:val="IntenseQuoteChar"/>
+          <w:b/>
+          <w:bCs/>
+          <w:i w:val="0"/>
+          <w:iCs w:val="0"/>
+          <w:color w:val="auto"/>
+          <w:sz w:val="32"/>
+          <w:szCs w:val="32"/>
           <w:lang w:val="vi-VN"/>
         </w:rPr>
       </w:pPr>
@@ -9597,11 +9812,10 @@
           <w:bCs/>
           <w:sz w:val="36"/>
           <w:szCs w:val="36"/>
-        </w:rPr>
-        <w:lastRenderedPageBreak/>
-        <w:t xml:space="preserve">- Link </w:t>
-      </w:r>
-      <w:proofErr w:type="spellStart"/>
+          <w:lang w:val="vi-VN"/>
+        </w:rPr>
+        <w:tab/>
+      </w:r>
       <w:r>
         <w:rPr>
           <w:rFonts w:ascii="Times New Roman" w:hAnsi="Times New Roman" w:cs="Times New Roman"/>
@@ -9610,9 +9824,9 @@
           <w:sz w:val="36"/>
           <w:szCs w:val="36"/>
         </w:rPr>
-        <w:t>thiết</w:t>
-      </w:r>
-      <w:proofErr w:type="spellEnd"/>
+        <w:t xml:space="preserve">- Link </w:t>
+      </w:r>
+      <w:proofErr w:type="spellStart"/>
       <w:r>
         <w:rPr>
           <w:rFonts w:ascii="Times New Roman" w:hAnsi="Times New Roman" w:cs="Times New Roman"/>
@@ -9620,10 +9834,10 @@
           <w:bCs/>
           <w:sz w:val="36"/>
           <w:szCs w:val="36"/>
-          <w:lang w:val="vi-VN"/>
-        </w:rPr>
-        <w:t xml:space="preserve"> kế giao diện Figma:</w:t>
-      </w:r>
+        </w:rPr>
+        <w:t>thiết</w:t>
+      </w:r>
+      <w:proofErr w:type="spellEnd"/>
       <w:r>
         <w:rPr>
           <w:rFonts w:ascii="Times New Roman" w:hAnsi="Times New Roman" w:cs="Times New Roman"/>
@@ -9633,14 +9847,60 @@
           <w:szCs w:val="36"/>
           <w:lang w:val="vi-VN"/>
         </w:rPr>
+        <w:t xml:space="preserve"> kế giao diện Figma:</w:t>
+      </w:r>
+      <w:r>
+        <w:rPr>
+          <w:rFonts w:ascii="Times New Roman" w:hAnsi="Times New Roman" w:cs="Times New Roman"/>
+          <w:b/>
+          <w:bCs/>
+          <w:sz w:val="36"/>
+          <w:szCs w:val="36"/>
+          <w:lang w:val="vi-VN"/>
+        </w:rPr>
         <w:t xml:space="preserve"> </w:t>
       </w:r>
       <w:r>
         <w:rPr>
+          <w:rFonts w:ascii="Times New Roman" w:hAnsi="Times New Roman" w:cs="Times New Roman"/>
+          <w:b/>
+          <w:bCs/>
+          <w:sz w:val="36"/>
+          <w:szCs w:val="36"/>
+          <w:lang w:val="vi-VN"/>
+        </w:rPr>
+        <w:tab/>
+      </w:r>
+      <w:hyperlink r:id="rId20" w:history="1">
+        <w:r>
+          <w:rPr>
+            <w:rStyle w:val="Hyperlink"/>
+            <w:lang w:val="vi-VN"/>
+          </w:rPr>
+          <w:t>https://www.figma.com/design/nlb29AHZX4q6bgxKT03d6j/Heart-Beat-</w:t>
+        </w:r>
+        <w:r>
+          <w:rPr>
+            <w:rStyle w:val="Hyperlink"/>
+            <w:lang w:val="vi-VN"/>
+          </w:rPr>
+          <w:tab/>
+          <w:t>Figma?node-</w:t>
+        </w:r>
+      </w:hyperlink>
+      <w:r>
+        <w:rPr>
           <w:rStyle w:val="IntenseQuoteChar"/>
           <w:lang w:val="vi-VN"/>
         </w:rPr>
-        <w:t>https://www.figma.com/design/nlb29AHZX4q6bgxKT03d6j/Heart-Beat-Figma?node-id=0-1&amp;m=dev&amp;t=zltqMDcrCJK8UzzN-1</w:t>
+        <w:tab/>
+      </w:r>
+      <w:r>
+        <w:rPr>
+          <w:rStyle w:val="IntenseQuoteChar"/>
+          <w:lang w:val="vi-VN"/>
+        </w:rPr>
+        <w:t>id=0-1&amp;m=dev&amp;t=zltqMDcrCJK8UzzN-1</w:t>
       </w:r>
     </w:p>
     <w:sectPr>
@@ -11536,6 +11796,29 @@
       <w:szCs w:val="20"/>
     </w:rPr>
   </w:style>
+  <w:style w:type="character" w:styleId="Hyperlink">
+    <w:name w:val="Hyperlink"/>
+    <w:basedOn w:val="DefaultParagraphFont"/>
+    <w:uiPriority w:val="99"/>
+    <w:unhideWhenUsed/>
+    <w:rsid w:val="0087256E"/>
+    <w:rPr>
+      <w:color w:val="467886" w:themeColor="hyperlink"/>
+      <w:u w:val="single"/>
+    </w:rPr>
+  </w:style>
+  <w:style w:type="character" w:styleId="UnresolvedMention">
+    <w:name w:val="Unresolved Mention"/>
+    <w:basedOn w:val="DefaultParagraphFont"/>
+    <w:uiPriority w:val="99"/>
+    <w:semiHidden/>
+    <w:unhideWhenUsed/>
+    <w:rsid w:val="0087256E"/>
+    <w:rPr>
+      <w:color w:val="605E5C"/>
+      <w:shd w:val="clear" w:color="auto" w:fill="E1DFDD"/>
+    </w:rPr>
+  </w:style>
 </w:styles>
 </file>
 
@@ -11863,12 +12146,7 @@
 </file>
 
 <file path=customXml/item2.xml><?xml version="1.0" encoding="utf-8"?>
-<?mso-contentType ?>
-<FormTemplates xmlns="http://schemas.microsoft.com/sharepoint/v3/contenttype/forms">
-  <Display>DocumentLibraryForm</Display>
-  <Edit>DocumentLibraryForm</Edit>
-  <New>DocumentLibraryForm</New>
-</FormTemplates>
+<b:Sources xmlns:b="http://schemas.openxmlformats.org/officeDocument/2006/bibliography" xmlns="http://schemas.openxmlformats.org/officeDocument/2006/bibliography" SelectedStyle="\APASixthEditionOfficeOnline.xsl" StyleName="APA" Version="6"/>
 </file>
 
 <file path=customXml/item3.xml><?xml version="1.0" encoding="utf-8"?>
@@ -12022,7 +12300,12 @@
 </file>
 
 <file path=customXml/item4.xml><?xml version="1.0" encoding="utf-8"?>
-<b:Sources xmlns:b="http://schemas.openxmlformats.org/officeDocument/2006/bibliography" xmlns="http://schemas.openxmlformats.org/officeDocument/2006/bibliography" SelectedStyle="\APASixthEditionOfficeOnline.xsl" StyleName="APA" Version="6"/>
+<?mso-contentType ?>
+<FormTemplates xmlns="http://schemas.microsoft.com/sharepoint/v3/contenttype/forms">
+  <Display>DocumentLibraryForm</Display>
+  <Edit>DocumentLibraryForm</Edit>
+  <New>DocumentLibraryForm</New>
+</FormTemplates>
 </file>
 
 <file path=customXml/itemProps1.xml><?xml version="1.0" encoding="utf-8"?>
@@ -12036,9 +12319,9 @@
 </file>
 
 <file path=customXml/itemProps2.xml><?xml version="1.0" encoding="utf-8"?>
-<ds:datastoreItem xmlns:ds="http://schemas.openxmlformats.org/officeDocument/2006/customXml" ds:itemID="{EB2C309B-9746-4180-ADE8-C7D11BB0A644}">
+<ds:datastoreItem xmlns:ds="http://schemas.openxmlformats.org/officeDocument/2006/customXml" ds:itemID="{EB726916-88C3-4E21-A028-89FFE9054578}">
   <ds:schemaRefs>
-    <ds:schemaRef ds:uri="http://schemas.microsoft.com/sharepoint/v3/contenttype/forms"/>
+    <ds:schemaRef ds:uri="http://schemas.openxmlformats.org/officeDocument/2006/bibliography"/>
   </ds:schemaRefs>
 </ds:datastoreItem>
 </file>
@@ -12062,9 +12345,9 @@
 </file>
 
 <file path=customXml/itemProps4.xml><?xml version="1.0" encoding="utf-8"?>
-<ds:datastoreItem xmlns:ds="http://schemas.openxmlformats.org/officeDocument/2006/customXml" ds:itemID="{EB726916-88C3-4E21-A028-89FFE9054578}">
+<ds:datastoreItem xmlns:ds="http://schemas.openxmlformats.org/officeDocument/2006/customXml" ds:itemID="{EB2C309B-9746-4180-ADE8-C7D11BB0A644}">
   <ds:schemaRefs>
-    <ds:schemaRef ds:uri="http://schemas.openxmlformats.org/officeDocument/2006/bibliography"/>
+    <ds:schemaRef ds:uri="http://schemas.microsoft.com/sharepoint/v3/contenttype/forms"/>
   </ds:schemaRefs>
 </ds:datastoreItem>
 </file>
</xml_diff>

<commit_message>
Update demo state diagram
</commit_message>
<xml_diff>
--- a/Documents/Các nội dung thực hành - BTL.docx
+++ b/Documents/Các nội dung thực hành - BTL.docx
@@ -10237,7 +10237,6 @@
           <w:color w:val="auto"/>
           <w:sz w:val="32"/>
           <w:szCs w:val="32"/>
-          <w:lang w:val="vi-VN"/>
         </w:rPr>
       </w:pPr>
       <w:r>
@@ -10282,6 +10281,105 @@
                     <a:xfrm>
                       <a:off x="0" y="0"/>
                       <a:ext cx="5943600" cy="6355080"/>
+                    </a:xfrm>
+                    <a:prstGeom prst="rect">
+                      <a:avLst/>
+                    </a:prstGeom>
+                  </pic:spPr>
+                </pic:pic>
+              </a:graphicData>
+            </a:graphic>
+          </wp:inline>
+        </w:drawing>
+      </w:r>
+    </w:p>
+    <w:p>
+      <w:pPr>
+        <w:pStyle w:val="ListParagraph"/>
+        <w:rPr>
+          <w:rStyle w:val="IntenseQuoteChar"/>
+          <w:rFonts w:ascii="Times New Roman" w:hAnsi="Times New Roman" w:cs="Times New Roman"/>
+          <w:b/>
+          <w:bCs/>
+          <w:i w:val="0"/>
+          <w:iCs w:val="0"/>
+          <w:color w:val="auto"/>
+          <w:sz w:val="32"/>
+          <w:szCs w:val="32"/>
+        </w:rPr>
+      </w:pPr>
+      <w:r>
+        <w:rPr>
+          <w:rStyle w:val="IntenseQuoteChar"/>
+          <w:rFonts w:ascii="Times New Roman" w:hAnsi="Times New Roman" w:cs="Times New Roman"/>
+          <w:b/>
+          <w:bCs/>
+          <w:i w:val="0"/>
+          <w:iCs w:val="0"/>
+          <w:color w:val="auto"/>
+          <w:sz w:val="32"/>
+          <w:szCs w:val="32"/>
+        </w:rPr>
+        <w:tab/>
+        <w:t>- User State Machine (Admin/Staff/Donor):</w:t>
+      </w:r>
+    </w:p>
+    <w:p>
+      <w:pPr>
+        <w:pStyle w:val="ListParagraph"/>
+        <w:rPr>
+          <w:rStyle w:val="IntenseQuoteChar"/>
+          <w:rFonts w:ascii="Times New Roman" w:hAnsi="Times New Roman" w:cs="Times New Roman"/>
+          <w:b/>
+          <w:bCs/>
+          <w:i w:val="0"/>
+          <w:iCs w:val="0"/>
+          <w:color w:val="auto"/>
+          <w:sz w:val="32"/>
+          <w:szCs w:val="32"/>
+        </w:rPr>
+      </w:pPr>
+      <w:r>
+        <w:rPr>
+          <w:rFonts w:ascii="Times New Roman" w:hAnsi="Times New Roman" w:cs="Times New Roman"/>
+          <w:b/>
+          <w:bCs/>
+          <w:noProof/>
+          <w:sz w:val="32"/>
+          <w:szCs w:val="32"/>
+        </w:rPr>
+        <w:lastRenderedPageBreak/>
+        <w:drawing>
+          <wp:inline distT="0" distB="0" distL="0" distR="0" wp14:anchorId="4A78B00E" wp14:editId="79ABEC63">
+            <wp:extent cx="5943600" cy="5605145"/>
+            <wp:effectExtent l="0" t="0" r="0" b="0"/>
+            <wp:docPr id="1262936419" name="Picture 1" descr="A diagram of a company&#10;&#10;AI-generated content may be incorrect."/>
+            <wp:cNvGraphicFramePr>
+              <a:graphicFrameLocks xmlns:a="http://schemas.openxmlformats.org/drawingml/2006/main" noChangeAspect="1"/>
+            </wp:cNvGraphicFramePr>
+            <a:graphic xmlns:a="http://schemas.openxmlformats.org/drawingml/2006/main">
+              <a:graphicData uri="http://schemas.openxmlformats.org/drawingml/2006/picture">
+                <pic:pic xmlns:pic="http://schemas.openxmlformats.org/drawingml/2006/picture">
+                  <pic:nvPicPr>
+                    <pic:cNvPr id="1262936419" name="Picture 1" descr="A diagram of a company&#10;&#10;AI-generated content may be incorrect."/>
+                    <pic:cNvPicPr/>
+                  </pic:nvPicPr>
+                  <pic:blipFill>
+                    <a:blip r:embed="rId22">
+                      <a:extLst>
+                        <a:ext uri="{28A0092B-C50C-407E-A947-70E740481C1C}">
+                          <a14:useLocalDpi xmlns:a14="http://schemas.microsoft.com/office/drawing/2010/main" val="0"/>
+                        </a:ext>
+                      </a:extLst>
+                    </a:blip>
+                    <a:stretch>
+                      <a:fillRect/>
+                    </a:stretch>
+                  </pic:blipFill>
+                  <pic:spPr>
+                    <a:xfrm>
+                      <a:off x="0" y="0"/>
+                      <a:ext cx="5943600" cy="5605145"/>
                     </a:xfrm>
                     <a:prstGeom prst="rect">
                       <a:avLst/>
@@ -11882,6 +11980,7 @@
   <w:style w:type="character" w:default="1" w:styleId="DefaultParagraphFont">
     <w:name w:val="Default Paragraph Font"/>
     <w:uiPriority w:val="1"/>
+    <w:semiHidden/>
     <w:unhideWhenUsed/>
   </w:style>
   <w:style w:type="table" w:default="1" w:styleId="TableNormal">
@@ -12586,12 +12685,7 @@
 </file>
 
 <file path=customXml/item2.xml><?xml version="1.0" encoding="utf-8"?>
-<?mso-contentType ?>
-<FormTemplates xmlns="http://schemas.microsoft.com/sharepoint/v3/contenttype/forms">
-  <Display>DocumentLibraryForm</Display>
-  <Edit>DocumentLibraryForm</Edit>
-  <New>DocumentLibraryForm</New>
-</FormTemplates>
+<b:Sources xmlns:b="http://schemas.openxmlformats.org/officeDocument/2006/bibliography" xmlns="http://schemas.openxmlformats.org/officeDocument/2006/bibliography" SelectedStyle="\APASixthEditionOfficeOnline.xsl" StyleName="APA" Version="6"/>
 </file>
 
 <file path=customXml/item3.xml><?xml version="1.0" encoding="utf-8"?>
@@ -12745,7 +12839,12 @@
 </file>
 
 <file path=customXml/item4.xml><?xml version="1.0" encoding="utf-8"?>
-<b:Sources xmlns:b="http://schemas.openxmlformats.org/officeDocument/2006/bibliography" xmlns="http://schemas.openxmlformats.org/officeDocument/2006/bibliography" SelectedStyle="\APASixthEditionOfficeOnline.xsl" StyleName="APA" Version="6"/>
+<?mso-contentType ?>
+<FormTemplates xmlns="http://schemas.microsoft.com/sharepoint/v3/contenttype/forms">
+  <Display>DocumentLibraryForm</Display>
+  <Edit>DocumentLibraryForm</Edit>
+  <New>DocumentLibraryForm</New>
+</FormTemplates>
 </file>
 
 <file path=customXml/itemProps1.xml><?xml version="1.0" encoding="utf-8"?>
@@ -12759,9 +12858,9 @@
 </file>
 
 <file path=customXml/itemProps2.xml><?xml version="1.0" encoding="utf-8"?>
-<ds:datastoreItem xmlns:ds="http://schemas.openxmlformats.org/officeDocument/2006/customXml" ds:itemID="{EB2C309B-9746-4180-ADE8-C7D11BB0A644}">
+<ds:datastoreItem xmlns:ds="http://schemas.openxmlformats.org/officeDocument/2006/customXml" ds:itemID="{EB726916-88C3-4E21-A028-89FFE9054578}">
   <ds:schemaRefs>
-    <ds:schemaRef ds:uri="http://schemas.microsoft.com/sharepoint/v3/contenttype/forms"/>
+    <ds:schemaRef ds:uri="http://schemas.openxmlformats.org/officeDocument/2006/bibliography"/>
   </ds:schemaRefs>
 </ds:datastoreItem>
 </file>
@@ -12785,9 +12884,9 @@
 </file>
 
 <file path=customXml/itemProps4.xml><?xml version="1.0" encoding="utf-8"?>
-<ds:datastoreItem xmlns:ds="http://schemas.openxmlformats.org/officeDocument/2006/customXml" ds:itemID="{EB726916-88C3-4E21-A028-89FFE9054578}">
+<ds:datastoreItem xmlns:ds="http://schemas.openxmlformats.org/officeDocument/2006/customXml" ds:itemID="{EB2C309B-9746-4180-ADE8-C7D11BB0A644}">
   <ds:schemaRefs>
-    <ds:schemaRef ds:uri="http://schemas.openxmlformats.org/officeDocument/2006/bibliography"/>
+    <ds:schemaRef ds:uri="http://schemas.microsoft.com/sharepoint/v3/contenttype/forms"/>
   </ds:schemaRefs>
 </ds:datastoreItem>
 </file>
</xml_diff>

<commit_message>
Demo Package Diagram and Relationship
</commit_message>
<xml_diff>
--- a/Documents/Các nội dung thực hành - BTL.docx
+++ b/Documents/Các nội dung thực hành - BTL.docx
@@ -194,6 +194,7 @@
           <w:lang w:val="vi-VN"/>
         </w:rPr>
       </w:pPr>
+      <w:proofErr w:type="spellStart"/>
       <w:r>
         <w:rPr>
           <w:rFonts w:ascii="Times New Roman" w:hAnsi="Times New Roman" w:cs="Times New Roman"/>
@@ -201,62 +202,176 @@
           <w:sz w:val="32"/>
           <w:szCs w:val="32"/>
         </w:rPr>
-        <w:t>Đề tài : Xây dựng App hiến</w:t>
-      </w:r>
+        <w:t>Đề</w:t>
+      </w:r>
+      <w:proofErr w:type="spellEnd"/>
       <w:r>
         <w:rPr>
           <w:rFonts w:ascii="Times New Roman" w:hAnsi="Times New Roman" w:cs="Times New Roman"/>
           <w:b/>
           <w:sz w:val="32"/>
           <w:szCs w:val="32"/>
-          <w:lang w:val="vi-VN"/>
-        </w:rPr>
-        <w:t xml:space="preserve"> máu nhân đạo (Heart Beat)</w:t>
-      </w:r>
-    </w:p>
-    <w:p>
-      <w:pPr>
-        <w:spacing w:line="259" w:lineRule="auto"/>
-        <w:rPr>
-          <w:rFonts w:ascii="Times New Roman" w:hAnsi="Times New Roman" w:cs="Times New Roman"/>
+        </w:rPr>
+        <w:t xml:space="preserve"> </w:t>
+      </w:r>
+      <w:proofErr w:type="spellStart"/>
+      <w:proofErr w:type="gramStart"/>
+      <w:r>
+        <w:rPr>
+          <w:rFonts w:ascii="Times New Roman" w:hAnsi="Times New Roman" w:cs="Times New Roman"/>
+          <w:b/>
           <w:sz w:val="32"/>
           <w:szCs w:val="32"/>
-          <w:lang w:val="vi-VN"/>
-        </w:rPr>
-      </w:pPr>
-    </w:p>
-    <w:p>
-      <w:pPr>
-        <w:spacing w:line="259" w:lineRule="auto"/>
-        <w:rPr>
-          <w:rFonts w:ascii="Times New Roman" w:hAnsi="Times New Roman" w:cs="Times New Roman"/>
+        </w:rPr>
+        <w:t>tài</w:t>
+      </w:r>
+      <w:proofErr w:type="spellEnd"/>
+      <w:r>
+        <w:rPr>
+          <w:rFonts w:ascii="Times New Roman" w:hAnsi="Times New Roman" w:cs="Times New Roman"/>
+          <w:b/>
           <w:sz w:val="32"/>
           <w:szCs w:val="32"/>
         </w:rPr>
-      </w:pPr>
-      <w:r>
-        <w:rPr>
-          <w:rFonts w:ascii="Times New Roman" w:hAnsi="Times New Roman" w:cs="Times New Roman"/>
+        <w:t xml:space="preserve"> :</w:t>
+      </w:r>
+      <w:proofErr w:type="gramEnd"/>
+      <w:r>
+        <w:rPr>
+          <w:rFonts w:ascii="Times New Roman" w:hAnsi="Times New Roman" w:cs="Times New Roman"/>
+          <w:b/>
           <w:sz w:val="32"/>
           <w:szCs w:val="32"/>
-          <w:lang w:val="vi-VN"/>
-        </w:rPr>
-        <w:t>Nhóm thực hành</w:t>
-      </w:r>
-      <w:r>
-        <w:rPr>
-          <w:rFonts w:ascii="Times New Roman" w:hAnsi="Times New Roman" w:cs="Times New Roman"/>
+        </w:rPr>
+        <w:t xml:space="preserve"> </w:t>
+      </w:r>
+      <w:proofErr w:type="spellStart"/>
+      <w:r>
+        <w:rPr>
+          <w:rFonts w:ascii="Times New Roman" w:hAnsi="Times New Roman" w:cs="Times New Roman"/>
+          <w:b/>
           <w:sz w:val="32"/>
           <w:szCs w:val="32"/>
-          <w:lang w:val="vi-VN"/>
-        </w:rPr>
-        <w:tab/>
-      </w:r>
-      <w:r>
-        <w:rPr>
-          <w:rFonts w:ascii="Times New Roman" w:hAnsi="Times New Roman" w:cs="Times New Roman"/>
+        </w:rPr>
+        <w:t>Xây</w:t>
+      </w:r>
+      <w:proofErr w:type="spellEnd"/>
+      <w:r>
+        <w:rPr>
+          <w:rFonts w:ascii="Times New Roman" w:hAnsi="Times New Roman" w:cs="Times New Roman"/>
+          <w:b/>
           <w:sz w:val="32"/>
           <w:szCs w:val="32"/>
+        </w:rPr>
+        <w:t xml:space="preserve"> </w:t>
+      </w:r>
+      <w:proofErr w:type="spellStart"/>
+      <w:r>
+        <w:rPr>
+          <w:rFonts w:ascii="Times New Roman" w:hAnsi="Times New Roman" w:cs="Times New Roman"/>
+          <w:b/>
+          <w:sz w:val="32"/>
+          <w:szCs w:val="32"/>
+        </w:rPr>
+        <w:t>dựng</w:t>
+      </w:r>
+      <w:proofErr w:type="spellEnd"/>
+      <w:r>
+        <w:rPr>
+          <w:rFonts w:ascii="Times New Roman" w:hAnsi="Times New Roman" w:cs="Times New Roman"/>
+          <w:b/>
+          <w:sz w:val="32"/>
+          <w:szCs w:val="32"/>
+        </w:rPr>
+        <w:t xml:space="preserve"> App </w:t>
+      </w:r>
+      <w:proofErr w:type="spellStart"/>
+      <w:r>
+        <w:rPr>
+          <w:rFonts w:ascii="Times New Roman" w:hAnsi="Times New Roman" w:cs="Times New Roman"/>
+          <w:b/>
+          <w:sz w:val="32"/>
+          <w:szCs w:val="32"/>
+        </w:rPr>
+        <w:t>hiến</w:t>
+      </w:r>
+      <w:proofErr w:type="spellEnd"/>
+      <w:r>
+        <w:rPr>
+          <w:rFonts w:ascii="Times New Roman" w:hAnsi="Times New Roman" w:cs="Times New Roman"/>
+          <w:b/>
+          <w:sz w:val="32"/>
+          <w:szCs w:val="32"/>
+          <w:lang w:val="vi-VN"/>
+        </w:rPr>
+        <w:t xml:space="preserve"> máu nhân đạo (</w:t>
+      </w:r>
+      <w:proofErr w:type="gramStart"/>
+      <w:r>
+        <w:rPr>
+          <w:rFonts w:ascii="Times New Roman" w:hAnsi="Times New Roman" w:cs="Times New Roman"/>
+          <w:b/>
+          <w:sz w:val="32"/>
+          <w:szCs w:val="32"/>
+          <w:lang w:val="vi-VN"/>
+        </w:rPr>
+        <w:t>Heart Beat</w:t>
+      </w:r>
+      <w:proofErr w:type="gramEnd"/>
+      <w:r>
+        <w:rPr>
+          <w:rFonts w:ascii="Times New Roman" w:hAnsi="Times New Roman" w:cs="Times New Roman"/>
+          <w:b/>
+          <w:sz w:val="32"/>
+          <w:szCs w:val="32"/>
+          <w:lang w:val="vi-VN"/>
+        </w:rPr>
+        <w:t>)</w:t>
+      </w:r>
+    </w:p>
+    <w:p>
+      <w:pPr>
+        <w:spacing w:line="259" w:lineRule="auto"/>
+        <w:rPr>
+          <w:rFonts w:ascii="Times New Roman" w:hAnsi="Times New Roman" w:cs="Times New Roman"/>
+          <w:sz w:val="32"/>
+          <w:szCs w:val="32"/>
+          <w:lang w:val="vi-VN"/>
+        </w:rPr>
+      </w:pPr>
+    </w:p>
+    <w:p>
+      <w:pPr>
+        <w:spacing w:line="259" w:lineRule="auto"/>
+        <w:rPr>
+          <w:rFonts w:ascii="Times New Roman" w:hAnsi="Times New Roman" w:cs="Times New Roman"/>
+          <w:sz w:val="32"/>
+          <w:szCs w:val="32"/>
+        </w:rPr>
+      </w:pPr>
+      <w:r>
+        <w:rPr>
+          <w:rFonts w:ascii="Times New Roman" w:hAnsi="Times New Roman" w:cs="Times New Roman"/>
+          <w:sz w:val="32"/>
+          <w:szCs w:val="32"/>
+          <w:lang w:val="vi-VN"/>
+        </w:rPr>
+        <w:t>Nhóm thực hành</w:t>
+      </w:r>
+      <w:r>
+        <w:rPr>
+          <w:rFonts w:ascii="Times New Roman" w:hAnsi="Times New Roman" w:cs="Times New Roman"/>
+          <w:sz w:val="32"/>
+          <w:szCs w:val="32"/>
+          <w:lang w:val="vi-VN"/>
+        </w:rPr>
+        <w:tab/>
+      </w:r>
+      <w:r>
+        <w:rPr>
+          <w:rFonts w:ascii="Times New Roman" w:hAnsi="Times New Roman" w:cs="Times New Roman"/>
+          <w:sz w:val="32"/>
+          <w:szCs w:val="32"/>
           <w:lang w:val="vi-VN"/>
         </w:rPr>
         <w:tab/>
@@ -279,17 +394,18 @@
           <w:sz w:val="32"/>
           <w:szCs w:val="32"/>
         </w:rPr>
-        <w:t>Thành viên</w:t>
-      </w:r>
+        <w:t xml:space="preserve">Thành </w:t>
+      </w:r>
+      <w:proofErr w:type="spellStart"/>
       <w:r>
         <w:rPr>
           <w:rFonts w:ascii="Times New Roman" w:hAnsi="Times New Roman" w:cs="Times New Roman"/>
           <w:sz w:val="32"/>
           <w:szCs w:val="32"/>
-          <w:lang w:val="vi-VN"/>
-        </w:rPr>
-        <w:tab/>
-      </w:r>
+        </w:rPr>
+        <w:t>viên</w:t>
+      </w:r>
+      <w:proofErr w:type="spellEnd"/>
       <w:r>
         <w:rPr>
           <w:rFonts w:ascii="Times New Roman" w:hAnsi="Times New Roman" w:cs="Times New Roman"/>
@@ -298,28 +414,28 @@
           <w:lang w:val="vi-VN"/>
         </w:rPr>
         <w:tab/>
-        <w:t>: Hà Mạnh Long – 23010390</w:t>
-      </w:r>
-    </w:p>
-    <w:p>
-      <w:pPr>
-        <w:spacing w:line="259" w:lineRule="auto"/>
+      </w:r>
+      <w:r>
         <w:rPr>
           <w:rFonts w:ascii="Times New Roman" w:hAnsi="Times New Roman" w:cs="Times New Roman"/>
           <w:sz w:val="32"/>
           <w:szCs w:val="32"/>
           <w:lang w:val="vi-VN"/>
         </w:rPr>
-      </w:pPr>
-      <w:r>
+        <w:tab/>
+        <w:t>: Hà Mạnh Long – 23010390</w:t>
+      </w:r>
+    </w:p>
+    <w:p>
+      <w:pPr>
+        <w:spacing w:line="259" w:lineRule="auto"/>
         <w:rPr>
           <w:rFonts w:ascii="Times New Roman" w:hAnsi="Times New Roman" w:cs="Times New Roman"/>
           <w:sz w:val="32"/>
           <w:szCs w:val="32"/>
           <w:lang w:val="vi-VN"/>
         </w:rPr>
-        <w:tab/>
-      </w:r>
+      </w:pPr>
       <w:r>
         <w:rPr>
           <w:rFonts w:ascii="Times New Roman" w:hAnsi="Times New Roman" w:cs="Times New Roman"/>
@@ -346,32 +462,97 @@
           <w:lang w:val="vi-VN"/>
         </w:rPr>
         <w:tab/>
-        <w:t xml:space="preserve">  Bùi Anh Quốc – 23010328</w:t>
-      </w:r>
-    </w:p>
-    <w:p>
-      <w:pPr>
-        <w:spacing w:line="259" w:lineRule="auto"/>
+      </w:r>
+      <w:r>
         <w:rPr>
           <w:rFonts w:ascii="Times New Roman" w:hAnsi="Times New Roman" w:cs="Times New Roman"/>
           <w:sz w:val="32"/>
           <w:szCs w:val="32"/>
           <w:lang w:val="vi-VN"/>
         </w:rPr>
-      </w:pPr>
-      <w:r>
+        <w:tab/>
+        <w:t xml:space="preserve">  Bùi Anh Quốc – 23010328</w:t>
+      </w:r>
+    </w:p>
+    <w:p>
+      <w:pPr>
+        <w:spacing w:line="259" w:lineRule="auto"/>
         <w:rPr>
           <w:rFonts w:ascii="Times New Roman" w:hAnsi="Times New Roman" w:cs="Times New Roman"/>
           <w:sz w:val="32"/>
           <w:szCs w:val="32"/>
-        </w:rPr>
-        <w:t>Giáo viên hướng dẫn</w:t>
-      </w:r>
+          <w:lang w:val="vi-VN"/>
+        </w:rPr>
+      </w:pPr>
+      <w:proofErr w:type="spellStart"/>
       <w:r>
         <w:rPr>
           <w:rFonts w:ascii="Times New Roman" w:hAnsi="Times New Roman" w:cs="Times New Roman"/>
           <w:sz w:val="32"/>
           <w:szCs w:val="32"/>
+        </w:rPr>
+        <w:t>Giáo</w:t>
+      </w:r>
+      <w:proofErr w:type="spellEnd"/>
+      <w:r>
+        <w:rPr>
+          <w:rFonts w:ascii="Times New Roman" w:hAnsi="Times New Roman" w:cs="Times New Roman"/>
+          <w:sz w:val="32"/>
+          <w:szCs w:val="32"/>
+        </w:rPr>
+        <w:t xml:space="preserve"> </w:t>
+      </w:r>
+      <w:proofErr w:type="spellStart"/>
+      <w:r>
+        <w:rPr>
+          <w:rFonts w:ascii="Times New Roman" w:hAnsi="Times New Roman" w:cs="Times New Roman"/>
+          <w:sz w:val="32"/>
+          <w:szCs w:val="32"/>
+        </w:rPr>
+        <w:t>viên</w:t>
+      </w:r>
+      <w:proofErr w:type="spellEnd"/>
+      <w:r>
+        <w:rPr>
+          <w:rFonts w:ascii="Times New Roman" w:hAnsi="Times New Roman" w:cs="Times New Roman"/>
+          <w:sz w:val="32"/>
+          <w:szCs w:val="32"/>
+        </w:rPr>
+        <w:t xml:space="preserve"> </w:t>
+      </w:r>
+      <w:proofErr w:type="spellStart"/>
+      <w:r>
+        <w:rPr>
+          <w:rFonts w:ascii="Times New Roman" w:hAnsi="Times New Roman" w:cs="Times New Roman"/>
+          <w:sz w:val="32"/>
+          <w:szCs w:val="32"/>
+        </w:rPr>
+        <w:t>hướng</w:t>
+      </w:r>
+      <w:proofErr w:type="spellEnd"/>
+      <w:r>
+        <w:rPr>
+          <w:rFonts w:ascii="Times New Roman" w:hAnsi="Times New Roman" w:cs="Times New Roman"/>
+          <w:sz w:val="32"/>
+          <w:szCs w:val="32"/>
+        </w:rPr>
+        <w:t xml:space="preserve"> </w:t>
+      </w:r>
+      <w:proofErr w:type="spellStart"/>
+      <w:r>
+        <w:rPr>
+          <w:rFonts w:ascii="Times New Roman" w:hAnsi="Times New Roman" w:cs="Times New Roman"/>
+          <w:sz w:val="32"/>
+          <w:szCs w:val="32"/>
+        </w:rPr>
+        <w:t>dẫn</w:t>
+      </w:r>
+      <w:proofErr w:type="spellEnd"/>
+      <w:r>
+        <w:rPr>
+          <w:rFonts w:ascii="Times New Roman" w:hAnsi="Times New Roman" w:cs="Times New Roman"/>
+          <w:sz w:val="32"/>
+          <w:szCs w:val="32"/>
           <w:lang w:val="vi-VN"/>
         </w:rPr>
         <w:tab/>
@@ -436,14 +617,52 @@
           <w:lang w:val="vi-VN"/>
         </w:rPr>
       </w:pPr>
+      <w:proofErr w:type="spellStart"/>
       <w:r>
         <w:rPr>
           <w:rFonts w:ascii="Times New Roman" w:hAnsi="Times New Roman" w:cs="Times New Roman"/>
           <w:sz w:val="32"/>
           <w:szCs w:val="32"/>
         </w:rPr>
-        <w:t>Lớp tín chỉ</w:t>
-      </w:r>
+        <w:t>Lớp</w:t>
+      </w:r>
+      <w:proofErr w:type="spellEnd"/>
+      <w:r>
+        <w:rPr>
+          <w:rFonts w:ascii="Times New Roman" w:hAnsi="Times New Roman" w:cs="Times New Roman"/>
+          <w:sz w:val="32"/>
+          <w:szCs w:val="32"/>
+        </w:rPr>
+        <w:t xml:space="preserve"> </w:t>
+      </w:r>
+      <w:proofErr w:type="spellStart"/>
+      <w:r>
+        <w:rPr>
+          <w:rFonts w:ascii="Times New Roman" w:hAnsi="Times New Roman" w:cs="Times New Roman"/>
+          <w:sz w:val="32"/>
+          <w:szCs w:val="32"/>
+        </w:rPr>
+        <w:t>tín</w:t>
+      </w:r>
+      <w:proofErr w:type="spellEnd"/>
+      <w:r>
+        <w:rPr>
+          <w:rFonts w:ascii="Times New Roman" w:hAnsi="Times New Roman" w:cs="Times New Roman"/>
+          <w:sz w:val="32"/>
+          <w:szCs w:val="32"/>
+        </w:rPr>
+        <w:t xml:space="preserve"> </w:t>
+      </w:r>
+      <w:proofErr w:type="spellStart"/>
+      <w:r>
+        <w:rPr>
+          <w:rFonts w:ascii="Times New Roman" w:hAnsi="Times New Roman" w:cs="Times New Roman"/>
+          <w:sz w:val="32"/>
+          <w:szCs w:val="32"/>
+        </w:rPr>
+        <w:t>chỉ</w:t>
+      </w:r>
+      <w:proofErr w:type="spellEnd"/>
       <w:r>
         <w:rPr>
           <w:rFonts w:ascii="Times New Roman" w:hAnsi="Times New Roman" w:cs="Times New Roman"/>
@@ -870,24 +1089,20 @@
             <w:jc w:val="center"/>
             <w:rPr>
               <w:rFonts w:ascii="Times New Roman" w:hAnsi="Times New Roman" w:cs="Times New Roman"/>
-              <w:sz w:val="40"/>
-              <w:szCs w:val="40"/>
               <w:lang w:val="vi-VN"/>
             </w:rPr>
           </w:pPr>
+          <w:proofErr w:type="spellStart"/>
           <w:r>
             <w:rPr>
               <w:rFonts w:ascii="Times New Roman" w:hAnsi="Times New Roman" w:cs="Times New Roman"/>
-              <w:sz w:val="40"/>
-              <w:szCs w:val="40"/>
             </w:rPr>
             <w:t>Mục</w:t>
           </w:r>
+          <w:proofErr w:type="spellEnd"/>
           <w:r>
             <w:rPr>
               <w:rFonts w:ascii="Times New Roman" w:hAnsi="Times New Roman" w:cs="Times New Roman"/>
-              <w:sz w:val="40"/>
-              <w:szCs w:val="40"/>
               <w:lang w:val="vi-VN"/>
             </w:rPr>
             <w:t xml:space="preserve"> lục</w:t>
@@ -3359,7 +3574,7 @@
                 <w:sz w:val="20"/>
                 <w:szCs w:val="20"/>
               </w:rPr>
-              <w:t>23</w:t>
+              <w:t>24</w:t>
             </w:r>
             <w:r>
               <w:rPr>
@@ -3480,7 +3695,7 @@
                 <w:sz w:val="20"/>
                 <w:szCs w:val="20"/>
               </w:rPr>
-              <w:t>23</w:t>
+              <w:t>25</w:t>
             </w:r>
             <w:r>
               <w:rPr>
@@ -3597,7 +3812,7 @@
                 <w:sz w:val="20"/>
                 <w:szCs w:val="20"/>
               </w:rPr>
-              <w:t>23</w:t>
+              <w:t>25</w:t>
             </w:r>
             <w:r>
               <w:rPr>
@@ -3714,7 +3929,7 @@
                 <w:sz w:val="20"/>
                 <w:szCs w:val="20"/>
               </w:rPr>
-              <w:t>23</w:t>
+              <w:t>25</w:t>
             </w:r>
             <w:r>
               <w:rPr>
@@ -3835,7 +4050,7 @@
                 <w:sz w:val="20"/>
                 <w:szCs w:val="20"/>
               </w:rPr>
-              <w:t>23</w:t>
+              <w:t>25</w:t>
             </w:r>
             <w:r>
               <w:rPr>
@@ -3952,7 +4167,7 @@
                 <w:sz w:val="20"/>
                 <w:szCs w:val="20"/>
               </w:rPr>
-              <w:t>23</w:t>
+              <w:t>25</w:t>
             </w:r>
             <w:r>
               <w:rPr>
@@ -4073,7 +4288,7 @@
                 <w:sz w:val="20"/>
                 <w:szCs w:val="20"/>
               </w:rPr>
-              <w:t>23</w:t>
+              <w:t>25</w:t>
             </w:r>
             <w:r>
               <w:rPr>
@@ -4190,7 +4405,7 @@
                 <w:sz w:val="20"/>
                 <w:szCs w:val="20"/>
               </w:rPr>
-              <w:t>23</w:t>
+              <w:t>25</w:t>
             </w:r>
             <w:r>
               <w:rPr>
@@ -4307,7 +4522,7 @@
                 <w:sz w:val="20"/>
                 <w:szCs w:val="20"/>
               </w:rPr>
-              <w:t>23</w:t>
+              <w:t>25</w:t>
             </w:r>
             <w:r>
               <w:rPr>
@@ -4428,7 +4643,7 @@
                 <w:sz w:val="20"/>
                 <w:szCs w:val="20"/>
               </w:rPr>
-              <w:t>23</w:t>
+              <w:t>25</w:t>
             </w:r>
             <w:r>
               <w:rPr>
@@ -4545,7 +4760,7 @@
                 <w:sz w:val="20"/>
                 <w:szCs w:val="20"/>
               </w:rPr>
-              <w:t>23</w:t>
+              <w:t>25</w:t>
             </w:r>
             <w:r>
               <w:rPr>
@@ -4662,7 +4877,7 @@
                 <w:sz w:val="20"/>
                 <w:szCs w:val="20"/>
               </w:rPr>
-              <w:t>23</w:t>
+              <w:t>25</w:t>
             </w:r>
             <w:r>
               <w:rPr>
@@ -4779,6 +4994,7 @@
         </w:rPr>
         <w:t>Người hiến máu (D</w:t>
       </w:r>
+      <w:proofErr w:type="spellStart"/>
       <w:r>
         <w:rPr>
           <w:rFonts w:ascii="Times New Roman" w:hAnsi="Times New Roman" w:cs="Times New Roman"/>
@@ -4789,6 +5005,7 @@
         </w:rPr>
         <w:t>onor</w:t>
       </w:r>
+      <w:proofErr w:type="spellEnd"/>
       <w:r>
         <w:rPr>
           <w:rFonts w:ascii="Times New Roman" w:hAnsi="Times New Roman" w:cs="Times New Roman"/>
@@ -6190,23 +6407,299 @@
         </w:rPr>
         <w:t xml:space="preserve">- </w:t>
       </w:r>
-      <w:r>
-        <w:rPr>
-          <w:rFonts w:ascii="Times New Roman" w:hAnsi="Times New Roman" w:cs="Times New Roman"/>
-          <w:b/>
-          <w:bCs/>
-          <w:sz w:val="28"/>
-          <w:szCs w:val="28"/>
-        </w:rPr>
-        <w:t>Sẵn sàng</w:t>
-      </w:r>
-      <w:r>
-        <w:rPr>
-          <w:rFonts w:ascii="Times New Roman" w:hAnsi="Times New Roman" w:cs="Times New Roman"/>
-          <w:sz w:val="28"/>
-          <w:szCs w:val="28"/>
-        </w:rPr>
-        <w:t>: Hệ thống hoạt động ổn định, có thể phục vụ ≥ 500 người dùng cùng lúc.</w:t>
+      <w:proofErr w:type="spellStart"/>
+      <w:r>
+        <w:rPr>
+          <w:rFonts w:ascii="Times New Roman" w:hAnsi="Times New Roman" w:cs="Times New Roman"/>
+          <w:b/>
+          <w:bCs/>
+          <w:sz w:val="28"/>
+          <w:szCs w:val="28"/>
+        </w:rPr>
+        <w:t>Sẵn</w:t>
+      </w:r>
+      <w:proofErr w:type="spellEnd"/>
+      <w:r>
+        <w:rPr>
+          <w:rFonts w:ascii="Times New Roman" w:hAnsi="Times New Roman" w:cs="Times New Roman"/>
+          <w:b/>
+          <w:bCs/>
+          <w:sz w:val="28"/>
+          <w:szCs w:val="28"/>
+        </w:rPr>
+        <w:t xml:space="preserve"> </w:t>
+      </w:r>
+      <w:proofErr w:type="spellStart"/>
+      <w:r>
+        <w:rPr>
+          <w:rFonts w:ascii="Times New Roman" w:hAnsi="Times New Roman" w:cs="Times New Roman"/>
+          <w:b/>
+          <w:bCs/>
+          <w:sz w:val="28"/>
+          <w:szCs w:val="28"/>
+        </w:rPr>
+        <w:t>sàng</w:t>
+      </w:r>
+      <w:proofErr w:type="spellEnd"/>
+      <w:r>
+        <w:rPr>
+          <w:rFonts w:ascii="Times New Roman" w:hAnsi="Times New Roman" w:cs="Times New Roman"/>
+          <w:sz w:val="28"/>
+          <w:szCs w:val="28"/>
+        </w:rPr>
+        <w:t xml:space="preserve">: </w:t>
+      </w:r>
+      <w:proofErr w:type="spellStart"/>
+      <w:r>
+        <w:rPr>
+          <w:rFonts w:ascii="Times New Roman" w:hAnsi="Times New Roman" w:cs="Times New Roman"/>
+          <w:sz w:val="28"/>
+          <w:szCs w:val="28"/>
+        </w:rPr>
+        <w:t>Hệ</w:t>
+      </w:r>
+      <w:proofErr w:type="spellEnd"/>
+      <w:r>
+        <w:rPr>
+          <w:rFonts w:ascii="Times New Roman" w:hAnsi="Times New Roman" w:cs="Times New Roman"/>
+          <w:sz w:val="28"/>
+          <w:szCs w:val="28"/>
+        </w:rPr>
+        <w:t xml:space="preserve"> </w:t>
+      </w:r>
+      <w:proofErr w:type="spellStart"/>
+      <w:r>
+        <w:rPr>
+          <w:rFonts w:ascii="Times New Roman" w:hAnsi="Times New Roman" w:cs="Times New Roman"/>
+          <w:sz w:val="28"/>
+          <w:szCs w:val="28"/>
+        </w:rPr>
+        <w:t>thống</w:t>
+      </w:r>
+      <w:proofErr w:type="spellEnd"/>
+      <w:r>
+        <w:rPr>
+          <w:rFonts w:ascii="Times New Roman" w:hAnsi="Times New Roman" w:cs="Times New Roman"/>
+          <w:sz w:val="28"/>
+          <w:szCs w:val="28"/>
+        </w:rPr>
+        <w:t xml:space="preserve"> </w:t>
+      </w:r>
+      <w:proofErr w:type="spellStart"/>
+      <w:r>
+        <w:rPr>
+          <w:rFonts w:ascii="Times New Roman" w:hAnsi="Times New Roman" w:cs="Times New Roman"/>
+          <w:sz w:val="28"/>
+          <w:szCs w:val="28"/>
+        </w:rPr>
+        <w:t>hoạt</w:t>
+      </w:r>
+      <w:proofErr w:type="spellEnd"/>
+      <w:r>
+        <w:rPr>
+          <w:rFonts w:ascii="Times New Roman" w:hAnsi="Times New Roman" w:cs="Times New Roman"/>
+          <w:sz w:val="28"/>
+          <w:szCs w:val="28"/>
+        </w:rPr>
+        <w:t xml:space="preserve"> </w:t>
+      </w:r>
+      <w:proofErr w:type="spellStart"/>
+      <w:r>
+        <w:rPr>
+          <w:rFonts w:ascii="Times New Roman" w:hAnsi="Times New Roman" w:cs="Times New Roman"/>
+          <w:sz w:val="28"/>
+          <w:szCs w:val="28"/>
+        </w:rPr>
+        <w:t>động</w:t>
+      </w:r>
+      <w:proofErr w:type="spellEnd"/>
+      <w:r>
+        <w:rPr>
+          <w:rFonts w:ascii="Times New Roman" w:hAnsi="Times New Roman" w:cs="Times New Roman"/>
+          <w:sz w:val="28"/>
+          <w:szCs w:val="28"/>
+        </w:rPr>
+        <w:t xml:space="preserve"> </w:t>
+      </w:r>
+      <w:proofErr w:type="spellStart"/>
+      <w:r>
+        <w:rPr>
+          <w:rFonts w:ascii="Times New Roman" w:hAnsi="Times New Roman" w:cs="Times New Roman"/>
+          <w:sz w:val="28"/>
+          <w:szCs w:val="28"/>
+        </w:rPr>
+        <w:t>ổn</w:t>
+      </w:r>
+      <w:proofErr w:type="spellEnd"/>
+      <w:r>
+        <w:rPr>
+          <w:rFonts w:ascii="Times New Roman" w:hAnsi="Times New Roman" w:cs="Times New Roman"/>
+          <w:sz w:val="28"/>
+          <w:szCs w:val="28"/>
+        </w:rPr>
+        <w:t xml:space="preserve"> </w:t>
+      </w:r>
+      <w:proofErr w:type="spellStart"/>
+      <w:r>
+        <w:rPr>
+          <w:rFonts w:ascii="Times New Roman" w:hAnsi="Times New Roman" w:cs="Times New Roman"/>
+          <w:sz w:val="28"/>
+          <w:szCs w:val="28"/>
+        </w:rPr>
+        <w:t>định</w:t>
+      </w:r>
+      <w:proofErr w:type="spellEnd"/>
+      <w:r>
+        <w:rPr>
+          <w:rFonts w:ascii="Times New Roman" w:hAnsi="Times New Roman" w:cs="Times New Roman"/>
+          <w:sz w:val="28"/>
+          <w:szCs w:val="28"/>
+        </w:rPr>
+        <w:t xml:space="preserve">, </w:t>
+      </w:r>
+      <w:proofErr w:type="spellStart"/>
+      <w:r>
+        <w:rPr>
+          <w:rFonts w:ascii="Times New Roman" w:hAnsi="Times New Roman" w:cs="Times New Roman"/>
+          <w:sz w:val="28"/>
+          <w:szCs w:val="28"/>
+        </w:rPr>
+        <w:t>có</w:t>
+      </w:r>
+      <w:proofErr w:type="spellEnd"/>
+      <w:r>
+        <w:rPr>
+          <w:rFonts w:ascii="Times New Roman" w:hAnsi="Times New Roman" w:cs="Times New Roman"/>
+          <w:sz w:val="28"/>
+          <w:szCs w:val="28"/>
+        </w:rPr>
+        <w:t xml:space="preserve"> </w:t>
+      </w:r>
+      <w:proofErr w:type="spellStart"/>
+      <w:r>
+        <w:rPr>
+          <w:rFonts w:ascii="Times New Roman" w:hAnsi="Times New Roman" w:cs="Times New Roman"/>
+          <w:sz w:val="28"/>
+          <w:szCs w:val="28"/>
+        </w:rPr>
+        <w:t>thể</w:t>
+      </w:r>
+      <w:proofErr w:type="spellEnd"/>
+      <w:r>
+        <w:rPr>
+          <w:rFonts w:ascii="Times New Roman" w:hAnsi="Times New Roman" w:cs="Times New Roman"/>
+          <w:sz w:val="28"/>
+          <w:szCs w:val="28"/>
+        </w:rPr>
+        <w:t xml:space="preserve"> </w:t>
+      </w:r>
+      <w:proofErr w:type="spellStart"/>
+      <w:r>
+        <w:rPr>
+          <w:rFonts w:ascii="Times New Roman" w:hAnsi="Times New Roman" w:cs="Times New Roman"/>
+          <w:sz w:val="28"/>
+          <w:szCs w:val="28"/>
+        </w:rPr>
+        <w:t>phục</w:t>
+      </w:r>
+      <w:proofErr w:type="spellEnd"/>
+      <w:r>
+        <w:rPr>
+          <w:rFonts w:ascii="Times New Roman" w:hAnsi="Times New Roman" w:cs="Times New Roman"/>
+          <w:sz w:val="28"/>
+          <w:szCs w:val="28"/>
+        </w:rPr>
+        <w:t xml:space="preserve"> </w:t>
+      </w:r>
+      <w:proofErr w:type="spellStart"/>
+      <w:r>
+        <w:rPr>
+          <w:rFonts w:ascii="Times New Roman" w:hAnsi="Times New Roman" w:cs="Times New Roman"/>
+          <w:sz w:val="28"/>
+          <w:szCs w:val="28"/>
+        </w:rPr>
+        <w:t>vụ</w:t>
+      </w:r>
+      <w:proofErr w:type="spellEnd"/>
+      <w:r>
+        <w:rPr>
+          <w:rFonts w:ascii="Times New Roman" w:hAnsi="Times New Roman" w:cs="Times New Roman"/>
+          <w:sz w:val="28"/>
+          <w:szCs w:val="28"/>
+        </w:rPr>
+        <w:t xml:space="preserve"> ≥ 500 </w:t>
+      </w:r>
+      <w:proofErr w:type="spellStart"/>
+      <w:r>
+        <w:rPr>
+          <w:rFonts w:ascii="Times New Roman" w:hAnsi="Times New Roman" w:cs="Times New Roman"/>
+          <w:sz w:val="28"/>
+          <w:szCs w:val="28"/>
+        </w:rPr>
+        <w:t>người</w:t>
+      </w:r>
+      <w:proofErr w:type="spellEnd"/>
+      <w:r>
+        <w:rPr>
+          <w:rFonts w:ascii="Times New Roman" w:hAnsi="Times New Roman" w:cs="Times New Roman"/>
+          <w:sz w:val="28"/>
+          <w:szCs w:val="28"/>
+        </w:rPr>
+        <w:t xml:space="preserve"> </w:t>
+      </w:r>
+      <w:proofErr w:type="spellStart"/>
+      <w:r>
+        <w:rPr>
+          <w:rFonts w:ascii="Times New Roman" w:hAnsi="Times New Roman" w:cs="Times New Roman"/>
+          <w:sz w:val="28"/>
+          <w:szCs w:val="28"/>
+        </w:rPr>
+        <w:t>dùng</w:t>
+      </w:r>
+      <w:proofErr w:type="spellEnd"/>
+      <w:r>
+        <w:rPr>
+          <w:rFonts w:ascii="Times New Roman" w:hAnsi="Times New Roman" w:cs="Times New Roman"/>
+          <w:sz w:val="28"/>
+          <w:szCs w:val="28"/>
+        </w:rPr>
+        <w:t xml:space="preserve"> </w:t>
+      </w:r>
+      <w:proofErr w:type="spellStart"/>
+      <w:r>
+        <w:rPr>
+          <w:rFonts w:ascii="Times New Roman" w:hAnsi="Times New Roman" w:cs="Times New Roman"/>
+          <w:sz w:val="28"/>
+          <w:szCs w:val="28"/>
+        </w:rPr>
+        <w:t>cùng</w:t>
+      </w:r>
+      <w:proofErr w:type="spellEnd"/>
+      <w:r>
+        <w:rPr>
+          <w:rFonts w:ascii="Times New Roman" w:hAnsi="Times New Roman" w:cs="Times New Roman"/>
+          <w:sz w:val="28"/>
+          <w:szCs w:val="28"/>
+        </w:rPr>
+        <w:t xml:space="preserve"> </w:t>
+      </w:r>
+      <w:proofErr w:type="spellStart"/>
+      <w:r>
+        <w:rPr>
+          <w:rFonts w:ascii="Times New Roman" w:hAnsi="Times New Roman" w:cs="Times New Roman"/>
+          <w:sz w:val="28"/>
+          <w:szCs w:val="28"/>
+        </w:rPr>
+        <w:t>lúc</w:t>
+      </w:r>
+      <w:proofErr w:type="spellEnd"/>
+      <w:r>
+        <w:rPr>
+          <w:rFonts w:ascii="Times New Roman" w:hAnsi="Times New Roman" w:cs="Times New Roman"/>
+          <w:sz w:val="28"/>
+          <w:szCs w:val="28"/>
+        </w:rPr>
+        <w:t>.</w:t>
       </w:r>
     </w:p>
     <w:p>
@@ -6229,23 +6722,325 @@
         </w:rPr>
         <w:t xml:space="preserve">- </w:t>
       </w:r>
-      <w:r>
-        <w:rPr>
-          <w:rFonts w:ascii="Times New Roman" w:hAnsi="Times New Roman" w:cs="Times New Roman"/>
-          <w:b/>
-          <w:bCs/>
-          <w:sz w:val="28"/>
-          <w:szCs w:val="28"/>
-        </w:rPr>
-        <w:t>Khả năng mở rộng</w:t>
-      </w:r>
-      <w:r>
-        <w:rPr>
-          <w:rFonts w:ascii="Times New Roman" w:hAnsi="Times New Roman" w:cs="Times New Roman"/>
-          <w:sz w:val="28"/>
-          <w:szCs w:val="28"/>
-        </w:rPr>
-        <w:t>: Có thể mở rộng số lượng sự kiện và địa điểm dễ dàng.</w:t>
+      <w:proofErr w:type="spellStart"/>
+      <w:r>
+        <w:rPr>
+          <w:rFonts w:ascii="Times New Roman" w:hAnsi="Times New Roman" w:cs="Times New Roman"/>
+          <w:b/>
+          <w:bCs/>
+          <w:sz w:val="28"/>
+          <w:szCs w:val="28"/>
+        </w:rPr>
+        <w:t>Khả</w:t>
+      </w:r>
+      <w:proofErr w:type="spellEnd"/>
+      <w:r>
+        <w:rPr>
+          <w:rFonts w:ascii="Times New Roman" w:hAnsi="Times New Roman" w:cs="Times New Roman"/>
+          <w:b/>
+          <w:bCs/>
+          <w:sz w:val="28"/>
+          <w:szCs w:val="28"/>
+        </w:rPr>
+        <w:t xml:space="preserve"> </w:t>
+      </w:r>
+      <w:proofErr w:type="spellStart"/>
+      <w:r>
+        <w:rPr>
+          <w:rFonts w:ascii="Times New Roman" w:hAnsi="Times New Roman" w:cs="Times New Roman"/>
+          <w:b/>
+          <w:bCs/>
+          <w:sz w:val="28"/>
+          <w:szCs w:val="28"/>
+        </w:rPr>
+        <w:t>năng</w:t>
+      </w:r>
+      <w:proofErr w:type="spellEnd"/>
+      <w:r>
+        <w:rPr>
+          <w:rFonts w:ascii="Times New Roman" w:hAnsi="Times New Roman" w:cs="Times New Roman"/>
+          <w:b/>
+          <w:bCs/>
+          <w:sz w:val="28"/>
+          <w:szCs w:val="28"/>
+        </w:rPr>
+        <w:t xml:space="preserve"> </w:t>
+      </w:r>
+      <w:proofErr w:type="spellStart"/>
+      <w:r>
+        <w:rPr>
+          <w:rFonts w:ascii="Times New Roman" w:hAnsi="Times New Roman" w:cs="Times New Roman"/>
+          <w:b/>
+          <w:bCs/>
+          <w:sz w:val="28"/>
+          <w:szCs w:val="28"/>
+        </w:rPr>
+        <w:t>mở</w:t>
+      </w:r>
+      <w:proofErr w:type="spellEnd"/>
+      <w:r>
+        <w:rPr>
+          <w:rFonts w:ascii="Times New Roman" w:hAnsi="Times New Roman" w:cs="Times New Roman"/>
+          <w:b/>
+          <w:bCs/>
+          <w:sz w:val="28"/>
+          <w:szCs w:val="28"/>
+        </w:rPr>
+        <w:t xml:space="preserve"> </w:t>
+      </w:r>
+      <w:proofErr w:type="spellStart"/>
+      <w:r>
+        <w:rPr>
+          <w:rFonts w:ascii="Times New Roman" w:hAnsi="Times New Roman" w:cs="Times New Roman"/>
+          <w:b/>
+          <w:bCs/>
+          <w:sz w:val="28"/>
+          <w:szCs w:val="28"/>
+        </w:rPr>
+        <w:t>rộng</w:t>
+      </w:r>
+      <w:proofErr w:type="spellEnd"/>
+      <w:r>
+        <w:rPr>
+          <w:rFonts w:ascii="Times New Roman" w:hAnsi="Times New Roman" w:cs="Times New Roman"/>
+          <w:sz w:val="28"/>
+          <w:szCs w:val="28"/>
+        </w:rPr>
+        <w:t xml:space="preserve">: </w:t>
+      </w:r>
+      <w:proofErr w:type="spellStart"/>
+      <w:r>
+        <w:rPr>
+          <w:rFonts w:ascii="Times New Roman" w:hAnsi="Times New Roman" w:cs="Times New Roman"/>
+          <w:sz w:val="28"/>
+          <w:szCs w:val="28"/>
+        </w:rPr>
+        <w:t>Có</w:t>
+      </w:r>
+      <w:proofErr w:type="spellEnd"/>
+      <w:r>
+        <w:rPr>
+          <w:rFonts w:ascii="Times New Roman" w:hAnsi="Times New Roman" w:cs="Times New Roman"/>
+          <w:sz w:val="28"/>
+          <w:szCs w:val="28"/>
+        </w:rPr>
+        <w:t xml:space="preserve"> </w:t>
+      </w:r>
+      <w:proofErr w:type="spellStart"/>
+      <w:r>
+        <w:rPr>
+          <w:rFonts w:ascii="Times New Roman" w:hAnsi="Times New Roman" w:cs="Times New Roman"/>
+          <w:sz w:val="28"/>
+          <w:szCs w:val="28"/>
+        </w:rPr>
+        <w:t>thể</w:t>
+      </w:r>
+      <w:proofErr w:type="spellEnd"/>
+      <w:r>
+        <w:rPr>
+          <w:rFonts w:ascii="Times New Roman" w:hAnsi="Times New Roman" w:cs="Times New Roman"/>
+          <w:sz w:val="28"/>
+          <w:szCs w:val="28"/>
+        </w:rPr>
+        <w:t xml:space="preserve"> </w:t>
+      </w:r>
+      <w:proofErr w:type="spellStart"/>
+      <w:r>
+        <w:rPr>
+          <w:rFonts w:ascii="Times New Roman" w:hAnsi="Times New Roman" w:cs="Times New Roman"/>
+          <w:sz w:val="28"/>
+          <w:szCs w:val="28"/>
+        </w:rPr>
+        <w:t>mở</w:t>
+      </w:r>
+      <w:proofErr w:type="spellEnd"/>
+      <w:r>
+        <w:rPr>
+          <w:rFonts w:ascii="Times New Roman" w:hAnsi="Times New Roman" w:cs="Times New Roman"/>
+          <w:sz w:val="28"/>
+          <w:szCs w:val="28"/>
+        </w:rPr>
+        <w:t xml:space="preserve"> </w:t>
+      </w:r>
+      <w:proofErr w:type="spellStart"/>
+      <w:r>
+        <w:rPr>
+          <w:rFonts w:ascii="Times New Roman" w:hAnsi="Times New Roman" w:cs="Times New Roman"/>
+          <w:sz w:val="28"/>
+          <w:szCs w:val="28"/>
+        </w:rPr>
+        <w:t>rộng</w:t>
+      </w:r>
+      <w:proofErr w:type="spellEnd"/>
+      <w:r>
+        <w:rPr>
+          <w:rFonts w:ascii="Times New Roman" w:hAnsi="Times New Roman" w:cs="Times New Roman"/>
+          <w:sz w:val="28"/>
+          <w:szCs w:val="28"/>
+        </w:rPr>
+        <w:t xml:space="preserve"> </w:t>
+      </w:r>
+      <w:proofErr w:type="spellStart"/>
+      <w:r>
+        <w:rPr>
+          <w:rFonts w:ascii="Times New Roman" w:hAnsi="Times New Roman" w:cs="Times New Roman"/>
+          <w:sz w:val="28"/>
+          <w:szCs w:val="28"/>
+        </w:rPr>
+        <w:t>số</w:t>
+      </w:r>
+      <w:proofErr w:type="spellEnd"/>
+      <w:r>
+        <w:rPr>
+          <w:rFonts w:ascii="Times New Roman" w:hAnsi="Times New Roman" w:cs="Times New Roman"/>
+          <w:sz w:val="28"/>
+          <w:szCs w:val="28"/>
+        </w:rPr>
+        <w:t xml:space="preserve"> </w:t>
+      </w:r>
+      <w:proofErr w:type="spellStart"/>
+      <w:r>
+        <w:rPr>
+          <w:rFonts w:ascii="Times New Roman" w:hAnsi="Times New Roman" w:cs="Times New Roman"/>
+          <w:sz w:val="28"/>
+          <w:szCs w:val="28"/>
+        </w:rPr>
+        <w:t>lượng</w:t>
+      </w:r>
+      <w:proofErr w:type="spellEnd"/>
+      <w:r>
+        <w:rPr>
+          <w:rFonts w:ascii="Times New Roman" w:hAnsi="Times New Roman" w:cs="Times New Roman"/>
+          <w:sz w:val="28"/>
+          <w:szCs w:val="28"/>
+        </w:rPr>
+        <w:t xml:space="preserve"> </w:t>
+      </w:r>
+      <w:proofErr w:type="spellStart"/>
+      <w:r>
+        <w:rPr>
+          <w:rFonts w:ascii="Times New Roman" w:hAnsi="Times New Roman" w:cs="Times New Roman"/>
+          <w:sz w:val="28"/>
+          <w:szCs w:val="28"/>
+        </w:rPr>
+        <w:t>sự</w:t>
+      </w:r>
+      <w:proofErr w:type="spellEnd"/>
+      <w:r>
+        <w:rPr>
+          <w:rFonts w:ascii="Times New Roman" w:hAnsi="Times New Roman" w:cs="Times New Roman"/>
+          <w:sz w:val="28"/>
+          <w:szCs w:val="28"/>
+        </w:rPr>
+        <w:t xml:space="preserve"> </w:t>
+      </w:r>
+      <w:proofErr w:type="spellStart"/>
+      <w:r>
+        <w:rPr>
+          <w:rFonts w:ascii="Times New Roman" w:hAnsi="Times New Roman" w:cs="Times New Roman"/>
+          <w:sz w:val="28"/>
+          <w:szCs w:val="28"/>
+        </w:rPr>
+        <w:t>kiện</w:t>
+      </w:r>
+      <w:proofErr w:type="spellEnd"/>
+      <w:r>
+        <w:rPr>
+          <w:rFonts w:ascii="Times New Roman" w:hAnsi="Times New Roman" w:cs="Times New Roman"/>
+          <w:sz w:val="28"/>
+          <w:szCs w:val="28"/>
+        </w:rPr>
+        <w:t xml:space="preserve"> </w:t>
+      </w:r>
+      <w:proofErr w:type="spellStart"/>
+      <w:r>
+        <w:rPr>
+          <w:rFonts w:ascii="Times New Roman" w:hAnsi="Times New Roman" w:cs="Times New Roman"/>
+          <w:sz w:val="28"/>
+          <w:szCs w:val="28"/>
+        </w:rPr>
+        <w:t>và</w:t>
+      </w:r>
+      <w:proofErr w:type="spellEnd"/>
+      <w:r>
+        <w:rPr>
+          <w:rFonts w:ascii="Times New Roman" w:hAnsi="Times New Roman" w:cs="Times New Roman"/>
+          <w:sz w:val="28"/>
+          <w:szCs w:val="28"/>
+        </w:rPr>
+        <w:t xml:space="preserve"> </w:t>
+      </w:r>
+      <w:proofErr w:type="spellStart"/>
+      <w:r>
+        <w:rPr>
+          <w:rFonts w:ascii="Times New Roman" w:hAnsi="Times New Roman" w:cs="Times New Roman"/>
+          <w:sz w:val="28"/>
+          <w:szCs w:val="28"/>
+        </w:rPr>
+        <w:t>địa</w:t>
+      </w:r>
+      <w:proofErr w:type="spellEnd"/>
+      <w:r>
+        <w:rPr>
+          <w:rFonts w:ascii="Times New Roman" w:hAnsi="Times New Roman" w:cs="Times New Roman"/>
+          <w:sz w:val="28"/>
+          <w:szCs w:val="28"/>
+        </w:rPr>
+        <w:t xml:space="preserve"> </w:t>
+      </w:r>
+      <w:proofErr w:type="spellStart"/>
+      <w:r>
+        <w:rPr>
+          <w:rFonts w:ascii="Times New Roman" w:hAnsi="Times New Roman" w:cs="Times New Roman"/>
+          <w:sz w:val="28"/>
+          <w:szCs w:val="28"/>
+        </w:rPr>
+        <w:t>điểm</w:t>
+      </w:r>
+      <w:proofErr w:type="spellEnd"/>
+      <w:r>
+        <w:rPr>
+          <w:rFonts w:ascii="Times New Roman" w:hAnsi="Times New Roman" w:cs="Times New Roman"/>
+          <w:sz w:val="28"/>
+          <w:szCs w:val="28"/>
+        </w:rPr>
+        <w:t xml:space="preserve"> </w:t>
+      </w:r>
+      <w:proofErr w:type="spellStart"/>
+      <w:r>
+        <w:rPr>
+          <w:rFonts w:ascii="Times New Roman" w:hAnsi="Times New Roman" w:cs="Times New Roman"/>
+          <w:sz w:val="28"/>
+          <w:szCs w:val="28"/>
+        </w:rPr>
+        <w:t>dễ</w:t>
+      </w:r>
+      <w:proofErr w:type="spellEnd"/>
+      <w:r>
+        <w:rPr>
+          <w:rFonts w:ascii="Times New Roman" w:hAnsi="Times New Roman" w:cs="Times New Roman"/>
+          <w:sz w:val="28"/>
+          <w:szCs w:val="28"/>
+        </w:rPr>
+        <w:t xml:space="preserve"> </w:t>
+      </w:r>
+      <w:proofErr w:type="spellStart"/>
+      <w:r>
+        <w:rPr>
+          <w:rFonts w:ascii="Times New Roman" w:hAnsi="Times New Roman" w:cs="Times New Roman"/>
+          <w:sz w:val="28"/>
+          <w:szCs w:val="28"/>
+        </w:rPr>
+        <w:t>dàng</w:t>
+      </w:r>
+      <w:proofErr w:type="spellEnd"/>
+      <w:r>
+        <w:rPr>
+          <w:rFonts w:ascii="Times New Roman" w:hAnsi="Times New Roman" w:cs="Times New Roman"/>
+          <w:sz w:val="28"/>
+          <w:szCs w:val="28"/>
+        </w:rPr>
+        <w:t>.</w:t>
       </w:r>
     </w:p>
     <w:p>
@@ -6269,23 +7064,137 @@
         <w:lastRenderedPageBreak/>
         <w:t xml:space="preserve">- </w:t>
       </w:r>
-      <w:r>
-        <w:rPr>
-          <w:rFonts w:ascii="Times New Roman" w:hAnsi="Times New Roman" w:cs="Times New Roman"/>
-          <w:b/>
-          <w:bCs/>
-          <w:sz w:val="28"/>
-          <w:szCs w:val="28"/>
-        </w:rPr>
-        <w:t>Dễ dùng</w:t>
-      </w:r>
-      <w:r>
-        <w:rPr>
-          <w:rFonts w:ascii="Times New Roman" w:hAnsi="Times New Roman" w:cs="Times New Roman"/>
-          <w:sz w:val="28"/>
-          <w:szCs w:val="28"/>
-        </w:rPr>
-        <w:t>: Giao diện rõ ràng, hỗ trợ mobile-first.</w:t>
+      <w:proofErr w:type="spellStart"/>
+      <w:r>
+        <w:rPr>
+          <w:rFonts w:ascii="Times New Roman" w:hAnsi="Times New Roman" w:cs="Times New Roman"/>
+          <w:b/>
+          <w:bCs/>
+          <w:sz w:val="28"/>
+          <w:szCs w:val="28"/>
+        </w:rPr>
+        <w:t>Dễ</w:t>
+      </w:r>
+      <w:proofErr w:type="spellEnd"/>
+      <w:r>
+        <w:rPr>
+          <w:rFonts w:ascii="Times New Roman" w:hAnsi="Times New Roman" w:cs="Times New Roman"/>
+          <w:b/>
+          <w:bCs/>
+          <w:sz w:val="28"/>
+          <w:szCs w:val="28"/>
+        </w:rPr>
+        <w:t xml:space="preserve"> </w:t>
+      </w:r>
+      <w:proofErr w:type="spellStart"/>
+      <w:r>
+        <w:rPr>
+          <w:rFonts w:ascii="Times New Roman" w:hAnsi="Times New Roman" w:cs="Times New Roman"/>
+          <w:b/>
+          <w:bCs/>
+          <w:sz w:val="28"/>
+          <w:szCs w:val="28"/>
+        </w:rPr>
+        <w:t>dùng</w:t>
+      </w:r>
+      <w:proofErr w:type="spellEnd"/>
+      <w:r>
+        <w:rPr>
+          <w:rFonts w:ascii="Times New Roman" w:hAnsi="Times New Roman" w:cs="Times New Roman"/>
+          <w:sz w:val="28"/>
+          <w:szCs w:val="28"/>
+        </w:rPr>
+        <w:t xml:space="preserve">: Giao </w:t>
+      </w:r>
+      <w:proofErr w:type="spellStart"/>
+      <w:r>
+        <w:rPr>
+          <w:rFonts w:ascii="Times New Roman" w:hAnsi="Times New Roman" w:cs="Times New Roman"/>
+          <w:sz w:val="28"/>
+          <w:szCs w:val="28"/>
+        </w:rPr>
+        <w:t>diện</w:t>
+      </w:r>
+      <w:proofErr w:type="spellEnd"/>
+      <w:r>
+        <w:rPr>
+          <w:rFonts w:ascii="Times New Roman" w:hAnsi="Times New Roman" w:cs="Times New Roman"/>
+          <w:sz w:val="28"/>
+          <w:szCs w:val="28"/>
+        </w:rPr>
+        <w:t xml:space="preserve"> </w:t>
+      </w:r>
+      <w:proofErr w:type="spellStart"/>
+      <w:r>
+        <w:rPr>
+          <w:rFonts w:ascii="Times New Roman" w:hAnsi="Times New Roman" w:cs="Times New Roman"/>
+          <w:sz w:val="28"/>
+          <w:szCs w:val="28"/>
+        </w:rPr>
+        <w:t>rõ</w:t>
+      </w:r>
+      <w:proofErr w:type="spellEnd"/>
+      <w:r>
+        <w:rPr>
+          <w:rFonts w:ascii="Times New Roman" w:hAnsi="Times New Roman" w:cs="Times New Roman"/>
+          <w:sz w:val="28"/>
+          <w:szCs w:val="28"/>
+        </w:rPr>
+        <w:t xml:space="preserve"> </w:t>
+      </w:r>
+      <w:proofErr w:type="spellStart"/>
+      <w:r>
+        <w:rPr>
+          <w:rFonts w:ascii="Times New Roman" w:hAnsi="Times New Roman" w:cs="Times New Roman"/>
+          <w:sz w:val="28"/>
+          <w:szCs w:val="28"/>
+        </w:rPr>
+        <w:t>ràng</w:t>
+      </w:r>
+      <w:proofErr w:type="spellEnd"/>
+      <w:r>
+        <w:rPr>
+          <w:rFonts w:ascii="Times New Roman" w:hAnsi="Times New Roman" w:cs="Times New Roman"/>
+          <w:sz w:val="28"/>
+          <w:szCs w:val="28"/>
+        </w:rPr>
+        <w:t xml:space="preserve">, </w:t>
+      </w:r>
+      <w:proofErr w:type="spellStart"/>
+      <w:r>
+        <w:rPr>
+          <w:rFonts w:ascii="Times New Roman" w:hAnsi="Times New Roman" w:cs="Times New Roman"/>
+          <w:sz w:val="28"/>
+          <w:szCs w:val="28"/>
+        </w:rPr>
+        <w:t>hỗ</w:t>
+      </w:r>
+      <w:proofErr w:type="spellEnd"/>
+      <w:r>
+        <w:rPr>
+          <w:rFonts w:ascii="Times New Roman" w:hAnsi="Times New Roman" w:cs="Times New Roman"/>
+          <w:sz w:val="28"/>
+          <w:szCs w:val="28"/>
+        </w:rPr>
+        <w:t xml:space="preserve"> </w:t>
+      </w:r>
+      <w:proofErr w:type="spellStart"/>
+      <w:r>
+        <w:rPr>
+          <w:rFonts w:ascii="Times New Roman" w:hAnsi="Times New Roman" w:cs="Times New Roman"/>
+          <w:sz w:val="28"/>
+          <w:szCs w:val="28"/>
+        </w:rPr>
+        <w:t>trợ</w:t>
+      </w:r>
+      <w:proofErr w:type="spellEnd"/>
+      <w:r>
+        <w:rPr>
+          <w:rFonts w:ascii="Times New Roman" w:hAnsi="Times New Roman" w:cs="Times New Roman"/>
+          <w:sz w:val="28"/>
+          <w:szCs w:val="28"/>
+        </w:rPr>
+        <w:t xml:space="preserve"> mobile-first.</w:t>
       </w:r>
     </w:p>
     <w:p>
@@ -6316,15 +7225,269 @@
           <w:sz w:val="28"/>
           <w:szCs w:val="28"/>
         </w:rPr>
-        <w:t>Bảo toàn dữ liệu</w:t>
-      </w:r>
-      <w:r>
-        <w:rPr>
-          <w:rFonts w:ascii="Times New Roman" w:hAnsi="Times New Roman" w:cs="Times New Roman"/>
-          <w:sz w:val="28"/>
-          <w:szCs w:val="28"/>
-        </w:rPr>
-        <w:t>: Sao lưu định kỳ và khôi phục nhanh khi có sự cố.</w:t>
+        <w:t xml:space="preserve">Bảo </w:t>
+      </w:r>
+      <w:proofErr w:type="spellStart"/>
+      <w:r>
+        <w:rPr>
+          <w:rFonts w:ascii="Times New Roman" w:hAnsi="Times New Roman" w:cs="Times New Roman"/>
+          <w:b/>
+          <w:bCs/>
+          <w:sz w:val="28"/>
+          <w:szCs w:val="28"/>
+        </w:rPr>
+        <w:t>toàn</w:t>
+      </w:r>
+      <w:proofErr w:type="spellEnd"/>
+      <w:r>
+        <w:rPr>
+          <w:rFonts w:ascii="Times New Roman" w:hAnsi="Times New Roman" w:cs="Times New Roman"/>
+          <w:b/>
+          <w:bCs/>
+          <w:sz w:val="28"/>
+          <w:szCs w:val="28"/>
+        </w:rPr>
+        <w:t xml:space="preserve"> </w:t>
+      </w:r>
+      <w:proofErr w:type="spellStart"/>
+      <w:r>
+        <w:rPr>
+          <w:rFonts w:ascii="Times New Roman" w:hAnsi="Times New Roman" w:cs="Times New Roman"/>
+          <w:b/>
+          <w:bCs/>
+          <w:sz w:val="28"/>
+          <w:szCs w:val="28"/>
+        </w:rPr>
+        <w:t>dữ</w:t>
+      </w:r>
+      <w:proofErr w:type="spellEnd"/>
+      <w:r>
+        <w:rPr>
+          <w:rFonts w:ascii="Times New Roman" w:hAnsi="Times New Roman" w:cs="Times New Roman"/>
+          <w:b/>
+          <w:bCs/>
+          <w:sz w:val="28"/>
+          <w:szCs w:val="28"/>
+        </w:rPr>
+        <w:t xml:space="preserve"> </w:t>
+      </w:r>
+      <w:proofErr w:type="spellStart"/>
+      <w:r>
+        <w:rPr>
+          <w:rFonts w:ascii="Times New Roman" w:hAnsi="Times New Roman" w:cs="Times New Roman"/>
+          <w:b/>
+          <w:bCs/>
+          <w:sz w:val="28"/>
+          <w:szCs w:val="28"/>
+        </w:rPr>
+        <w:t>liệu</w:t>
+      </w:r>
+      <w:proofErr w:type="spellEnd"/>
+      <w:r>
+        <w:rPr>
+          <w:rFonts w:ascii="Times New Roman" w:hAnsi="Times New Roman" w:cs="Times New Roman"/>
+          <w:sz w:val="28"/>
+          <w:szCs w:val="28"/>
+        </w:rPr>
+        <w:t xml:space="preserve">: Sao </w:t>
+      </w:r>
+      <w:proofErr w:type="spellStart"/>
+      <w:r>
+        <w:rPr>
+          <w:rFonts w:ascii="Times New Roman" w:hAnsi="Times New Roman" w:cs="Times New Roman"/>
+          <w:sz w:val="28"/>
+          <w:szCs w:val="28"/>
+        </w:rPr>
+        <w:t>lưu</w:t>
+      </w:r>
+      <w:proofErr w:type="spellEnd"/>
+      <w:r>
+        <w:rPr>
+          <w:rFonts w:ascii="Times New Roman" w:hAnsi="Times New Roman" w:cs="Times New Roman"/>
+          <w:sz w:val="28"/>
+          <w:szCs w:val="28"/>
+        </w:rPr>
+        <w:t xml:space="preserve"> </w:t>
+      </w:r>
+      <w:proofErr w:type="spellStart"/>
+      <w:r>
+        <w:rPr>
+          <w:rFonts w:ascii="Times New Roman" w:hAnsi="Times New Roman" w:cs="Times New Roman"/>
+          <w:sz w:val="28"/>
+          <w:szCs w:val="28"/>
+        </w:rPr>
+        <w:t>định</w:t>
+      </w:r>
+      <w:proofErr w:type="spellEnd"/>
+      <w:r>
+        <w:rPr>
+          <w:rFonts w:ascii="Times New Roman" w:hAnsi="Times New Roman" w:cs="Times New Roman"/>
+          <w:sz w:val="28"/>
+          <w:szCs w:val="28"/>
+        </w:rPr>
+        <w:t xml:space="preserve"> </w:t>
+      </w:r>
+      <w:proofErr w:type="spellStart"/>
+      <w:r>
+        <w:rPr>
+          <w:rFonts w:ascii="Times New Roman" w:hAnsi="Times New Roman" w:cs="Times New Roman"/>
+          <w:sz w:val="28"/>
+          <w:szCs w:val="28"/>
+        </w:rPr>
+        <w:t>kỳ</w:t>
+      </w:r>
+      <w:proofErr w:type="spellEnd"/>
+      <w:r>
+        <w:rPr>
+          <w:rFonts w:ascii="Times New Roman" w:hAnsi="Times New Roman" w:cs="Times New Roman"/>
+          <w:sz w:val="28"/>
+          <w:szCs w:val="28"/>
+        </w:rPr>
+        <w:t xml:space="preserve"> </w:t>
+      </w:r>
+      <w:proofErr w:type="spellStart"/>
+      <w:r>
+        <w:rPr>
+          <w:rFonts w:ascii="Times New Roman" w:hAnsi="Times New Roman" w:cs="Times New Roman"/>
+          <w:sz w:val="28"/>
+          <w:szCs w:val="28"/>
+        </w:rPr>
+        <w:t>và</w:t>
+      </w:r>
+      <w:proofErr w:type="spellEnd"/>
+      <w:r>
+        <w:rPr>
+          <w:rFonts w:ascii="Times New Roman" w:hAnsi="Times New Roman" w:cs="Times New Roman"/>
+          <w:sz w:val="28"/>
+          <w:szCs w:val="28"/>
+        </w:rPr>
+        <w:t xml:space="preserve"> </w:t>
+      </w:r>
+      <w:proofErr w:type="spellStart"/>
+      <w:r>
+        <w:rPr>
+          <w:rFonts w:ascii="Times New Roman" w:hAnsi="Times New Roman" w:cs="Times New Roman"/>
+          <w:sz w:val="28"/>
+          <w:szCs w:val="28"/>
+        </w:rPr>
+        <w:t>khôi</w:t>
+      </w:r>
+      <w:proofErr w:type="spellEnd"/>
+      <w:r>
+        <w:rPr>
+          <w:rFonts w:ascii="Times New Roman" w:hAnsi="Times New Roman" w:cs="Times New Roman"/>
+          <w:sz w:val="28"/>
+          <w:szCs w:val="28"/>
+        </w:rPr>
+        <w:t xml:space="preserve"> </w:t>
+      </w:r>
+      <w:proofErr w:type="spellStart"/>
+      <w:r>
+        <w:rPr>
+          <w:rFonts w:ascii="Times New Roman" w:hAnsi="Times New Roman" w:cs="Times New Roman"/>
+          <w:sz w:val="28"/>
+          <w:szCs w:val="28"/>
+        </w:rPr>
+        <w:t>phục</w:t>
+      </w:r>
+      <w:proofErr w:type="spellEnd"/>
+      <w:r>
+        <w:rPr>
+          <w:rFonts w:ascii="Times New Roman" w:hAnsi="Times New Roman" w:cs="Times New Roman"/>
+          <w:sz w:val="28"/>
+          <w:szCs w:val="28"/>
+        </w:rPr>
+        <w:t xml:space="preserve"> </w:t>
+      </w:r>
+      <w:proofErr w:type="spellStart"/>
+      <w:r>
+        <w:rPr>
+          <w:rFonts w:ascii="Times New Roman" w:hAnsi="Times New Roman" w:cs="Times New Roman"/>
+          <w:sz w:val="28"/>
+          <w:szCs w:val="28"/>
+        </w:rPr>
+        <w:t>nhanh</w:t>
+      </w:r>
+      <w:proofErr w:type="spellEnd"/>
+      <w:r>
+        <w:rPr>
+          <w:rFonts w:ascii="Times New Roman" w:hAnsi="Times New Roman" w:cs="Times New Roman"/>
+          <w:sz w:val="28"/>
+          <w:szCs w:val="28"/>
+        </w:rPr>
+        <w:t xml:space="preserve"> </w:t>
+      </w:r>
+      <w:proofErr w:type="spellStart"/>
+      <w:r>
+        <w:rPr>
+          <w:rFonts w:ascii="Times New Roman" w:hAnsi="Times New Roman" w:cs="Times New Roman"/>
+          <w:sz w:val="28"/>
+          <w:szCs w:val="28"/>
+        </w:rPr>
+        <w:t>khi</w:t>
+      </w:r>
+      <w:proofErr w:type="spellEnd"/>
+      <w:r>
+        <w:rPr>
+          <w:rFonts w:ascii="Times New Roman" w:hAnsi="Times New Roman" w:cs="Times New Roman"/>
+          <w:sz w:val="28"/>
+          <w:szCs w:val="28"/>
+        </w:rPr>
+        <w:t xml:space="preserve"> </w:t>
+      </w:r>
+      <w:proofErr w:type="spellStart"/>
+      <w:r>
+        <w:rPr>
+          <w:rFonts w:ascii="Times New Roman" w:hAnsi="Times New Roman" w:cs="Times New Roman"/>
+          <w:sz w:val="28"/>
+          <w:szCs w:val="28"/>
+        </w:rPr>
+        <w:t>có</w:t>
+      </w:r>
+      <w:proofErr w:type="spellEnd"/>
+      <w:r>
+        <w:rPr>
+          <w:rFonts w:ascii="Times New Roman" w:hAnsi="Times New Roman" w:cs="Times New Roman"/>
+          <w:sz w:val="28"/>
+          <w:szCs w:val="28"/>
+        </w:rPr>
+        <w:t xml:space="preserve"> </w:t>
+      </w:r>
+      <w:proofErr w:type="spellStart"/>
+      <w:r>
+        <w:rPr>
+          <w:rFonts w:ascii="Times New Roman" w:hAnsi="Times New Roman" w:cs="Times New Roman"/>
+          <w:sz w:val="28"/>
+          <w:szCs w:val="28"/>
+        </w:rPr>
+        <w:t>sự</w:t>
+      </w:r>
+      <w:proofErr w:type="spellEnd"/>
+      <w:r>
+        <w:rPr>
+          <w:rFonts w:ascii="Times New Roman" w:hAnsi="Times New Roman" w:cs="Times New Roman"/>
+          <w:sz w:val="28"/>
+          <w:szCs w:val="28"/>
+        </w:rPr>
+        <w:t xml:space="preserve"> </w:t>
+      </w:r>
+      <w:proofErr w:type="spellStart"/>
+      <w:r>
+        <w:rPr>
+          <w:rFonts w:ascii="Times New Roman" w:hAnsi="Times New Roman" w:cs="Times New Roman"/>
+          <w:sz w:val="28"/>
+          <w:szCs w:val="28"/>
+        </w:rPr>
+        <w:t>cố</w:t>
+      </w:r>
+      <w:proofErr w:type="spellEnd"/>
+      <w:r>
+        <w:rPr>
+          <w:rFonts w:ascii="Times New Roman" w:hAnsi="Times New Roman" w:cs="Times New Roman"/>
+          <w:sz w:val="28"/>
+          <w:szCs w:val="28"/>
+        </w:rPr>
+        <w:t>.</w:t>
       </w:r>
     </w:p>
     <w:p>
@@ -6348,23 +7511,181 @@
         </w:rPr>
         <w:t xml:space="preserve">- </w:t>
       </w:r>
-      <w:r>
-        <w:rPr>
-          <w:rFonts w:ascii="Times New Roman" w:hAnsi="Times New Roman" w:cs="Times New Roman"/>
-          <w:b/>
-          <w:bCs/>
-          <w:sz w:val="28"/>
-          <w:szCs w:val="28"/>
-        </w:rPr>
-        <w:t>Khả năng truy cập</w:t>
-      </w:r>
-      <w:r>
-        <w:rPr>
-          <w:rFonts w:ascii="Times New Roman" w:hAnsi="Times New Roman" w:cs="Times New Roman"/>
-          <w:sz w:val="28"/>
-          <w:szCs w:val="28"/>
-        </w:rPr>
-        <w:t>: Hỗ trợ đa ngôn ngữ (Việt – Anh).</w:t>
+      <w:proofErr w:type="spellStart"/>
+      <w:r>
+        <w:rPr>
+          <w:rFonts w:ascii="Times New Roman" w:hAnsi="Times New Roman" w:cs="Times New Roman"/>
+          <w:b/>
+          <w:bCs/>
+          <w:sz w:val="28"/>
+          <w:szCs w:val="28"/>
+        </w:rPr>
+        <w:t>Khả</w:t>
+      </w:r>
+      <w:proofErr w:type="spellEnd"/>
+      <w:r>
+        <w:rPr>
+          <w:rFonts w:ascii="Times New Roman" w:hAnsi="Times New Roman" w:cs="Times New Roman"/>
+          <w:b/>
+          <w:bCs/>
+          <w:sz w:val="28"/>
+          <w:szCs w:val="28"/>
+        </w:rPr>
+        <w:t xml:space="preserve"> </w:t>
+      </w:r>
+      <w:proofErr w:type="spellStart"/>
+      <w:r>
+        <w:rPr>
+          <w:rFonts w:ascii="Times New Roman" w:hAnsi="Times New Roman" w:cs="Times New Roman"/>
+          <w:b/>
+          <w:bCs/>
+          <w:sz w:val="28"/>
+          <w:szCs w:val="28"/>
+        </w:rPr>
+        <w:t>năng</w:t>
+      </w:r>
+      <w:proofErr w:type="spellEnd"/>
+      <w:r>
+        <w:rPr>
+          <w:rFonts w:ascii="Times New Roman" w:hAnsi="Times New Roman" w:cs="Times New Roman"/>
+          <w:b/>
+          <w:bCs/>
+          <w:sz w:val="28"/>
+          <w:szCs w:val="28"/>
+        </w:rPr>
+        <w:t xml:space="preserve"> </w:t>
+      </w:r>
+      <w:proofErr w:type="spellStart"/>
+      <w:r>
+        <w:rPr>
+          <w:rFonts w:ascii="Times New Roman" w:hAnsi="Times New Roman" w:cs="Times New Roman"/>
+          <w:b/>
+          <w:bCs/>
+          <w:sz w:val="28"/>
+          <w:szCs w:val="28"/>
+        </w:rPr>
+        <w:t>truy</w:t>
+      </w:r>
+      <w:proofErr w:type="spellEnd"/>
+      <w:r>
+        <w:rPr>
+          <w:rFonts w:ascii="Times New Roman" w:hAnsi="Times New Roman" w:cs="Times New Roman"/>
+          <w:b/>
+          <w:bCs/>
+          <w:sz w:val="28"/>
+          <w:szCs w:val="28"/>
+        </w:rPr>
+        <w:t xml:space="preserve"> </w:t>
+      </w:r>
+      <w:proofErr w:type="spellStart"/>
+      <w:r>
+        <w:rPr>
+          <w:rFonts w:ascii="Times New Roman" w:hAnsi="Times New Roman" w:cs="Times New Roman"/>
+          <w:b/>
+          <w:bCs/>
+          <w:sz w:val="28"/>
+          <w:szCs w:val="28"/>
+        </w:rPr>
+        <w:t>cập</w:t>
+      </w:r>
+      <w:proofErr w:type="spellEnd"/>
+      <w:r>
+        <w:rPr>
+          <w:rFonts w:ascii="Times New Roman" w:hAnsi="Times New Roman" w:cs="Times New Roman"/>
+          <w:sz w:val="28"/>
+          <w:szCs w:val="28"/>
+        </w:rPr>
+        <w:t xml:space="preserve">: </w:t>
+      </w:r>
+      <w:proofErr w:type="spellStart"/>
+      <w:r>
+        <w:rPr>
+          <w:rFonts w:ascii="Times New Roman" w:hAnsi="Times New Roman" w:cs="Times New Roman"/>
+          <w:sz w:val="28"/>
+          <w:szCs w:val="28"/>
+        </w:rPr>
+        <w:t>Hỗ</w:t>
+      </w:r>
+      <w:proofErr w:type="spellEnd"/>
+      <w:r>
+        <w:rPr>
+          <w:rFonts w:ascii="Times New Roman" w:hAnsi="Times New Roman" w:cs="Times New Roman"/>
+          <w:sz w:val="28"/>
+          <w:szCs w:val="28"/>
+        </w:rPr>
+        <w:t xml:space="preserve"> </w:t>
+      </w:r>
+      <w:proofErr w:type="spellStart"/>
+      <w:r>
+        <w:rPr>
+          <w:rFonts w:ascii="Times New Roman" w:hAnsi="Times New Roman" w:cs="Times New Roman"/>
+          <w:sz w:val="28"/>
+          <w:szCs w:val="28"/>
+        </w:rPr>
+        <w:t>trợ</w:t>
+      </w:r>
+      <w:proofErr w:type="spellEnd"/>
+      <w:r>
+        <w:rPr>
+          <w:rFonts w:ascii="Times New Roman" w:hAnsi="Times New Roman" w:cs="Times New Roman"/>
+          <w:sz w:val="28"/>
+          <w:szCs w:val="28"/>
+        </w:rPr>
+        <w:t xml:space="preserve"> </w:t>
+      </w:r>
+      <w:proofErr w:type="spellStart"/>
+      <w:r>
+        <w:rPr>
+          <w:rFonts w:ascii="Times New Roman" w:hAnsi="Times New Roman" w:cs="Times New Roman"/>
+          <w:sz w:val="28"/>
+          <w:szCs w:val="28"/>
+        </w:rPr>
+        <w:t>đa</w:t>
+      </w:r>
+      <w:proofErr w:type="spellEnd"/>
+      <w:r>
+        <w:rPr>
+          <w:rFonts w:ascii="Times New Roman" w:hAnsi="Times New Roman" w:cs="Times New Roman"/>
+          <w:sz w:val="28"/>
+          <w:szCs w:val="28"/>
+        </w:rPr>
+        <w:t xml:space="preserve"> </w:t>
+      </w:r>
+      <w:proofErr w:type="spellStart"/>
+      <w:r>
+        <w:rPr>
+          <w:rFonts w:ascii="Times New Roman" w:hAnsi="Times New Roman" w:cs="Times New Roman"/>
+          <w:sz w:val="28"/>
+          <w:szCs w:val="28"/>
+        </w:rPr>
+        <w:t>ngôn</w:t>
+      </w:r>
+      <w:proofErr w:type="spellEnd"/>
+      <w:r>
+        <w:rPr>
+          <w:rFonts w:ascii="Times New Roman" w:hAnsi="Times New Roman" w:cs="Times New Roman"/>
+          <w:sz w:val="28"/>
+          <w:szCs w:val="28"/>
+        </w:rPr>
+        <w:t xml:space="preserve"> </w:t>
+      </w:r>
+      <w:proofErr w:type="spellStart"/>
+      <w:r>
+        <w:rPr>
+          <w:rFonts w:ascii="Times New Roman" w:hAnsi="Times New Roman" w:cs="Times New Roman"/>
+          <w:sz w:val="28"/>
+          <w:szCs w:val="28"/>
+        </w:rPr>
+        <w:t>ngữ</w:t>
+      </w:r>
+      <w:proofErr w:type="spellEnd"/>
+      <w:r>
+        <w:rPr>
+          <w:rFonts w:ascii="Times New Roman" w:hAnsi="Times New Roman" w:cs="Times New Roman"/>
+          <w:sz w:val="28"/>
+          <w:szCs w:val="28"/>
+        </w:rPr>
+        <w:t xml:space="preserve"> (Việt – Anh).</w:t>
       </w:r>
     </w:p>
     <w:p>
@@ -6652,13 +7973,221 @@
         </w:rPr>
         <w:t xml:space="preserve"> </w:t>
       </w:r>
-      <w:r>
-        <w:rPr>
-          <w:rFonts w:ascii="Times New Roman" w:hAnsi="Times New Roman" w:cs="Times New Roman"/>
-          <w:sz w:val="28"/>
-          <w:szCs w:val="28"/>
-        </w:rPr>
-        <w:t>Người hiến máu đã có tài khoản hoặc thực hiện đăng nhập.</w:t>
+      <w:proofErr w:type="spellStart"/>
+      <w:r>
+        <w:rPr>
+          <w:rFonts w:ascii="Times New Roman" w:hAnsi="Times New Roman" w:cs="Times New Roman"/>
+          <w:sz w:val="28"/>
+          <w:szCs w:val="28"/>
+        </w:rPr>
+        <w:t>Người</w:t>
+      </w:r>
+      <w:proofErr w:type="spellEnd"/>
+      <w:r>
+        <w:rPr>
+          <w:rFonts w:ascii="Times New Roman" w:hAnsi="Times New Roman" w:cs="Times New Roman"/>
+          <w:sz w:val="28"/>
+          <w:szCs w:val="28"/>
+        </w:rPr>
+        <w:t xml:space="preserve"> </w:t>
+      </w:r>
+      <w:proofErr w:type="spellStart"/>
+      <w:r>
+        <w:rPr>
+          <w:rFonts w:ascii="Times New Roman" w:hAnsi="Times New Roman" w:cs="Times New Roman"/>
+          <w:sz w:val="28"/>
+          <w:szCs w:val="28"/>
+        </w:rPr>
+        <w:t>hiến</w:t>
+      </w:r>
+      <w:proofErr w:type="spellEnd"/>
+      <w:r>
+        <w:rPr>
+          <w:rFonts w:ascii="Times New Roman" w:hAnsi="Times New Roman" w:cs="Times New Roman"/>
+          <w:sz w:val="28"/>
+          <w:szCs w:val="28"/>
+        </w:rPr>
+        <w:t xml:space="preserve"> </w:t>
+      </w:r>
+      <w:proofErr w:type="spellStart"/>
+      <w:r>
+        <w:rPr>
+          <w:rFonts w:ascii="Times New Roman" w:hAnsi="Times New Roman" w:cs="Times New Roman"/>
+          <w:sz w:val="28"/>
+          <w:szCs w:val="28"/>
+        </w:rPr>
+        <w:t>máu</w:t>
+      </w:r>
+      <w:proofErr w:type="spellEnd"/>
+      <w:r>
+        <w:rPr>
+          <w:rFonts w:ascii="Times New Roman" w:hAnsi="Times New Roman" w:cs="Times New Roman"/>
+          <w:sz w:val="28"/>
+          <w:szCs w:val="28"/>
+        </w:rPr>
+        <w:t xml:space="preserve"> </w:t>
+      </w:r>
+      <w:proofErr w:type="spellStart"/>
+      <w:r>
+        <w:rPr>
+          <w:rFonts w:ascii="Times New Roman" w:hAnsi="Times New Roman" w:cs="Times New Roman"/>
+          <w:sz w:val="28"/>
+          <w:szCs w:val="28"/>
+        </w:rPr>
+        <w:t>đã</w:t>
+      </w:r>
+      <w:proofErr w:type="spellEnd"/>
+      <w:r>
+        <w:rPr>
+          <w:rFonts w:ascii="Times New Roman" w:hAnsi="Times New Roman" w:cs="Times New Roman"/>
+          <w:sz w:val="28"/>
+          <w:szCs w:val="28"/>
+        </w:rPr>
+        <w:t xml:space="preserve"> </w:t>
+      </w:r>
+      <w:proofErr w:type="spellStart"/>
+      <w:r>
+        <w:rPr>
+          <w:rFonts w:ascii="Times New Roman" w:hAnsi="Times New Roman" w:cs="Times New Roman"/>
+          <w:sz w:val="28"/>
+          <w:szCs w:val="28"/>
+        </w:rPr>
+        <w:t>có</w:t>
+      </w:r>
+      <w:proofErr w:type="spellEnd"/>
+      <w:r>
+        <w:rPr>
+          <w:rFonts w:ascii="Times New Roman" w:hAnsi="Times New Roman" w:cs="Times New Roman"/>
+          <w:sz w:val="28"/>
+          <w:szCs w:val="28"/>
+        </w:rPr>
+        <w:t xml:space="preserve"> </w:t>
+      </w:r>
+      <w:proofErr w:type="spellStart"/>
+      <w:r>
+        <w:rPr>
+          <w:rFonts w:ascii="Times New Roman" w:hAnsi="Times New Roman" w:cs="Times New Roman"/>
+          <w:sz w:val="28"/>
+          <w:szCs w:val="28"/>
+        </w:rPr>
+        <w:t>tài</w:t>
+      </w:r>
+      <w:proofErr w:type="spellEnd"/>
+      <w:r>
+        <w:rPr>
+          <w:rFonts w:ascii="Times New Roman" w:hAnsi="Times New Roman" w:cs="Times New Roman"/>
+          <w:sz w:val="28"/>
+          <w:szCs w:val="28"/>
+        </w:rPr>
+        <w:t xml:space="preserve"> </w:t>
+      </w:r>
+      <w:proofErr w:type="spellStart"/>
+      <w:r>
+        <w:rPr>
+          <w:rFonts w:ascii="Times New Roman" w:hAnsi="Times New Roman" w:cs="Times New Roman"/>
+          <w:sz w:val="28"/>
+          <w:szCs w:val="28"/>
+        </w:rPr>
+        <w:t>khoản</w:t>
+      </w:r>
+      <w:proofErr w:type="spellEnd"/>
+      <w:r>
+        <w:rPr>
+          <w:rFonts w:ascii="Times New Roman" w:hAnsi="Times New Roman" w:cs="Times New Roman"/>
+          <w:sz w:val="28"/>
+          <w:szCs w:val="28"/>
+        </w:rPr>
+        <w:t xml:space="preserve"> </w:t>
+      </w:r>
+      <w:proofErr w:type="spellStart"/>
+      <w:r>
+        <w:rPr>
+          <w:rFonts w:ascii="Times New Roman" w:hAnsi="Times New Roman" w:cs="Times New Roman"/>
+          <w:sz w:val="28"/>
+          <w:szCs w:val="28"/>
+        </w:rPr>
+        <w:t>hoặc</w:t>
+      </w:r>
+      <w:proofErr w:type="spellEnd"/>
+      <w:r>
+        <w:rPr>
+          <w:rFonts w:ascii="Times New Roman" w:hAnsi="Times New Roman" w:cs="Times New Roman"/>
+          <w:sz w:val="28"/>
+          <w:szCs w:val="28"/>
+        </w:rPr>
+        <w:t xml:space="preserve"> </w:t>
+      </w:r>
+      <w:proofErr w:type="spellStart"/>
+      <w:r>
+        <w:rPr>
+          <w:rFonts w:ascii="Times New Roman" w:hAnsi="Times New Roman" w:cs="Times New Roman"/>
+          <w:sz w:val="28"/>
+          <w:szCs w:val="28"/>
+        </w:rPr>
+        <w:t>thực</w:t>
+      </w:r>
+      <w:proofErr w:type="spellEnd"/>
+      <w:r>
+        <w:rPr>
+          <w:rFonts w:ascii="Times New Roman" w:hAnsi="Times New Roman" w:cs="Times New Roman"/>
+          <w:sz w:val="28"/>
+          <w:szCs w:val="28"/>
+        </w:rPr>
+        <w:t xml:space="preserve"> </w:t>
+      </w:r>
+      <w:proofErr w:type="spellStart"/>
+      <w:r>
+        <w:rPr>
+          <w:rFonts w:ascii="Times New Roman" w:hAnsi="Times New Roman" w:cs="Times New Roman"/>
+          <w:sz w:val="28"/>
+          <w:szCs w:val="28"/>
+        </w:rPr>
+        <w:t>hiện</w:t>
+      </w:r>
+      <w:proofErr w:type="spellEnd"/>
+      <w:r>
+        <w:rPr>
+          <w:rFonts w:ascii="Times New Roman" w:hAnsi="Times New Roman" w:cs="Times New Roman"/>
+          <w:sz w:val="28"/>
+          <w:szCs w:val="28"/>
+        </w:rPr>
+        <w:t xml:space="preserve"> </w:t>
+      </w:r>
+      <w:proofErr w:type="spellStart"/>
+      <w:r>
+        <w:rPr>
+          <w:rFonts w:ascii="Times New Roman" w:hAnsi="Times New Roman" w:cs="Times New Roman"/>
+          <w:sz w:val="28"/>
+          <w:szCs w:val="28"/>
+        </w:rPr>
+        <w:t>đăng</w:t>
+      </w:r>
+      <w:proofErr w:type="spellEnd"/>
+      <w:r>
+        <w:rPr>
+          <w:rFonts w:ascii="Times New Roman" w:hAnsi="Times New Roman" w:cs="Times New Roman"/>
+          <w:sz w:val="28"/>
+          <w:szCs w:val="28"/>
+        </w:rPr>
+        <w:t xml:space="preserve"> </w:t>
+      </w:r>
+      <w:proofErr w:type="spellStart"/>
+      <w:r>
+        <w:rPr>
+          <w:rFonts w:ascii="Times New Roman" w:hAnsi="Times New Roman" w:cs="Times New Roman"/>
+          <w:sz w:val="28"/>
+          <w:szCs w:val="28"/>
+        </w:rPr>
+        <w:t>nhập</w:t>
+      </w:r>
+      <w:proofErr w:type="spellEnd"/>
+      <w:r>
+        <w:rPr>
+          <w:rFonts w:ascii="Times New Roman" w:hAnsi="Times New Roman" w:cs="Times New Roman"/>
+          <w:sz w:val="28"/>
+          <w:szCs w:val="28"/>
+        </w:rPr>
+        <w:t>.</w:t>
       </w:r>
     </w:p>
     <w:p>
@@ -8848,13 +10377,23 @@
         </w:rPr>
         <w:t>mana</w:t>
       </w:r>
-      <w:r>
-        <w:rPr>
-          <w:rFonts w:ascii="Times New Roman" w:hAnsi="Times New Roman" w:cs="Times New Roman"/>
-          <w:sz w:val="28"/>
-          <w:szCs w:val="28"/>
-        </w:rPr>
-        <w:t xml:space="preserve">geLocation(List&lt;Hospital&gt;), </w:t>
+      <w:proofErr w:type="spellStart"/>
+      <w:r>
+        <w:rPr>
+          <w:rFonts w:ascii="Times New Roman" w:hAnsi="Times New Roman" w:cs="Times New Roman"/>
+          <w:sz w:val="28"/>
+          <w:szCs w:val="28"/>
+        </w:rPr>
+        <w:t>geLocation</w:t>
+      </w:r>
+      <w:proofErr w:type="spellEnd"/>
+      <w:r>
+        <w:rPr>
+          <w:rFonts w:ascii="Times New Roman" w:hAnsi="Times New Roman" w:cs="Times New Roman"/>
+          <w:sz w:val="28"/>
+          <w:szCs w:val="28"/>
+        </w:rPr>
+        <w:t xml:space="preserve">(List&lt;Hospital&gt;), </w:t>
       </w:r>
       <w:r>
         <w:rPr>
@@ -8865,13 +10404,23 @@
         </w:rPr>
         <w:tab/>
       </w:r>
-      <w:r>
-        <w:rPr>
-          <w:rFonts w:ascii="Times New Roman" w:hAnsi="Times New Roman" w:cs="Times New Roman"/>
-          <w:sz w:val="28"/>
-          <w:szCs w:val="28"/>
-        </w:rPr>
-        <w:t xml:space="preserve">manageStaff(List&lt;Staff&gt;), </w:t>
+      <w:proofErr w:type="spellStart"/>
+      <w:r>
+        <w:rPr>
+          <w:rFonts w:ascii="Times New Roman" w:hAnsi="Times New Roman" w:cs="Times New Roman"/>
+          <w:sz w:val="28"/>
+          <w:szCs w:val="28"/>
+        </w:rPr>
+        <w:t>manageStaff</w:t>
+      </w:r>
+      <w:proofErr w:type="spellEnd"/>
+      <w:r>
+        <w:rPr>
+          <w:rFonts w:ascii="Times New Roman" w:hAnsi="Times New Roman" w:cs="Times New Roman"/>
+          <w:sz w:val="28"/>
+          <w:szCs w:val="28"/>
+        </w:rPr>
+        <w:t xml:space="preserve">(List&lt;Staff&gt;), </w:t>
       </w:r>
       <w:r>
         <w:rPr>
@@ -8882,13 +10431,41 @@
         </w:rPr>
         <w:tab/>
       </w:r>
-      <w:r>
-        <w:rPr>
-          <w:rFonts w:ascii="Times New Roman" w:hAnsi="Times New Roman" w:cs="Times New Roman"/>
-          <w:sz w:val="28"/>
-          <w:szCs w:val="28"/>
-        </w:rPr>
-        <w:t>viewDonationHistoryByEvent(eventId)</w:t>
+      <w:proofErr w:type="spellStart"/>
+      <w:r>
+        <w:rPr>
+          <w:rFonts w:ascii="Times New Roman" w:hAnsi="Times New Roman" w:cs="Times New Roman"/>
+          <w:sz w:val="28"/>
+          <w:szCs w:val="28"/>
+        </w:rPr>
+        <w:t>viewDonationHistoryByEvent</w:t>
+      </w:r>
+      <w:proofErr w:type="spellEnd"/>
+      <w:r>
+        <w:rPr>
+          <w:rFonts w:ascii="Times New Roman" w:hAnsi="Times New Roman" w:cs="Times New Roman"/>
+          <w:sz w:val="28"/>
+          <w:szCs w:val="28"/>
+        </w:rPr>
+        <w:t>(</w:t>
+      </w:r>
+      <w:proofErr w:type="spellStart"/>
+      <w:r>
+        <w:rPr>
+          <w:rFonts w:ascii="Times New Roman" w:hAnsi="Times New Roman" w:cs="Times New Roman"/>
+          <w:sz w:val="28"/>
+          <w:szCs w:val="28"/>
+        </w:rPr>
+        <w:t>eventId</w:t>
+      </w:r>
+      <w:proofErr w:type="spellEnd"/>
+      <w:r>
+        <w:rPr>
+          <w:rFonts w:ascii="Times New Roman" w:hAnsi="Times New Roman" w:cs="Times New Roman"/>
+          <w:sz w:val="28"/>
+          <w:szCs w:val="28"/>
+        </w:rPr>
+        <w:t>)</w:t>
       </w:r>
     </w:p>
     <w:p>
@@ -8924,6 +10501,7 @@
         </w:rPr>
         <w:t xml:space="preserve"> </w:t>
       </w:r>
+      <w:proofErr w:type="spellStart"/>
       <w:r>
         <w:rPr>
           <w:rFonts w:ascii="Times New Roman" w:hAnsi="Times New Roman" w:cs="Times New Roman"/>
@@ -8932,6 +10510,7 @@
         </w:rPr>
         <w:t>Chỉ</w:t>
       </w:r>
+      <w:proofErr w:type="spellEnd"/>
       <w:r>
         <w:rPr>
           <w:rFonts w:ascii="Times New Roman" w:hAnsi="Times New Roman" w:cs="Times New Roman"/>
@@ -9995,13 +11574,23 @@
         <w:tab/>
         <w:t>+ Admin, Do</w:t>
       </w:r>
-      <w:r>
-        <w:rPr>
-          <w:rFonts w:ascii="Times New Roman" w:hAnsi="Times New Roman" w:cs="Times New Roman"/>
-          <w:sz w:val="28"/>
-          <w:szCs w:val="28"/>
-        </w:rPr>
-        <w:t xml:space="preserve">nor, Staff </w:t>
+      <w:proofErr w:type="spellStart"/>
+      <w:r>
+        <w:rPr>
+          <w:rFonts w:ascii="Times New Roman" w:hAnsi="Times New Roman" w:cs="Times New Roman"/>
+          <w:sz w:val="28"/>
+          <w:szCs w:val="28"/>
+        </w:rPr>
+        <w:t>nor</w:t>
+      </w:r>
+      <w:proofErr w:type="spellEnd"/>
+      <w:r>
+        <w:rPr>
+          <w:rFonts w:ascii="Times New Roman" w:hAnsi="Times New Roman" w:cs="Times New Roman"/>
+          <w:sz w:val="28"/>
+          <w:szCs w:val="28"/>
+        </w:rPr>
+        <w:t xml:space="preserve">, Staff </w:t>
       </w:r>
       <w:r>
         <w:rPr>
@@ -10673,7 +12262,29 @@
           <w:sz w:val="28"/>
           <w:szCs w:val="28"/>
         </w:rPr>
-        <w:t>Login &amp; SignUp:</w:t>
+        <w:t xml:space="preserve">Login &amp; </w:t>
+      </w:r>
+      <w:proofErr w:type="spellStart"/>
+      <w:r>
+        <w:rPr>
+          <w:rFonts w:ascii="Times New Roman" w:hAnsi="Times New Roman" w:cs="Times New Roman"/>
+          <w:b/>
+          <w:bCs/>
+          <w:sz w:val="28"/>
+          <w:szCs w:val="28"/>
+        </w:rPr>
+        <w:t>SignUp</w:t>
+      </w:r>
+      <w:proofErr w:type="spellEnd"/>
+      <w:r>
+        <w:rPr>
+          <w:rFonts w:ascii="Times New Roman" w:hAnsi="Times New Roman" w:cs="Times New Roman"/>
+          <w:b/>
+          <w:bCs/>
+          <w:sz w:val="28"/>
+          <w:szCs w:val="28"/>
+        </w:rPr>
+        <w:t>:</w:t>
       </w:r>
     </w:p>
     <w:p>
@@ -11371,8 +12982,20 @@
           <w:sz w:val="28"/>
           <w:szCs w:val="28"/>
         </w:rPr>
-        <w:t>Link thiết</w:t>
-      </w:r>
+        <w:t xml:space="preserve">Link </w:t>
+      </w:r>
+      <w:proofErr w:type="spellStart"/>
+      <w:r>
+        <w:rPr>
+          <w:rFonts w:ascii="Times New Roman" w:hAnsi="Times New Roman" w:cs="Times New Roman"/>
+          <w:b/>
+          <w:bCs/>
+          <w:sz w:val="28"/>
+          <w:szCs w:val="28"/>
+        </w:rPr>
+        <w:t>thiết</w:t>
+      </w:r>
+      <w:proofErr w:type="spellEnd"/>
       <w:r>
         <w:rPr>
           <w:rFonts w:ascii="Times New Roman" w:hAnsi="Times New Roman" w:cs="Times New Roman"/>
@@ -11395,16 +13018,26 @@
         </w:rPr>
         <w:tab/>
       </w:r>
-      <w:hyperlink r:id="rId23" w:history="1">
-        <w:r>
-          <w:rPr>
-            <w:rStyle w:val="IntenseEmphasis"/>
-            <w:rFonts w:ascii="Times New Roman" w:hAnsi="Times New Roman" w:cs="Times New Roman"/>
-            <w:lang w:val="vi-VN"/>
-          </w:rPr>
-          <w:t>https://www.figma.com/design/nlb29AHZX4q6bgxKT03d6j/Heart-Beat-Figma?node-id=0-1&amp;m=dev&amp;t=zltqMDcrCJK8UzzN-1</w:t>
-        </w:r>
-      </w:hyperlink>
+      <w:r>
+        <w:fldChar w:fldCharType="begin"/>
+      </w:r>
+      <w:r>
+        <w:instrText>HYPERLINK "https://www.figma.com/design/nlb29AHZX4q6bgxKT03d6j/Heart-Beat-Figma?node-id=0-1&amp;m=dev&amp;t=zltqMDcrCJK8UzzN-1"</w:instrText>
+      </w:r>
+      <w:r>
+        <w:fldChar w:fldCharType="separate"/>
+      </w:r>
+      <w:r>
+        <w:rPr>
+          <w:rStyle w:val="IntenseEmphasis"/>
+          <w:rFonts w:ascii="Times New Roman" w:hAnsi="Times New Roman" w:cs="Times New Roman"/>
+          <w:lang w:val="vi-VN"/>
+        </w:rPr>
+        <w:t>https://www.figma.com/design/nlb29AHZX4q6bgxKT03d6j/Heart-Beat-Figma?node-id=0-1&amp;m=dev&amp;t=zltqMDcrCJK8UzzN-1</w:t>
+      </w:r>
+      <w:r>
+        <w:fldChar w:fldCharType="end"/>
+      </w:r>
       <w:r>
         <w:rPr>
           <w:rStyle w:val="IntenseEmphasis"/>
@@ -11428,6 +13061,7 @@
           <w:szCs w:val="28"/>
         </w:rPr>
       </w:pPr>
+      <w:proofErr w:type="spellStart"/>
       <w:r>
         <w:rPr>
           <w:rFonts w:ascii="Times New Roman" w:hAnsi="Times New Roman" w:cs="Times New Roman"/>
@@ -11438,6 +13072,7 @@
         </w:rPr>
         <w:t>Có</w:t>
       </w:r>
+      <w:proofErr w:type="spellEnd"/>
       <w:r>
         <w:rPr>
           <w:rFonts w:ascii="Times New Roman" w:hAnsi="Times New Roman" w:cs="Times New Roman"/>
@@ -11468,7 +13103,7 @@
         </w:rPr>
         <w:tab/>
       </w:r>
-      <w:hyperlink r:id="rId24" w:history="1">
+      <w:hyperlink r:id="rId23" w:history="1">
         <w:r>
           <w:rPr>
             <w:rStyle w:val="IntenseEmphasis"/>
@@ -11923,7 +13558,7 @@
                     <pic:cNvPicPr/>
                   </pic:nvPicPr>
                   <pic:blipFill>
-                    <a:blip r:embed="rId25">
+                    <a:blip r:embed="rId24">
                       <a:extLst>
                         <a:ext uri="{28A0092B-C50C-407E-A947-70E740481C1C}">
                           <a14:useLocalDpi xmlns:a14="http://schemas.microsoft.com/office/drawing/2010/main" val="0"/>
@@ -12276,7 +13911,7 @@
                     <pic:cNvPicPr/>
                   </pic:nvPicPr>
                   <pic:blipFill>
-                    <a:blip r:embed="rId26">
+                    <a:blip r:embed="rId25">
                       <a:extLst>
                         <a:ext uri="{28A0092B-C50C-407E-A947-70E740481C1C}">
                           <a14:useLocalDpi xmlns:a14="http://schemas.microsoft.com/office/drawing/2010/main" val="0"/>
@@ -12603,7 +14238,7 @@
                     <pic:cNvPicPr/>
                   </pic:nvPicPr>
                   <pic:blipFill>
-                    <a:blip r:embed="rId27">
+                    <a:blip r:embed="rId26">
                       <a:extLst>
                         <a:ext uri="{28A0092B-C50C-407E-A947-70E740481C1C}">
                           <a14:useLocalDpi xmlns:a14="http://schemas.microsoft.com/office/drawing/2010/main" val="0"/>
@@ -12762,6 +14397,990 @@
     </w:p>
     <w:p>
       <w:pPr>
+        <w:pStyle w:val="ListParagraph"/>
+        <w:numPr>
+          <w:ilvl w:val="0"/>
+          <w:numId w:val="31"/>
+        </w:numPr>
+        <w:rPr>
+          <w:rFonts w:ascii="Times New Roman" w:hAnsi="Times New Roman" w:cs="Times New Roman"/>
+          <w:b/>
+          <w:bCs/>
+          <w:sz w:val="28"/>
+          <w:szCs w:val="28"/>
+          <w:lang w:val="vi-VN"/>
+        </w:rPr>
+      </w:pPr>
+      <w:r>
+        <w:rPr>
+          <w:rFonts w:ascii="Times New Roman" w:hAnsi="Times New Roman" w:cs="Times New Roman"/>
+          <w:b/>
+          <w:bCs/>
+          <w:sz w:val="28"/>
+          <w:szCs w:val="28"/>
+          <w:lang w:val="vi-VN"/>
+        </w:rPr>
+        <w:t>Mối quan hệ giữa các tầng:</w:t>
+      </w:r>
+    </w:p>
+    <w:p>
+      <w:pPr>
+        <w:pStyle w:val="ListParagraph"/>
+        <w:numPr>
+          <w:ilvl w:val="0"/>
+          <w:numId w:val="30"/>
+        </w:numPr>
+        <w:rPr>
+          <w:rFonts w:ascii="Times New Roman" w:hAnsi="Times New Roman" w:cs="Times New Roman"/>
+          <w:b/>
+          <w:bCs/>
+          <w:sz w:val="28"/>
+          <w:szCs w:val="28"/>
+          <w:lang w:val="vi-VN"/>
+        </w:rPr>
+      </w:pPr>
+      <w:r>
+        <w:rPr>
+          <w:rFonts w:ascii="Times New Roman" w:hAnsi="Times New Roman" w:cs="Times New Roman"/>
+          <w:b/>
+          <w:bCs/>
+          <w:sz w:val="28"/>
+          <w:szCs w:val="28"/>
+          <w:lang w:val="vi-VN"/>
+        </w:rPr>
+        <w:t xml:space="preserve">UI </w:t>
+      </w:r>
+      <w:r>
+        <w:rPr>
+          <w:rFonts w:ascii="Times New Roman" w:hAnsi="Times New Roman" w:cs="Times New Roman"/>
+          <w:b/>
+          <w:bCs/>
+          <w:sz w:val="28"/>
+          <w:szCs w:val="28"/>
+        </w:rPr>
+        <w:t>→</w:t>
+      </w:r>
+      <w:r>
+        <w:rPr>
+          <w:rFonts w:ascii="Times New Roman" w:hAnsi="Times New Roman" w:cs="Times New Roman"/>
+          <w:b/>
+          <w:bCs/>
+          <w:sz w:val="28"/>
+          <w:szCs w:val="28"/>
+          <w:lang w:val="vi-VN"/>
+        </w:rPr>
+        <w:t xml:space="preserve"> UseCase</w:t>
+      </w:r>
+      <w:r>
+        <w:rPr>
+          <w:rFonts w:ascii="Times New Roman" w:hAnsi="Times New Roman" w:cs="Times New Roman"/>
+          <w:b/>
+          <w:bCs/>
+          <w:sz w:val="28"/>
+          <w:szCs w:val="28"/>
+        </w:rPr>
+        <w:t>:</w:t>
+      </w:r>
+    </w:p>
+    <w:p>
+      <w:pPr>
+        <w:pStyle w:val="ListParagraph"/>
+        <w:ind w:left="1440"/>
+        <w:rPr>
+          <w:rFonts w:ascii="Times New Roman" w:hAnsi="Times New Roman" w:cs="Times New Roman"/>
+          <w:sz w:val="28"/>
+          <w:szCs w:val="28"/>
+          <w:lang w:val="vi-VN"/>
+        </w:rPr>
+      </w:pPr>
+      <w:r>
+        <w:rPr>
+          <w:rFonts w:ascii="Times New Roman" w:hAnsi="Times New Roman" w:cs="Times New Roman"/>
+          <w:b/>
+          <w:bCs/>
+          <w:sz w:val="28"/>
+          <w:szCs w:val="28"/>
+        </w:rPr>
+        <w:t xml:space="preserve">- </w:t>
+      </w:r>
+      <w:r>
+        <w:rPr>
+          <w:rFonts w:ascii="Times New Roman" w:hAnsi="Times New Roman" w:cs="Times New Roman"/>
+          <w:sz w:val="28"/>
+          <w:szCs w:val="28"/>
+        </w:rPr>
+        <w:t xml:space="preserve">UI </w:t>
+      </w:r>
+      <w:proofErr w:type="spellStart"/>
+      <w:r>
+        <w:rPr>
+          <w:rFonts w:ascii="Times New Roman" w:hAnsi="Times New Roman" w:cs="Times New Roman"/>
+          <w:sz w:val="28"/>
+          <w:szCs w:val="28"/>
+        </w:rPr>
+        <w:t>nhận</w:t>
+      </w:r>
+      <w:proofErr w:type="spellEnd"/>
+      <w:r>
+        <w:rPr>
+          <w:rFonts w:ascii="Times New Roman" w:hAnsi="Times New Roman" w:cs="Times New Roman"/>
+          <w:sz w:val="28"/>
+          <w:szCs w:val="28"/>
+          <w:lang w:val="vi-VN"/>
+        </w:rPr>
+        <w:t xml:space="preserve"> thao tác từ người dùng (click, nhập dữ </w:t>
+      </w:r>
+      <w:proofErr w:type="gramStart"/>
+      <w:r>
+        <w:rPr>
+          <w:rFonts w:ascii="Times New Roman" w:hAnsi="Times New Roman" w:cs="Times New Roman"/>
+          <w:sz w:val="28"/>
+          <w:szCs w:val="28"/>
+          <w:lang w:val="vi-VN"/>
+        </w:rPr>
+        <w:t>liệu,..</w:t>
+      </w:r>
+      <w:proofErr w:type="gramEnd"/>
+      <w:r>
+        <w:rPr>
+          <w:rFonts w:ascii="Times New Roman" w:hAnsi="Times New Roman" w:cs="Times New Roman"/>
+          <w:sz w:val="28"/>
+          <w:szCs w:val="28"/>
+          <w:lang w:val="vi-VN"/>
+        </w:rPr>
+        <w:t>).</w:t>
+      </w:r>
+    </w:p>
+    <w:p>
+      <w:pPr>
+        <w:pStyle w:val="ListParagraph"/>
+        <w:ind w:left="1440"/>
+        <w:rPr>
+          <w:rFonts w:ascii="Times New Roman" w:hAnsi="Times New Roman" w:cs="Times New Roman"/>
+          <w:sz w:val="28"/>
+          <w:szCs w:val="28"/>
+          <w:lang w:val="vi-VN"/>
+        </w:rPr>
+      </w:pPr>
+      <w:r>
+        <w:rPr>
+          <w:rFonts w:ascii="Times New Roman" w:hAnsi="Times New Roman" w:cs="Times New Roman"/>
+          <w:b/>
+          <w:bCs/>
+          <w:sz w:val="28"/>
+          <w:szCs w:val="28"/>
+          <w:lang w:val="vi-VN"/>
+        </w:rPr>
+        <w:t>-</w:t>
+      </w:r>
+      <w:r>
+        <w:rPr>
+          <w:rFonts w:ascii="Times New Roman" w:hAnsi="Times New Roman" w:cs="Times New Roman"/>
+          <w:sz w:val="28"/>
+          <w:szCs w:val="28"/>
+          <w:lang w:val="vi-VN"/>
+        </w:rPr>
+        <w:t xml:space="preserve"> Sau đó gọi đến UseCase để xử lý logic.</w:t>
+      </w:r>
+    </w:p>
+    <w:p>
+      <w:pPr>
+        <w:pStyle w:val="ListParagraph"/>
+        <w:numPr>
+          <w:ilvl w:val="0"/>
+          <w:numId w:val="30"/>
+        </w:numPr>
+        <w:rPr>
+          <w:rFonts w:ascii="Times New Roman" w:hAnsi="Times New Roman" w:cs="Times New Roman"/>
+          <w:b/>
+          <w:bCs/>
+          <w:sz w:val="28"/>
+          <w:szCs w:val="28"/>
+          <w:lang w:val="vi-VN"/>
+        </w:rPr>
+      </w:pPr>
+      <w:proofErr w:type="spellStart"/>
+      <w:r>
+        <w:rPr>
+          <w:rFonts w:ascii="Times New Roman" w:hAnsi="Times New Roman" w:cs="Times New Roman"/>
+          <w:b/>
+          <w:bCs/>
+          <w:sz w:val="28"/>
+          <w:szCs w:val="28"/>
+        </w:rPr>
+        <w:t>UseCase</w:t>
+      </w:r>
+      <w:proofErr w:type="spellEnd"/>
+      <w:r>
+        <w:rPr>
+          <w:rFonts w:ascii="Times New Roman" w:hAnsi="Times New Roman" w:cs="Times New Roman"/>
+          <w:b/>
+          <w:bCs/>
+          <w:sz w:val="28"/>
+          <w:szCs w:val="28"/>
+        </w:rPr>
+        <w:t xml:space="preserve"> </w:t>
+      </w:r>
+      <w:r>
+        <w:rPr>
+          <w:rFonts w:ascii="Times New Roman" w:hAnsi="Times New Roman" w:cs="Times New Roman"/>
+          <w:b/>
+          <w:bCs/>
+          <w:sz w:val="28"/>
+          <w:szCs w:val="28"/>
+        </w:rPr>
+        <w:t>→</w:t>
+      </w:r>
+      <w:r>
+        <w:rPr>
+          <w:rFonts w:ascii="Times New Roman" w:hAnsi="Times New Roman" w:cs="Times New Roman"/>
+          <w:b/>
+          <w:bCs/>
+          <w:sz w:val="28"/>
+          <w:szCs w:val="28"/>
+        </w:rPr>
+        <w:t xml:space="preserve"> Repository:</w:t>
+      </w:r>
+    </w:p>
+    <w:p>
+      <w:pPr>
+        <w:pStyle w:val="ListParagraph"/>
+        <w:ind w:left="1440"/>
+        <w:rPr>
+          <w:rFonts w:ascii="Times New Roman" w:hAnsi="Times New Roman" w:cs="Times New Roman"/>
+          <w:sz w:val="28"/>
+          <w:szCs w:val="28"/>
+          <w:lang w:val="vi-VN"/>
+        </w:rPr>
+      </w:pPr>
+      <w:r>
+        <w:rPr>
+          <w:rFonts w:ascii="Times New Roman" w:hAnsi="Times New Roman" w:cs="Times New Roman"/>
+          <w:sz w:val="28"/>
+          <w:szCs w:val="28"/>
+          <w:lang w:val="vi-VN"/>
+        </w:rPr>
+        <w:t>- UseCase không truy cập dữ liệu trực tiếp.</w:t>
+      </w:r>
+    </w:p>
+    <w:p>
+      <w:pPr>
+        <w:pStyle w:val="ListParagraph"/>
+        <w:ind w:left="1440"/>
+        <w:rPr>
+          <w:rFonts w:ascii="Times New Roman" w:hAnsi="Times New Roman" w:cs="Times New Roman"/>
+          <w:sz w:val="28"/>
+          <w:szCs w:val="28"/>
+          <w:lang w:val="vi-VN"/>
+        </w:rPr>
+      </w:pPr>
+      <w:r>
+        <w:rPr>
+          <w:rFonts w:ascii="Times New Roman" w:hAnsi="Times New Roman" w:cs="Times New Roman"/>
+          <w:sz w:val="28"/>
+          <w:szCs w:val="28"/>
+          <w:lang w:val="vi-VN"/>
+        </w:rPr>
+        <w:t>- Gọi Repository để lấy dữ liệu từ API, Firebase hoặc cache...</w:t>
+      </w:r>
+      <w:r>
+        <w:rPr>
+          <w:rFonts w:ascii="Times New Roman" w:hAnsi="Times New Roman" w:cs="Times New Roman"/>
+          <w:sz w:val="28"/>
+          <w:szCs w:val="28"/>
+          <w:lang w:val="vi-VN"/>
+        </w:rPr>
+        <w:t>(calls).</w:t>
+      </w:r>
+    </w:p>
+    <w:p>
+      <w:pPr>
+        <w:pStyle w:val="ListParagraph"/>
+        <w:numPr>
+          <w:ilvl w:val="0"/>
+          <w:numId w:val="30"/>
+        </w:numPr>
+        <w:rPr>
+          <w:rFonts w:ascii="Times New Roman" w:hAnsi="Times New Roman" w:cs="Times New Roman"/>
+          <w:b/>
+          <w:bCs/>
+          <w:sz w:val="28"/>
+          <w:szCs w:val="28"/>
+          <w:lang w:val="vi-VN"/>
+        </w:rPr>
+      </w:pPr>
+      <w:r>
+        <w:rPr>
+          <w:rFonts w:ascii="Times New Roman" w:hAnsi="Times New Roman" w:cs="Times New Roman"/>
+          <w:b/>
+          <w:bCs/>
+          <w:sz w:val="28"/>
+          <w:szCs w:val="28"/>
+        </w:rPr>
+        <w:t xml:space="preserve">Repository </w:t>
+      </w:r>
+      <w:r>
+        <w:rPr>
+          <w:rFonts w:ascii="Times New Roman" w:hAnsi="Times New Roman" w:cs="Times New Roman"/>
+          <w:b/>
+          <w:bCs/>
+          <w:sz w:val="28"/>
+          <w:szCs w:val="28"/>
+        </w:rPr>
+        <w:t>→</w:t>
+      </w:r>
+      <w:r>
+        <w:rPr>
+          <w:rFonts w:ascii="Times New Roman" w:hAnsi="Times New Roman" w:cs="Times New Roman"/>
+          <w:b/>
+          <w:bCs/>
+          <w:sz w:val="28"/>
+          <w:szCs w:val="28"/>
+        </w:rPr>
+        <w:t xml:space="preserve"> Domain</w:t>
+      </w:r>
+      <w:r>
+        <w:rPr>
+          <w:rFonts w:ascii="Times New Roman" w:hAnsi="Times New Roman" w:cs="Times New Roman"/>
+          <w:b/>
+          <w:bCs/>
+          <w:sz w:val="28"/>
+          <w:szCs w:val="28"/>
+          <w:lang w:val="vi-VN"/>
+        </w:rPr>
+        <w:t xml:space="preserve"> Entities</w:t>
+      </w:r>
+      <w:r>
+        <w:rPr>
+          <w:rFonts w:ascii="Times New Roman" w:hAnsi="Times New Roman" w:cs="Times New Roman"/>
+          <w:b/>
+          <w:bCs/>
+          <w:sz w:val="28"/>
+          <w:szCs w:val="28"/>
+        </w:rPr>
+        <w:t>:</w:t>
+      </w:r>
+    </w:p>
+    <w:p>
+      <w:pPr>
+        <w:pStyle w:val="ListParagraph"/>
+        <w:ind w:left="1440"/>
+        <w:rPr>
+          <w:rFonts w:ascii="Times New Roman" w:hAnsi="Times New Roman" w:cs="Times New Roman"/>
+          <w:sz w:val="28"/>
+          <w:szCs w:val="28"/>
+          <w:lang w:val="vi-VN"/>
+        </w:rPr>
+      </w:pPr>
+      <w:r>
+        <w:rPr>
+          <w:rFonts w:ascii="Times New Roman" w:hAnsi="Times New Roman" w:cs="Times New Roman"/>
+          <w:b/>
+          <w:bCs/>
+          <w:sz w:val="28"/>
+          <w:szCs w:val="28"/>
+          <w:lang w:val="vi-VN"/>
+        </w:rPr>
+        <w:t xml:space="preserve">- </w:t>
+      </w:r>
+      <w:r>
+        <w:rPr>
+          <w:rFonts w:ascii="Times New Roman" w:hAnsi="Times New Roman" w:cs="Times New Roman"/>
+          <w:sz w:val="28"/>
+          <w:szCs w:val="28"/>
+          <w:lang w:val="vi-VN"/>
+        </w:rPr>
+        <w:t>Repository chịu trách nhiệm ánh xạ (mapping) dữ liệu từ nguồn ngoài thành Domain Entity.</w:t>
+      </w:r>
+    </w:p>
+    <w:p>
+      <w:pPr>
+        <w:pStyle w:val="ListParagraph"/>
+        <w:ind w:left="1440"/>
+        <w:rPr>
+          <w:rFonts w:ascii="Times New Roman" w:hAnsi="Times New Roman" w:cs="Times New Roman"/>
+          <w:sz w:val="28"/>
+          <w:szCs w:val="28"/>
+          <w:lang w:val="vi-VN"/>
+        </w:rPr>
+      </w:pPr>
+      <w:r>
+        <w:rPr>
+          <w:rFonts w:ascii="Times New Roman" w:hAnsi="Times New Roman" w:cs="Times New Roman"/>
+          <w:b/>
+          <w:bCs/>
+          <w:sz w:val="28"/>
+          <w:szCs w:val="28"/>
+          <w:lang w:val="vi-VN"/>
+        </w:rPr>
+        <w:t>-</w:t>
+      </w:r>
+      <w:r>
+        <w:rPr>
+          <w:rFonts w:ascii="Times New Roman" w:hAnsi="Times New Roman" w:cs="Times New Roman"/>
+          <w:sz w:val="28"/>
+          <w:szCs w:val="28"/>
+          <w:lang w:val="vi-VN"/>
+        </w:rPr>
+        <w:t xml:space="preserve"> Đồng thời lưu trữ (persist) các entity vào CSDL khi cần.</w:t>
+      </w:r>
+    </w:p>
+    <w:p>
+      <w:pPr>
+        <w:pStyle w:val="ListParagraph"/>
+        <w:numPr>
+          <w:ilvl w:val="0"/>
+          <w:numId w:val="30"/>
+        </w:numPr>
+        <w:rPr>
+          <w:rFonts w:ascii="Times New Roman" w:hAnsi="Times New Roman" w:cs="Times New Roman"/>
+          <w:b/>
+          <w:bCs/>
+          <w:sz w:val="28"/>
+          <w:szCs w:val="28"/>
+          <w:lang w:val="vi-VN"/>
+        </w:rPr>
+      </w:pPr>
+      <w:r>
+        <w:rPr>
+          <w:rFonts w:ascii="Times New Roman" w:hAnsi="Times New Roman" w:cs="Times New Roman"/>
+          <w:b/>
+          <w:bCs/>
+          <w:sz w:val="28"/>
+          <w:szCs w:val="28"/>
+        </w:rPr>
+        <w:t>Repository</w:t>
+      </w:r>
+      <w:proofErr w:type="gramStart"/>
+      <w:r>
+        <w:rPr>
+          <w:rFonts w:ascii="Times New Roman" w:hAnsi="Times New Roman" w:cs="Times New Roman"/>
+          <w:b/>
+          <w:bCs/>
+          <w:sz w:val="28"/>
+          <w:szCs w:val="28"/>
+        </w:rPr>
+        <w:t xml:space="preserve"> </w:t>
+      </w:r>
+      <w:bookmarkStart w:id="22" w:name="_Hlk209644710"/>
+      <w:r>
+        <w:t>..</w:t>
+      </w:r>
+      <w:proofErr w:type="gramEnd"/>
+      <w:r>
+        <w:t>|&gt;</w:t>
+      </w:r>
+      <w:bookmarkEnd w:id="22"/>
+      <w:r>
+        <w:t xml:space="preserve"> </w:t>
+      </w:r>
+      <w:proofErr w:type="spellStart"/>
+      <w:r>
+        <w:rPr>
+          <w:rFonts w:ascii="Times New Roman" w:hAnsi="Times New Roman" w:cs="Times New Roman"/>
+          <w:b/>
+          <w:bCs/>
+          <w:sz w:val="28"/>
+          <w:szCs w:val="28"/>
+        </w:rPr>
+        <w:t>UseCase</w:t>
+      </w:r>
+      <w:proofErr w:type="spellEnd"/>
+      <w:r>
+        <w:rPr>
+          <w:rFonts w:ascii="Times New Roman" w:hAnsi="Times New Roman" w:cs="Times New Roman"/>
+          <w:b/>
+          <w:bCs/>
+          <w:sz w:val="28"/>
+          <w:szCs w:val="28"/>
+        </w:rPr>
+        <w:t>:</w:t>
+      </w:r>
+    </w:p>
+    <w:p>
+      <w:pPr>
+        <w:pStyle w:val="ListParagraph"/>
+        <w:ind w:left="1440"/>
+        <w:rPr>
+          <w:rFonts w:ascii="Times New Roman" w:hAnsi="Times New Roman" w:cs="Times New Roman"/>
+          <w:sz w:val="28"/>
+          <w:szCs w:val="28"/>
+          <w:lang w:val="vi-VN"/>
+        </w:rPr>
+      </w:pPr>
+      <w:r>
+        <w:rPr>
+          <w:rFonts w:ascii="Times New Roman" w:hAnsi="Times New Roman" w:cs="Times New Roman"/>
+          <w:b/>
+          <w:bCs/>
+          <w:sz w:val="28"/>
+          <w:szCs w:val="28"/>
+          <w:lang w:val="vi-VN"/>
+        </w:rPr>
+        <w:t xml:space="preserve">- </w:t>
+      </w:r>
+      <w:r>
+        <w:rPr>
+          <w:rFonts w:ascii="Times New Roman" w:hAnsi="Times New Roman" w:cs="Times New Roman"/>
+          <w:sz w:val="28"/>
+          <w:szCs w:val="28"/>
+          <w:lang w:val="vi-VN"/>
+        </w:rPr>
+        <w:t>Repository trả kết quả về cho UseCase(return).</w:t>
+      </w:r>
+    </w:p>
+    <w:p>
+      <w:pPr>
+        <w:pStyle w:val="ListParagraph"/>
+        <w:ind w:left="1440"/>
+        <w:rPr>
+          <w:rFonts w:ascii="Times New Roman" w:hAnsi="Times New Roman" w:cs="Times New Roman"/>
+          <w:sz w:val="28"/>
+          <w:szCs w:val="28"/>
+          <w:lang w:val="vi-VN"/>
+        </w:rPr>
+      </w:pPr>
+      <w:r>
+        <w:rPr>
+          <w:rFonts w:ascii="Times New Roman" w:hAnsi="Times New Roman" w:cs="Times New Roman"/>
+          <w:b/>
+          <w:bCs/>
+          <w:sz w:val="28"/>
+          <w:szCs w:val="28"/>
+          <w:lang w:val="vi-VN"/>
+        </w:rPr>
+        <w:t>-</w:t>
+      </w:r>
+      <w:r>
+        <w:rPr>
+          <w:rFonts w:ascii="Times New Roman" w:hAnsi="Times New Roman" w:cs="Times New Roman"/>
+          <w:sz w:val="28"/>
+          <w:szCs w:val="28"/>
+          <w:lang w:val="vi-VN"/>
+        </w:rPr>
+        <w:t xml:space="preserve"> Đảm bảo dữ liệu mà UseCase nhận được luôn ở dạng entity chuẩn.</w:t>
+      </w:r>
+    </w:p>
+    <w:p>
+      <w:pPr>
+        <w:pStyle w:val="ListParagraph"/>
+        <w:numPr>
+          <w:ilvl w:val="0"/>
+          <w:numId w:val="30"/>
+        </w:numPr>
+        <w:rPr>
+          <w:rFonts w:ascii="Times New Roman" w:hAnsi="Times New Roman" w:cs="Times New Roman"/>
+          <w:b/>
+          <w:bCs/>
+          <w:sz w:val="28"/>
+          <w:szCs w:val="28"/>
+          <w:lang w:val="vi-VN"/>
+        </w:rPr>
+      </w:pPr>
+      <w:r>
+        <w:rPr>
+          <w:rFonts w:ascii="Times New Roman" w:hAnsi="Times New Roman" w:cs="Times New Roman"/>
+          <w:b/>
+          <w:bCs/>
+          <w:sz w:val="28"/>
+          <w:szCs w:val="28"/>
+          <w:lang w:val="vi-VN"/>
+        </w:rPr>
+        <w:t xml:space="preserve">UseCase </w:t>
+      </w:r>
+      <w:r>
+        <w:rPr>
+          <w:rFonts w:ascii="Times New Roman" w:hAnsi="Times New Roman" w:cs="Times New Roman"/>
+          <w:b/>
+          <w:bCs/>
+          <w:sz w:val="28"/>
+          <w:szCs w:val="28"/>
+        </w:rPr>
+        <w:t>..|&gt;</w:t>
+      </w:r>
+      <w:r>
+        <w:rPr>
+          <w:rFonts w:ascii="Times New Roman" w:hAnsi="Times New Roman" w:cs="Times New Roman"/>
+          <w:b/>
+          <w:bCs/>
+          <w:sz w:val="28"/>
+          <w:szCs w:val="28"/>
+          <w:lang w:val="vi-VN"/>
+        </w:rPr>
+        <w:t xml:space="preserve"> Domain Entities:</w:t>
+      </w:r>
+    </w:p>
+    <w:p>
+      <w:pPr>
+        <w:pStyle w:val="ListParagraph"/>
+        <w:ind w:left="1440"/>
+        <w:rPr>
+          <w:rFonts w:ascii="Times New Roman" w:hAnsi="Times New Roman" w:cs="Times New Roman"/>
+          <w:sz w:val="28"/>
+          <w:szCs w:val="28"/>
+          <w:lang w:val="vi-VN"/>
+        </w:rPr>
+      </w:pPr>
+      <w:r>
+        <w:rPr>
+          <w:rFonts w:ascii="Times New Roman" w:hAnsi="Times New Roman" w:cs="Times New Roman"/>
+          <w:sz w:val="28"/>
+          <w:szCs w:val="28"/>
+          <w:lang w:val="vi-VN"/>
+        </w:rPr>
+        <w:t>- UseCase thao tác với entity (đọc, validate,..).</w:t>
+      </w:r>
+    </w:p>
+    <w:p>
+      <w:pPr>
+        <w:pStyle w:val="ListParagraph"/>
+        <w:ind w:left="1440"/>
+        <w:rPr>
+          <w:rFonts w:ascii="Times New Roman" w:hAnsi="Times New Roman" w:cs="Times New Roman"/>
+          <w:sz w:val="28"/>
+          <w:szCs w:val="28"/>
+          <w:lang w:val="vi-VN"/>
+        </w:rPr>
+      </w:pPr>
+      <w:r>
+        <w:rPr>
+          <w:rFonts w:ascii="Times New Roman" w:hAnsi="Times New Roman" w:cs="Times New Roman"/>
+          <w:sz w:val="28"/>
+          <w:szCs w:val="28"/>
+          <w:lang w:val="vi-VN"/>
+        </w:rPr>
+        <w:t xml:space="preserve">- Nhưng không thay đổi định nghĩa hay cấu trúc của </w:t>
+      </w:r>
+      <w:r>
+        <w:rPr>
+          <w:rFonts w:ascii="Times New Roman" w:hAnsi="Times New Roman" w:cs="Times New Roman"/>
+          <w:sz w:val="28"/>
+          <w:szCs w:val="28"/>
+          <w:lang w:val="vi-VN"/>
+        </w:rPr>
+        <w:t>entity(read-</w:t>
+      </w:r>
+      <w:r>
+        <w:rPr>
+          <w:rFonts w:ascii="Times New Roman" w:hAnsi="Times New Roman" w:cs="Times New Roman"/>
+          <w:sz w:val="28"/>
+          <w:szCs w:val="28"/>
+          <w:lang w:val="vi-VN"/>
+        </w:rPr>
+        <w:t>only</w:t>
+      </w:r>
+      <w:r>
+        <w:rPr>
+          <w:rFonts w:ascii="Times New Roman" w:hAnsi="Times New Roman" w:cs="Times New Roman"/>
+          <w:sz w:val="28"/>
+          <w:szCs w:val="28"/>
+          <w:lang w:val="vi-VN"/>
+        </w:rPr>
+        <w:t>/ DTO)</w:t>
+      </w:r>
+      <w:r>
+        <w:rPr>
+          <w:rFonts w:ascii="Times New Roman" w:hAnsi="Times New Roman" w:cs="Times New Roman"/>
+          <w:sz w:val="28"/>
+          <w:szCs w:val="28"/>
+          <w:lang w:val="vi-VN"/>
+        </w:rPr>
+        <w:t>.</w:t>
+      </w:r>
+    </w:p>
+    <w:p>
+      <w:pPr>
+        <w:pStyle w:val="ListParagraph"/>
+        <w:numPr>
+          <w:ilvl w:val="0"/>
+          <w:numId w:val="30"/>
+        </w:numPr>
+        <w:rPr>
+          <w:rFonts w:ascii="Times New Roman" w:hAnsi="Times New Roman" w:cs="Times New Roman"/>
+          <w:b/>
+          <w:bCs/>
+          <w:sz w:val="28"/>
+          <w:szCs w:val="28"/>
+          <w:lang w:val="vi-VN"/>
+        </w:rPr>
+      </w:pPr>
+      <w:r>
+        <w:rPr>
+          <w:rFonts w:ascii="Times New Roman" w:hAnsi="Times New Roman" w:cs="Times New Roman"/>
+          <w:b/>
+          <w:bCs/>
+          <w:sz w:val="28"/>
+          <w:szCs w:val="28"/>
+          <w:lang w:val="vi-VN"/>
+        </w:rPr>
+        <w:t>Quan hệ cụ thể (Ví dụ):</w:t>
+      </w:r>
+    </w:p>
+    <w:p>
+      <w:pPr>
+        <w:pStyle w:val="ListParagraph"/>
+        <w:ind w:left="1440"/>
+        <w:rPr>
+          <w:rFonts w:ascii="Times New Roman" w:hAnsi="Times New Roman" w:cs="Times New Roman"/>
+          <w:sz w:val="28"/>
+          <w:szCs w:val="28"/>
+          <w:lang w:val="vi-VN"/>
+        </w:rPr>
+      </w:pPr>
+      <w:r>
+        <w:rPr>
+          <w:rFonts w:ascii="Times New Roman" w:hAnsi="Times New Roman" w:cs="Times New Roman"/>
+          <w:sz w:val="28"/>
+          <w:szCs w:val="28"/>
+          <w:lang w:val="vi-VN"/>
+        </w:rPr>
+        <w:t xml:space="preserve">- </w:t>
+      </w:r>
+      <w:r>
+        <w:rPr>
+          <w:rFonts w:ascii="Times New Roman" w:hAnsi="Times New Roman" w:cs="Times New Roman"/>
+          <w:sz w:val="28"/>
+          <w:szCs w:val="28"/>
+          <w:lang w:val="vi-VN"/>
+        </w:rPr>
+        <w:t>AuthUseCase → AuthRepository để xử lý đăng nhập/đăng ký.</w:t>
+      </w:r>
+    </w:p>
+    <w:p>
+      <w:pPr>
+        <w:pStyle w:val="ListParagraph"/>
+        <w:ind w:left="1440"/>
+        <w:rPr>
+          <w:rFonts w:ascii="Times New Roman" w:hAnsi="Times New Roman" w:cs="Times New Roman"/>
+          <w:sz w:val="28"/>
+          <w:szCs w:val="28"/>
+          <w:lang w:val="vi-VN"/>
+        </w:rPr>
+      </w:pPr>
+      <w:r>
+        <w:rPr>
+          <w:rFonts w:ascii="Times New Roman" w:hAnsi="Times New Roman" w:cs="Times New Roman"/>
+          <w:sz w:val="28"/>
+          <w:szCs w:val="28"/>
+          <w:lang w:val="vi-VN"/>
+        </w:rPr>
+        <w:t xml:space="preserve">- </w:t>
+      </w:r>
+      <w:r>
+        <w:rPr>
+          <w:rFonts w:ascii="Times New Roman" w:hAnsi="Times New Roman" w:cs="Times New Roman"/>
+          <w:sz w:val="28"/>
+          <w:szCs w:val="28"/>
+          <w:lang w:val="vi-VN"/>
+        </w:rPr>
+        <w:t>EventUseCase → EventRepository để lấy danh sách sự kiện.</w:t>
+      </w:r>
+    </w:p>
+    <w:p>
+      <w:pPr>
+        <w:pStyle w:val="ListParagraph"/>
+        <w:ind w:left="1440"/>
+        <w:rPr>
+          <w:rFonts w:ascii="Times New Roman" w:hAnsi="Times New Roman" w:cs="Times New Roman"/>
+          <w:sz w:val="28"/>
+          <w:szCs w:val="28"/>
+          <w:lang w:val="vi-VN"/>
+        </w:rPr>
+      </w:pPr>
+      <w:r>
+        <w:rPr>
+          <w:rFonts w:ascii="Times New Roman" w:hAnsi="Times New Roman" w:cs="Times New Roman"/>
+          <w:sz w:val="28"/>
+          <w:szCs w:val="28"/>
+          <w:lang w:val="vi-VN"/>
+        </w:rPr>
+        <w:t xml:space="preserve">- </w:t>
+      </w:r>
+      <w:r>
+        <w:rPr>
+          <w:rFonts w:ascii="Times New Roman" w:hAnsi="Times New Roman" w:cs="Times New Roman"/>
+          <w:sz w:val="28"/>
+          <w:szCs w:val="28"/>
+          <w:lang w:val="vi-VN"/>
+        </w:rPr>
+        <w:t>AdminUseCase → AdminRepository để quản lý người dùng.</w:t>
+      </w:r>
+    </w:p>
+    <w:p>
+      <w:pPr>
+        <w:pStyle w:val="ListParagraph"/>
+        <w:ind w:left="1440"/>
+        <w:rPr>
+          <w:rFonts w:ascii="Times New Roman" w:hAnsi="Times New Roman" w:cs="Times New Roman"/>
+          <w:sz w:val="28"/>
+          <w:szCs w:val="28"/>
+          <w:lang w:val="vi-VN"/>
+        </w:rPr>
+      </w:pPr>
+    </w:p>
+    <w:p>
+      <w:pPr>
+        <w:pStyle w:val="ListParagraph"/>
+        <w:ind w:left="1440"/>
+        <w:rPr>
+          <w:rFonts w:ascii="Times New Roman" w:hAnsi="Times New Roman" w:cs="Times New Roman"/>
+          <w:sz w:val="28"/>
+          <w:szCs w:val="28"/>
+          <w:lang w:val="vi-VN"/>
+        </w:rPr>
+      </w:pPr>
+    </w:p>
+    <w:p>
+      <w:pPr>
+        <w:pStyle w:val="ListParagraph"/>
+        <w:ind w:left="1440"/>
+        <w:rPr>
+          <w:rFonts w:ascii="Times New Roman" w:hAnsi="Times New Roman" w:cs="Times New Roman"/>
+          <w:sz w:val="28"/>
+          <w:szCs w:val="28"/>
+          <w:lang w:val="vi-VN"/>
+        </w:rPr>
+      </w:pPr>
+    </w:p>
+    <w:p>
+      <w:pPr>
+        <w:pStyle w:val="ListParagraph"/>
+        <w:ind w:left="1440"/>
+        <w:rPr>
+          <w:rFonts w:ascii="Times New Roman" w:hAnsi="Times New Roman" w:cs="Times New Roman"/>
+          <w:sz w:val="28"/>
+          <w:szCs w:val="28"/>
+          <w:lang w:val="vi-VN"/>
+        </w:rPr>
+      </w:pPr>
+    </w:p>
+    <w:p>
+      <w:pPr>
+        <w:pStyle w:val="ListParagraph"/>
+        <w:ind w:left="1440"/>
+        <w:rPr>
+          <w:rFonts w:ascii="Times New Roman" w:hAnsi="Times New Roman" w:cs="Times New Roman"/>
+          <w:sz w:val="28"/>
+          <w:szCs w:val="28"/>
+          <w:lang w:val="vi-VN"/>
+        </w:rPr>
+      </w:pPr>
+    </w:p>
+    <w:p>
+      <w:pPr>
+        <w:pStyle w:val="ListParagraph"/>
+        <w:numPr>
+          <w:ilvl w:val="0"/>
+          <w:numId w:val="31"/>
+        </w:numPr>
+        <w:rPr>
+          <w:rFonts w:ascii="Times New Roman" w:hAnsi="Times New Roman" w:cs="Times New Roman"/>
+          <w:b/>
+          <w:bCs/>
+          <w:sz w:val="28"/>
+          <w:szCs w:val="28"/>
+          <w:lang w:val="vi-VN"/>
+        </w:rPr>
+      </w:pPr>
+      <w:r>
+        <w:rPr>
+          <w:rFonts w:ascii="Times New Roman" w:hAnsi="Times New Roman" w:cs="Times New Roman"/>
+          <w:b/>
+          <w:bCs/>
+          <w:sz w:val="28"/>
+          <w:szCs w:val="28"/>
+          <w:lang w:val="vi-VN"/>
+        </w:rPr>
+        <w:lastRenderedPageBreak/>
+        <w:t xml:space="preserve">Biểu </w:t>
+      </w:r>
+      <w:r>
+        <w:rPr>
+          <w:rFonts w:ascii="Times New Roman" w:hAnsi="Times New Roman" w:cs="Times New Roman"/>
+          <w:b/>
+          <w:bCs/>
+          <w:sz w:val="28"/>
+          <w:szCs w:val="28"/>
+          <w:lang w:val="vi-VN"/>
+        </w:rPr>
+        <w:t>đ</w:t>
+      </w:r>
+      <w:r>
+        <w:rPr>
+          <w:rFonts w:ascii="Times New Roman" w:hAnsi="Times New Roman" w:cs="Times New Roman"/>
+          <w:b/>
+          <w:bCs/>
+          <w:sz w:val="28"/>
+          <w:szCs w:val="28"/>
+          <w:lang w:val="vi-VN"/>
+        </w:rPr>
+        <w:t>ồ gói:</w:t>
+      </w:r>
+    </w:p>
+    <w:p>
+      <w:pPr>
+        <w:rPr>
+          <w:lang w:val="vi-VN"/>
+        </w:rPr>
+      </w:pPr>
+      <w:bookmarkStart w:id="23" w:name="_Toc209560887"/>
+      <w:r>
+        <w:rPr>
+          <w:noProof/>
+          <w:lang w:val="vi-VN"/>
+        </w:rPr>
+        <w:drawing>
+          <wp:inline distT="0" distB="0" distL="0" distR="0" wp14:anchorId="05E16A4F" wp14:editId="588FC825">
+            <wp:extent cx="6347460" cy="6172200"/>
+            <wp:effectExtent l="0" t="0" r="0" b="0"/>
+            <wp:docPr id="1758641564" name="Picture 2" descr="A diagram of a computer system&#10;&#10;AI-generated content may be incorrect."/>
+            <wp:cNvGraphicFramePr>
+              <a:graphicFrameLocks xmlns:a="http://schemas.openxmlformats.org/drawingml/2006/main" noChangeAspect="1"/>
+            </wp:cNvGraphicFramePr>
+            <a:graphic xmlns:a="http://schemas.openxmlformats.org/drawingml/2006/main">
+              <a:graphicData uri="http://schemas.openxmlformats.org/drawingml/2006/picture">
+                <pic:pic xmlns:pic="http://schemas.openxmlformats.org/drawingml/2006/picture">
+                  <pic:nvPicPr>
+                    <pic:cNvPr id="1758641564" name="Picture 2" descr="A diagram of a computer system&#10;&#10;AI-generated content may be incorrect."/>
+                    <pic:cNvPicPr/>
+                  </pic:nvPicPr>
+                  <pic:blipFill>
+                    <a:blip r:embed="rId27">
+                      <a:extLst>
+                        <a:ext uri="{28A0092B-C50C-407E-A947-70E740481C1C}">
+                          <a14:useLocalDpi xmlns:a14="http://schemas.microsoft.com/office/drawing/2010/main" val="0"/>
+                        </a:ext>
+                      </a:extLst>
+                    </a:blip>
+                    <a:stretch>
+                      <a:fillRect/>
+                    </a:stretch>
+                  </pic:blipFill>
+                  <pic:spPr>
+                    <a:xfrm>
+                      <a:off x="0" y="0"/>
+                      <a:ext cx="6347460" cy="6172200"/>
+                    </a:xfrm>
+                    <a:prstGeom prst="rect">
+                      <a:avLst/>
+                    </a:prstGeom>
+                  </pic:spPr>
+                </pic:pic>
+              </a:graphicData>
+            </a:graphic>
+          </wp:inline>
+        </w:drawing>
+      </w:r>
+    </w:p>
+    <w:p>
+      <w:pPr>
+        <w:rPr>
+          <w:lang w:val="vi-VN"/>
+        </w:rPr>
+      </w:pPr>
+    </w:p>
+    <w:p>
+      <w:pPr>
         <w:pStyle w:val="Heading2"/>
         <w:numPr>
           <w:ilvl w:val="1"/>
@@ -12776,7 +15395,6 @@
           <w:lang w:val="vi-VN"/>
         </w:rPr>
       </w:pPr>
-      <w:bookmarkStart w:id="22" w:name="_Toc209560887"/>
       <w:r>
         <w:rPr>
           <w:rFonts w:ascii="Times New Roman" w:hAnsi="Times New Roman" w:cs="Times New Roman"/>
@@ -12788,7 +15406,14 @@
         </w:rPr>
         <w:t>Lập trình:</w:t>
       </w:r>
-      <w:bookmarkEnd w:id="22"/>
+      <w:bookmarkEnd w:id="23"/>
+    </w:p>
+    <w:p>
+      <w:pPr>
+        <w:rPr>
+          <w:lang w:val="vi-VN"/>
+        </w:rPr>
+      </w:pPr>
     </w:p>
     <w:p>
       <w:pPr>
@@ -12806,7 +15431,7 @@
           <w:lang w:val="vi-VN"/>
         </w:rPr>
       </w:pPr>
-      <w:bookmarkStart w:id="23" w:name="_Toc209560888"/>
+      <w:bookmarkStart w:id="24" w:name="_Toc209560888"/>
       <w:r>
         <w:rPr>
           <w:rFonts w:ascii="Times New Roman" w:hAnsi="Times New Roman" w:cs="Times New Roman"/>
@@ -12816,9 +15441,10 @@
           <w:szCs w:val="32"/>
           <w:lang w:val="vi-VN"/>
         </w:rPr>
+        <w:lastRenderedPageBreak/>
         <w:t>Tuần 7 – Áp dụng mẫu thiết kế (Design Patterns):</w:t>
       </w:r>
-      <w:bookmarkEnd w:id="23"/>
+      <w:bookmarkEnd w:id="24"/>
     </w:p>
     <w:p>
       <w:pPr>
@@ -12836,7 +15462,7 @@
           <w:lang w:val="vi-VN"/>
         </w:rPr>
       </w:pPr>
-      <w:bookmarkStart w:id="24" w:name="_Toc209560889"/>
+      <w:bookmarkStart w:id="25" w:name="_Toc209560889"/>
       <w:r>
         <w:rPr>
           <w:rFonts w:ascii="Times New Roman" w:hAnsi="Times New Roman" w:cs="Times New Roman"/>
@@ -12848,7 +15474,7 @@
         </w:rPr>
         <w:t>Áp dụng Pattern:</w:t>
       </w:r>
-      <w:bookmarkEnd w:id="24"/>
+      <w:bookmarkEnd w:id="25"/>
     </w:p>
     <w:p>
       <w:pPr>
@@ -12866,7 +15492,7 @@
           <w:lang w:val="vi-VN"/>
         </w:rPr>
       </w:pPr>
-      <w:bookmarkStart w:id="25" w:name="_Toc209560890"/>
+      <w:bookmarkStart w:id="26" w:name="_Toc209560890"/>
       <w:r>
         <w:rPr>
           <w:rFonts w:ascii="Times New Roman" w:hAnsi="Times New Roman" w:cs="Times New Roman"/>
@@ -12878,7 +15504,7 @@
         </w:rPr>
         <w:t>Lập trình:</w:t>
       </w:r>
-      <w:bookmarkEnd w:id="25"/>
+      <w:bookmarkEnd w:id="26"/>
     </w:p>
     <w:p>
       <w:pPr>
@@ -12896,7 +15522,7 @@
           <w:lang w:val="vi-VN"/>
         </w:rPr>
       </w:pPr>
-      <w:bookmarkStart w:id="26" w:name="_Toc209560891"/>
+      <w:bookmarkStart w:id="27" w:name="_Toc209560891"/>
       <w:r>
         <w:rPr>
           <w:rFonts w:ascii="Times New Roman" w:hAnsi="Times New Roman" w:cs="Times New Roman"/>
@@ -12908,7 +15534,7 @@
         </w:rPr>
         <w:t>Tuần 8 – Lập trình chức năng lõi:</w:t>
       </w:r>
-      <w:bookmarkEnd w:id="26"/>
+      <w:bookmarkEnd w:id="27"/>
     </w:p>
     <w:p>
       <w:pPr>
@@ -12924,7 +15550,7 @@
           <w:lang w:val="vi-VN"/>
         </w:rPr>
       </w:pPr>
-      <w:bookmarkStart w:id="27" w:name="_Toc209560892"/>
+      <w:bookmarkStart w:id="28" w:name="_Toc209560892"/>
       <w:r>
         <w:rPr>
           <w:rFonts w:ascii="Times New Roman" w:hAnsi="Times New Roman" w:cs="Times New Roman"/>
@@ -12934,7 +15560,7 @@
         </w:rPr>
         <w:t>Lập trình chức năng “”:</w:t>
       </w:r>
-      <w:bookmarkEnd w:id="27"/>
+      <w:bookmarkEnd w:id="28"/>
     </w:p>
     <w:p>
       <w:pPr>
@@ -12952,7 +15578,7 @@
           <w:lang w:val="vi-VN"/>
         </w:rPr>
       </w:pPr>
-      <w:bookmarkStart w:id="28" w:name="_Toc209560893"/>
+      <w:bookmarkStart w:id="29" w:name="_Toc209560893"/>
       <w:r>
         <w:rPr>
           <w:rFonts w:ascii="Times New Roman" w:hAnsi="Times New Roman" w:cs="Times New Roman"/>
@@ -12964,7 +15590,7 @@
         </w:rPr>
         <w:t>Tuần 9 – Lập trình giao diện và tích hợp:</w:t>
       </w:r>
-      <w:bookmarkEnd w:id="28"/>
+      <w:bookmarkEnd w:id="29"/>
     </w:p>
     <w:p>
       <w:pPr>
@@ -12982,7 +15608,7 @@
           <w:lang w:val="vi-VN"/>
         </w:rPr>
       </w:pPr>
-      <w:bookmarkStart w:id="29" w:name="_Toc209560894"/>
+      <w:bookmarkStart w:id="30" w:name="_Toc209560894"/>
       <w:r>
         <w:rPr>
           <w:rFonts w:ascii="Times New Roman" w:hAnsi="Times New Roman" w:cs="Times New Roman"/>
@@ -12994,7 +15620,7 @@
         </w:rPr>
         <w:t>Lập trình giao diện:</w:t>
       </w:r>
-      <w:bookmarkEnd w:id="29"/>
+      <w:bookmarkEnd w:id="30"/>
     </w:p>
     <w:p>
       <w:pPr>
@@ -13012,7 +15638,7 @@
           <w:lang w:val="vi-VN"/>
         </w:rPr>
       </w:pPr>
-      <w:bookmarkStart w:id="30" w:name="_Toc209560895"/>
+      <w:bookmarkStart w:id="31" w:name="_Toc209560895"/>
       <w:r>
         <w:rPr>
           <w:rFonts w:ascii="Times New Roman" w:hAnsi="Times New Roman" w:cs="Times New Roman"/>
@@ -13024,7 +15650,7 @@
         </w:rPr>
         <w:t>Tích hợp:</w:t>
       </w:r>
-      <w:bookmarkEnd w:id="30"/>
+      <w:bookmarkEnd w:id="31"/>
     </w:p>
     <w:p>
       <w:pPr>
@@ -13042,7 +15668,7 @@
           <w:lang w:val="vi-VN"/>
         </w:rPr>
       </w:pPr>
-      <w:bookmarkStart w:id="31" w:name="_Toc209560896"/>
+      <w:bookmarkStart w:id="32" w:name="_Toc209560896"/>
       <w:r>
         <w:rPr>
           <w:rFonts w:ascii="Times New Roman" w:hAnsi="Times New Roman" w:cs="Times New Roman"/>
@@ -13054,7 +15680,7 @@
         </w:rPr>
         <w:t>Tuần 10 – Kiểm thử và báo cáo:</w:t>
       </w:r>
-      <w:bookmarkEnd w:id="31"/>
+      <w:bookmarkEnd w:id="32"/>
     </w:p>
     <w:p>
       <w:pPr>
@@ -13072,7 +15698,7 @@
           <w:lang w:val="vi-VN"/>
         </w:rPr>
       </w:pPr>
-      <w:bookmarkStart w:id="32" w:name="_Toc209560897"/>
+      <w:bookmarkStart w:id="33" w:name="_Toc209560897"/>
       <w:r>
         <w:rPr>
           <w:rFonts w:ascii="Times New Roman" w:hAnsi="Times New Roman" w:cs="Times New Roman"/>
@@ -13084,7 +15710,7 @@
         </w:rPr>
         <w:t>Kiểm thử đơn vị (Unit Test):</w:t>
       </w:r>
-      <w:bookmarkEnd w:id="32"/>
+      <w:bookmarkEnd w:id="33"/>
     </w:p>
     <w:p>
       <w:pPr>
@@ -13102,7 +15728,7 @@
           <w:lang w:val="vi-VN"/>
         </w:rPr>
       </w:pPr>
-      <w:bookmarkStart w:id="33" w:name="_Toc209560898"/>
+      <w:bookmarkStart w:id="34" w:name="_Toc209560898"/>
       <w:r>
         <w:rPr>
           <w:rFonts w:ascii="Times New Roman" w:hAnsi="Times New Roman" w:cs="Times New Roman"/>
@@ -13114,7 +15740,7 @@
         </w:rPr>
         <w:t>Báo cáo:</w:t>
       </w:r>
-      <w:bookmarkEnd w:id="33"/>
+      <w:bookmarkEnd w:id="34"/>
     </w:p>
     <w:p>
       <w:pPr>
@@ -13419,7 +16045,7 @@
   <w:abstractNum w:abstractNumId="2" w15:restartNumberingAfterBreak="0">
     <w:nsid w:val="0B462E25"/>
     <w:multiLevelType w:val="hybridMultilevel"/>
-    <w:tmpl w:val="35BA7B3E"/>
+    <w:tmpl w:val="35A43DE6"/>
     <w:lvl w:ilvl="0" w:tplc="04090001">
       <w:start w:val="1"/>
       <w:numFmt w:val="bullet"/>
@@ -15695,9 +18321,9 @@
     </w:lvl>
   </w:abstractNum>
   <w:abstractNum w:abstractNumId="26" w15:restartNumberingAfterBreak="0">
-    <w:nsid w:val="72F73013"/>
+    <w:nsid w:val="715A58EC"/>
     <w:multiLevelType w:val="hybridMultilevel"/>
-    <w:tmpl w:val="FCE468FE"/>
+    <w:tmpl w:val="882432D0"/>
     <w:lvl w:ilvl="0" w:tplc="04090017">
       <w:start w:val="1"/>
       <w:numFmt w:val="lowerLetter"/>
@@ -15784,6 +18410,95 @@
     </w:lvl>
   </w:abstractNum>
   <w:abstractNum w:abstractNumId="27" w15:restartNumberingAfterBreak="0">
+    <w:nsid w:val="72F73013"/>
+    <w:multiLevelType w:val="hybridMultilevel"/>
+    <w:tmpl w:val="7BF030B8"/>
+    <w:lvl w:ilvl="0" w:tplc="04090017">
+      <w:start w:val="1"/>
+      <w:numFmt w:val="lowerLetter"/>
+      <w:lvlText w:val="%1)"/>
+      <w:lvlJc w:val="left"/>
+      <w:pPr>
+        <w:ind w:left="1440" w:hanging="360"/>
+      </w:pPr>
+      <w:rPr>
+        <w:rFonts w:hint="default"/>
+      </w:rPr>
+    </w:lvl>
+    <w:lvl w:ilvl="1" w:tplc="04090019" w:tentative="1">
+      <w:start w:val="1"/>
+      <w:numFmt w:val="lowerLetter"/>
+      <w:lvlText w:val="%2."/>
+      <w:lvlJc w:val="left"/>
+      <w:pPr>
+        <w:ind w:left="2160" w:hanging="360"/>
+      </w:pPr>
+    </w:lvl>
+    <w:lvl w:ilvl="2" w:tplc="0409001B" w:tentative="1">
+      <w:start w:val="1"/>
+      <w:numFmt w:val="lowerRoman"/>
+      <w:lvlText w:val="%3."/>
+      <w:lvlJc w:val="right"/>
+      <w:pPr>
+        <w:ind w:left="2880" w:hanging="180"/>
+      </w:pPr>
+    </w:lvl>
+    <w:lvl w:ilvl="3" w:tplc="0409000F" w:tentative="1">
+      <w:start w:val="1"/>
+      <w:numFmt w:val="decimal"/>
+      <w:lvlText w:val="%4."/>
+      <w:lvlJc w:val="left"/>
+      <w:pPr>
+        <w:ind w:left="3600" w:hanging="360"/>
+      </w:pPr>
+    </w:lvl>
+    <w:lvl w:ilvl="4" w:tplc="04090019" w:tentative="1">
+      <w:start w:val="1"/>
+      <w:numFmt w:val="lowerLetter"/>
+      <w:lvlText w:val="%5."/>
+      <w:lvlJc w:val="left"/>
+      <w:pPr>
+        <w:ind w:left="4320" w:hanging="360"/>
+      </w:pPr>
+    </w:lvl>
+    <w:lvl w:ilvl="5" w:tplc="0409001B" w:tentative="1">
+      <w:start w:val="1"/>
+      <w:numFmt w:val="lowerRoman"/>
+      <w:lvlText w:val="%6."/>
+      <w:lvlJc w:val="right"/>
+      <w:pPr>
+        <w:ind w:left="5040" w:hanging="180"/>
+      </w:pPr>
+    </w:lvl>
+    <w:lvl w:ilvl="6" w:tplc="0409000F" w:tentative="1">
+      <w:start w:val="1"/>
+      <w:numFmt w:val="decimal"/>
+      <w:lvlText w:val="%7."/>
+      <w:lvlJc w:val="left"/>
+      <w:pPr>
+        <w:ind w:left="5760" w:hanging="360"/>
+      </w:pPr>
+    </w:lvl>
+    <w:lvl w:ilvl="7" w:tplc="04090019" w:tentative="1">
+      <w:start w:val="1"/>
+      <w:numFmt w:val="lowerLetter"/>
+      <w:lvlText w:val="%8."/>
+      <w:lvlJc w:val="left"/>
+      <w:pPr>
+        <w:ind w:left="6480" w:hanging="360"/>
+      </w:pPr>
+    </w:lvl>
+    <w:lvl w:ilvl="8" w:tplc="0409001B" w:tentative="1">
+      <w:start w:val="1"/>
+      <w:numFmt w:val="lowerRoman"/>
+      <w:lvlText w:val="%9."/>
+      <w:lvlJc w:val="right"/>
+      <w:pPr>
+        <w:ind w:left="7200" w:hanging="180"/>
+      </w:pPr>
+    </w:lvl>
+  </w:abstractNum>
+  <w:abstractNum w:abstractNumId="28" w15:restartNumberingAfterBreak="0">
     <w:nsid w:val="755331AA"/>
     <w:multiLevelType w:val="hybridMultilevel"/>
     <w:tmpl w:val="9EEC2FF6"/>
@@ -15872,7 +18587,7 @@
       </w:pPr>
     </w:lvl>
   </w:abstractNum>
-  <w:abstractNum w:abstractNumId="28" w15:restartNumberingAfterBreak="0">
+  <w:abstractNum w:abstractNumId="29" w15:restartNumberingAfterBreak="0">
     <w:nsid w:val="768228FD"/>
     <w:multiLevelType w:val="hybridMultilevel"/>
     <w:tmpl w:val="1E340A96"/>
@@ -15961,7 +18676,7 @@
       </w:pPr>
     </w:lvl>
   </w:abstractNum>
-  <w:abstractNum w:abstractNumId="29" w15:restartNumberingAfterBreak="0">
+  <w:abstractNum w:abstractNumId="30" w15:restartNumberingAfterBreak="0">
     <w:nsid w:val="7AAF5990"/>
     <w:multiLevelType w:val="hybridMultilevel"/>
     <w:tmpl w:val="4B42B03E"/>
@@ -16060,7 +18775,7 @@
     <w:abstractNumId w:val="0"/>
   </w:num>
   <w:num w:numId="4" w16cid:durableId="927157860">
-    <w:abstractNumId w:val="29"/>
+    <w:abstractNumId w:val="30"/>
   </w:num>
   <w:num w:numId="5" w16cid:durableId="1318609330">
     <w:abstractNumId w:val="24"/>
@@ -16072,7 +18787,7 @@
     <w:abstractNumId w:val="10"/>
   </w:num>
   <w:num w:numId="8" w16cid:durableId="1968703705">
-    <w:abstractNumId w:val="28"/>
+    <w:abstractNumId w:val="29"/>
   </w:num>
   <w:num w:numId="9" w16cid:durableId="152568498">
     <w:abstractNumId w:val="25"/>
@@ -16087,7 +18802,7 @@
     <w:abstractNumId w:val="9"/>
   </w:num>
   <w:num w:numId="13" w16cid:durableId="2097356877">
-    <w:abstractNumId w:val="27"/>
+    <w:abstractNumId w:val="28"/>
   </w:num>
   <w:num w:numId="14" w16cid:durableId="406726845">
     <w:abstractNumId w:val="8"/>
@@ -16132,13 +18847,16 @@
     <w:abstractNumId w:val="1"/>
   </w:num>
   <w:num w:numId="28" w16cid:durableId="633407778">
-    <w:abstractNumId w:val="26"/>
+    <w:abstractNumId w:val="27"/>
   </w:num>
   <w:num w:numId="29" w16cid:durableId="1324358846">
     <w:abstractNumId w:val="20"/>
   </w:num>
   <w:num w:numId="30" w16cid:durableId="1740785902">
     <w:abstractNumId w:val="2"/>
+  </w:num>
+  <w:num w:numId="31" w16cid:durableId="1421367031">
+    <w:abstractNumId w:val="26"/>
   </w:num>
 </w:numbering>
 </file>
@@ -16744,7 +19462,6 @@
   <w:style w:type="character" w:default="1" w:styleId="DefaultParagraphFont">
     <w:name w:val="Default Paragraph Font"/>
     <w:uiPriority w:val="1"/>
-    <w:semiHidden/>
     <w:unhideWhenUsed/>
   </w:style>
   <w:style w:type="table" w:default="1" w:styleId="TableNormal">
@@ -17498,7 +20215,12 @@
 </file>
 
 <file path=customXml/item1.xml><?xml version="1.0" encoding="utf-8"?>
-<b:Sources xmlns:b="http://schemas.openxmlformats.org/officeDocument/2006/bibliography" xmlns="http://schemas.openxmlformats.org/officeDocument/2006/bibliography" SelectedStyle="\APASixthEditionOfficeOnline.xsl" StyleName="APA" Version="6"/>
+<?mso-contentType ?>
+<FormTemplates xmlns="http://schemas.microsoft.com/sharepoint/v3/contenttype/forms">
+  <Display>DocumentLibraryForm</Display>
+  <Edit>DocumentLibraryForm</Edit>
+  <New>DocumentLibraryForm</New>
+</FormTemplates>
 </file>
 
 <file path=customXml/item2.xml><?xml version="1.0" encoding="utf-8"?>
@@ -17652,12 +20374,7 @@
 </file>
 
 <file path=customXml/item3.xml><?xml version="1.0" encoding="utf-8"?>
-<?mso-contentType ?>
-<FormTemplates xmlns="http://schemas.microsoft.com/sharepoint/v3/contenttype/forms">
-  <Display>DocumentLibraryForm</Display>
-  <Edit>DocumentLibraryForm</Edit>
-  <New>DocumentLibraryForm</New>
-</FormTemplates>
+<b:Sources xmlns:b="http://schemas.openxmlformats.org/officeDocument/2006/bibliography" xmlns="http://schemas.openxmlformats.org/officeDocument/2006/bibliography" SelectedStyle="\APASixthEditionOfficeOnline.xsl" StyleName="APA" Version="6"/>
 </file>
 
 <file path=customXml/item4.xml><?xml version="1.0" encoding="utf-8"?>
@@ -17669,9 +20386,9 @@
 </file>
 
 <file path=customXml/itemProps1.xml><?xml version="1.0" encoding="utf-8"?>
-<ds:datastoreItem xmlns:ds="http://schemas.openxmlformats.org/officeDocument/2006/customXml" ds:itemID="{FDD274A0-0508-4583-840E-F8C462EDC16D}">
+<ds:datastoreItem xmlns:ds="http://schemas.openxmlformats.org/officeDocument/2006/customXml" ds:itemID="{631D1D55-B1AF-479F-920D-5E047877F53B}">
   <ds:schemaRefs>
-    <ds:schemaRef ds:uri="http://schemas.openxmlformats.org/officeDocument/2006/bibliography"/>
+    <ds:schemaRef ds:uri="http://schemas.microsoft.com/sharepoint/v3/contenttype/forms"/>
   </ds:schemaRefs>
 </ds:datastoreItem>
 </file>
@@ -17695,9 +20412,9 @@
 </file>
 
 <file path=customXml/itemProps3.xml><?xml version="1.0" encoding="utf-8"?>
-<ds:datastoreItem xmlns:ds="http://schemas.openxmlformats.org/officeDocument/2006/customXml" ds:itemID="{631D1D55-B1AF-479F-920D-5E047877F53B}">
+<ds:datastoreItem xmlns:ds="http://schemas.openxmlformats.org/officeDocument/2006/customXml" ds:itemID="{FDD274A0-0508-4583-840E-F8C462EDC16D}">
   <ds:schemaRefs>
-    <ds:schemaRef ds:uri="http://schemas.microsoft.com/sharepoint/v3/contenttype/forms"/>
+    <ds:schemaRef ds:uri="http://schemas.openxmlformats.org/officeDocument/2006/bibliography"/>
   </ds:schemaRefs>
 </ds:datastoreItem>
 </file>

</xml_diff>

<commit_message>
Update Documents(Info and Avt)
</commit_message>
<xml_diff>
--- a/Documents/Các nội dung thực hành - BTL.docx
+++ b/Documents/Các nội dung thực hành - BTL.docx
@@ -13,8 +13,6 @@
           <w:szCs w:val="32"/>
         </w:rPr>
       </w:pPr>
-      <w:bookmarkStart w:id="0" w:name="_Hlk209560726"/>
-      <w:bookmarkEnd w:id="0"/>
       <w:r>
         <w:rPr>
           <w:rFonts w:ascii="Times New Roman" w:hAnsi="Times New Roman" w:cs="Times New Roman"/>
@@ -22,7 +20,7 @@
           <w:sz w:val="32"/>
           <w:szCs w:val="32"/>
         </w:rPr>
-        <w:t>TRƯỜNG ĐẠI HỌC PHENIKAA</w:t>
+        <w:t>ĐẠI HỌC PHENIKAA</w:t>
       </w:r>
     </w:p>
     <w:p>
@@ -43,7 +41,35 @@
           <w:sz w:val="32"/>
           <w:szCs w:val="32"/>
         </w:rPr>
-        <w:t>KHOA CÔNG NGHỆ THÔNG TIN</w:t>
+        <w:t xml:space="preserve">KHOA </w:t>
+      </w:r>
+      <w:r>
+        <w:rPr>
+          <w:rFonts w:ascii="Times New Roman" w:hAnsi="Times New Roman" w:cs="Times New Roman"/>
+          <w:b/>
+          <w:sz w:val="32"/>
+          <w:szCs w:val="32"/>
+        </w:rPr>
+        <w:t>HỆ</w:t>
+      </w:r>
+      <w:r>
+        <w:rPr>
+          <w:rFonts w:ascii="Times New Roman" w:hAnsi="Times New Roman" w:cs="Times New Roman"/>
+          <w:b/>
+          <w:sz w:val="32"/>
+          <w:szCs w:val="32"/>
+          <w:lang w:val="vi-VN"/>
+        </w:rPr>
+        <w:t xml:space="preserve"> THỐNG</w:t>
+      </w:r>
+      <w:r>
+        <w:rPr>
+          <w:rFonts w:ascii="Times New Roman" w:hAnsi="Times New Roman" w:cs="Times New Roman"/>
+          <w:b/>
+          <w:sz w:val="32"/>
+          <w:szCs w:val="32"/>
+        </w:rPr>
+        <w:t xml:space="preserve"> THÔNG TIN</w:t>
       </w:r>
     </w:p>
     <w:p>
@@ -85,21 +111,28 @@
           <w:szCs w:val="32"/>
         </w:rPr>
         <w:drawing>
-          <wp:inline distT="0" distB="0" distL="0" distR="0" wp14:anchorId="3078CDF2" wp14:editId="25817B55">
-            <wp:extent cx="2892484" cy="1981474"/>
-            <wp:effectExtent l="0" t="0" r="0" b="0"/>
-            <wp:docPr id="8" name="image28.jpg" descr="A logo of a university&#10;&#10;AI-generated content may be incorrect."/>
-            <wp:cNvGraphicFramePr/>
+          <wp:inline distT="0" distB="0" distL="0" distR="0" wp14:anchorId="20F327D9" wp14:editId="3F82DC1C">
+            <wp:extent cx="2160000" cy="2188385"/>
+            <wp:effectExtent l="0" t="0" r="0" b="2540"/>
+            <wp:docPr id="1602183713" name="Picture 1" descr="A logo for a university&#10;&#10;AI-generated content may be incorrect."/>
+            <wp:cNvGraphicFramePr>
+              <a:graphicFrameLocks xmlns:a="http://schemas.openxmlformats.org/drawingml/2006/main" noChangeAspect="1"/>
+            </wp:cNvGraphicFramePr>
             <a:graphic xmlns:a="http://schemas.openxmlformats.org/drawingml/2006/main">
               <a:graphicData uri="http://schemas.openxmlformats.org/drawingml/2006/picture">
                 <pic:pic xmlns:pic="http://schemas.openxmlformats.org/drawingml/2006/picture">
                   <pic:nvPicPr>
-                    <pic:cNvPr id="8" name="image28.jpg" descr="A logo of a university&#10;&#10;AI-generated content may be incorrect."/>
-                    <pic:cNvPicPr preferRelativeResize="0"/>
+                    <pic:cNvPr id="1602183713" name="Picture 1" descr="A logo for a university&#10;&#10;AI-generated content may be incorrect."/>
+                    <pic:cNvPicPr/>
                   </pic:nvPicPr>
                   <pic:blipFill>
-                    <a:blip r:embed="rId11"/>
-                    <a:srcRect/>
+                    <a:blip r:embed="rId11" cstate="print">
+                      <a:extLst>
+                        <a:ext uri="{28A0092B-C50C-407E-A947-70E740481C1C}">
+                          <a14:useLocalDpi xmlns:a14="http://schemas.microsoft.com/office/drawing/2010/main" val="0"/>
+                        </a:ext>
+                      </a:extLst>
+                    </a:blip>
                     <a:stretch>
                       <a:fillRect/>
                     </a:stretch>
@@ -107,12 +140,11 @@
                   <pic:spPr>
                     <a:xfrm>
                       <a:off x="0" y="0"/>
-                      <a:ext cx="2892484" cy="1981474"/>
+                      <a:ext cx="2160000" cy="2188385"/>
                     </a:xfrm>
                     <a:prstGeom prst="rect">
                       <a:avLst/>
                     </a:prstGeom>
-                    <a:ln/>
                   </pic:spPr>
                 </pic:pic>
               </a:graphicData>
@@ -702,13 +734,25 @@
     </w:p>
     <w:p>
       <w:pPr>
-        <w:spacing w:after="200" w:line="259" w:lineRule="auto"/>
-        <w:rPr>
-          <w:rFonts w:ascii="Times New Roman" w:hAnsi="Times New Roman" w:cs="Times New Roman"/>
+        <w:spacing w:line="259" w:lineRule="auto"/>
+        <w:jc w:val="center"/>
+        <w:rPr>
+          <w:rFonts w:ascii="Times New Roman" w:hAnsi="Times New Roman" w:cs="Times New Roman"/>
+          <w:b/>
           <w:sz w:val="32"/>
           <w:szCs w:val="32"/>
-        </w:rPr>
-      </w:pPr>
+          <w:lang w:val="vi-VN"/>
+        </w:rPr>
+      </w:pPr>
+      <w:r>
+        <w:rPr>
+          <w:rFonts w:ascii="Times New Roman" w:hAnsi="Times New Roman" w:cs="Times New Roman"/>
+          <w:b/>
+          <w:sz w:val="32"/>
+          <w:szCs w:val="32"/>
+        </w:rPr>
+        <w:t xml:space="preserve">                                                   </w:t>
+      </w:r>
     </w:p>
     <w:p>
       <w:pPr>
@@ -729,28 +773,6 @@
           <w:sz w:val="32"/>
           <w:szCs w:val="32"/>
         </w:rPr>
-        <w:t xml:space="preserve">                                                   </w:t>
-      </w:r>
-    </w:p>
-    <w:p>
-      <w:pPr>
-        <w:spacing w:line="259" w:lineRule="auto"/>
-        <w:jc w:val="center"/>
-        <w:rPr>
-          <w:rFonts w:ascii="Times New Roman" w:hAnsi="Times New Roman" w:cs="Times New Roman"/>
-          <w:b/>
-          <w:sz w:val="32"/>
-          <w:szCs w:val="32"/>
-          <w:lang w:val="vi-VN"/>
-        </w:rPr>
-      </w:pPr>
-      <w:r>
-        <w:rPr>
-          <w:rFonts w:ascii="Times New Roman" w:hAnsi="Times New Roman" w:cs="Times New Roman"/>
-          <w:b/>
-          <w:sz w:val="32"/>
-          <w:szCs w:val="32"/>
-        </w:rPr>
         <w:t>HÀ NỘI, THÁNG 10/2025</w:t>
       </w:r>
     </w:p>
@@ -765,7 +787,7 @@
           <w:lang w:val="vi-VN"/>
         </w:rPr>
       </w:pPr>
-      <w:bookmarkStart w:id="1" w:name="_Toc210293099"/>
+      <w:bookmarkStart w:id="0" w:name="_Toc210293099"/>
       <w:r>
         <w:rPr>
           <w:rFonts w:ascii="Times New Roman" w:hAnsi="Times New Roman" w:cs="Times New Roman"/>
@@ -784,7 +806,7 @@
         </w:rPr>
         <w:t xml:space="preserve"> tin</w:t>
       </w:r>
-      <w:bookmarkEnd w:id="1"/>
+      <w:bookmarkEnd w:id="0"/>
     </w:p>
     <w:p>
       <w:pPr>
@@ -1004,7 +1026,7 @@
           <w:lang w:val="vi-VN"/>
         </w:rPr>
       </w:pPr>
-      <w:bookmarkStart w:id="2" w:name="_Toc210293100"/>
+      <w:bookmarkStart w:id="1" w:name="_Toc210293100"/>
       <w:r>
         <w:rPr>
           <w:sz w:val="34"/>
@@ -1023,7 +1045,7 @@
         </w:rPr>
         <w:t>Công việc:</w:t>
       </w:r>
-      <w:bookmarkEnd w:id="2"/>
+      <w:bookmarkEnd w:id="1"/>
     </w:p>
     <w:tbl>
       <w:tblPr>
@@ -2113,7 +2135,7 @@
           <w:lang w:val="vi-VN"/>
         </w:rPr>
       </w:pPr>
-      <w:bookmarkStart w:id="3" w:name="_Toc210293101"/>
+      <w:bookmarkStart w:id="2" w:name="_Toc210293101"/>
       <w:r>
         <w:rPr>
           <w:rFonts w:ascii="Times New Roman" w:hAnsi="Times New Roman" w:cs="Times New Roman"/>
@@ -2138,7 +2160,7 @@
         </w:rPr>
         <w:t>Github:</w:t>
       </w:r>
-      <w:bookmarkEnd w:id="3"/>
+      <w:bookmarkEnd w:id="2"/>
     </w:p>
     <w:p>
       <w:pPr>
@@ -5115,7 +5137,7 @@
         </w:p>
       </w:sdtContent>
     </w:sdt>
-    <w:bookmarkStart w:id="4" w:name="_Hlk209800181" w:displacedByCustomXml="prev"/>
+    <w:bookmarkStart w:id="3" w:name="_Hlk209800181" w:displacedByCustomXml="prev"/>
     <w:p>
       <w:pPr>
         <w:pStyle w:val="Heading1"/>
@@ -5128,7 +5150,7 @@
           <w:lang w:val="vi-VN"/>
         </w:rPr>
       </w:pPr>
-      <w:bookmarkStart w:id="5" w:name="_Toc210293102"/>
+      <w:bookmarkStart w:id="4" w:name="_Toc210293102"/>
       <w:r>
         <w:rPr>
           <w:rFonts w:ascii="Times New Roman" w:hAnsi="Times New Roman" w:cs="Times New Roman"/>
@@ -5140,7 +5162,7 @@
         </w:rPr>
         <w:t>Phần 1: Giới thiệu &amp; Lập kế hoạch:</w:t>
       </w:r>
-      <w:bookmarkEnd w:id="5"/>
+      <w:bookmarkEnd w:id="4"/>
     </w:p>
     <w:p>
       <w:pPr>
@@ -5156,8 +5178,8 @@
           <w:bCs/>
         </w:rPr>
       </w:pPr>
-      <w:bookmarkStart w:id="6" w:name="_Toc210293103"/>
-      <w:bookmarkEnd w:id="4"/>
+      <w:bookmarkStart w:id="5" w:name="_Toc210293103"/>
+      <w:bookmarkEnd w:id="3"/>
       <w:proofErr w:type="spellStart"/>
       <w:r>
         <w:rPr>
@@ -5212,7 +5234,7 @@
         </w:rPr>
         <w:t>:</w:t>
       </w:r>
-      <w:bookmarkEnd w:id="6"/>
+      <w:bookmarkEnd w:id="5"/>
     </w:p>
     <w:p>
       <w:pPr>
@@ -5369,7 +5391,7 @@
         </w:rPr>
         <w:tab/>
       </w:r>
-      <w:bookmarkStart w:id="7" w:name="_Toc210293104"/>
+      <w:bookmarkStart w:id="6" w:name="_Toc210293104"/>
       <w:r>
         <w:rPr>
           <w:rFonts w:ascii="Times New Roman" w:hAnsi="Times New Roman" w:cs="Times New Roman"/>
@@ -5432,7 +5454,7 @@
         </w:rPr>
         <w:t>:</w:t>
       </w:r>
-      <w:bookmarkEnd w:id="7"/>
+      <w:bookmarkEnd w:id="6"/>
     </w:p>
     <w:p>
       <w:pPr>
@@ -6064,7 +6086,7 @@
           <w:lang w:val="vi-VN"/>
         </w:rPr>
       </w:pPr>
-      <w:bookmarkStart w:id="8" w:name="_Toc210293105"/>
+      <w:bookmarkStart w:id="7" w:name="_Toc210293105"/>
       <w:r>
         <w:rPr>
           <w:rFonts w:ascii="Times New Roman" w:hAnsi="Times New Roman" w:cs="Times New Roman"/>
@@ -6120,7 +6142,7 @@
         </w:rPr>
         <w:t>:</w:t>
       </w:r>
-      <w:bookmarkEnd w:id="8"/>
+      <w:bookmarkEnd w:id="7"/>
     </w:p>
     <w:p>
       <w:pPr>
@@ -6136,7 +6158,7 @@
           <w:lang w:val="vi-VN"/>
         </w:rPr>
       </w:pPr>
-      <w:bookmarkStart w:id="9" w:name="_Toc210293106"/>
+      <w:bookmarkStart w:id="8" w:name="_Toc210293106"/>
       <w:r>
         <w:rPr>
           <w:rFonts w:ascii="Times New Roman" w:hAnsi="Times New Roman" w:cs="Times New Roman"/>
@@ -6146,7 +6168,7 @@
         </w:rPr>
         <w:t>Actors (Vai trò):</w:t>
       </w:r>
-      <w:bookmarkEnd w:id="9"/>
+      <w:bookmarkEnd w:id="8"/>
     </w:p>
     <w:p>
       <w:pPr>
@@ -6878,7 +6900,7 @@
           <w:lang w:val="vi-VN"/>
         </w:rPr>
       </w:pPr>
-      <w:bookmarkStart w:id="10" w:name="_Toc210293107"/>
+      <w:bookmarkStart w:id="9" w:name="_Toc210293107"/>
       <w:r>
         <w:rPr>
           <w:b/>
@@ -6887,7 +6909,7 @@
         </w:rPr>
         <w:t>Tổng quan hệ thống:</w:t>
       </w:r>
-      <w:bookmarkEnd w:id="10"/>
+      <w:bookmarkEnd w:id="9"/>
     </w:p>
     <w:p>
       <w:pPr>
@@ -7202,7 +7224,7 @@
           <w:lang w:val="vi-VN"/>
         </w:rPr>
       </w:pPr>
-      <w:bookmarkStart w:id="11" w:name="_Toc210293108"/>
+      <w:bookmarkStart w:id="10" w:name="_Toc210293108"/>
       <w:r>
         <w:rPr>
           <w:b/>
@@ -7212,7 +7234,7 @@
         <w:lastRenderedPageBreak/>
         <w:t>Yêu cầu chức năng:</w:t>
       </w:r>
-      <w:bookmarkEnd w:id="11"/>
+      <w:bookmarkEnd w:id="10"/>
     </w:p>
     <w:p>
       <w:pPr>
@@ -7363,7 +7385,7 @@
           <w:lang w:val="vi-VN"/>
         </w:rPr>
       </w:pPr>
-      <w:bookmarkStart w:id="12" w:name="_Toc210293109"/>
+      <w:bookmarkStart w:id="11" w:name="_Toc210293109"/>
       <w:r>
         <w:rPr>
           <w:b/>
@@ -7372,7 +7394,7 @@
         </w:rPr>
         <w:t>Yêu cầu phi chức năng:</w:t>
       </w:r>
-      <w:bookmarkEnd w:id="12"/>
+      <w:bookmarkEnd w:id="11"/>
     </w:p>
     <w:p>
       <w:pPr>
@@ -8797,7 +8819,7 @@
           <w:lang w:val="vi-VN"/>
         </w:rPr>
       </w:pPr>
-      <w:bookmarkStart w:id="13" w:name="_Toc210293110"/>
+      <w:bookmarkStart w:id="12" w:name="_Toc210293110"/>
       <w:r>
         <w:rPr>
           <w:b/>
@@ -8806,7 +8828,7 @@
         </w:rPr>
         <w:t>Mô hình hóa UseCase &amp; Kịch bản:</w:t>
       </w:r>
-      <w:bookmarkEnd w:id="13"/>
+      <w:bookmarkEnd w:id="12"/>
     </w:p>
     <w:p>
       <w:pPr>
@@ -11390,7 +11412,7 @@
           <w:lang w:val="vi-VN"/>
         </w:rPr>
       </w:pPr>
-      <w:bookmarkStart w:id="14" w:name="_Toc210293111"/>
+      <w:bookmarkStart w:id="13" w:name="_Toc210293111"/>
       <w:r>
         <w:rPr>
           <w:rFonts w:ascii="Times New Roman" w:hAnsi="Times New Roman" w:cs="Times New Roman"/>
@@ -11413,7 +11435,7 @@
         </w:rPr>
         <w:t xml:space="preserve"> Thiết kế Hệ thống:</w:t>
       </w:r>
-      <w:bookmarkEnd w:id="14"/>
+      <w:bookmarkEnd w:id="13"/>
     </w:p>
     <w:p>
       <w:pPr>
@@ -11429,7 +11451,7 @@
           <w:lang w:val="vi-VN"/>
         </w:rPr>
       </w:pPr>
-      <w:bookmarkStart w:id="15" w:name="_Toc210293112"/>
+      <w:bookmarkStart w:id="14" w:name="_Toc210293112"/>
       <w:r>
         <w:rPr>
           <w:rFonts w:ascii="Times New Roman" w:hAnsi="Times New Roman" w:cs="Times New Roman"/>
@@ -11439,7 +11461,7 @@
         </w:rPr>
         <w:t>Thiết kế kiến trúc hệ thống:</w:t>
       </w:r>
-      <w:bookmarkEnd w:id="15"/>
+      <w:bookmarkEnd w:id="14"/>
     </w:p>
     <w:p>
       <w:pPr>
@@ -11867,7 +11889,7 @@
         </w:rPr>
         <w:t xml:space="preserve"> </w:t>
       </w:r>
-      <w:bookmarkStart w:id="16" w:name="_Hlk209644710"/>
+      <w:bookmarkStart w:id="15" w:name="_Hlk209644710"/>
       <w:r>
         <w:t>..</w:t>
       </w:r>
@@ -11875,7 +11897,7 @@
       <w:r>
         <w:t>|&gt;</w:t>
       </w:r>
-      <w:bookmarkEnd w:id="16"/>
+      <w:bookmarkEnd w:id="15"/>
       <w:r>
         <w:t xml:space="preserve"> </w:t>
       </w:r>
@@ -12248,7 +12270,7 @@
           <w:lang w:val="vi-VN"/>
         </w:rPr>
       </w:pPr>
-      <w:bookmarkStart w:id="17" w:name="_Toc210293113"/>
+      <w:bookmarkStart w:id="16" w:name="_Toc210293113"/>
       <w:r>
         <w:rPr>
           <w:rFonts w:ascii="Times New Roman" w:hAnsi="Times New Roman" w:cs="Times New Roman"/>
@@ -12258,7 +12280,7 @@
         </w:rPr>
         <w:t>Thiết kế sơ đồ lớp &amp; Tạo cơ sở code:</w:t>
       </w:r>
-      <w:bookmarkEnd w:id="17"/>
+      <w:bookmarkEnd w:id="16"/>
     </w:p>
     <w:p>
       <w:pPr>
@@ -14234,7 +14256,7 @@
           <w:lang w:val="vi-VN"/>
         </w:rPr>
       </w:pPr>
-      <w:bookmarkStart w:id="18" w:name="_Toc210293114"/>
+      <w:bookmarkStart w:id="17" w:name="_Toc210293114"/>
       <w:r>
         <w:rPr>
           <w:rFonts w:ascii="Times New Roman" w:hAnsi="Times New Roman" w:cs="Times New Roman"/>
@@ -14245,7 +14267,7 @@
         <w:lastRenderedPageBreak/>
         <w:t>Thiết kế tương tác:</w:t>
       </w:r>
-      <w:bookmarkEnd w:id="18"/>
+      <w:bookmarkEnd w:id="17"/>
     </w:p>
     <w:p>
       <w:pPr>
@@ -14941,7 +14963,7 @@
           <w:szCs w:val="28"/>
         </w:rPr>
       </w:pPr>
-      <w:bookmarkStart w:id="19" w:name="_Hlk209909930"/>
+      <w:bookmarkStart w:id="18" w:name="_Hlk209909930"/>
       <w:r>
         <w:rPr>
           <w:rFonts w:ascii="Times New Roman" w:hAnsi="Times New Roman" w:cs="Times New Roman"/>
@@ -15104,18 +15126,18 @@
           <w:lang w:val="vi-VN"/>
         </w:rPr>
       </w:pPr>
-      <w:bookmarkStart w:id="20" w:name="_Toc210293115"/>
+      <w:bookmarkStart w:id="19" w:name="_Toc210293115"/>
+      <w:bookmarkEnd w:id="18"/>
+      <w:r>
+        <w:rPr>
+          <w:rFonts w:ascii="Times New Roman" w:hAnsi="Times New Roman" w:cs="Times New Roman"/>
+          <w:b/>
+          <w:bCs/>
+          <w:lang w:val="vi-VN"/>
+        </w:rPr>
+        <w:t>Thiết kế hành vi và trạng thái:</w:t>
+      </w:r>
       <w:bookmarkEnd w:id="19"/>
-      <w:r>
-        <w:rPr>
-          <w:rFonts w:ascii="Times New Roman" w:hAnsi="Times New Roman" w:cs="Times New Roman"/>
-          <w:b/>
-          <w:bCs/>
-          <w:lang w:val="vi-VN"/>
-        </w:rPr>
-        <w:t>Thiết kế hành vi và trạng thái:</w:t>
-      </w:r>
-      <w:bookmarkEnd w:id="20"/>
     </w:p>
     <w:p>
       <w:pPr>
@@ -15987,7 +16009,7 @@
           <w:lang w:val="vi-VN"/>
         </w:rPr>
       </w:pPr>
-      <w:bookmarkStart w:id="21" w:name="_Toc210293116"/>
+      <w:bookmarkStart w:id="20" w:name="_Toc210293116"/>
       <w:r>
         <w:rPr>
           <w:rFonts w:ascii="Times New Roman" w:hAnsi="Times New Roman" w:cs="Times New Roman"/>
@@ -15997,7 +16019,7 @@
         </w:rPr>
         <w:t>Áp dụng mẫu thiết kế:</w:t>
       </w:r>
-      <w:bookmarkEnd w:id="21"/>
+      <w:bookmarkEnd w:id="20"/>
     </w:p>
     <w:p>
       <w:pPr>
@@ -16010,7 +16032,7 @@
           <w:szCs w:val="36"/>
         </w:rPr>
       </w:pPr>
-      <w:bookmarkStart w:id="22" w:name="_Toc210293117"/>
+      <w:bookmarkStart w:id="21" w:name="_Toc210293117"/>
       <w:r>
         <w:rPr>
           <w:rFonts w:ascii="Times New Roman" w:hAnsi="Times New Roman" w:cs="Times New Roman"/>
@@ -16077,7 +16099,7 @@
         </w:rPr>
         <w:t>:</w:t>
       </w:r>
-      <w:bookmarkEnd w:id="22"/>
+      <w:bookmarkEnd w:id="21"/>
     </w:p>
     <w:p>
       <w:pPr>
@@ -16093,7 +16115,7 @@
           <w:color w:val="auto"/>
         </w:rPr>
       </w:pPr>
-      <w:bookmarkStart w:id="23" w:name="_Toc210293118"/>
+      <w:bookmarkStart w:id="22" w:name="_Toc210293118"/>
       <w:r>
         <w:rPr>
           <w:rFonts w:ascii="Times New Roman" w:hAnsi="Times New Roman" w:cs="Times New Roman"/>
@@ -16113,7 +16135,7 @@
         </w:rPr>
         <w:t xml:space="preserve"> nghệ sử dụng:</w:t>
       </w:r>
-      <w:bookmarkEnd w:id="23"/>
+      <w:bookmarkEnd w:id="22"/>
     </w:p>
     <w:tbl>
       <w:tblPr>
@@ -18413,7 +18435,7 @@
           <w:lang w:val="vi-VN"/>
         </w:rPr>
       </w:pPr>
-      <w:bookmarkStart w:id="24" w:name="_Toc210293119"/>
+      <w:bookmarkStart w:id="23" w:name="_Toc210293119"/>
       <w:r>
         <w:rPr>
           <w:rFonts w:ascii="Times New Roman" w:hAnsi="Times New Roman" w:cs="Times New Roman"/>
@@ -18434,7 +18456,7 @@
         </w:rPr>
         <w:t>iểm thử:</w:t>
       </w:r>
-      <w:bookmarkEnd w:id="24"/>
+      <w:bookmarkEnd w:id="23"/>
     </w:p>
     <w:p>
       <w:pPr>
@@ -18484,7 +18506,7 @@
           <w:lang w:val="vi-VN"/>
         </w:rPr>
       </w:pPr>
-      <w:bookmarkStart w:id="25" w:name="_Toc210293120"/>
+      <w:bookmarkStart w:id="24" w:name="_Toc210293120"/>
       <w:r>
         <w:rPr>
           <w:rFonts w:ascii="Times New Roman" w:hAnsi="Times New Roman" w:cs="Times New Roman"/>
@@ -18573,7 +18595,7 @@
         </w:rPr>
         <w:t>:</w:t>
       </w:r>
-      <w:bookmarkEnd w:id="25"/>
+      <w:bookmarkEnd w:id="24"/>
     </w:p>
     <w:p>
       <w:pPr>
@@ -18590,7 +18612,7 @@
           <w:lang w:val="vi-VN"/>
         </w:rPr>
       </w:pPr>
-      <w:bookmarkStart w:id="26" w:name="_Toc210293121"/>
+      <w:bookmarkStart w:id="25" w:name="_Toc210293121"/>
       <w:r>
         <w:rPr>
           <w:rFonts w:ascii="Times New Roman" w:hAnsi="Times New Roman" w:cs="Times New Roman"/>
@@ -18601,7 +18623,7 @@
         </w:rPr>
         <w:t>Đánh giá những điểm đã làm được và chưa làm được:</w:t>
       </w:r>
-      <w:bookmarkEnd w:id="26"/>
+      <w:bookmarkEnd w:id="25"/>
     </w:p>
     <w:p>
       <w:pPr>
@@ -18618,7 +18640,7 @@
           <w:lang w:val="vi-VN"/>
         </w:rPr>
       </w:pPr>
-      <w:bookmarkStart w:id="27" w:name="_Toc210293122"/>
+      <w:bookmarkStart w:id="26" w:name="_Toc210293122"/>
       <w:r>
         <w:rPr>
           <w:rFonts w:ascii="Times New Roman" w:hAnsi="Times New Roman" w:cs="Times New Roman"/>
@@ -18629,7 +18651,7 @@
         </w:rPr>
         <w:t>Hướng phát triển tiếp theo của sản phẩm:</w:t>
       </w:r>
-      <w:bookmarkEnd w:id="27"/>
+      <w:bookmarkEnd w:id="26"/>
     </w:p>
     <w:p>
       <w:pPr>
@@ -18638,7 +18660,6 @@
           <w:rFonts w:ascii="Times New Roman" w:hAnsi="Times New Roman" w:cs="Times New Roman"/>
           <w:sz w:val="28"/>
           <w:szCs w:val="28"/>
-          <w:lang w:val="vi-VN"/>
         </w:rPr>
       </w:pPr>
       <w:r>

</xml_diff>

<commit_message>
Update Factory Pattern (Class Diagram)
</commit_message>
<xml_diff>
--- a/Documents/Các nội dung thực hành - BTL.docx
+++ b/Documents/Các nội dung thực hành - BTL.docx
@@ -4065,7 +4065,7 @@
                 <w:sz w:val="28"/>
                 <w:szCs w:val="28"/>
               </w:rPr>
-              <w:t>18</w:t>
+              <w:t>17</w:t>
             </w:r>
             <w:r>
               <w:rPr>
@@ -4405,7 +4405,7 @@
                 <w:sz w:val="28"/>
                 <w:szCs w:val="28"/>
               </w:rPr>
-              <w:t>27</w:t>
+              <w:t>31</w:t>
             </w:r>
             <w:r>
               <w:rPr>
@@ -4537,7 +4537,7 @@
                 <w:sz w:val="28"/>
                 <w:szCs w:val="28"/>
               </w:rPr>
-              <w:t>27</w:t>
+              <w:t>31</w:t>
             </w:r>
             <w:r>
               <w:rPr>
@@ -4658,7 +4658,7 @@
                 <w:sz w:val="28"/>
                 <w:szCs w:val="28"/>
               </w:rPr>
-              <w:t>28</w:t>
+              <w:t>31</w:t>
             </w:r>
             <w:r>
               <w:rPr>
@@ -4756,7 +4756,7 @@
                 <w:sz w:val="28"/>
                 <w:szCs w:val="28"/>
               </w:rPr>
-              <w:t>28</w:t>
+              <w:t>32</w:t>
             </w:r>
             <w:r>
               <w:rPr>
@@ -4877,7 +4877,7 @@
                 <w:sz w:val="28"/>
                 <w:szCs w:val="28"/>
               </w:rPr>
-              <w:t>28</w:t>
+              <w:t>32</w:t>
             </w:r>
             <w:r>
               <w:rPr>
@@ -4998,7 +4998,7 @@
                 <w:sz w:val="28"/>
                 <w:szCs w:val="28"/>
               </w:rPr>
-              <w:t>28</w:t>
+              <w:t>32</w:t>
             </w:r>
             <w:r>
               <w:rPr>
@@ -14933,26 +14933,16 @@
         </w:rPr>
         <w:tab/>
       </w:r>
-      <w:r>
-        <w:fldChar w:fldCharType="begin"/>
-      </w:r>
-      <w:r>
-        <w:instrText>HYPERLINK "https://www.figma.com/design/nlb29AHZX4q6bgxKT03d6j/Heart-Beat-Figma?node-id=0-1&amp;m=dev&amp;t=zltqMDcrCJK8UzzN-1"</w:instrText>
-      </w:r>
-      <w:r>
-        <w:fldChar w:fldCharType="separate"/>
-      </w:r>
-      <w:r>
-        <w:rPr>
-          <w:rStyle w:val="IntenseEmphasis"/>
-          <w:rFonts w:ascii="Times New Roman" w:hAnsi="Times New Roman" w:cs="Times New Roman"/>
-          <w:lang w:val="vi-VN"/>
-        </w:rPr>
-        <w:t>https://www.figma.com/design/nlb29AHZX4q6bgxKT03d6j/Heart-Beat-Figma?node-id=0-1&amp;m=dev&amp;t=zltqMDcrCJK8UzzN-1</w:t>
-      </w:r>
-      <w:r>
-        <w:fldChar w:fldCharType="end"/>
-      </w:r>
+      <w:hyperlink r:id="rId25" w:history="1">
+        <w:r>
+          <w:rPr>
+            <w:rStyle w:val="IntenseEmphasis"/>
+            <w:rFonts w:ascii="Times New Roman" w:hAnsi="Times New Roman" w:cs="Times New Roman"/>
+            <w:lang w:val="vi-VN"/>
+          </w:rPr>
+          <w:t>https://www.figma.com/design/nlb29AHZX4q6bgxKT03d6j/Heart-Beat-Figma?node-id=0-1&amp;m=dev&amp;t=zltqMDcrCJK8UzzN-1</w:t>
+        </w:r>
+      </w:hyperlink>
       <w:r>
         <w:rPr>
           <w:rStyle w:val="IntenseEmphasis"/>
@@ -15018,7 +15008,7 @@
         </w:rPr>
         <w:tab/>
       </w:r>
-      <w:hyperlink r:id="rId25" w:history="1">
+      <w:hyperlink r:id="rId26" w:history="1">
         <w:r>
           <w:rPr>
             <w:rStyle w:val="IntenseEmphasis"/>
@@ -15370,7 +15360,7 @@
                     <pic:cNvPicPr/>
                   </pic:nvPicPr>
                   <pic:blipFill>
-                    <a:blip r:embed="rId26">
+                    <a:blip r:embed="rId27">
                       <a:extLst>
                         <a:ext uri="{28A0092B-C50C-407E-A947-70E740481C1C}">
                           <a14:useLocalDpi xmlns:a14="http://schemas.microsoft.com/office/drawing/2010/main" val="0"/>
@@ -15643,7 +15633,7 @@
                     <pic:cNvPicPr/>
                   </pic:nvPicPr>
                   <pic:blipFill>
-                    <a:blip r:embed="rId27">
+                    <a:blip r:embed="rId28">
                       <a:extLst>
                         <a:ext uri="{28A0092B-C50C-407E-A947-70E740481C1C}">
                           <a14:useLocalDpi xmlns:a14="http://schemas.microsoft.com/office/drawing/2010/main" val="0"/>
@@ -15892,7 +15882,7 @@
                     <pic:cNvPicPr/>
                   </pic:nvPicPr>
                   <pic:blipFill>
-                    <a:blip r:embed="rId28">
+                    <a:blip r:embed="rId29">
                       <a:extLst>
                         <a:ext uri="{28A0092B-C50C-407E-A947-70E740481C1C}">
                           <a14:useLocalDpi xmlns:a14="http://schemas.microsoft.com/office/drawing/2010/main" val="0"/>
@@ -16527,7 +16517,7 @@
                     <pic:cNvPicPr/>
                   </pic:nvPicPr>
                   <pic:blipFill>
-                    <a:blip r:embed="rId29">
+                    <a:blip r:embed="rId30">
                       <a:extLst>
                         <a:ext uri="{28A0092B-C50C-407E-A947-70E740481C1C}">
                           <a14:useLocalDpi xmlns:a14="http://schemas.microsoft.com/office/drawing/2010/main" val="0"/>
@@ -18229,7 +18219,7 @@
                     <pic:cNvPicPr/>
                   </pic:nvPicPr>
                   <pic:blipFill>
-                    <a:blip r:embed="rId30">
+                    <a:blip r:embed="rId31">
                       <a:extLst>
                         <a:ext uri="{28A0092B-C50C-407E-A947-70E740481C1C}">
                           <a14:useLocalDpi xmlns:a14="http://schemas.microsoft.com/office/drawing/2010/main" val="0"/>
@@ -18300,12 +18290,2492 @@
         <w:ind w:left="1440"/>
         <w:rPr>
           <w:rFonts w:ascii="Times New Roman" w:hAnsi="Times New Roman" w:cs="Times New Roman"/>
-          <w:b/>
-          <w:bCs/>
-          <w:sz w:val="28"/>
-          <w:szCs w:val="28"/>
-        </w:rPr>
-      </w:pPr>
+          <w:sz w:val="28"/>
+          <w:szCs w:val="28"/>
+        </w:rPr>
+      </w:pPr>
+      <w:r>
+        <w:rPr>
+          <w:rFonts w:ascii="Times New Roman" w:hAnsi="Times New Roman" w:cs="Times New Roman"/>
+          <w:sz w:val="28"/>
+          <w:szCs w:val="28"/>
+          <w:lang w:val="vi-VN"/>
+        </w:rPr>
+        <w:t xml:space="preserve">- </w:t>
+      </w:r>
+      <w:r>
+        <w:rPr>
+          <w:rFonts w:ascii="Times New Roman" w:hAnsi="Times New Roman" w:cs="Times New Roman"/>
+          <w:sz w:val="28"/>
+          <w:szCs w:val="28"/>
+        </w:rPr>
+        <w:t xml:space="preserve">Trong </w:t>
+      </w:r>
+      <w:proofErr w:type="spellStart"/>
+      <w:r>
+        <w:rPr>
+          <w:rFonts w:ascii="Times New Roman" w:hAnsi="Times New Roman" w:cs="Times New Roman"/>
+          <w:sz w:val="28"/>
+          <w:szCs w:val="28"/>
+        </w:rPr>
+        <w:t>dự</w:t>
+      </w:r>
+      <w:proofErr w:type="spellEnd"/>
+      <w:r>
+        <w:rPr>
+          <w:rFonts w:ascii="Times New Roman" w:hAnsi="Times New Roman" w:cs="Times New Roman"/>
+          <w:sz w:val="28"/>
+          <w:szCs w:val="28"/>
+        </w:rPr>
+        <w:t xml:space="preserve"> </w:t>
+      </w:r>
+      <w:proofErr w:type="spellStart"/>
+      <w:r>
+        <w:rPr>
+          <w:rFonts w:ascii="Times New Roman" w:hAnsi="Times New Roman" w:cs="Times New Roman"/>
+          <w:sz w:val="28"/>
+          <w:szCs w:val="28"/>
+        </w:rPr>
+        <w:t>án</w:t>
+      </w:r>
+      <w:proofErr w:type="spellEnd"/>
+      <w:r>
+        <w:rPr>
+          <w:rFonts w:ascii="Times New Roman" w:hAnsi="Times New Roman" w:cs="Times New Roman"/>
+          <w:sz w:val="28"/>
+          <w:szCs w:val="28"/>
+        </w:rPr>
+        <w:t xml:space="preserve">, Hilt </w:t>
+      </w:r>
+      <w:proofErr w:type="spellStart"/>
+      <w:r>
+        <w:rPr>
+          <w:rFonts w:ascii="Times New Roman" w:hAnsi="Times New Roman" w:cs="Times New Roman"/>
+          <w:sz w:val="28"/>
+          <w:szCs w:val="28"/>
+        </w:rPr>
+        <w:t>tự</w:t>
+      </w:r>
+      <w:proofErr w:type="spellEnd"/>
+      <w:r>
+        <w:rPr>
+          <w:rFonts w:ascii="Times New Roman" w:hAnsi="Times New Roman" w:cs="Times New Roman"/>
+          <w:sz w:val="28"/>
+          <w:szCs w:val="28"/>
+        </w:rPr>
+        <w:t xml:space="preserve"> </w:t>
+      </w:r>
+      <w:proofErr w:type="spellStart"/>
+      <w:r>
+        <w:rPr>
+          <w:rFonts w:ascii="Times New Roman" w:hAnsi="Times New Roman" w:cs="Times New Roman"/>
+          <w:sz w:val="28"/>
+          <w:szCs w:val="28"/>
+        </w:rPr>
+        <w:t>động</w:t>
+      </w:r>
+      <w:proofErr w:type="spellEnd"/>
+      <w:r>
+        <w:rPr>
+          <w:rFonts w:ascii="Times New Roman" w:hAnsi="Times New Roman" w:cs="Times New Roman"/>
+          <w:sz w:val="28"/>
+          <w:szCs w:val="28"/>
+        </w:rPr>
+        <w:t xml:space="preserve"> </w:t>
+      </w:r>
+      <w:proofErr w:type="spellStart"/>
+      <w:r>
+        <w:rPr>
+          <w:rFonts w:ascii="Times New Roman" w:hAnsi="Times New Roman" w:cs="Times New Roman"/>
+          <w:sz w:val="28"/>
+          <w:szCs w:val="28"/>
+        </w:rPr>
+        <w:t>sinh</w:t>
+      </w:r>
+      <w:proofErr w:type="spellEnd"/>
+      <w:r>
+        <w:rPr>
+          <w:rFonts w:ascii="Times New Roman" w:hAnsi="Times New Roman" w:cs="Times New Roman"/>
+          <w:sz w:val="28"/>
+          <w:szCs w:val="28"/>
+        </w:rPr>
+        <w:t xml:space="preserve"> </w:t>
+      </w:r>
+      <w:proofErr w:type="spellStart"/>
+      <w:r>
+        <w:rPr>
+          <w:rFonts w:ascii="Times New Roman" w:hAnsi="Times New Roman" w:cs="Times New Roman"/>
+          <w:sz w:val="28"/>
+          <w:szCs w:val="28"/>
+        </w:rPr>
+        <w:t>ra</w:t>
+      </w:r>
+      <w:proofErr w:type="spellEnd"/>
+      <w:r>
+        <w:rPr>
+          <w:rFonts w:ascii="Times New Roman" w:hAnsi="Times New Roman" w:cs="Times New Roman"/>
+          <w:sz w:val="28"/>
+          <w:szCs w:val="28"/>
+        </w:rPr>
+        <w:t xml:space="preserve"> </w:t>
+      </w:r>
+      <w:proofErr w:type="spellStart"/>
+      <w:r>
+        <w:rPr>
+          <w:rFonts w:ascii="Times New Roman" w:hAnsi="Times New Roman" w:cs="Times New Roman"/>
+          <w:sz w:val="28"/>
+          <w:szCs w:val="28"/>
+        </w:rPr>
+        <w:t>các</w:t>
+      </w:r>
+      <w:proofErr w:type="spellEnd"/>
+      <w:r>
+        <w:rPr>
+          <w:rFonts w:ascii="Times New Roman" w:hAnsi="Times New Roman" w:cs="Times New Roman"/>
+          <w:sz w:val="28"/>
+          <w:szCs w:val="28"/>
+        </w:rPr>
+        <w:t xml:space="preserve"> Factory class </w:t>
+      </w:r>
+      <w:proofErr w:type="spellStart"/>
+      <w:r>
+        <w:rPr>
+          <w:rFonts w:ascii="Times New Roman" w:hAnsi="Times New Roman" w:cs="Times New Roman"/>
+          <w:sz w:val="28"/>
+          <w:szCs w:val="28"/>
+        </w:rPr>
+        <w:t>để</w:t>
+      </w:r>
+      <w:proofErr w:type="spellEnd"/>
+      <w:r>
+        <w:rPr>
+          <w:rFonts w:ascii="Times New Roman" w:hAnsi="Times New Roman" w:cs="Times New Roman"/>
+          <w:sz w:val="28"/>
+          <w:szCs w:val="28"/>
+        </w:rPr>
+        <w:t xml:space="preserve"> </w:t>
+      </w:r>
+      <w:proofErr w:type="spellStart"/>
+      <w:r>
+        <w:rPr>
+          <w:rFonts w:ascii="Times New Roman" w:hAnsi="Times New Roman" w:cs="Times New Roman"/>
+          <w:sz w:val="28"/>
+          <w:szCs w:val="28"/>
+        </w:rPr>
+        <w:t>khởi</w:t>
+      </w:r>
+      <w:proofErr w:type="spellEnd"/>
+      <w:r>
+        <w:rPr>
+          <w:rFonts w:ascii="Times New Roman" w:hAnsi="Times New Roman" w:cs="Times New Roman"/>
+          <w:sz w:val="28"/>
+          <w:szCs w:val="28"/>
+        </w:rPr>
+        <w:t xml:space="preserve"> </w:t>
+      </w:r>
+      <w:proofErr w:type="spellStart"/>
+      <w:r>
+        <w:rPr>
+          <w:rFonts w:ascii="Times New Roman" w:hAnsi="Times New Roman" w:cs="Times New Roman"/>
+          <w:sz w:val="28"/>
+          <w:szCs w:val="28"/>
+        </w:rPr>
+        <w:t>tạo</w:t>
+      </w:r>
+      <w:proofErr w:type="spellEnd"/>
+      <w:r>
+        <w:rPr>
+          <w:rFonts w:ascii="Times New Roman" w:hAnsi="Times New Roman" w:cs="Times New Roman"/>
+          <w:sz w:val="28"/>
+          <w:szCs w:val="28"/>
+        </w:rPr>
+        <w:t xml:space="preserve"> </w:t>
+      </w:r>
+      <w:proofErr w:type="spellStart"/>
+      <w:r>
+        <w:rPr>
+          <w:rFonts w:ascii="Times New Roman" w:hAnsi="Times New Roman" w:cs="Times New Roman"/>
+          <w:sz w:val="28"/>
+          <w:szCs w:val="28"/>
+        </w:rPr>
+        <w:t>ViewMode</w:t>
+      </w:r>
+      <w:proofErr w:type="spellEnd"/>
+      <w:r>
+        <w:rPr>
+          <w:rFonts w:ascii="Times New Roman" w:hAnsi="Times New Roman" w:cs="Times New Roman"/>
+          <w:sz w:val="28"/>
+          <w:szCs w:val="28"/>
+        </w:rPr>
+        <w:t xml:space="preserve"> </w:t>
+      </w:r>
+      <w:proofErr w:type="spellStart"/>
+      <w:r>
+        <w:rPr>
+          <w:rFonts w:ascii="Times New Roman" w:hAnsi="Times New Roman" w:cs="Times New Roman"/>
+          <w:sz w:val="28"/>
+          <w:szCs w:val="28"/>
+        </w:rPr>
+        <w:t>thông</w:t>
+      </w:r>
+      <w:proofErr w:type="spellEnd"/>
+      <w:r>
+        <w:rPr>
+          <w:rFonts w:ascii="Times New Roman" w:hAnsi="Times New Roman" w:cs="Times New Roman"/>
+          <w:sz w:val="28"/>
+          <w:szCs w:val="28"/>
+        </w:rPr>
+        <w:t xml:space="preserve"> qua </w:t>
+      </w:r>
+      <w:proofErr w:type="spellStart"/>
+      <w:r>
+        <w:rPr>
+          <w:rFonts w:ascii="Times New Roman" w:hAnsi="Times New Roman" w:cs="Times New Roman"/>
+          <w:sz w:val="28"/>
+          <w:szCs w:val="28"/>
+        </w:rPr>
+        <w:t>ViewModelFactory</w:t>
+      </w:r>
+      <w:proofErr w:type="spellEnd"/>
+      <w:r>
+        <w:rPr>
+          <w:rFonts w:ascii="Times New Roman" w:hAnsi="Times New Roman" w:cs="Times New Roman"/>
+          <w:sz w:val="28"/>
+          <w:szCs w:val="28"/>
+        </w:rPr>
+        <w:t xml:space="preserve"> </w:t>
+      </w:r>
+      <w:proofErr w:type="spellStart"/>
+      <w:r>
+        <w:rPr>
+          <w:rFonts w:ascii="Times New Roman" w:hAnsi="Times New Roman" w:cs="Times New Roman"/>
+          <w:sz w:val="28"/>
+          <w:szCs w:val="28"/>
+        </w:rPr>
+        <w:t>cùng</w:t>
+      </w:r>
+      <w:proofErr w:type="spellEnd"/>
+      <w:r>
+        <w:rPr>
+          <w:rFonts w:ascii="Times New Roman" w:hAnsi="Times New Roman" w:cs="Times New Roman"/>
+          <w:sz w:val="28"/>
+          <w:szCs w:val="28"/>
+        </w:rPr>
+        <w:t xml:space="preserve"> </w:t>
+      </w:r>
+      <w:proofErr w:type="spellStart"/>
+      <w:r>
+        <w:rPr>
+          <w:rFonts w:ascii="Times New Roman" w:hAnsi="Times New Roman" w:cs="Times New Roman"/>
+          <w:sz w:val="28"/>
+          <w:szCs w:val="28"/>
+        </w:rPr>
+        <w:t>các</w:t>
+      </w:r>
+      <w:proofErr w:type="spellEnd"/>
+      <w:r>
+        <w:rPr>
+          <w:rFonts w:ascii="Times New Roman" w:hAnsi="Times New Roman" w:cs="Times New Roman"/>
+          <w:sz w:val="28"/>
+          <w:szCs w:val="28"/>
+        </w:rPr>
+        <w:t xml:space="preserve"> </w:t>
+      </w:r>
+      <w:proofErr w:type="spellStart"/>
+      <w:r>
+        <w:rPr>
+          <w:rFonts w:ascii="Times New Roman" w:hAnsi="Times New Roman" w:cs="Times New Roman"/>
+          <w:sz w:val="28"/>
+          <w:szCs w:val="28"/>
+        </w:rPr>
+        <w:t>UseCase</w:t>
+      </w:r>
+      <w:proofErr w:type="spellEnd"/>
+      <w:r>
+        <w:rPr>
+          <w:rFonts w:ascii="Times New Roman" w:hAnsi="Times New Roman" w:cs="Times New Roman"/>
+          <w:sz w:val="28"/>
+          <w:szCs w:val="28"/>
+        </w:rPr>
+        <w:t xml:space="preserve"> </w:t>
+      </w:r>
+      <w:proofErr w:type="spellStart"/>
+      <w:r>
+        <w:rPr>
+          <w:rFonts w:ascii="Times New Roman" w:hAnsi="Times New Roman" w:cs="Times New Roman"/>
+          <w:sz w:val="28"/>
+          <w:szCs w:val="28"/>
+        </w:rPr>
+        <w:t>bên</w:t>
+      </w:r>
+      <w:proofErr w:type="spellEnd"/>
+      <w:r>
+        <w:rPr>
+          <w:rFonts w:ascii="Times New Roman" w:hAnsi="Times New Roman" w:cs="Times New Roman"/>
+          <w:sz w:val="28"/>
+          <w:szCs w:val="28"/>
+        </w:rPr>
+        <w:t xml:space="preserve"> </w:t>
+      </w:r>
+      <w:proofErr w:type="spellStart"/>
+      <w:r>
+        <w:rPr>
+          <w:rFonts w:ascii="Times New Roman" w:hAnsi="Times New Roman" w:cs="Times New Roman"/>
+          <w:sz w:val="28"/>
+          <w:szCs w:val="28"/>
+        </w:rPr>
+        <w:t>trong</w:t>
+      </w:r>
+      <w:proofErr w:type="spellEnd"/>
+      <w:r>
+        <w:rPr>
+          <w:rFonts w:ascii="Times New Roman" w:hAnsi="Times New Roman" w:cs="Times New Roman"/>
+          <w:sz w:val="28"/>
+          <w:szCs w:val="28"/>
+        </w:rPr>
+        <w:t xml:space="preserve">. </w:t>
+      </w:r>
+    </w:p>
+    <w:p>
+      <w:pPr>
+        <w:pStyle w:val="ListParagraph"/>
+        <w:ind w:left="1440"/>
+        <w:rPr>
+          <w:rFonts w:ascii="Times New Roman" w:hAnsi="Times New Roman" w:cs="Times New Roman"/>
+          <w:sz w:val="28"/>
+          <w:szCs w:val="28"/>
+        </w:rPr>
+      </w:pPr>
+      <w:r>
+        <w:rPr>
+          <w:rFonts w:ascii="Times New Roman" w:hAnsi="Times New Roman" w:cs="Times New Roman"/>
+          <w:sz w:val="28"/>
+          <w:szCs w:val="28"/>
+          <w:lang w:val="vi-VN"/>
+        </w:rPr>
+        <w:t>-</w:t>
+      </w:r>
+      <w:r>
+        <w:rPr>
+          <w:rFonts w:ascii="Times New Roman" w:hAnsi="Times New Roman" w:cs="Times New Roman"/>
+          <w:sz w:val="28"/>
+          <w:szCs w:val="28"/>
+        </w:rPr>
+        <w:t xml:space="preserve"> Pattern </w:t>
+      </w:r>
+      <w:proofErr w:type="spellStart"/>
+      <w:r>
+        <w:rPr>
+          <w:rFonts w:ascii="Times New Roman" w:hAnsi="Times New Roman" w:cs="Times New Roman"/>
+          <w:sz w:val="28"/>
+          <w:szCs w:val="28"/>
+        </w:rPr>
+        <w:t>này</w:t>
+      </w:r>
+      <w:proofErr w:type="spellEnd"/>
+      <w:r>
+        <w:rPr>
+          <w:rFonts w:ascii="Times New Roman" w:hAnsi="Times New Roman" w:cs="Times New Roman"/>
+          <w:sz w:val="28"/>
+          <w:szCs w:val="28"/>
+        </w:rPr>
+        <w:t xml:space="preserve"> </w:t>
+      </w:r>
+      <w:proofErr w:type="spellStart"/>
+      <w:r>
+        <w:rPr>
+          <w:rFonts w:ascii="Times New Roman" w:hAnsi="Times New Roman" w:cs="Times New Roman"/>
+          <w:sz w:val="28"/>
+          <w:szCs w:val="28"/>
+        </w:rPr>
+        <w:t>giúp</w:t>
+      </w:r>
+      <w:proofErr w:type="spellEnd"/>
+      <w:r>
+        <w:rPr>
+          <w:rFonts w:ascii="Times New Roman" w:hAnsi="Times New Roman" w:cs="Times New Roman"/>
+          <w:sz w:val="28"/>
+          <w:szCs w:val="28"/>
+        </w:rPr>
+        <w:t xml:space="preserve"> </w:t>
+      </w:r>
+      <w:proofErr w:type="spellStart"/>
+      <w:r>
+        <w:rPr>
+          <w:rFonts w:ascii="Times New Roman" w:hAnsi="Times New Roman" w:cs="Times New Roman"/>
+          <w:sz w:val="28"/>
+          <w:szCs w:val="28"/>
+        </w:rPr>
+        <w:t>tách</w:t>
+      </w:r>
+      <w:proofErr w:type="spellEnd"/>
+      <w:r>
+        <w:rPr>
+          <w:rFonts w:ascii="Times New Roman" w:hAnsi="Times New Roman" w:cs="Times New Roman"/>
+          <w:sz w:val="28"/>
+          <w:szCs w:val="28"/>
+        </w:rPr>
+        <w:t xml:space="preserve"> </w:t>
+      </w:r>
+      <w:proofErr w:type="spellStart"/>
+      <w:r>
+        <w:rPr>
+          <w:rFonts w:ascii="Times New Roman" w:hAnsi="Times New Roman" w:cs="Times New Roman"/>
+          <w:sz w:val="28"/>
+          <w:szCs w:val="28"/>
+        </w:rPr>
+        <w:t>biệt</w:t>
+      </w:r>
+      <w:proofErr w:type="spellEnd"/>
+      <w:r>
+        <w:rPr>
+          <w:rFonts w:ascii="Times New Roman" w:hAnsi="Times New Roman" w:cs="Times New Roman"/>
+          <w:sz w:val="28"/>
+          <w:szCs w:val="28"/>
+        </w:rPr>
+        <w:t xml:space="preserve"> logic </w:t>
+      </w:r>
+      <w:proofErr w:type="spellStart"/>
+      <w:r>
+        <w:rPr>
+          <w:rFonts w:ascii="Times New Roman" w:hAnsi="Times New Roman" w:cs="Times New Roman"/>
+          <w:sz w:val="28"/>
+          <w:szCs w:val="28"/>
+        </w:rPr>
+        <w:t>khởi</w:t>
+      </w:r>
+      <w:proofErr w:type="spellEnd"/>
+      <w:r>
+        <w:rPr>
+          <w:rFonts w:ascii="Times New Roman" w:hAnsi="Times New Roman" w:cs="Times New Roman"/>
+          <w:sz w:val="28"/>
+          <w:szCs w:val="28"/>
+        </w:rPr>
+        <w:t xml:space="preserve"> </w:t>
+      </w:r>
+      <w:proofErr w:type="spellStart"/>
+      <w:r>
+        <w:rPr>
+          <w:rFonts w:ascii="Times New Roman" w:hAnsi="Times New Roman" w:cs="Times New Roman"/>
+          <w:sz w:val="28"/>
+          <w:szCs w:val="28"/>
+        </w:rPr>
+        <w:t>tạo</w:t>
+      </w:r>
+      <w:proofErr w:type="spellEnd"/>
+      <w:r>
+        <w:rPr>
+          <w:rFonts w:ascii="Times New Roman" w:hAnsi="Times New Roman" w:cs="Times New Roman"/>
+          <w:sz w:val="28"/>
+          <w:szCs w:val="28"/>
+        </w:rPr>
+        <w:t xml:space="preserve"> </w:t>
+      </w:r>
+      <w:proofErr w:type="spellStart"/>
+      <w:r>
+        <w:rPr>
+          <w:rFonts w:ascii="Times New Roman" w:hAnsi="Times New Roman" w:cs="Times New Roman"/>
+          <w:sz w:val="28"/>
+          <w:szCs w:val="28"/>
+        </w:rPr>
+        <w:t>ViewModel</w:t>
+      </w:r>
+      <w:proofErr w:type="spellEnd"/>
+      <w:r>
+        <w:rPr>
+          <w:rFonts w:ascii="Times New Roman" w:hAnsi="Times New Roman" w:cs="Times New Roman"/>
+          <w:sz w:val="28"/>
+          <w:szCs w:val="28"/>
+        </w:rPr>
+        <w:t xml:space="preserve"> </w:t>
+      </w:r>
+      <w:proofErr w:type="spellStart"/>
+      <w:r>
+        <w:rPr>
+          <w:rFonts w:ascii="Times New Roman" w:hAnsi="Times New Roman" w:cs="Times New Roman"/>
+          <w:sz w:val="28"/>
+          <w:szCs w:val="28"/>
+        </w:rPr>
+        <w:t>khỏi</w:t>
+      </w:r>
+      <w:proofErr w:type="spellEnd"/>
+      <w:r>
+        <w:rPr>
+          <w:rFonts w:ascii="Times New Roman" w:hAnsi="Times New Roman" w:cs="Times New Roman"/>
+          <w:sz w:val="28"/>
+          <w:szCs w:val="28"/>
+        </w:rPr>
+        <w:t xml:space="preserve"> Activity/Fragment </w:t>
+      </w:r>
+      <w:proofErr w:type="spellStart"/>
+      <w:r>
+        <w:rPr>
+          <w:rFonts w:ascii="Times New Roman" w:hAnsi="Times New Roman" w:cs="Times New Roman"/>
+          <w:sz w:val="28"/>
+          <w:szCs w:val="28"/>
+        </w:rPr>
+        <w:t>và</w:t>
+      </w:r>
+      <w:proofErr w:type="spellEnd"/>
+      <w:r>
+        <w:rPr>
+          <w:rFonts w:ascii="Times New Roman" w:hAnsi="Times New Roman" w:cs="Times New Roman"/>
+          <w:sz w:val="28"/>
+          <w:szCs w:val="28"/>
+        </w:rPr>
+        <w:t xml:space="preserve"> </w:t>
+      </w:r>
+      <w:proofErr w:type="spellStart"/>
+      <w:r>
+        <w:rPr>
+          <w:rFonts w:ascii="Times New Roman" w:hAnsi="Times New Roman" w:cs="Times New Roman"/>
+          <w:sz w:val="28"/>
+          <w:szCs w:val="28"/>
+        </w:rPr>
+        <w:t>đảm</w:t>
+      </w:r>
+      <w:proofErr w:type="spellEnd"/>
+      <w:r>
+        <w:rPr>
+          <w:rFonts w:ascii="Times New Roman" w:hAnsi="Times New Roman" w:cs="Times New Roman"/>
+          <w:sz w:val="28"/>
+          <w:szCs w:val="28"/>
+        </w:rPr>
+        <w:t xml:space="preserve"> </w:t>
+      </w:r>
+      <w:proofErr w:type="spellStart"/>
+      <w:r>
+        <w:rPr>
+          <w:rFonts w:ascii="Times New Roman" w:hAnsi="Times New Roman" w:cs="Times New Roman"/>
+          <w:sz w:val="28"/>
+          <w:szCs w:val="28"/>
+        </w:rPr>
+        <w:t>bảo</w:t>
+      </w:r>
+      <w:proofErr w:type="spellEnd"/>
+      <w:r>
+        <w:rPr>
+          <w:rFonts w:ascii="Times New Roman" w:hAnsi="Times New Roman" w:cs="Times New Roman"/>
+          <w:sz w:val="28"/>
+          <w:szCs w:val="28"/>
+        </w:rPr>
+        <w:t xml:space="preserve"> </w:t>
+      </w:r>
+      <w:proofErr w:type="spellStart"/>
+      <w:r>
+        <w:rPr>
+          <w:rFonts w:ascii="Times New Roman" w:hAnsi="Times New Roman" w:cs="Times New Roman"/>
+          <w:sz w:val="28"/>
+          <w:szCs w:val="28"/>
+        </w:rPr>
+        <w:t>các</w:t>
+      </w:r>
+      <w:proofErr w:type="spellEnd"/>
+      <w:r>
+        <w:rPr>
+          <w:rFonts w:ascii="Times New Roman" w:hAnsi="Times New Roman" w:cs="Times New Roman"/>
+          <w:sz w:val="28"/>
+          <w:szCs w:val="28"/>
+        </w:rPr>
+        <w:t xml:space="preserve"> dependency </w:t>
+      </w:r>
+      <w:proofErr w:type="spellStart"/>
+      <w:r>
+        <w:rPr>
+          <w:rFonts w:ascii="Times New Roman" w:hAnsi="Times New Roman" w:cs="Times New Roman"/>
+          <w:sz w:val="28"/>
+          <w:szCs w:val="28"/>
+        </w:rPr>
+        <w:t>được</w:t>
+      </w:r>
+      <w:proofErr w:type="spellEnd"/>
+      <w:r>
+        <w:rPr>
+          <w:rFonts w:ascii="Times New Roman" w:hAnsi="Times New Roman" w:cs="Times New Roman"/>
+          <w:sz w:val="28"/>
+          <w:szCs w:val="28"/>
+        </w:rPr>
+        <w:t xml:space="preserve"> inject </w:t>
+      </w:r>
+      <w:proofErr w:type="spellStart"/>
+      <w:r>
+        <w:rPr>
+          <w:rFonts w:ascii="Times New Roman" w:hAnsi="Times New Roman" w:cs="Times New Roman"/>
+          <w:sz w:val="28"/>
+          <w:szCs w:val="28"/>
+        </w:rPr>
+        <w:t>đầy</w:t>
+      </w:r>
+      <w:proofErr w:type="spellEnd"/>
+      <w:r>
+        <w:rPr>
+          <w:rFonts w:ascii="Times New Roman" w:hAnsi="Times New Roman" w:cs="Times New Roman"/>
+          <w:sz w:val="28"/>
+          <w:szCs w:val="28"/>
+        </w:rPr>
+        <w:t xml:space="preserve"> </w:t>
+      </w:r>
+      <w:proofErr w:type="spellStart"/>
+      <w:r>
+        <w:rPr>
+          <w:rFonts w:ascii="Times New Roman" w:hAnsi="Times New Roman" w:cs="Times New Roman"/>
+          <w:sz w:val="28"/>
+          <w:szCs w:val="28"/>
+        </w:rPr>
+        <w:t>đủ</w:t>
+      </w:r>
+      <w:proofErr w:type="spellEnd"/>
+      <w:r>
+        <w:rPr>
+          <w:rFonts w:ascii="Times New Roman" w:hAnsi="Times New Roman" w:cs="Times New Roman"/>
+          <w:sz w:val="28"/>
+          <w:szCs w:val="28"/>
+        </w:rPr>
+        <w:t>.</w:t>
+      </w:r>
+    </w:p>
+    <w:p>
+      <w:pPr>
+        <w:pStyle w:val="ListParagraph"/>
+        <w:ind w:left="1440"/>
+        <w:rPr>
+          <w:rFonts w:ascii="Times New Roman" w:hAnsi="Times New Roman" w:cs="Times New Roman"/>
+          <w:b/>
+          <w:bCs/>
+          <w:sz w:val="28"/>
+          <w:szCs w:val="28"/>
+          <w:lang w:val="vi-VN"/>
+        </w:rPr>
+      </w:pPr>
+      <w:r>
+        <w:rPr>
+          <w:rFonts w:ascii="Times New Roman" w:hAnsi="Times New Roman" w:cs="Times New Roman"/>
+          <w:sz w:val="28"/>
+          <w:szCs w:val="28"/>
+          <w:lang w:val="vi-VN"/>
+        </w:rPr>
+        <w:t>-</w:t>
+      </w:r>
+      <w:r>
+        <w:rPr>
+          <w:rFonts w:ascii="Times New Roman" w:hAnsi="Times New Roman" w:cs="Times New Roman"/>
+          <w:sz w:val="28"/>
+          <w:szCs w:val="28"/>
+        </w:rPr>
+        <w:t xml:space="preserve"> Factory </w:t>
+      </w:r>
+      <w:proofErr w:type="spellStart"/>
+      <w:r>
+        <w:rPr>
+          <w:rFonts w:ascii="Times New Roman" w:hAnsi="Times New Roman" w:cs="Times New Roman"/>
+          <w:sz w:val="28"/>
+          <w:szCs w:val="28"/>
+        </w:rPr>
+        <w:t>đóng</w:t>
+      </w:r>
+      <w:proofErr w:type="spellEnd"/>
+      <w:r>
+        <w:rPr>
+          <w:rFonts w:ascii="Times New Roman" w:hAnsi="Times New Roman" w:cs="Times New Roman"/>
+          <w:sz w:val="28"/>
+          <w:szCs w:val="28"/>
+        </w:rPr>
+        <w:t xml:space="preserve"> </w:t>
+      </w:r>
+      <w:proofErr w:type="spellStart"/>
+      <w:r>
+        <w:rPr>
+          <w:rFonts w:ascii="Times New Roman" w:hAnsi="Times New Roman" w:cs="Times New Roman"/>
+          <w:sz w:val="28"/>
+          <w:szCs w:val="28"/>
+        </w:rPr>
+        <w:t>vai</w:t>
+      </w:r>
+      <w:proofErr w:type="spellEnd"/>
+      <w:r>
+        <w:rPr>
+          <w:rFonts w:ascii="Times New Roman" w:hAnsi="Times New Roman" w:cs="Times New Roman"/>
+          <w:sz w:val="28"/>
+          <w:szCs w:val="28"/>
+        </w:rPr>
+        <w:t xml:space="preserve"> </w:t>
+      </w:r>
+      <w:proofErr w:type="spellStart"/>
+      <w:r>
+        <w:rPr>
+          <w:rFonts w:ascii="Times New Roman" w:hAnsi="Times New Roman" w:cs="Times New Roman"/>
+          <w:sz w:val="28"/>
+          <w:szCs w:val="28"/>
+        </w:rPr>
+        <w:t>trò</w:t>
+      </w:r>
+      <w:proofErr w:type="spellEnd"/>
+      <w:r>
+        <w:rPr>
+          <w:rFonts w:ascii="Times New Roman" w:hAnsi="Times New Roman" w:cs="Times New Roman"/>
+          <w:sz w:val="28"/>
+          <w:szCs w:val="28"/>
+        </w:rPr>
+        <w:t xml:space="preserve"> </w:t>
+      </w:r>
+      <w:proofErr w:type="spellStart"/>
+      <w:r>
+        <w:rPr>
+          <w:rFonts w:ascii="Times New Roman" w:hAnsi="Times New Roman" w:cs="Times New Roman"/>
+          <w:sz w:val="28"/>
+          <w:szCs w:val="28"/>
+        </w:rPr>
+        <w:t>trung</w:t>
+      </w:r>
+      <w:proofErr w:type="spellEnd"/>
+      <w:r>
+        <w:rPr>
+          <w:rFonts w:ascii="Times New Roman" w:hAnsi="Times New Roman" w:cs="Times New Roman"/>
+          <w:sz w:val="28"/>
+          <w:szCs w:val="28"/>
+        </w:rPr>
+        <w:t xml:space="preserve"> </w:t>
+      </w:r>
+      <w:proofErr w:type="spellStart"/>
+      <w:r>
+        <w:rPr>
+          <w:rFonts w:ascii="Times New Roman" w:hAnsi="Times New Roman" w:cs="Times New Roman"/>
+          <w:sz w:val="28"/>
+          <w:szCs w:val="28"/>
+        </w:rPr>
+        <w:t>gian</w:t>
+      </w:r>
+      <w:proofErr w:type="spellEnd"/>
+      <w:r>
+        <w:rPr>
+          <w:rFonts w:ascii="Times New Roman" w:hAnsi="Times New Roman" w:cs="Times New Roman"/>
+          <w:sz w:val="28"/>
+          <w:szCs w:val="28"/>
+        </w:rPr>
+        <w:t xml:space="preserve"> </w:t>
+      </w:r>
+      <w:proofErr w:type="spellStart"/>
+      <w:r>
+        <w:rPr>
+          <w:rFonts w:ascii="Times New Roman" w:hAnsi="Times New Roman" w:cs="Times New Roman"/>
+          <w:sz w:val="28"/>
+          <w:szCs w:val="28"/>
+        </w:rPr>
+        <w:t>giữa</w:t>
+      </w:r>
+      <w:proofErr w:type="spellEnd"/>
+      <w:r>
+        <w:rPr>
+          <w:rFonts w:ascii="Times New Roman" w:hAnsi="Times New Roman" w:cs="Times New Roman"/>
+          <w:sz w:val="28"/>
+          <w:szCs w:val="28"/>
+        </w:rPr>
+        <w:t xml:space="preserve"> Hilt </w:t>
+      </w:r>
+      <w:proofErr w:type="spellStart"/>
+      <w:r>
+        <w:rPr>
+          <w:rFonts w:ascii="Times New Roman" w:hAnsi="Times New Roman" w:cs="Times New Roman"/>
+          <w:sz w:val="28"/>
+          <w:szCs w:val="28"/>
+        </w:rPr>
+        <w:t>và</w:t>
+      </w:r>
+      <w:proofErr w:type="spellEnd"/>
+      <w:r>
+        <w:rPr>
+          <w:rFonts w:ascii="Times New Roman" w:hAnsi="Times New Roman" w:cs="Times New Roman"/>
+          <w:sz w:val="28"/>
+          <w:szCs w:val="28"/>
+        </w:rPr>
+        <w:t xml:space="preserve"> </w:t>
+      </w:r>
+      <w:proofErr w:type="spellStart"/>
+      <w:r>
+        <w:rPr>
+          <w:rFonts w:ascii="Times New Roman" w:hAnsi="Times New Roman" w:cs="Times New Roman"/>
+          <w:sz w:val="28"/>
+          <w:szCs w:val="28"/>
+        </w:rPr>
+        <w:t>ViewModel</w:t>
+      </w:r>
+      <w:proofErr w:type="spellEnd"/>
+      <w:r>
+        <w:rPr>
+          <w:rFonts w:ascii="Times New Roman" w:hAnsi="Times New Roman" w:cs="Times New Roman"/>
+          <w:b/>
+          <w:bCs/>
+          <w:sz w:val="28"/>
+          <w:szCs w:val="28"/>
+        </w:rPr>
+        <w:t>.</w:t>
+      </w:r>
+    </w:p>
+    <w:p>
+      <w:pPr>
+        <w:pStyle w:val="ListParagraph"/>
+        <w:tabs>
+          <w:tab w:val="left" w:pos="3764"/>
+        </w:tabs>
+        <w:ind w:left="1440"/>
+        <w:rPr>
+          <w:rFonts w:ascii="Times New Roman" w:hAnsi="Times New Roman" w:cs="Times New Roman"/>
+          <w:sz w:val="28"/>
+          <w:szCs w:val="28"/>
+          <w:lang w:val="vi-VN"/>
+        </w:rPr>
+      </w:pPr>
+      <w:r>
+        <w:rPr>
+          <w:rFonts w:ascii="Times New Roman" w:hAnsi="Times New Roman" w:cs="Times New Roman"/>
+          <w:b/>
+          <w:bCs/>
+          <w:sz w:val="28"/>
+          <w:szCs w:val="28"/>
+          <w:lang w:val="vi-VN"/>
+        </w:rPr>
+        <w:t xml:space="preserve">- </w:t>
+      </w:r>
+      <w:r>
+        <w:rPr>
+          <w:rFonts w:ascii="Times New Roman" w:hAnsi="Times New Roman" w:cs="Times New Roman"/>
+          <w:sz w:val="28"/>
+          <w:szCs w:val="28"/>
+          <w:lang w:val="vi-VN"/>
+        </w:rPr>
+        <w:t>Class Diagram:</w:t>
+      </w:r>
+    </w:p>
+    <w:p>
+      <w:pPr>
+        <w:pStyle w:val="ListParagraph"/>
+        <w:numPr>
+          <w:ilvl w:val="0"/>
+          <w:numId w:val="48"/>
+        </w:numPr>
+        <w:tabs>
+          <w:tab w:val="left" w:pos="3764"/>
+        </w:tabs>
+        <w:rPr>
+          <w:rFonts w:ascii="Times New Roman" w:hAnsi="Times New Roman" w:cs="Times New Roman"/>
+          <w:sz w:val="28"/>
+          <w:szCs w:val="28"/>
+          <w:lang w:val="vi-VN"/>
+        </w:rPr>
+      </w:pPr>
+      <w:r>
+        <w:rPr>
+          <w:rFonts w:ascii="Times New Roman" w:hAnsi="Times New Roman" w:cs="Times New Roman"/>
+          <w:sz w:val="28"/>
+          <w:szCs w:val="28"/>
+          <w:lang w:val="vi-VN"/>
+        </w:rPr>
+        <w:lastRenderedPageBreak/>
+        <w:t>V</w:t>
+      </w:r>
+      <w:proofErr w:type="spellStart"/>
+      <w:r>
+        <w:rPr>
+          <w:rFonts w:ascii="Times New Roman" w:hAnsi="Times New Roman" w:cs="Times New Roman"/>
+          <w:sz w:val="28"/>
+          <w:szCs w:val="28"/>
+        </w:rPr>
+        <w:t>iewModelFactory</w:t>
+      </w:r>
+      <w:proofErr w:type="spellEnd"/>
+      <w:r>
+        <w:rPr>
+          <w:rFonts w:ascii="Times New Roman" w:hAnsi="Times New Roman" w:cs="Times New Roman"/>
+          <w:sz w:val="28"/>
+          <w:szCs w:val="28"/>
+        </w:rPr>
+        <w:t>:</w:t>
+      </w:r>
+    </w:p>
+    <w:p>
+      <w:pPr>
+        <w:pStyle w:val="ListParagraph"/>
+        <w:tabs>
+          <w:tab w:val="left" w:pos="3764"/>
+        </w:tabs>
+        <w:ind w:left="2160"/>
+        <w:rPr>
+          <w:rFonts w:ascii="Times New Roman" w:hAnsi="Times New Roman" w:cs="Times New Roman"/>
+          <w:sz w:val="28"/>
+          <w:szCs w:val="28"/>
+        </w:rPr>
+      </w:pPr>
+      <w:r>
+        <w:rPr>
+          <w:rFonts w:ascii="Times New Roman" w:hAnsi="Times New Roman" w:cs="Times New Roman"/>
+          <w:sz w:val="28"/>
+          <w:szCs w:val="28"/>
+        </w:rPr>
+        <w:t xml:space="preserve">+ </w:t>
+      </w:r>
+      <w:r>
+        <w:rPr>
+          <w:rFonts w:ascii="Times New Roman" w:hAnsi="Times New Roman" w:cs="Times New Roman"/>
+          <w:sz w:val="28"/>
+          <w:szCs w:val="28"/>
+        </w:rPr>
+        <w:t xml:space="preserve">Vai </w:t>
+      </w:r>
+      <w:proofErr w:type="spellStart"/>
+      <w:r>
+        <w:rPr>
+          <w:rFonts w:ascii="Times New Roman" w:hAnsi="Times New Roman" w:cs="Times New Roman"/>
+          <w:sz w:val="28"/>
+          <w:szCs w:val="28"/>
+        </w:rPr>
+        <w:t>trò</w:t>
+      </w:r>
+      <w:proofErr w:type="spellEnd"/>
+      <w:r>
+        <w:rPr>
+          <w:rFonts w:ascii="Times New Roman" w:hAnsi="Times New Roman" w:cs="Times New Roman"/>
+          <w:sz w:val="28"/>
+          <w:szCs w:val="28"/>
+        </w:rPr>
+        <w:t xml:space="preserve">: </w:t>
+      </w:r>
+      <w:proofErr w:type="spellStart"/>
+      <w:r>
+        <w:rPr>
+          <w:rFonts w:ascii="Times New Roman" w:hAnsi="Times New Roman" w:cs="Times New Roman"/>
+          <w:sz w:val="28"/>
+          <w:szCs w:val="28"/>
+        </w:rPr>
+        <w:t>lớp</w:t>
+      </w:r>
+      <w:proofErr w:type="spellEnd"/>
+      <w:r>
+        <w:rPr>
+          <w:rFonts w:ascii="Times New Roman" w:hAnsi="Times New Roman" w:cs="Times New Roman"/>
+          <w:sz w:val="28"/>
+          <w:szCs w:val="28"/>
+        </w:rPr>
+        <w:t xml:space="preserve"> Factory</w:t>
+      </w:r>
+      <w:r>
+        <w:rPr>
+          <w:rFonts w:ascii="Times New Roman" w:hAnsi="Times New Roman" w:cs="Times New Roman"/>
+          <w:sz w:val="28"/>
+          <w:szCs w:val="28"/>
+        </w:rPr>
+        <w:t xml:space="preserve"> </w:t>
+      </w:r>
+      <w:proofErr w:type="spellStart"/>
+      <w:r>
+        <w:rPr>
+          <w:rFonts w:ascii="Times New Roman" w:hAnsi="Times New Roman" w:cs="Times New Roman"/>
+          <w:sz w:val="28"/>
+          <w:szCs w:val="28"/>
+        </w:rPr>
+        <w:t>chịu</w:t>
+      </w:r>
+      <w:proofErr w:type="spellEnd"/>
+      <w:r>
+        <w:rPr>
+          <w:rFonts w:ascii="Times New Roman" w:hAnsi="Times New Roman" w:cs="Times New Roman"/>
+          <w:sz w:val="28"/>
+          <w:szCs w:val="28"/>
+        </w:rPr>
+        <w:t xml:space="preserve"> </w:t>
+      </w:r>
+      <w:proofErr w:type="spellStart"/>
+      <w:r>
+        <w:rPr>
+          <w:rFonts w:ascii="Times New Roman" w:hAnsi="Times New Roman" w:cs="Times New Roman"/>
+          <w:sz w:val="28"/>
+          <w:szCs w:val="28"/>
+        </w:rPr>
+        <w:t>trách</w:t>
+      </w:r>
+      <w:proofErr w:type="spellEnd"/>
+      <w:r>
+        <w:rPr>
+          <w:rFonts w:ascii="Times New Roman" w:hAnsi="Times New Roman" w:cs="Times New Roman"/>
+          <w:sz w:val="28"/>
+          <w:szCs w:val="28"/>
+        </w:rPr>
+        <w:t xml:space="preserve"> </w:t>
+      </w:r>
+      <w:proofErr w:type="spellStart"/>
+      <w:r>
+        <w:rPr>
+          <w:rFonts w:ascii="Times New Roman" w:hAnsi="Times New Roman" w:cs="Times New Roman"/>
+          <w:sz w:val="28"/>
+          <w:szCs w:val="28"/>
+        </w:rPr>
+        <w:t>nhiệm</w:t>
+      </w:r>
+      <w:proofErr w:type="spellEnd"/>
+      <w:r>
+        <w:rPr>
+          <w:rFonts w:ascii="Times New Roman" w:hAnsi="Times New Roman" w:cs="Times New Roman"/>
+          <w:sz w:val="28"/>
+          <w:szCs w:val="28"/>
+        </w:rPr>
+        <w:t xml:space="preserve"> </w:t>
+      </w:r>
+      <w:proofErr w:type="spellStart"/>
+      <w:r>
+        <w:rPr>
+          <w:rFonts w:ascii="Times New Roman" w:hAnsi="Times New Roman" w:cs="Times New Roman"/>
+          <w:sz w:val="28"/>
+          <w:szCs w:val="28"/>
+        </w:rPr>
+        <w:t>khởi</w:t>
+      </w:r>
+      <w:proofErr w:type="spellEnd"/>
+      <w:r>
+        <w:rPr>
+          <w:rFonts w:ascii="Times New Roman" w:hAnsi="Times New Roman" w:cs="Times New Roman"/>
+          <w:sz w:val="28"/>
+          <w:szCs w:val="28"/>
+        </w:rPr>
+        <w:t xml:space="preserve"> </w:t>
+      </w:r>
+      <w:proofErr w:type="spellStart"/>
+      <w:r>
+        <w:rPr>
+          <w:rFonts w:ascii="Times New Roman" w:hAnsi="Times New Roman" w:cs="Times New Roman"/>
+          <w:sz w:val="28"/>
+          <w:szCs w:val="28"/>
+        </w:rPr>
+        <w:t>tạo</w:t>
+      </w:r>
+      <w:proofErr w:type="spellEnd"/>
+      <w:r>
+        <w:rPr>
+          <w:rFonts w:ascii="Times New Roman" w:hAnsi="Times New Roman" w:cs="Times New Roman"/>
+          <w:sz w:val="28"/>
+          <w:szCs w:val="28"/>
+        </w:rPr>
+        <w:t xml:space="preserve"> </w:t>
+      </w:r>
+      <w:proofErr w:type="spellStart"/>
+      <w:r>
+        <w:rPr>
+          <w:rFonts w:ascii="Times New Roman" w:hAnsi="Times New Roman" w:cs="Times New Roman"/>
+          <w:sz w:val="28"/>
+          <w:szCs w:val="28"/>
+        </w:rPr>
+        <w:t>các</w:t>
+      </w:r>
+      <w:proofErr w:type="spellEnd"/>
+      <w:r>
+        <w:rPr>
+          <w:rFonts w:ascii="Times New Roman" w:hAnsi="Times New Roman" w:cs="Times New Roman"/>
+          <w:sz w:val="28"/>
+          <w:szCs w:val="28"/>
+        </w:rPr>
+        <w:t xml:space="preserve"> </w:t>
+      </w:r>
+      <w:proofErr w:type="spellStart"/>
+      <w:r>
+        <w:rPr>
+          <w:rFonts w:ascii="Times New Roman" w:hAnsi="Times New Roman" w:cs="Times New Roman"/>
+          <w:sz w:val="28"/>
+          <w:szCs w:val="28"/>
+        </w:rPr>
+        <w:t>ViewModel</w:t>
+      </w:r>
+      <w:proofErr w:type="spellEnd"/>
+      <w:r>
+        <w:rPr>
+          <w:rFonts w:ascii="Times New Roman" w:hAnsi="Times New Roman" w:cs="Times New Roman"/>
+          <w:sz w:val="28"/>
+          <w:szCs w:val="28"/>
+        </w:rPr>
+        <w:t>.</w:t>
+      </w:r>
+    </w:p>
+    <w:p>
+      <w:pPr>
+        <w:pStyle w:val="ListParagraph"/>
+        <w:tabs>
+          <w:tab w:val="left" w:pos="3764"/>
+        </w:tabs>
+        <w:ind w:left="2160"/>
+        <w:rPr>
+          <w:rFonts w:ascii="Times New Roman" w:hAnsi="Times New Roman" w:cs="Times New Roman"/>
+          <w:sz w:val="28"/>
+          <w:szCs w:val="28"/>
+          <w:lang w:val="vi-VN"/>
+        </w:rPr>
+      </w:pPr>
+      <w:r>
+        <w:rPr>
+          <w:rFonts w:ascii="Times New Roman" w:hAnsi="Times New Roman" w:cs="Times New Roman"/>
+          <w:sz w:val="28"/>
+          <w:szCs w:val="28"/>
+        </w:rPr>
+        <w:t xml:space="preserve">+ </w:t>
+      </w:r>
+      <w:proofErr w:type="spellStart"/>
+      <w:r>
+        <w:rPr>
+          <w:rFonts w:ascii="Times New Roman" w:hAnsi="Times New Roman" w:cs="Times New Roman"/>
+          <w:sz w:val="28"/>
+          <w:szCs w:val="28"/>
+        </w:rPr>
+        <w:t>Có</w:t>
+      </w:r>
+      <w:proofErr w:type="spellEnd"/>
+      <w:r>
+        <w:rPr>
+          <w:rFonts w:ascii="Times New Roman" w:hAnsi="Times New Roman" w:cs="Times New Roman"/>
+          <w:sz w:val="28"/>
+          <w:szCs w:val="28"/>
+        </w:rPr>
+        <w:t xml:space="preserve"> </w:t>
+      </w:r>
+      <w:proofErr w:type="spellStart"/>
+      <w:r>
+        <w:rPr>
+          <w:rFonts w:ascii="Times New Roman" w:hAnsi="Times New Roman" w:cs="Times New Roman"/>
+          <w:sz w:val="28"/>
+          <w:szCs w:val="28"/>
+        </w:rPr>
+        <w:t>phương</w:t>
+      </w:r>
+      <w:proofErr w:type="spellEnd"/>
+      <w:r>
+        <w:rPr>
+          <w:rFonts w:ascii="Times New Roman" w:hAnsi="Times New Roman" w:cs="Times New Roman"/>
+          <w:sz w:val="28"/>
+          <w:szCs w:val="28"/>
+        </w:rPr>
+        <w:t xml:space="preserve"> </w:t>
+      </w:r>
+      <w:proofErr w:type="spellStart"/>
+      <w:r>
+        <w:rPr>
+          <w:rFonts w:ascii="Times New Roman" w:hAnsi="Times New Roman" w:cs="Times New Roman"/>
+          <w:sz w:val="28"/>
+          <w:szCs w:val="28"/>
+        </w:rPr>
+        <w:t>thức</w:t>
+      </w:r>
+      <w:proofErr w:type="spellEnd"/>
+      <w:r>
+        <w:rPr>
+          <w:rFonts w:ascii="Times New Roman" w:hAnsi="Times New Roman" w:cs="Times New Roman"/>
+          <w:sz w:val="28"/>
+          <w:szCs w:val="28"/>
+        </w:rPr>
+        <w:t xml:space="preserve"> </w:t>
+      </w:r>
+      <w:proofErr w:type="gramStart"/>
+      <w:r>
+        <w:rPr>
+          <w:rFonts w:ascii="Times New Roman" w:hAnsi="Times New Roman" w:cs="Times New Roman"/>
+          <w:sz w:val="28"/>
+          <w:szCs w:val="28"/>
+        </w:rPr>
+        <w:t>create(</w:t>
+      </w:r>
+      <w:proofErr w:type="gramEnd"/>
+      <w:r>
+        <w:rPr>
+          <w:rFonts w:ascii="Times New Roman" w:hAnsi="Times New Roman" w:cs="Times New Roman"/>
+          <w:sz w:val="28"/>
+          <w:szCs w:val="28"/>
+        </w:rPr>
+        <w:t xml:space="preserve">type: String) → </w:t>
+      </w:r>
+      <w:proofErr w:type="spellStart"/>
+      <w:r>
+        <w:rPr>
+          <w:rFonts w:ascii="Times New Roman" w:hAnsi="Times New Roman" w:cs="Times New Roman"/>
+          <w:sz w:val="28"/>
+          <w:szCs w:val="28"/>
+        </w:rPr>
+        <w:t>trả</w:t>
+      </w:r>
+      <w:proofErr w:type="spellEnd"/>
+      <w:r>
+        <w:rPr>
+          <w:rFonts w:ascii="Times New Roman" w:hAnsi="Times New Roman" w:cs="Times New Roman"/>
+          <w:sz w:val="28"/>
+          <w:szCs w:val="28"/>
+        </w:rPr>
+        <w:t xml:space="preserve"> </w:t>
+      </w:r>
+      <w:proofErr w:type="spellStart"/>
+      <w:r>
+        <w:rPr>
+          <w:rFonts w:ascii="Times New Roman" w:hAnsi="Times New Roman" w:cs="Times New Roman"/>
+          <w:sz w:val="28"/>
+          <w:szCs w:val="28"/>
+        </w:rPr>
+        <w:t>về</w:t>
+      </w:r>
+      <w:proofErr w:type="spellEnd"/>
+      <w:r>
+        <w:rPr>
+          <w:rFonts w:ascii="Times New Roman" w:hAnsi="Times New Roman" w:cs="Times New Roman"/>
+          <w:sz w:val="28"/>
+          <w:szCs w:val="28"/>
+        </w:rPr>
+        <w:t xml:space="preserve"> </w:t>
+      </w:r>
+      <w:proofErr w:type="spellStart"/>
+      <w:r>
+        <w:rPr>
+          <w:rFonts w:ascii="Times New Roman" w:hAnsi="Times New Roman" w:cs="Times New Roman"/>
+          <w:sz w:val="28"/>
+          <w:szCs w:val="28"/>
+        </w:rPr>
+        <w:t>một</w:t>
+      </w:r>
+      <w:proofErr w:type="spellEnd"/>
+      <w:r>
+        <w:rPr>
+          <w:rFonts w:ascii="Times New Roman" w:hAnsi="Times New Roman" w:cs="Times New Roman"/>
+          <w:sz w:val="28"/>
+          <w:szCs w:val="28"/>
+        </w:rPr>
+        <w:t xml:space="preserve"> </w:t>
+      </w:r>
+      <w:proofErr w:type="spellStart"/>
+      <w:r>
+        <w:rPr>
+          <w:rFonts w:ascii="Times New Roman" w:hAnsi="Times New Roman" w:cs="Times New Roman"/>
+          <w:sz w:val="28"/>
+          <w:szCs w:val="28"/>
+        </w:rPr>
+        <w:t>đối</w:t>
+      </w:r>
+      <w:proofErr w:type="spellEnd"/>
+      <w:r>
+        <w:rPr>
+          <w:rFonts w:ascii="Times New Roman" w:hAnsi="Times New Roman" w:cs="Times New Roman"/>
+          <w:sz w:val="28"/>
+          <w:szCs w:val="28"/>
+        </w:rPr>
+        <w:t xml:space="preserve"> </w:t>
+      </w:r>
+      <w:proofErr w:type="spellStart"/>
+      <w:r>
+        <w:rPr>
+          <w:rFonts w:ascii="Times New Roman" w:hAnsi="Times New Roman" w:cs="Times New Roman"/>
+          <w:sz w:val="28"/>
+          <w:szCs w:val="28"/>
+        </w:rPr>
+        <w:t>tượng</w:t>
+      </w:r>
+      <w:proofErr w:type="spellEnd"/>
+      <w:r>
+        <w:rPr>
+          <w:rFonts w:ascii="Times New Roman" w:hAnsi="Times New Roman" w:cs="Times New Roman"/>
+          <w:sz w:val="28"/>
+          <w:szCs w:val="28"/>
+        </w:rPr>
+        <w:t xml:space="preserve"> </w:t>
+      </w:r>
+      <w:proofErr w:type="spellStart"/>
+      <w:r>
+        <w:rPr>
+          <w:rFonts w:ascii="Times New Roman" w:hAnsi="Times New Roman" w:cs="Times New Roman"/>
+          <w:sz w:val="28"/>
+          <w:szCs w:val="28"/>
+        </w:rPr>
+        <w:t>ViewModel</w:t>
+      </w:r>
+      <w:proofErr w:type="spellEnd"/>
+      <w:r>
+        <w:rPr>
+          <w:rFonts w:ascii="Times New Roman" w:hAnsi="Times New Roman" w:cs="Times New Roman"/>
+          <w:sz w:val="28"/>
+          <w:szCs w:val="28"/>
+        </w:rPr>
+        <w:t xml:space="preserve"> </w:t>
+      </w:r>
+      <w:proofErr w:type="spellStart"/>
+      <w:r>
+        <w:rPr>
+          <w:rFonts w:ascii="Times New Roman" w:hAnsi="Times New Roman" w:cs="Times New Roman"/>
+          <w:sz w:val="28"/>
+          <w:szCs w:val="28"/>
+        </w:rPr>
+        <w:t>tùy</w:t>
+      </w:r>
+      <w:proofErr w:type="spellEnd"/>
+      <w:r>
+        <w:rPr>
+          <w:rFonts w:ascii="Times New Roman" w:hAnsi="Times New Roman" w:cs="Times New Roman"/>
+          <w:sz w:val="28"/>
+          <w:szCs w:val="28"/>
+        </w:rPr>
+        <w:t xml:space="preserve"> </w:t>
+      </w:r>
+      <w:proofErr w:type="spellStart"/>
+      <w:r>
+        <w:rPr>
+          <w:rFonts w:ascii="Times New Roman" w:hAnsi="Times New Roman" w:cs="Times New Roman"/>
+          <w:sz w:val="28"/>
+          <w:szCs w:val="28"/>
+        </w:rPr>
+        <w:t>theo</w:t>
+      </w:r>
+      <w:proofErr w:type="spellEnd"/>
+      <w:r>
+        <w:rPr>
+          <w:rFonts w:ascii="Times New Roman" w:hAnsi="Times New Roman" w:cs="Times New Roman"/>
+          <w:sz w:val="28"/>
+          <w:szCs w:val="28"/>
+        </w:rPr>
+        <w:t xml:space="preserve"> </w:t>
+      </w:r>
+      <w:proofErr w:type="spellStart"/>
+      <w:r>
+        <w:rPr>
+          <w:rFonts w:ascii="Times New Roman" w:hAnsi="Times New Roman" w:cs="Times New Roman"/>
+          <w:sz w:val="28"/>
+          <w:szCs w:val="28"/>
+        </w:rPr>
+        <w:t>loại</w:t>
+      </w:r>
+      <w:proofErr w:type="spellEnd"/>
+      <w:r>
+        <w:rPr>
+          <w:rFonts w:ascii="Times New Roman" w:hAnsi="Times New Roman" w:cs="Times New Roman"/>
+          <w:sz w:val="28"/>
+          <w:szCs w:val="28"/>
+        </w:rPr>
+        <w:t xml:space="preserve"> </w:t>
+      </w:r>
+      <w:proofErr w:type="spellStart"/>
+      <w:r>
+        <w:rPr>
+          <w:rFonts w:ascii="Times New Roman" w:hAnsi="Times New Roman" w:cs="Times New Roman"/>
+          <w:sz w:val="28"/>
+          <w:szCs w:val="28"/>
+        </w:rPr>
+        <w:t>được</w:t>
+      </w:r>
+      <w:proofErr w:type="spellEnd"/>
+      <w:r>
+        <w:rPr>
+          <w:rFonts w:ascii="Times New Roman" w:hAnsi="Times New Roman" w:cs="Times New Roman"/>
+          <w:sz w:val="28"/>
+          <w:szCs w:val="28"/>
+        </w:rPr>
+        <w:t xml:space="preserve"> </w:t>
+      </w:r>
+      <w:proofErr w:type="spellStart"/>
+      <w:r>
+        <w:rPr>
+          <w:rFonts w:ascii="Times New Roman" w:hAnsi="Times New Roman" w:cs="Times New Roman"/>
+          <w:sz w:val="28"/>
+          <w:szCs w:val="28"/>
+        </w:rPr>
+        <w:t>yêu</w:t>
+      </w:r>
+      <w:proofErr w:type="spellEnd"/>
+      <w:r>
+        <w:rPr>
+          <w:rFonts w:ascii="Times New Roman" w:hAnsi="Times New Roman" w:cs="Times New Roman"/>
+          <w:sz w:val="28"/>
+          <w:szCs w:val="28"/>
+        </w:rPr>
+        <w:t xml:space="preserve"> </w:t>
+      </w:r>
+      <w:proofErr w:type="spellStart"/>
+      <w:r>
+        <w:rPr>
+          <w:rFonts w:ascii="Times New Roman" w:hAnsi="Times New Roman" w:cs="Times New Roman"/>
+          <w:sz w:val="28"/>
+          <w:szCs w:val="28"/>
+        </w:rPr>
+        <w:t>cầu</w:t>
+      </w:r>
+      <w:proofErr w:type="spellEnd"/>
+      <w:r>
+        <w:rPr>
+          <w:rFonts w:ascii="Times New Roman" w:hAnsi="Times New Roman" w:cs="Times New Roman"/>
+          <w:sz w:val="28"/>
+          <w:szCs w:val="28"/>
+        </w:rPr>
+        <w:t>.</w:t>
+      </w:r>
+    </w:p>
+    <w:p>
+      <w:pPr>
+        <w:pStyle w:val="ListParagraph"/>
+        <w:numPr>
+          <w:ilvl w:val="0"/>
+          <w:numId w:val="48"/>
+        </w:numPr>
+        <w:tabs>
+          <w:tab w:val="left" w:pos="3764"/>
+        </w:tabs>
+        <w:rPr>
+          <w:rFonts w:ascii="Times New Roman" w:hAnsi="Times New Roman" w:cs="Times New Roman"/>
+          <w:sz w:val="28"/>
+          <w:szCs w:val="28"/>
+          <w:lang w:val="vi-VN"/>
+        </w:rPr>
+      </w:pPr>
+      <w:proofErr w:type="spellStart"/>
+      <w:r>
+        <w:rPr>
+          <w:rFonts w:ascii="Times New Roman" w:hAnsi="Times New Roman" w:cs="Times New Roman"/>
+          <w:sz w:val="28"/>
+          <w:szCs w:val="28"/>
+        </w:rPr>
+        <w:t>ViewModel</w:t>
+      </w:r>
+      <w:proofErr w:type="spellEnd"/>
+      <w:r>
+        <w:rPr>
+          <w:rFonts w:ascii="Times New Roman" w:hAnsi="Times New Roman" w:cs="Times New Roman"/>
+          <w:sz w:val="28"/>
+          <w:szCs w:val="28"/>
+        </w:rPr>
+        <w:t>:</w:t>
+      </w:r>
+    </w:p>
+    <w:p>
+      <w:pPr>
+        <w:pStyle w:val="ListParagraph"/>
+        <w:tabs>
+          <w:tab w:val="left" w:pos="3764"/>
+        </w:tabs>
+        <w:ind w:left="2160"/>
+        <w:rPr>
+          <w:rFonts w:ascii="Times New Roman" w:hAnsi="Times New Roman" w:cs="Times New Roman"/>
+          <w:sz w:val="28"/>
+          <w:szCs w:val="28"/>
+        </w:rPr>
+      </w:pPr>
+      <w:r>
+        <w:rPr>
+          <w:rFonts w:ascii="Times New Roman" w:hAnsi="Times New Roman" w:cs="Times New Roman"/>
+          <w:sz w:val="28"/>
+          <w:szCs w:val="28"/>
+        </w:rPr>
+        <w:t>+</w:t>
+      </w:r>
+      <w:r>
+        <w:rPr>
+          <w:rFonts w:ascii="Times New Roman" w:hAnsi="Times New Roman" w:cs="Times New Roman"/>
+          <w:sz w:val="28"/>
+          <w:szCs w:val="28"/>
+        </w:rPr>
+        <w:t xml:space="preserve"> </w:t>
+      </w:r>
+      <w:proofErr w:type="spellStart"/>
+      <w:r>
+        <w:rPr>
+          <w:rFonts w:ascii="Times New Roman" w:hAnsi="Times New Roman" w:cs="Times New Roman"/>
+          <w:sz w:val="28"/>
+          <w:szCs w:val="28"/>
+        </w:rPr>
+        <w:t>Lớp</w:t>
+      </w:r>
+      <w:proofErr w:type="spellEnd"/>
+      <w:r>
+        <w:rPr>
+          <w:rFonts w:ascii="Times New Roman" w:hAnsi="Times New Roman" w:cs="Times New Roman"/>
+          <w:sz w:val="28"/>
+          <w:szCs w:val="28"/>
+        </w:rPr>
+        <w:t xml:space="preserve"> cha </w:t>
+      </w:r>
+      <w:proofErr w:type="spellStart"/>
+      <w:r>
+        <w:rPr>
+          <w:rFonts w:ascii="Times New Roman" w:hAnsi="Times New Roman" w:cs="Times New Roman"/>
+          <w:sz w:val="28"/>
+          <w:szCs w:val="28"/>
+        </w:rPr>
+        <w:t>của</w:t>
+      </w:r>
+      <w:proofErr w:type="spellEnd"/>
+      <w:r>
+        <w:rPr>
+          <w:rFonts w:ascii="Times New Roman" w:hAnsi="Times New Roman" w:cs="Times New Roman"/>
+          <w:sz w:val="28"/>
+          <w:szCs w:val="28"/>
+        </w:rPr>
+        <w:t xml:space="preserve"> </w:t>
+      </w:r>
+      <w:proofErr w:type="spellStart"/>
+      <w:r>
+        <w:rPr>
+          <w:rFonts w:ascii="Times New Roman" w:hAnsi="Times New Roman" w:cs="Times New Roman"/>
+          <w:sz w:val="28"/>
+          <w:szCs w:val="28"/>
+        </w:rPr>
+        <w:t>các</w:t>
+      </w:r>
+      <w:proofErr w:type="spellEnd"/>
+      <w:r>
+        <w:rPr>
+          <w:rFonts w:ascii="Times New Roman" w:hAnsi="Times New Roman" w:cs="Times New Roman"/>
+          <w:sz w:val="28"/>
+          <w:szCs w:val="28"/>
+        </w:rPr>
+        <w:t xml:space="preserve"> </w:t>
+      </w:r>
+      <w:proofErr w:type="spellStart"/>
+      <w:r>
+        <w:rPr>
+          <w:rFonts w:ascii="Times New Roman" w:hAnsi="Times New Roman" w:cs="Times New Roman"/>
+          <w:sz w:val="28"/>
+          <w:szCs w:val="28"/>
+        </w:rPr>
+        <w:t>ViewModel</w:t>
+      </w:r>
+      <w:proofErr w:type="spellEnd"/>
+      <w:r>
+        <w:rPr>
+          <w:rFonts w:ascii="Times New Roman" w:hAnsi="Times New Roman" w:cs="Times New Roman"/>
+          <w:sz w:val="28"/>
+          <w:szCs w:val="28"/>
+        </w:rPr>
+        <w:t xml:space="preserve"> </w:t>
+      </w:r>
+      <w:proofErr w:type="spellStart"/>
+      <w:r>
+        <w:rPr>
+          <w:rFonts w:ascii="Times New Roman" w:hAnsi="Times New Roman" w:cs="Times New Roman"/>
+          <w:sz w:val="28"/>
+          <w:szCs w:val="28"/>
+        </w:rPr>
+        <w:t>cụ</w:t>
+      </w:r>
+      <w:proofErr w:type="spellEnd"/>
+      <w:r>
+        <w:rPr>
+          <w:rFonts w:ascii="Times New Roman" w:hAnsi="Times New Roman" w:cs="Times New Roman"/>
+          <w:sz w:val="28"/>
+          <w:szCs w:val="28"/>
+        </w:rPr>
+        <w:t xml:space="preserve"> </w:t>
+      </w:r>
+      <w:proofErr w:type="spellStart"/>
+      <w:r>
+        <w:rPr>
+          <w:rFonts w:ascii="Times New Roman" w:hAnsi="Times New Roman" w:cs="Times New Roman"/>
+          <w:sz w:val="28"/>
+          <w:szCs w:val="28"/>
+        </w:rPr>
+        <w:t>thể</w:t>
+      </w:r>
+      <w:proofErr w:type="spellEnd"/>
+      <w:r>
+        <w:rPr>
+          <w:rFonts w:ascii="Times New Roman" w:hAnsi="Times New Roman" w:cs="Times New Roman"/>
+          <w:sz w:val="28"/>
+          <w:szCs w:val="28"/>
+        </w:rPr>
+        <w:t xml:space="preserve"> (</w:t>
+      </w:r>
+      <w:proofErr w:type="spellStart"/>
+      <w:r>
+        <w:rPr>
+          <w:rFonts w:ascii="Times New Roman" w:hAnsi="Times New Roman" w:cs="Times New Roman"/>
+          <w:sz w:val="28"/>
+          <w:szCs w:val="28"/>
+        </w:rPr>
+        <w:t>EventViewModel</w:t>
+      </w:r>
+      <w:proofErr w:type="spellEnd"/>
+      <w:r>
+        <w:rPr>
+          <w:rFonts w:ascii="Times New Roman" w:hAnsi="Times New Roman" w:cs="Times New Roman"/>
+          <w:sz w:val="28"/>
+          <w:szCs w:val="28"/>
+        </w:rPr>
+        <w:t xml:space="preserve">, </w:t>
+      </w:r>
+      <w:proofErr w:type="spellStart"/>
+      <w:r>
+        <w:rPr>
+          <w:rFonts w:ascii="Times New Roman" w:hAnsi="Times New Roman" w:cs="Times New Roman"/>
+          <w:sz w:val="28"/>
+          <w:szCs w:val="28"/>
+        </w:rPr>
+        <w:t>DonorViewModel</w:t>
+      </w:r>
+      <w:proofErr w:type="spellEnd"/>
+      <w:r>
+        <w:rPr>
+          <w:rFonts w:ascii="Times New Roman" w:hAnsi="Times New Roman" w:cs="Times New Roman"/>
+          <w:sz w:val="28"/>
+          <w:szCs w:val="28"/>
+        </w:rPr>
+        <w:t>, …).</w:t>
+      </w:r>
+    </w:p>
+    <w:p>
+      <w:pPr>
+        <w:pStyle w:val="ListParagraph"/>
+        <w:tabs>
+          <w:tab w:val="left" w:pos="3764"/>
+        </w:tabs>
+        <w:ind w:left="2160"/>
+        <w:rPr>
+          <w:rFonts w:ascii="Times New Roman" w:hAnsi="Times New Roman" w:cs="Times New Roman"/>
+          <w:sz w:val="28"/>
+          <w:szCs w:val="28"/>
+        </w:rPr>
+      </w:pPr>
+      <w:r>
+        <w:rPr>
+          <w:rFonts w:ascii="Times New Roman" w:hAnsi="Times New Roman" w:cs="Times New Roman"/>
+          <w:sz w:val="28"/>
+          <w:szCs w:val="28"/>
+        </w:rPr>
+        <w:t xml:space="preserve">+ </w:t>
+      </w:r>
+      <w:proofErr w:type="spellStart"/>
+      <w:r>
+        <w:rPr>
+          <w:rFonts w:ascii="Times New Roman" w:hAnsi="Times New Roman" w:cs="Times New Roman"/>
+          <w:sz w:val="28"/>
+          <w:szCs w:val="28"/>
+        </w:rPr>
+        <w:t>Giúp</w:t>
+      </w:r>
+      <w:proofErr w:type="spellEnd"/>
+      <w:r>
+        <w:rPr>
+          <w:rFonts w:ascii="Times New Roman" w:hAnsi="Times New Roman" w:cs="Times New Roman"/>
+          <w:sz w:val="28"/>
+          <w:szCs w:val="28"/>
+        </w:rPr>
+        <w:t xml:space="preserve"> </w:t>
+      </w:r>
+      <w:proofErr w:type="spellStart"/>
+      <w:r>
+        <w:rPr>
+          <w:rFonts w:ascii="Times New Roman" w:hAnsi="Times New Roman" w:cs="Times New Roman"/>
+          <w:sz w:val="28"/>
+          <w:szCs w:val="28"/>
+        </w:rPr>
+        <w:t>định</w:t>
+      </w:r>
+      <w:proofErr w:type="spellEnd"/>
+      <w:r>
+        <w:rPr>
+          <w:rFonts w:ascii="Times New Roman" w:hAnsi="Times New Roman" w:cs="Times New Roman"/>
+          <w:sz w:val="28"/>
+          <w:szCs w:val="28"/>
+        </w:rPr>
+        <w:t xml:space="preserve"> </w:t>
+      </w:r>
+      <w:proofErr w:type="spellStart"/>
+      <w:r>
+        <w:rPr>
+          <w:rFonts w:ascii="Times New Roman" w:hAnsi="Times New Roman" w:cs="Times New Roman"/>
+          <w:sz w:val="28"/>
+          <w:szCs w:val="28"/>
+        </w:rPr>
+        <w:t>nghĩa</w:t>
+      </w:r>
+      <w:proofErr w:type="spellEnd"/>
+      <w:r>
+        <w:rPr>
+          <w:rFonts w:ascii="Times New Roman" w:hAnsi="Times New Roman" w:cs="Times New Roman"/>
+          <w:sz w:val="28"/>
+          <w:szCs w:val="28"/>
+        </w:rPr>
+        <w:t xml:space="preserve"> </w:t>
+      </w:r>
+      <w:proofErr w:type="spellStart"/>
+      <w:r>
+        <w:rPr>
+          <w:rFonts w:ascii="Times New Roman" w:hAnsi="Times New Roman" w:cs="Times New Roman"/>
+          <w:sz w:val="28"/>
+          <w:szCs w:val="28"/>
+        </w:rPr>
+        <w:t>chung</w:t>
+      </w:r>
+      <w:proofErr w:type="spellEnd"/>
+      <w:r>
+        <w:rPr>
+          <w:rFonts w:ascii="Times New Roman" w:hAnsi="Times New Roman" w:cs="Times New Roman"/>
+          <w:sz w:val="28"/>
+          <w:szCs w:val="28"/>
+        </w:rPr>
+        <w:t xml:space="preserve"> </w:t>
+      </w:r>
+      <w:proofErr w:type="spellStart"/>
+      <w:r>
+        <w:rPr>
+          <w:rFonts w:ascii="Times New Roman" w:hAnsi="Times New Roman" w:cs="Times New Roman"/>
+          <w:sz w:val="28"/>
+          <w:szCs w:val="28"/>
+        </w:rPr>
+        <w:t>cho</w:t>
+      </w:r>
+      <w:proofErr w:type="spellEnd"/>
+      <w:r>
+        <w:rPr>
+          <w:rFonts w:ascii="Times New Roman" w:hAnsi="Times New Roman" w:cs="Times New Roman"/>
+          <w:sz w:val="28"/>
+          <w:szCs w:val="28"/>
+        </w:rPr>
+        <w:t xml:space="preserve"> </w:t>
+      </w:r>
+      <w:proofErr w:type="spellStart"/>
+      <w:r>
+        <w:rPr>
+          <w:rFonts w:ascii="Times New Roman" w:hAnsi="Times New Roman" w:cs="Times New Roman"/>
+          <w:sz w:val="28"/>
+          <w:szCs w:val="28"/>
+        </w:rPr>
+        <w:t>tất</w:t>
+      </w:r>
+      <w:proofErr w:type="spellEnd"/>
+      <w:r>
+        <w:rPr>
+          <w:rFonts w:ascii="Times New Roman" w:hAnsi="Times New Roman" w:cs="Times New Roman"/>
+          <w:sz w:val="28"/>
+          <w:szCs w:val="28"/>
+        </w:rPr>
+        <w:t xml:space="preserve"> </w:t>
+      </w:r>
+      <w:proofErr w:type="spellStart"/>
+      <w:r>
+        <w:rPr>
+          <w:rFonts w:ascii="Times New Roman" w:hAnsi="Times New Roman" w:cs="Times New Roman"/>
+          <w:sz w:val="28"/>
+          <w:szCs w:val="28"/>
+        </w:rPr>
+        <w:t>cả</w:t>
+      </w:r>
+      <w:proofErr w:type="spellEnd"/>
+      <w:r>
+        <w:rPr>
+          <w:rFonts w:ascii="Times New Roman" w:hAnsi="Times New Roman" w:cs="Times New Roman"/>
+          <w:sz w:val="28"/>
+          <w:szCs w:val="28"/>
+        </w:rPr>
+        <w:t xml:space="preserve"> </w:t>
+      </w:r>
+      <w:proofErr w:type="spellStart"/>
+      <w:r>
+        <w:rPr>
+          <w:rFonts w:ascii="Times New Roman" w:hAnsi="Times New Roman" w:cs="Times New Roman"/>
+          <w:sz w:val="28"/>
+          <w:szCs w:val="28"/>
+        </w:rPr>
+        <w:t>các</w:t>
+      </w:r>
+      <w:proofErr w:type="spellEnd"/>
+      <w:r>
+        <w:rPr>
+          <w:rFonts w:ascii="Times New Roman" w:hAnsi="Times New Roman" w:cs="Times New Roman"/>
+          <w:sz w:val="28"/>
+          <w:szCs w:val="28"/>
+        </w:rPr>
+        <w:t xml:space="preserve"> </w:t>
+      </w:r>
+      <w:proofErr w:type="spellStart"/>
+      <w:r>
+        <w:rPr>
+          <w:rFonts w:ascii="Times New Roman" w:hAnsi="Times New Roman" w:cs="Times New Roman"/>
+          <w:sz w:val="28"/>
+          <w:szCs w:val="28"/>
+        </w:rPr>
+        <w:t>ViewModel</w:t>
+      </w:r>
+      <w:proofErr w:type="spellEnd"/>
+      <w:r>
+        <w:rPr>
+          <w:rFonts w:ascii="Times New Roman" w:hAnsi="Times New Roman" w:cs="Times New Roman"/>
+          <w:sz w:val="28"/>
+          <w:szCs w:val="28"/>
+        </w:rPr>
+        <w:t xml:space="preserve">, </w:t>
+      </w:r>
+      <w:proofErr w:type="spellStart"/>
+      <w:r>
+        <w:rPr>
+          <w:rFonts w:ascii="Times New Roman" w:hAnsi="Times New Roman" w:cs="Times New Roman"/>
+          <w:sz w:val="28"/>
+          <w:szCs w:val="28"/>
+        </w:rPr>
+        <w:t>dễ</w:t>
+      </w:r>
+      <w:proofErr w:type="spellEnd"/>
+      <w:r>
+        <w:rPr>
+          <w:rFonts w:ascii="Times New Roman" w:hAnsi="Times New Roman" w:cs="Times New Roman"/>
+          <w:sz w:val="28"/>
+          <w:szCs w:val="28"/>
+        </w:rPr>
+        <w:t xml:space="preserve"> </w:t>
+      </w:r>
+      <w:proofErr w:type="spellStart"/>
+      <w:r>
+        <w:rPr>
+          <w:rFonts w:ascii="Times New Roman" w:hAnsi="Times New Roman" w:cs="Times New Roman"/>
+          <w:sz w:val="28"/>
+          <w:szCs w:val="28"/>
+        </w:rPr>
+        <w:t>quản</w:t>
+      </w:r>
+      <w:proofErr w:type="spellEnd"/>
+      <w:r>
+        <w:rPr>
+          <w:rFonts w:ascii="Times New Roman" w:hAnsi="Times New Roman" w:cs="Times New Roman"/>
+          <w:sz w:val="28"/>
+          <w:szCs w:val="28"/>
+        </w:rPr>
+        <w:t xml:space="preserve"> </w:t>
+      </w:r>
+      <w:proofErr w:type="spellStart"/>
+      <w:r>
+        <w:rPr>
+          <w:rFonts w:ascii="Times New Roman" w:hAnsi="Times New Roman" w:cs="Times New Roman"/>
+          <w:sz w:val="28"/>
+          <w:szCs w:val="28"/>
+        </w:rPr>
+        <w:t>lý</w:t>
+      </w:r>
+      <w:proofErr w:type="spellEnd"/>
+      <w:r>
+        <w:rPr>
+          <w:rFonts w:ascii="Times New Roman" w:hAnsi="Times New Roman" w:cs="Times New Roman"/>
+          <w:sz w:val="28"/>
+          <w:szCs w:val="28"/>
+        </w:rPr>
+        <w:t>.</w:t>
+      </w:r>
+    </w:p>
+    <w:p>
+      <w:pPr>
+        <w:pStyle w:val="ListParagraph"/>
+        <w:tabs>
+          <w:tab w:val="left" w:pos="3764"/>
+        </w:tabs>
+        <w:ind w:left="2160"/>
+        <w:rPr>
+          <w:rFonts w:ascii="Times New Roman" w:hAnsi="Times New Roman" w:cs="Times New Roman"/>
+          <w:sz w:val="28"/>
+          <w:szCs w:val="28"/>
+          <w:lang w:val="vi-VN"/>
+        </w:rPr>
+      </w:pPr>
+      <w:r>
+        <w:rPr>
+          <w:rFonts w:ascii="Times New Roman" w:hAnsi="Times New Roman" w:cs="Times New Roman"/>
+          <w:sz w:val="28"/>
+          <w:szCs w:val="28"/>
+          <w:lang w:val="vi-VN"/>
+        </w:rPr>
+        <w:t>Mỗi ViewModel chứa logic để làm việc với UI tương ứng.</w:t>
+      </w:r>
+      <w:r>
+        <w:rPr>
+          <w:rFonts w:ascii="Times New Roman" w:hAnsi="Times New Roman" w:cs="Times New Roman"/>
+          <w:sz w:val="28"/>
+          <w:szCs w:val="28"/>
+        </w:rPr>
+        <w:t xml:space="preserve"> </w:t>
+      </w:r>
+      <w:r>
+        <w:rPr>
+          <w:rFonts w:ascii="Times New Roman" w:hAnsi="Times New Roman" w:cs="Times New Roman"/>
+          <w:sz w:val="28"/>
+          <w:szCs w:val="28"/>
+          <w:lang w:val="vi-VN"/>
+        </w:rPr>
+        <w:t>Chúng phụ thuộc vào UseCase để xử lý nghiệp vụ (business logic).</w:t>
+      </w:r>
+    </w:p>
+    <w:p>
+      <w:pPr>
+        <w:pStyle w:val="ListParagraph"/>
+        <w:numPr>
+          <w:ilvl w:val="0"/>
+          <w:numId w:val="48"/>
+        </w:numPr>
+        <w:tabs>
+          <w:tab w:val="left" w:pos="3764"/>
+        </w:tabs>
+        <w:rPr>
+          <w:rFonts w:ascii="Times New Roman" w:hAnsi="Times New Roman" w:cs="Times New Roman"/>
+          <w:sz w:val="28"/>
+          <w:szCs w:val="28"/>
+          <w:lang w:val="vi-VN"/>
+        </w:rPr>
+      </w:pPr>
+      <w:proofErr w:type="spellStart"/>
+      <w:r>
+        <w:rPr>
+          <w:rFonts w:ascii="Times New Roman" w:hAnsi="Times New Roman" w:cs="Times New Roman"/>
+          <w:sz w:val="28"/>
+          <w:szCs w:val="28"/>
+        </w:rPr>
+        <w:t>UseCase</w:t>
+      </w:r>
+      <w:proofErr w:type="spellEnd"/>
+      <w:r>
+        <w:rPr>
+          <w:rFonts w:ascii="Times New Roman" w:hAnsi="Times New Roman" w:cs="Times New Roman"/>
+          <w:sz w:val="28"/>
+          <w:szCs w:val="28"/>
+        </w:rPr>
+        <w:t>:</w:t>
+      </w:r>
+    </w:p>
+    <w:p>
+      <w:pPr>
+        <w:pStyle w:val="ListParagraph"/>
+        <w:tabs>
+          <w:tab w:val="left" w:pos="3764"/>
+        </w:tabs>
+        <w:ind w:left="2160"/>
+        <w:rPr>
+          <w:rFonts w:ascii="Times New Roman" w:hAnsi="Times New Roman" w:cs="Times New Roman"/>
+          <w:sz w:val="28"/>
+          <w:szCs w:val="28"/>
+        </w:rPr>
+      </w:pPr>
+      <w:r>
+        <w:rPr>
+          <w:rFonts w:ascii="Times New Roman" w:hAnsi="Times New Roman" w:cs="Times New Roman"/>
+          <w:sz w:val="28"/>
+          <w:szCs w:val="28"/>
+        </w:rPr>
+        <w:t xml:space="preserve">+ </w:t>
+      </w:r>
+      <w:proofErr w:type="spellStart"/>
+      <w:r>
+        <w:rPr>
+          <w:rFonts w:ascii="Times New Roman" w:hAnsi="Times New Roman" w:cs="Times New Roman"/>
+          <w:sz w:val="28"/>
+          <w:szCs w:val="28"/>
+        </w:rPr>
+        <w:t>Chứa</w:t>
+      </w:r>
+      <w:proofErr w:type="spellEnd"/>
+      <w:r>
+        <w:rPr>
+          <w:rFonts w:ascii="Times New Roman" w:hAnsi="Times New Roman" w:cs="Times New Roman"/>
+          <w:sz w:val="28"/>
+          <w:szCs w:val="28"/>
+        </w:rPr>
+        <w:t xml:space="preserve"> logic </w:t>
+      </w:r>
+      <w:proofErr w:type="spellStart"/>
+      <w:r>
+        <w:rPr>
+          <w:rFonts w:ascii="Times New Roman" w:hAnsi="Times New Roman" w:cs="Times New Roman"/>
+          <w:sz w:val="28"/>
+          <w:szCs w:val="28"/>
+        </w:rPr>
+        <w:t>nghiệp</w:t>
+      </w:r>
+      <w:proofErr w:type="spellEnd"/>
+      <w:r>
+        <w:rPr>
+          <w:rFonts w:ascii="Times New Roman" w:hAnsi="Times New Roman" w:cs="Times New Roman"/>
+          <w:sz w:val="28"/>
+          <w:szCs w:val="28"/>
+        </w:rPr>
+        <w:t xml:space="preserve"> </w:t>
+      </w:r>
+      <w:proofErr w:type="spellStart"/>
+      <w:r>
+        <w:rPr>
+          <w:rFonts w:ascii="Times New Roman" w:hAnsi="Times New Roman" w:cs="Times New Roman"/>
+          <w:sz w:val="28"/>
+          <w:szCs w:val="28"/>
+        </w:rPr>
+        <w:t>vụ</w:t>
+      </w:r>
+      <w:proofErr w:type="spellEnd"/>
+      <w:r>
+        <w:rPr>
+          <w:rFonts w:ascii="Times New Roman" w:hAnsi="Times New Roman" w:cs="Times New Roman"/>
+          <w:sz w:val="28"/>
+          <w:szCs w:val="28"/>
+        </w:rPr>
+        <w:t xml:space="preserve"> </w:t>
+      </w:r>
+      <w:proofErr w:type="spellStart"/>
+      <w:r>
+        <w:rPr>
+          <w:rFonts w:ascii="Times New Roman" w:hAnsi="Times New Roman" w:cs="Times New Roman"/>
+          <w:sz w:val="28"/>
+          <w:szCs w:val="28"/>
+        </w:rPr>
+        <w:t>độc</w:t>
+      </w:r>
+      <w:proofErr w:type="spellEnd"/>
+      <w:r>
+        <w:rPr>
+          <w:rFonts w:ascii="Times New Roman" w:hAnsi="Times New Roman" w:cs="Times New Roman"/>
+          <w:sz w:val="28"/>
+          <w:szCs w:val="28"/>
+        </w:rPr>
+        <w:t xml:space="preserve"> </w:t>
+      </w:r>
+      <w:proofErr w:type="spellStart"/>
+      <w:r>
+        <w:rPr>
+          <w:rFonts w:ascii="Times New Roman" w:hAnsi="Times New Roman" w:cs="Times New Roman"/>
+          <w:sz w:val="28"/>
+          <w:szCs w:val="28"/>
+        </w:rPr>
+        <w:t>lập</w:t>
+      </w:r>
+      <w:proofErr w:type="spellEnd"/>
+      <w:r>
+        <w:rPr>
+          <w:rFonts w:ascii="Times New Roman" w:hAnsi="Times New Roman" w:cs="Times New Roman"/>
+          <w:sz w:val="28"/>
+          <w:szCs w:val="28"/>
+        </w:rPr>
+        <w:t xml:space="preserve"> (</w:t>
+      </w:r>
+      <w:proofErr w:type="spellStart"/>
+      <w:r>
+        <w:rPr>
+          <w:rFonts w:ascii="Times New Roman" w:hAnsi="Times New Roman" w:cs="Times New Roman"/>
+          <w:sz w:val="28"/>
+          <w:szCs w:val="28"/>
+        </w:rPr>
+        <w:t>ví</w:t>
+      </w:r>
+      <w:proofErr w:type="spellEnd"/>
+      <w:r>
+        <w:rPr>
+          <w:rFonts w:ascii="Times New Roman" w:hAnsi="Times New Roman" w:cs="Times New Roman"/>
+          <w:sz w:val="28"/>
+          <w:szCs w:val="28"/>
+        </w:rPr>
+        <w:t xml:space="preserve"> </w:t>
+      </w:r>
+      <w:proofErr w:type="spellStart"/>
+      <w:r>
+        <w:rPr>
+          <w:rFonts w:ascii="Times New Roman" w:hAnsi="Times New Roman" w:cs="Times New Roman"/>
+          <w:sz w:val="28"/>
+          <w:szCs w:val="28"/>
+        </w:rPr>
+        <w:t>dụ</w:t>
+      </w:r>
+      <w:proofErr w:type="spellEnd"/>
+      <w:r>
+        <w:rPr>
+          <w:rFonts w:ascii="Times New Roman" w:hAnsi="Times New Roman" w:cs="Times New Roman"/>
+          <w:sz w:val="28"/>
+          <w:szCs w:val="28"/>
+        </w:rPr>
+        <w:t xml:space="preserve">: </w:t>
+      </w:r>
+      <w:proofErr w:type="spellStart"/>
+      <w:r>
+        <w:rPr>
+          <w:rFonts w:ascii="Times New Roman" w:hAnsi="Times New Roman" w:cs="Times New Roman"/>
+          <w:sz w:val="28"/>
+          <w:szCs w:val="28"/>
+        </w:rPr>
+        <w:t>kiểm</w:t>
+      </w:r>
+      <w:proofErr w:type="spellEnd"/>
+      <w:r>
+        <w:rPr>
+          <w:rFonts w:ascii="Times New Roman" w:hAnsi="Times New Roman" w:cs="Times New Roman"/>
+          <w:sz w:val="28"/>
+          <w:szCs w:val="28"/>
+        </w:rPr>
+        <w:t xml:space="preserve"> </w:t>
+      </w:r>
+      <w:proofErr w:type="spellStart"/>
+      <w:r>
+        <w:rPr>
+          <w:rFonts w:ascii="Times New Roman" w:hAnsi="Times New Roman" w:cs="Times New Roman"/>
+          <w:sz w:val="28"/>
+          <w:szCs w:val="28"/>
+        </w:rPr>
+        <w:t>tra</w:t>
+      </w:r>
+      <w:proofErr w:type="spellEnd"/>
+      <w:r>
+        <w:rPr>
+          <w:rFonts w:ascii="Times New Roman" w:hAnsi="Times New Roman" w:cs="Times New Roman"/>
+          <w:sz w:val="28"/>
+          <w:szCs w:val="28"/>
+        </w:rPr>
+        <w:t xml:space="preserve"> </w:t>
+      </w:r>
+      <w:proofErr w:type="spellStart"/>
+      <w:r>
+        <w:rPr>
+          <w:rFonts w:ascii="Times New Roman" w:hAnsi="Times New Roman" w:cs="Times New Roman"/>
+          <w:sz w:val="28"/>
+          <w:szCs w:val="28"/>
+        </w:rPr>
+        <w:t>thông</w:t>
+      </w:r>
+      <w:proofErr w:type="spellEnd"/>
+      <w:r>
+        <w:rPr>
+          <w:rFonts w:ascii="Times New Roman" w:hAnsi="Times New Roman" w:cs="Times New Roman"/>
+          <w:sz w:val="28"/>
+          <w:szCs w:val="28"/>
+        </w:rPr>
+        <w:t xml:space="preserve"> tin </w:t>
+      </w:r>
+      <w:proofErr w:type="spellStart"/>
+      <w:r>
+        <w:rPr>
+          <w:rFonts w:ascii="Times New Roman" w:hAnsi="Times New Roman" w:cs="Times New Roman"/>
+          <w:sz w:val="28"/>
+          <w:szCs w:val="28"/>
+        </w:rPr>
+        <w:t>người</w:t>
+      </w:r>
+      <w:proofErr w:type="spellEnd"/>
+      <w:r>
+        <w:rPr>
+          <w:rFonts w:ascii="Times New Roman" w:hAnsi="Times New Roman" w:cs="Times New Roman"/>
+          <w:sz w:val="28"/>
+          <w:szCs w:val="28"/>
+        </w:rPr>
+        <w:t xml:space="preserve"> </w:t>
+      </w:r>
+      <w:proofErr w:type="spellStart"/>
+      <w:r>
+        <w:rPr>
+          <w:rFonts w:ascii="Times New Roman" w:hAnsi="Times New Roman" w:cs="Times New Roman"/>
+          <w:sz w:val="28"/>
+          <w:szCs w:val="28"/>
+        </w:rPr>
+        <w:t>hiến</w:t>
+      </w:r>
+      <w:proofErr w:type="spellEnd"/>
+      <w:r>
+        <w:rPr>
+          <w:rFonts w:ascii="Times New Roman" w:hAnsi="Times New Roman" w:cs="Times New Roman"/>
+          <w:sz w:val="28"/>
+          <w:szCs w:val="28"/>
+        </w:rPr>
+        <w:t xml:space="preserve">, </w:t>
+      </w:r>
+      <w:proofErr w:type="spellStart"/>
+      <w:r>
+        <w:rPr>
+          <w:rFonts w:ascii="Times New Roman" w:hAnsi="Times New Roman" w:cs="Times New Roman"/>
+          <w:sz w:val="28"/>
+          <w:szCs w:val="28"/>
+        </w:rPr>
+        <w:t>quản</w:t>
+      </w:r>
+      <w:proofErr w:type="spellEnd"/>
+      <w:r>
+        <w:rPr>
+          <w:rFonts w:ascii="Times New Roman" w:hAnsi="Times New Roman" w:cs="Times New Roman"/>
+          <w:sz w:val="28"/>
+          <w:szCs w:val="28"/>
+        </w:rPr>
+        <w:t xml:space="preserve"> </w:t>
+      </w:r>
+      <w:proofErr w:type="spellStart"/>
+      <w:r>
+        <w:rPr>
+          <w:rFonts w:ascii="Times New Roman" w:hAnsi="Times New Roman" w:cs="Times New Roman"/>
+          <w:sz w:val="28"/>
+          <w:szCs w:val="28"/>
+        </w:rPr>
+        <w:t>lý</w:t>
+      </w:r>
+      <w:proofErr w:type="spellEnd"/>
+      <w:r>
+        <w:rPr>
+          <w:rFonts w:ascii="Times New Roman" w:hAnsi="Times New Roman" w:cs="Times New Roman"/>
+          <w:sz w:val="28"/>
+          <w:szCs w:val="28"/>
+        </w:rPr>
+        <w:t xml:space="preserve"> </w:t>
+      </w:r>
+      <w:proofErr w:type="spellStart"/>
+      <w:r>
+        <w:rPr>
+          <w:rFonts w:ascii="Times New Roman" w:hAnsi="Times New Roman" w:cs="Times New Roman"/>
+          <w:sz w:val="28"/>
+          <w:szCs w:val="28"/>
+        </w:rPr>
+        <w:t>sự</w:t>
+      </w:r>
+      <w:proofErr w:type="spellEnd"/>
+      <w:r>
+        <w:rPr>
+          <w:rFonts w:ascii="Times New Roman" w:hAnsi="Times New Roman" w:cs="Times New Roman"/>
+          <w:sz w:val="28"/>
+          <w:szCs w:val="28"/>
+        </w:rPr>
+        <w:t xml:space="preserve"> </w:t>
+      </w:r>
+      <w:proofErr w:type="spellStart"/>
+      <w:r>
+        <w:rPr>
+          <w:rFonts w:ascii="Times New Roman" w:hAnsi="Times New Roman" w:cs="Times New Roman"/>
+          <w:sz w:val="28"/>
+          <w:szCs w:val="28"/>
+        </w:rPr>
+        <w:t>kiện</w:t>
+      </w:r>
+      <w:proofErr w:type="spellEnd"/>
+      <w:r>
+        <w:rPr>
+          <w:rFonts w:ascii="Times New Roman" w:hAnsi="Times New Roman" w:cs="Times New Roman"/>
+          <w:sz w:val="28"/>
+          <w:szCs w:val="28"/>
+        </w:rPr>
+        <w:t xml:space="preserve">, </w:t>
+      </w:r>
+      <w:proofErr w:type="spellStart"/>
+      <w:r>
+        <w:rPr>
+          <w:rFonts w:ascii="Times New Roman" w:hAnsi="Times New Roman" w:cs="Times New Roman"/>
+          <w:sz w:val="28"/>
+          <w:szCs w:val="28"/>
+        </w:rPr>
+        <w:t>xác</w:t>
+      </w:r>
+      <w:proofErr w:type="spellEnd"/>
+      <w:r>
+        <w:rPr>
+          <w:rFonts w:ascii="Times New Roman" w:hAnsi="Times New Roman" w:cs="Times New Roman"/>
+          <w:sz w:val="28"/>
+          <w:szCs w:val="28"/>
+        </w:rPr>
+        <w:t xml:space="preserve"> </w:t>
+      </w:r>
+      <w:proofErr w:type="spellStart"/>
+      <w:r>
+        <w:rPr>
+          <w:rFonts w:ascii="Times New Roman" w:hAnsi="Times New Roman" w:cs="Times New Roman"/>
+          <w:sz w:val="28"/>
+          <w:szCs w:val="28"/>
+        </w:rPr>
+        <w:t>thực</w:t>
+      </w:r>
+      <w:proofErr w:type="spellEnd"/>
+      <w:r>
+        <w:rPr>
+          <w:rFonts w:ascii="Times New Roman" w:hAnsi="Times New Roman" w:cs="Times New Roman"/>
+          <w:sz w:val="28"/>
+          <w:szCs w:val="28"/>
+        </w:rPr>
+        <w:t xml:space="preserve"> </w:t>
+      </w:r>
+      <w:proofErr w:type="spellStart"/>
+      <w:r>
+        <w:rPr>
+          <w:rFonts w:ascii="Times New Roman" w:hAnsi="Times New Roman" w:cs="Times New Roman"/>
+          <w:sz w:val="28"/>
+          <w:szCs w:val="28"/>
+        </w:rPr>
+        <w:t>đăng</w:t>
+      </w:r>
+      <w:proofErr w:type="spellEnd"/>
+      <w:r>
+        <w:rPr>
+          <w:rFonts w:ascii="Times New Roman" w:hAnsi="Times New Roman" w:cs="Times New Roman"/>
+          <w:sz w:val="28"/>
+          <w:szCs w:val="28"/>
+        </w:rPr>
+        <w:t xml:space="preserve"> </w:t>
+      </w:r>
+      <w:proofErr w:type="spellStart"/>
+      <w:r>
+        <w:rPr>
+          <w:rFonts w:ascii="Times New Roman" w:hAnsi="Times New Roman" w:cs="Times New Roman"/>
+          <w:sz w:val="28"/>
+          <w:szCs w:val="28"/>
+        </w:rPr>
+        <w:t>nhập</w:t>
+      </w:r>
+      <w:proofErr w:type="spellEnd"/>
+      <w:r>
+        <w:rPr>
+          <w:rFonts w:ascii="Times New Roman" w:hAnsi="Times New Roman" w:cs="Times New Roman"/>
+          <w:sz w:val="28"/>
+          <w:szCs w:val="28"/>
+        </w:rPr>
+        <w:t>).</w:t>
+      </w:r>
+    </w:p>
+    <w:p>
+      <w:pPr>
+        <w:pStyle w:val="ListParagraph"/>
+        <w:tabs>
+          <w:tab w:val="left" w:pos="3764"/>
+        </w:tabs>
+        <w:ind w:left="2160"/>
+        <w:rPr>
+          <w:rFonts w:ascii="Times New Roman" w:hAnsi="Times New Roman" w:cs="Times New Roman"/>
+          <w:sz w:val="28"/>
+          <w:szCs w:val="28"/>
+        </w:rPr>
+      </w:pPr>
+      <w:r>
+        <w:rPr>
+          <w:rFonts w:ascii="Times New Roman" w:hAnsi="Times New Roman" w:cs="Times New Roman"/>
+          <w:sz w:val="28"/>
+          <w:szCs w:val="28"/>
+        </w:rPr>
+        <w:t xml:space="preserve">+ </w:t>
+      </w:r>
+      <w:proofErr w:type="spellStart"/>
+      <w:r>
+        <w:rPr>
+          <w:rFonts w:ascii="Times New Roman" w:hAnsi="Times New Roman" w:cs="Times New Roman"/>
+          <w:sz w:val="28"/>
+          <w:szCs w:val="28"/>
+        </w:rPr>
+        <w:t>Được</w:t>
+      </w:r>
+      <w:proofErr w:type="spellEnd"/>
+      <w:r>
+        <w:rPr>
+          <w:rFonts w:ascii="Times New Roman" w:hAnsi="Times New Roman" w:cs="Times New Roman"/>
+          <w:sz w:val="28"/>
+          <w:szCs w:val="28"/>
+        </w:rPr>
+        <w:t xml:space="preserve"> inject </w:t>
+      </w:r>
+      <w:proofErr w:type="spellStart"/>
+      <w:r>
+        <w:rPr>
+          <w:rFonts w:ascii="Times New Roman" w:hAnsi="Times New Roman" w:cs="Times New Roman"/>
+          <w:sz w:val="28"/>
+          <w:szCs w:val="28"/>
+        </w:rPr>
+        <w:t>vào</w:t>
+      </w:r>
+      <w:proofErr w:type="spellEnd"/>
+      <w:r>
+        <w:rPr>
+          <w:rFonts w:ascii="Times New Roman" w:hAnsi="Times New Roman" w:cs="Times New Roman"/>
+          <w:sz w:val="28"/>
+          <w:szCs w:val="28"/>
+        </w:rPr>
+        <w:t xml:space="preserve"> </w:t>
+      </w:r>
+      <w:proofErr w:type="spellStart"/>
+      <w:r>
+        <w:rPr>
+          <w:rFonts w:ascii="Times New Roman" w:hAnsi="Times New Roman" w:cs="Times New Roman"/>
+          <w:sz w:val="28"/>
+          <w:szCs w:val="28"/>
+        </w:rPr>
+        <w:t>ViewModel</w:t>
+      </w:r>
+      <w:proofErr w:type="spellEnd"/>
+      <w:r>
+        <w:rPr>
+          <w:rFonts w:ascii="Times New Roman" w:hAnsi="Times New Roman" w:cs="Times New Roman"/>
+          <w:sz w:val="28"/>
+          <w:szCs w:val="28"/>
+        </w:rPr>
+        <w:t xml:space="preserve"> </w:t>
+      </w:r>
+      <w:proofErr w:type="spellStart"/>
+      <w:r>
+        <w:rPr>
+          <w:rFonts w:ascii="Times New Roman" w:hAnsi="Times New Roman" w:cs="Times New Roman"/>
+          <w:sz w:val="28"/>
+          <w:szCs w:val="28"/>
+        </w:rPr>
+        <w:t>nhờ</w:t>
+      </w:r>
+      <w:proofErr w:type="spellEnd"/>
+      <w:r>
+        <w:rPr>
+          <w:rFonts w:ascii="Times New Roman" w:hAnsi="Times New Roman" w:cs="Times New Roman"/>
+          <w:sz w:val="28"/>
+          <w:szCs w:val="28"/>
+        </w:rPr>
+        <w:t xml:space="preserve"> Hilt/Dagger.</w:t>
+      </w:r>
+    </w:p>
+    <w:p>
+      <w:r>
+        <w:rPr>
+          <w:noProof/>
+        </w:rPr>
+        <w:drawing>
+          <wp:inline distT="0" distB="0" distL="0" distR="0" wp14:anchorId="30DBD63D" wp14:editId="0E62871D">
+            <wp:extent cx="6356985" cy="2812472"/>
+            <wp:effectExtent l="0" t="0" r="5715" b="6985"/>
+            <wp:docPr id="2011292584" name="Picture 3" descr="A diagram of a flowchart&#10;&#10;AI-generated content may be incorrect."/>
+            <wp:cNvGraphicFramePr>
+              <a:graphicFrameLocks xmlns:a="http://schemas.openxmlformats.org/drawingml/2006/main" noChangeAspect="1"/>
+            </wp:cNvGraphicFramePr>
+            <a:graphic xmlns:a="http://schemas.openxmlformats.org/drawingml/2006/main">
+              <a:graphicData uri="http://schemas.openxmlformats.org/drawingml/2006/picture">
+                <pic:pic xmlns:pic="http://schemas.openxmlformats.org/drawingml/2006/picture">
+                  <pic:nvPicPr>
+                    <pic:cNvPr id="2011292584" name="Picture 3" descr="A diagram of a flowchart&#10;&#10;AI-generated content may be incorrect."/>
+                    <pic:cNvPicPr/>
+                  </pic:nvPicPr>
+                  <pic:blipFill>
+                    <a:blip r:embed="rId32">
+                      <a:extLst>
+                        <a:ext uri="{28A0092B-C50C-407E-A947-70E740481C1C}">
+                          <a14:useLocalDpi xmlns:a14="http://schemas.microsoft.com/office/drawing/2010/main" val="0"/>
+                        </a:ext>
+                      </a:extLst>
+                    </a:blip>
+                    <a:stretch>
+                      <a:fillRect/>
+                    </a:stretch>
+                  </pic:blipFill>
+                  <pic:spPr>
+                    <a:xfrm>
+                      <a:off x="0" y="0"/>
+                      <a:ext cx="6399850" cy="2831436"/>
+                    </a:xfrm>
+                    <a:prstGeom prst="rect">
+                      <a:avLst/>
+                    </a:prstGeom>
+                  </pic:spPr>
+                </pic:pic>
+              </a:graphicData>
+            </a:graphic>
+          </wp:inline>
+        </w:drawing>
+      </w:r>
+    </w:p>
+    <w:p>
+      <w:pPr>
+        <w:pStyle w:val="ListParagraph"/>
+        <w:ind w:left="1440"/>
+        <w:rPr>
+          <w:rFonts w:ascii="Times New Roman" w:hAnsi="Times New Roman" w:cs="Times New Roman"/>
+          <w:b/>
+          <w:bCs/>
+          <w:sz w:val="28"/>
+          <w:szCs w:val="28"/>
+          <w:lang w:val="vi-VN"/>
+        </w:rPr>
+      </w:pPr>
+      <w:r>
+        <w:rPr>
+          <w:rFonts w:ascii="Times New Roman" w:hAnsi="Times New Roman" w:cs="Times New Roman"/>
+          <w:b/>
+          <w:bCs/>
+          <w:sz w:val="28"/>
+          <w:szCs w:val="28"/>
+          <w:lang w:val="vi-VN"/>
+        </w:rPr>
+        <w:t xml:space="preserve"> </w:t>
+      </w:r>
     </w:p>
     <w:p>
       <w:pPr>
@@ -21465,7 +23935,7 @@
       </w:r>
     </w:p>
     <w:sectPr>
-      <w:footerReference w:type="default" r:id="rId31"/>
+      <w:footerReference w:type="default" r:id="rId33"/>
       <w:pgSz w:w="12240" w:h="15840"/>
       <w:pgMar w:top="1440" w:right="1440" w:bottom="1440" w:left="1440" w:header="708" w:footer="708" w:gutter="0"/>
       <w:pgNumType w:start="0"/>
@@ -23525,7 +25995,7 @@
   <w:abstractNum w:abstractNumId="19" w15:restartNumberingAfterBreak="0">
     <w:nsid w:val="283654EB"/>
     <w:multiLevelType w:val="hybridMultilevel"/>
-    <w:tmpl w:val="10840E8E"/>
+    <w:tmpl w:val="ABEABF94"/>
     <w:lvl w:ilvl="0" w:tplc="04090001">
       <w:start w:val="1"/>
       <w:numFmt w:val="bullet"/>
@@ -23538,7 +26008,7 @@
         <w:rFonts w:ascii="Symbol" w:hAnsi="Symbol" w:hint="default"/>
       </w:rPr>
     </w:lvl>
-    <w:lvl w:ilvl="1" w:tplc="04090003" w:tentative="1">
+    <w:lvl w:ilvl="1" w:tplc="04090003">
       <w:start w:val="1"/>
       <w:numFmt w:val="bullet"/>
       <w:lvlText w:val="o"/>

</xml_diff>

<commit_message>
Update Repository Pattern (Class Diagram)
</commit_message>
<xml_diff>
--- a/Documents/Các nội dung thực hành - BTL.docx
+++ b/Documents/Các nội dung thực hành - BTL.docx
@@ -16492,6 +16492,7 @@
     </w:p>
     <w:p>
       <w:pPr>
+        <w:jc w:val="center"/>
         <w:rPr>
           <w:lang w:val="vi-VN"/>
         </w:rPr>
@@ -18194,6 +18195,7 @@
     </w:p>
     <w:p>
       <w:pPr>
+        <w:jc w:val="center"/>
         <w:rPr>
           <w:lang w:val="vi-VN"/>
         </w:rPr>
@@ -18204,9 +18206,9 @@
           <w:lang w:val="vi-VN"/>
         </w:rPr>
         <w:drawing>
-          <wp:inline distT="0" distB="0" distL="0" distR="0" wp14:anchorId="1058DBA8" wp14:editId="69D99FF7">
-            <wp:extent cx="6337935" cy="2570018"/>
-            <wp:effectExtent l="0" t="0" r="5715" b="1905"/>
+          <wp:inline distT="0" distB="0" distL="0" distR="0" wp14:anchorId="1058DBA8" wp14:editId="5EF06D27">
+            <wp:extent cx="6337230" cy="2777836"/>
+            <wp:effectExtent l="0" t="0" r="6985" b="3810"/>
             <wp:docPr id="1107909467" name="Picture 2" descr="A screenshot of a diagram&#10;&#10;AI-generated content may be incorrect."/>
             <wp:cNvGraphicFramePr>
               <a:graphicFrameLocks xmlns:a="http://schemas.openxmlformats.org/drawingml/2006/main" noChangeAspect="1"/>
@@ -18233,7 +18235,7 @@
                   <pic:spPr>
                     <a:xfrm>
                       <a:off x="0" y="0"/>
-                      <a:ext cx="6368354" cy="2582353"/>
+                      <a:ext cx="6386739" cy="2799538"/>
                     </a:xfrm>
                     <a:prstGeom prst="rect">
                       <a:avLst/>
@@ -19134,6 +19136,7 @@
           <w:szCs w:val="28"/>
           <w:lang w:val="vi-VN"/>
         </w:rPr>
+        <w:lastRenderedPageBreak/>
         <w:t xml:space="preserve">- </w:t>
       </w:r>
       <w:r>
@@ -19170,7 +19173,6 @@
           <w:szCs w:val="28"/>
           <w:lang w:val="vi-VN"/>
         </w:rPr>
-        <w:lastRenderedPageBreak/>
         <w:t>V</w:t>
       </w:r>
       <w:proofErr w:type="spellStart"/>
@@ -20705,14 +20707,17 @@
       </w:r>
     </w:p>
     <w:p>
+      <w:pPr>
+        <w:jc w:val="center"/>
+      </w:pPr>
       <w:r>
         <w:rPr>
           <w:noProof/>
         </w:rPr>
         <w:drawing>
-          <wp:inline distT="0" distB="0" distL="0" distR="0" wp14:anchorId="30DBD63D" wp14:editId="0E62871D">
-            <wp:extent cx="6356985" cy="2812472"/>
-            <wp:effectExtent l="0" t="0" r="5715" b="6985"/>
+          <wp:inline distT="0" distB="0" distL="0" distR="0" wp14:anchorId="30DBD63D" wp14:editId="191BB87B">
+            <wp:extent cx="6475207" cy="3352800"/>
+            <wp:effectExtent l="0" t="0" r="1905" b="0"/>
             <wp:docPr id="2011292584" name="Picture 3" descr="A diagram of a flowchart&#10;&#10;AI-generated content may be incorrect."/>
             <wp:cNvGraphicFramePr>
               <a:graphicFrameLocks xmlns:a="http://schemas.openxmlformats.org/drawingml/2006/main" noChangeAspect="1"/>
@@ -20739,7 +20744,7 @@
                   <pic:spPr>
                     <a:xfrm>
                       <a:off x="0" y="0"/>
-                      <a:ext cx="6399850" cy="2831436"/>
+                      <a:ext cx="6562905" cy="3398209"/>
                     </a:xfrm>
                     <a:prstGeom prst="rect">
                       <a:avLst/>
@@ -20803,6 +20808,1329 @@
         </w:rPr>
         <w:t>Repository Pattern</w:t>
       </w:r>
+      <w:r>
+        <w:rPr>
+          <w:rFonts w:ascii="Times New Roman" w:hAnsi="Times New Roman" w:cs="Times New Roman"/>
+          <w:b/>
+          <w:bCs/>
+          <w:sz w:val="28"/>
+          <w:szCs w:val="28"/>
+        </w:rPr>
+        <w:t>:</w:t>
+      </w:r>
+    </w:p>
+    <w:p>
+      <w:pPr>
+        <w:pStyle w:val="ListParagraph"/>
+        <w:ind w:left="1440"/>
+        <w:rPr>
+          <w:rFonts w:ascii="Times New Roman" w:hAnsi="Times New Roman" w:cs="Times New Roman"/>
+          <w:sz w:val="28"/>
+          <w:szCs w:val="28"/>
+        </w:rPr>
+      </w:pPr>
+      <w:r>
+        <w:rPr>
+          <w:rFonts w:ascii="Times New Roman" w:hAnsi="Times New Roman" w:cs="Times New Roman"/>
+          <w:sz w:val="28"/>
+          <w:szCs w:val="28"/>
+        </w:rPr>
+        <w:lastRenderedPageBreak/>
+        <w:t xml:space="preserve">- </w:t>
+      </w:r>
+      <w:r>
+        <w:rPr>
+          <w:rFonts w:ascii="Times New Roman" w:hAnsi="Times New Roman" w:cs="Times New Roman"/>
+          <w:sz w:val="28"/>
+          <w:szCs w:val="28"/>
+        </w:rPr>
+        <w:t xml:space="preserve">Repository Pattern </w:t>
+      </w:r>
+      <w:proofErr w:type="spellStart"/>
+      <w:r>
+        <w:rPr>
+          <w:rFonts w:ascii="Times New Roman" w:hAnsi="Times New Roman" w:cs="Times New Roman"/>
+          <w:sz w:val="28"/>
+          <w:szCs w:val="28"/>
+        </w:rPr>
+        <w:t>được</w:t>
+      </w:r>
+      <w:proofErr w:type="spellEnd"/>
+      <w:r>
+        <w:rPr>
+          <w:rFonts w:ascii="Times New Roman" w:hAnsi="Times New Roman" w:cs="Times New Roman"/>
+          <w:sz w:val="28"/>
+          <w:szCs w:val="28"/>
+        </w:rPr>
+        <w:t xml:space="preserve"> </w:t>
+      </w:r>
+      <w:proofErr w:type="spellStart"/>
+      <w:r>
+        <w:rPr>
+          <w:rFonts w:ascii="Times New Roman" w:hAnsi="Times New Roman" w:cs="Times New Roman"/>
+          <w:sz w:val="28"/>
+          <w:szCs w:val="28"/>
+        </w:rPr>
+        <w:t>áp</w:t>
+      </w:r>
+      <w:proofErr w:type="spellEnd"/>
+      <w:r>
+        <w:rPr>
+          <w:rFonts w:ascii="Times New Roman" w:hAnsi="Times New Roman" w:cs="Times New Roman"/>
+          <w:sz w:val="28"/>
+          <w:szCs w:val="28"/>
+        </w:rPr>
+        <w:t xml:space="preserve"> </w:t>
+      </w:r>
+      <w:proofErr w:type="spellStart"/>
+      <w:r>
+        <w:rPr>
+          <w:rFonts w:ascii="Times New Roman" w:hAnsi="Times New Roman" w:cs="Times New Roman"/>
+          <w:sz w:val="28"/>
+          <w:szCs w:val="28"/>
+        </w:rPr>
+        <w:t>dụng</w:t>
+      </w:r>
+      <w:proofErr w:type="spellEnd"/>
+      <w:r>
+        <w:rPr>
+          <w:rFonts w:ascii="Times New Roman" w:hAnsi="Times New Roman" w:cs="Times New Roman"/>
+          <w:sz w:val="28"/>
+          <w:szCs w:val="28"/>
+        </w:rPr>
+        <w:t xml:space="preserve"> </w:t>
+      </w:r>
+      <w:proofErr w:type="spellStart"/>
+      <w:r>
+        <w:rPr>
+          <w:rFonts w:ascii="Times New Roman" w:hAnsi="Times New Roman" w:cs="Times New Roman"/>
+          <w:sz w:val="28"/>
+          <w:szCs w:val="28"/>
+        </w:rPr>
+        <w:t>trong</w:t>
+      </w:r>
+      <w:proofErr w:type="spellEnd"/>
+      <w:r>
+        <w:rPr>
+          <w:rFonts w:ascii="Times New Roman" w:hAnsi="Times New Roman" w:cs="Times New Roman"/>
+          <w:sz w:val="28"/>
+          <w:szCs w:val="28"/>
+        </w:rPr>
+        <w:t xml:space="preserve"> </w:t>
+      </w:r>
+      <w:proofErr w:type="spellStart"/>
+      <w:r>
+        <w:rPr>
+          <w:rFonts w:ascii="Times New Roman" w:hAnsi="Times New Roman" w:cs="Times New Roman"/>
+          <w:sz w:val="28"/>
+          <w:szCs w:val="28"/>
+        </w:rPr>
+        <w:t>dự</w:t>
+      </w:r>
+      <w:proofErr w:type="spellEnd"/>
+      <w:r>
+        <w:rPr>
+          <w:rFonts w:ascii="Times New Roman" w:hAnsi="Times New Roman" w:cs="Times New Roman"/>
+          <w:sz w:val="28"/>
+          <w:szCs w:val="28"/>
+        </w:rPr>
+        <w:t xml:space="preserve"> </w:t>
+      </w:r>
+      <w:proofErr w:type="spellStart"/>
+      <w:r>
+        <w:rPr>
+          <w:rFonts w:ascii="Times New Roman" w:hAnsi="Times New Roman" w:cs="Times New Roman"/>
+          <w:sz w:val="28"/>
+          <w:szCs w:val="28"/>
+        </w:rPr>
+        <w:t>án</w:t>
+      </w:r>
+      <w:proofErr w:type="spellEnd"/>
+      <w:r>
+        <w:rPr>
+          <w:rFonts w:ascii="Times New Roman" w:hAnsi="Times New Roman" w:cs="Times New Roman"/>
+          <w:sz w:val="28"/>
+          <w:szCs w:val="28"/>
+        </w:rPr>
+        <w:t xml:space="preserve"> </w:t>
+      </w:r>
+      <w:proofErr w:type="spellStart"/>
+      <w:r>
+        <w:rPr>
+          <w:rFonts w:ascii="Times New Roman" w:hAnsi="Times New Roman" w:cs="Times New Roman"/>
+          <w:sz w:val="28"/>
+          <w:szCs w:val="28"/>
+        </w:rPr>
+        <w:t>để</w:t>
+      </w:r>
+      <w:proofErr w:type="spellEnd"/>
+      <w:r>
+        <w:rPr>
+          <w:rFonts w:ascii="Times New Roman" w:hAnsi="Times New Roman" w:cs="Times New Roman"/>
+          <w:sz w:val="28"/>
+          <w:szCs w:val="28"/>
+        </w:rPr>
+        <w:t xml:space="preserve"> </w:t>
+      </w:r>
+      <w:proofErr w:type="spellStart"/>
+      <w:r>
+        <w:rPr>
+          <w:rFonts w:ascii="Times New Roman" w:hAnsi="Times New Roman" w:cs="Times New Roman"/>
+          <w:sz w:val="28"/>
+          <w:szCs w:val="28"/>
+        </w:rPr>
+        <w:t>quản</w:t>
+      </w:r>
+      <w:proofErr w:type="spellEnd"/>
+      <w:r>
+        <w:rPr>
+          <w:rFonts w:ascii="Times New Roman" w:hAnsi="Times New Roman" w:cs="Times New Roman"/>
+          <w:sz w:val="28"/>
+          <w:szCs w:val="28"/>
+        </w:rPr>
+        <w:t xml:space="preserve"> </w:t>
+      </w:r>
+      <w:proofErr w:type="spellStart"/>
+      <w:r>
+        <w:rPr>
+          <w:rFonts w:ascii="Times New Roman" w:hAnsi="Times New Roman" w:cs="Times New Roman"/>
+          <w:sz w:val="28"/>
+          <w:szCs w:val="28"/>
+        </w:rPr>
+        <w:t>lý</w:t>
+      </w:r>
+      <w:proofErr w:type="spellEnd"/>
+      <w:r>
+        <w:rPr>
+          <w:rFonts w:ascii="Times New Roman" w:hAnsi="Times New Roman" w:cs="Times New Roman"/>
+          <w:sz w:val="28"/>
+          <w:szCs w:val="28"/>
+        </w:rPr>
+        <w:t xml:space="preserve"> </w:t>
+      </w:r>
+      <w:proofErr w:type="spellStart"/>
+      <w:r>
+        <w:rPr>
+          <w:rFonts w:ascii="Times New Roman" w:hAnsi="Times New Roman" w:cs="Times New Roman"/>
+          <w:sz w:val="28"/>
+          <w:szCs w:val="28"/>
+        </w:rPr>
+        <w:t>việc</w:t>
+      </w:r>
+      <w:proofErr w:type="spellEnd"/>
+      <w:r>
+        <w:rPr>
+          <w:rFonts w:ascii="Times New Roman" w:hAnsi="Times New Roman" w:cs="Times New Roman"/>
+          <w:sz w:val="28"/>
+          <w:szCs w:val="28"/>
+        </w:rPr>
+        <w:t xml:space="preserve"> </w:t>
+      </w:r>
+      <w:proofErr w:type="spellStart"/>
+      <w:r>
+        <w:rPr>
+          <w:rFonts w:ascii="Times New Roman" w:hAnsi="Times New Roman" w:cs="Times New Roman"/>
+          <w:sz w:val="28"/>
+          <w:szCs w:val="28"/>
+        </w:rPr>
+        <w:t>truy</w:t>
+      </w:r>
+      <w:proofErr w:type="spellEnd"/>
+      <w:r>
+        <w:rPr>
+          <w:rFonts w:ascii="Times New Roman" w:hAnsi="Times New Roman" w:cs="Times New Roman"/>
+          <w:sz w:val="28"/>
+          <w:szCs w:val="28"/>
+        </w:rPr>
+        <w:t xml:space="preserve"> </w:t>
+      </w:r>
+      <w:proofErr w:type="spellStart"/>
+      <w:r>
+        <w:rPr>
+          <w:rFonts w:ascii="Times New Roman" w:hAnsi="Times New Roman" w:cs="Times New Roman"/>
+          <w:sz w:val="28"/>
+          <w:szCs w:val="28"/>
+        </w:rPr>
+        <w:t>cập</w:t>
+      </w:r>
+      <w:proofErr w:type="spellEnd"/>
+      <w:r>
+        <w:rPr>
+          <w:rFonts w:ascii="Times New Roman" w:hAnsi="Times New Roman" w:cs="Times New Roman"/>
+          <w:sz w:val="28"/>
+          <w:szCs w:val="28"/>
+        </w:rPr>
+        <w:t xml:space="preserve"> </w:t>
+      </w:r>
+      <w:proofErr w:type="spellStart"/>
+      <w:r>
+        <w:rPr>
+          <w:rFonts w:ascii="Times New Roman" w:hAnsi="Times New Roman" w:cs="Times New Roman"/>
+          <w:sz w:val="28"/>
+          <w:szCs w:val="28"/>
+        </w:rPr>
+        <w:t>và</w:t>
+      </w:r>
+      <w:proofErr w:type="spellEnd"/>
+      <w:r>
+        <w:rPr>
+          <w:rFonts w:ascii="Times New Roman" w:hAnsi="Times New Roman" w:cs="Times New Roman"/>
+          <w:sz w:val="28"/>
+          <w:szCs w:val="28"/>
+        </w:rPr>
+        <w:t xml:space="preserve"> </w:t>
+      </w:r>
+      <w:proofErr w:type="spellStart"/>
+      <w:r>
+        <w:rPr>
+          <w:rFonts w:ascii="Times New Roman" w:hAnsi="Times New Roman" w:cs="Times New Roman"/>
+          <w:sz w:val="28"/>
+          <w:szCs w:val="28"/>
+        </w:rPr>
+        <w:t>xử</w:t>
+      </w:r>
+      <w:proofErr w:type="spellEnd"/>
+      <w:r>
+        <w:rPr>
+          <w:rFonts w:ascii="Times New Roman" w:hAnsi="Times New Roman" w:cs="Times New Roman"/>
+          <w:sz w:val="28"/>
+          <w:szCs w:val="28"/>
+        </w:rPr>
+        <w:t xml:space="preserve"> </w:t>
+      </w:r>
+      <w:proofErr w:type="spellStart"/>
+      <w:r>
+        <w:rPr>
+          <w:rFonts w:ascii="Times New Roman" w:hAnsi="Times New Roman" w:cs="Times New Roman"/>
+          <w:sz w:val="28"/>
+          <w:szCs w:val="28"/>
+        </w:rPr>
+        <w:t>lý</w:t>
+      </w:r>
+      <w:proofErr w:type="spellEnd"/>
+      <w:r>
+        <w:rPr>
+          <w:rFonts w:ascii="Times New Roman" w:hAnsi="Times New Roman" w:cs="Times New Roman"/>
+          <w:sz w:val="28"/>
+          <w:szCs w:val="28"/>
+        </w:rPr>
+        <w:t xml:space="preserve"> </w:t>
+      </w:r>
+      <w:proofErr w:type="spellStart"/>
+      <w:r>
+        <w:rPr>
+          <w:rFonts w:ascii="Times New Roman" w:hAnsi="Times New Roman" w:cs="Times New Roman"/>
+          <w:sz w:val="28"/>
+          <w:szCs w:val="28"/>
+        </w:rPr>
+        <w:t>dữ</w:t>
+      </w:r>
+      <w:proofErr w:type="spellEnd"/>
+      <w:r>
+        <w:rPr>
+          <w:rFonts w:ascii="Times New Roman" w:hAnsi="Times New Roman" w:cs="Times New Roman"/>
+          <w:sz w:val="28"/>
+          <w:szCs w:val="28"/>
+        </w:rPr>
+        <w:t xml:space="preserve"> </w:t>
+      </w:r>
+      <w:proofErr w:type="spellStart"/>
+      <w:r>
+        <w:rPr>
+          <w:rFonts w:ascii="Times New Roman" w:hAnsi="Times New Roman" w:cs="Times New Roman"/>
+          <w:sz w:val="28"/>
+          <w:szCs w:val="28"/>
+        </w:rPr>
+        <w:t>liệu</w:t>
+      </w:r>
+      <w:proofErr w:type="spellEnd"/>
+      <w:r>
+        <w:rPr>
+          <w:rFonts w:ascii="Times New Roman" w:hAnsi="Times New Roman" w:cs="Times New Roman"/>
+          <w:sz w:val="28"/>
+          <w:szCs w:val="28"/>
+        </w:rPr>
+        <w:t xml:space="preserve"> </w:t>
+      </w:r>
+      <w:proofErr w:type="spellStart"/>
+      <w:r>
+        <w:rPr>
+          <w:rFonts w:ascii="Times New Roman" w:hAnsi="Times New Roman" w:cs="Times New Roman"/>
+          <w:sz w:val="28"/>
+          <w:szCs w:val="28"/>
+        </w:rPr>
+        <w:t>một</w:t>
+      </w:r>
+      <w:proofErr w:type="spellEnd"/>
+      <w:r>
+        <w:rPr>
+          <w:rFonts w:ascii="Times New Roman" w:hAnsi="Times New Roman" w:cs="Times New Roman"/>
+          <w:sz w:val="28"/>
+          <w:szCs w:val="28"/>
+        </w:rPr>
+        <w:t xml:space="preserve"> </w:t>
+      </w:r>
+      <w:proofErr w:type="spellStart"/>
+      <w:r>
+        <w:rPr>
+          <w:rFonts w:ascii="Times New Roman" w:hAnsi="Times New Roman" w:cs="Times New Roman"/>
+          <w:sz w:val="28"/>
+          <w:szCs w:val="28"/>
+        </w:rPr>
+        <w:t>cách</w:t>
+      </w:r>
+      <w:proofErr w:type="spellEnd"/>
+      <w:r>
+        <w:rPr>
+          <w:rFonts w:ascii="Times New Roman" w:hAnsi="Times New Roman" w:cs="Times New Roman"/>
+          <w:sz w:val="28"/>
+          <w:szCs w:val="28"/>
+        </w:rPr>
+        <w:t xml:space="preserve"> </w:t>
+      </w:r>
+      <w:proofErr w:type="spellStart"/>
+      <w:r>
+        <w:rPr>
+          <w:rFonts w:ascii="Times New Roman" w:hAnsi="Times New Roman" w:cs="Times New Roman"/>
+          <w:sz w:val="28"/>
+          <w:szCs w:val="28"/>
+        </w:rPr>
+        <w:t>thống</w:t>
+      </w:r>
+      <w:proofErr w:type="spellEnd"/>
+      <w:r>
+        <w:rPr>
+          <w:rFonts w:ascii="Times New Roman" w:hAnsi="Times New Roman" w:cs="Times New Roman"/>
+          <w:sz w:val="28"/>
+          <w:szCs w:val="28"/>
+        </w:rPr>
+        <w:t xml:space="preserve"> </w:t>
+      </w:r>
+      <w:proofErr w:type="spellStart"/>
+      <w:r>
+        <w:rPr>
+          <w:rFonts w:ascii="Times New Roman" w:hAnsi="Times New Roman" w:cs="Times New Roman"/>
+          <w:sz w:val="28"/>
+          <w:szCs w:val="28"/>
+        </w:rPr>
+        <w:t>nhất</w:t>
+      </w:r>
+      <w:proofErr w:type="spellEnd"/>
+      <w:r>
+        <w:rPr>
+          <w:rFonts w:ascii="Times New Roman" w:hAnsi="Times New Roman" w:cs="Times New Roman"/>
+          <w:sz w:val="28"/>
+          <w:szCs w:val="28"/>
+        </w:rPr>
+        <w:t>:</w:t>
+      </w:r>
+    </w:p>
+    <w:p>
+      <w:pPr>
+        <w:pStyle w:val="ListParagraph"/>
+        <w:ind w:left="1440"/>
+        <w:rPr>
+          <w:rFonts w:ascii="Times New Roman" w:hAnsi="Times New Roman" w:cs="Times New Roman"/>
+          <w:sz w:val="28"/>
+          <w:szCs w:val="28"/>
+        </w:rPr>
+      </w:pPr>
+      <w:r>
+        <w:rPr>
+          <w:rFonts w:ascii="Times New Roman" w:hAnsi="Times New Roman" w:cs="Times New Roman"/>
+          <w:sz w:val="28"/>
+          <w:szCs w:val="28"/>
+        </w:rPr>
+        <w:t xml:space="preserve">- </w:t>
+      </w:r>
+      <w:proofErr w:type="spellStart"/>
+      <w:r>
+        <w:rPr>
+          <w:rFonts w:ascii="Times New Roman" w:hAnsi="Times New Roman" w:cs="Times New Roman"/>
+          <w:sz w:val="28"/>
+          <w:szCs w:val="28"/>
+        </w:rPr>
+        <w:t>Áp</w:t>
+      </w:r>
+      <w:proofErr w:type="spellEnd"/>
+      <w:r>
+        <w:rPr>
+          <w:rFonts w:ascii="Times New Roman" w:hAnsi="Times New Roman" w:cs="Times New Roman"/>
+          <w:sz w:val="28"/>
+          <w:szCs w:val="28"/>
+        </w:rPr>
+        <w:t xml:space="preserve"> </w:t>
+      </w:r>
+      <w:proofErr w:type="spellStart"/>
+      <w:r>
+        <w:rPr>
+          <w:rFonts w:ascii="Times New Roman" w:hAnsi="Times New Roman" w:cs="Times New Roman"/>
+          <w:sz w:val="28"/>
+          <w:szCs w:val="28"/>
+        </w:rPr>
+        <w:t>dụng</w:t>
+      </w:r>
+      <w:proofErr w:type="spellEnd"/>
+      <w:r>
+        <w:rPr>
+          <w:rFonts w:ascii="Times New Roman" w:hAnsi="Times New Roman" w:cs="Times New Roman"/>
+          <w:sz w:val="28"/>
+          <w:szCs w:val="28"/>
+        </w:rPr>
+        <w:t xml:space="preserve"> </w:t>
+      </w:r>
+      <w:proofErr w:type="spellStart"/>
+      <w:r>
+        <w:rPr>
+          <w:rFonts w:ascii="Times New Roman" w:hAnsi="Times New Roman" w:cs="Times New Roman"/>
+          <w:sz w:val="28"/>
+          <w:szCs w:val="28"/>
+        </w:rPr>
+        <w:t>cho</w:t>
+      </w:r>
+      <w:proofErr w:type="spellEnd"/>
+      <w:r>
+        <w:rPr>
+          <w:rFonts w:ascii="Times New Roman" w:hAnsi="Times New Roman" w:cs="Times New Roman"/>
+          <w:sz w:val="28"/>
+          <w:szCs w:val="28"/>
+        </w:rPr>
+        <w:t xml:space="preserve"> </w:t>
+      </w:r>
+      <w:proofErr w:type="spellStart"/>
+      <w:r>
+        <w:rPr>
+          <w:rFonts w:ascii="Times New Roman" w:hAnsi="Times New Roman" w:cs="Times New Roman"/>
+          <w:sz w:val="28"/>
+          <w:szCs w:val="28"/>
+        </w:rPr>
+        <w:t>tất</w:t>
+      </w:r>
+      <w:proofErr w:type="spellEnd"/>
+      <w:r>
+        <w:rPr>
+          <w:rFonts w:ascii="Times New Roman" w:hAnsi="Times New Roman" w:cs="Times New Roman"/>
+          <w:sz w:val="28"/>
+          <w:szCs w:val="28"/>
+        </w:rPr>
+        <w:t xml:space="preserve"> </w:t>
+      </w:r>
+      <w:proofErr w:type="spellStart"/>
+      <w:r>
+        <w:rPr>
+          <w:rFonts w:ascii="Times New Roman" w:hAnsi="Times New Roman" w:cs="Times New Roman"/>
+          <w:sz w:val="28"/>
+          <w:szCs w:val="28"/>
+        </w:rPr>
+        <w:t>cả</w:t>
+      </w:r>
+      <w:proofErr w:type="spellEnd"/>
+      <w:r>
+        <w:rPr>
+          <w:rFonts w:ascii="Times New Roman" w:hAnsi="Times New Roman" w:cs="Times New Roman"/>
+          <w:sz w:val="28"/>
+          <w:szCs w:val="28"/>
+        </w:rPr>
+        <w:t xml:space="preserve"> </w:t>
+      </w:r>
+      <w:proofErr w:type="spellStart"/>
+      <w:r>
+        <w:rPr>
+          <w:rFonts w:ascii="Times New Roman" w:hAnsi="Times New Roman" w:cs="Times New Roman"/>
+          <w:sz w:val="28"/>
+          <w:szCs w:val="28"/>
+        </w:rPr>
+        <w:t>các</w:t>
+      </w:r>
+      <w:proofErr w:type="spellEnd"/>
+      <w:r>
+        <w:rPr>
+          <w:rFonts w:ascii="Times New Roman" w:hAnsi="Times New Roman" w:cs="Times New Roman"/>
+          <w:sz w:val="28"/>
+          <w:szCs w:val="28"/>
+        </w:rPr>
+        <w:t xml:space="preserve"> </w:t>
+      </w:r>
+      <w:proofErr w:type="spellStart"/>
+      <w:r>
+        <w:rPr>
+          <w:rFonts w:ascii="Times New Roman" w:hAnsi="Times New Roman" w:cs="Times New Roman"/>
+          <w:sz w:val="28"/>
+          <w:szCs w:val="28"/>
+        </w:rPr>
+        <w:t>đối</w:t>
+      </w:r>
+      <w:proofErr w:type="spellEnd"/>
+      <w:r>
+        <w:rPr>
+          <w:rFonts w:ascii="Times New Roman" w:hAnsi="Times New Roman" w:cs="Times New Roman"/>
+          <w:sz w:val="28"/>
+          <w:szCs w:val="28"/>
+        </w:rPr>
+        <w:t xml:space="preserve"> </w:t>
+      </w:r>
+      <w:proofErr w:type="spellStart"/>
+      <w:r>
+        <w:rPr>
+          <w:rFonts w:ascii="Times New Roman" w:hAnsi="Times New Roman" w:cs="Times New Roman"/>
+          <w:sz w:val="28"/>
+          <w:szCs w:val="28"/>
+        </w:rPr>
+        <w:t>tượng</w:t>
+      </w:r>
+      <w:proofErr w:type="spellEnd"/>
+      <w:r>
+        <w:rPr>
+          <w:rFonts w:ascii="Times New Roman" w:hAnsi="Times New Roman" w:cs="Times New Roman"/>
+          <w:sz w:val="28"/>
+          <w:szCs w:val="28"/>
+        </w:rPr>
+        <w:t xml:space="preserve"> </w:t>
+      </w:r>
+      <w:proofErr w:type="spellStart"/>
+      <w:r>
+        <w:rPr>
+          <w:rFonts w:ascii="Times New Roman" w:hAnsi="Times New Roman" w:cs="Times New Roman"/>
+          <w:sz w:val="28"/>
+          <w:szCs w:val="28"/>
+        </w:rPr>
+        <w:t>trong</w:t>
+      </w:r>
+      <w:proofErr w:type="spellEnd"/>
+      <w:r>
+        <w:rPr>
+          <w:rFonts w:ascii="Times New Roman" w:hAnsi="Times New Roman" w:cs="Times New Roman"/>
+          <w:sz w:val="28"/>
+          <w:szCs w:val="28"/>
+        </w:rPr>
+        <w:t xml:space="preserve"> domain </w:t>
+      </w:r>
+      <w:proofErr w:type="spellStart"/>
+      <w:r>
+        <w:rPr>
+          <w:rFonts w:ascii="Times New Roman" w:hAnsi="Times New Roman" w:cs="Times New Roman"/>
+          <w:sz w:val="28"/>
+          <w:szCs w:val="28"/>
+        </w:rPr>
+        <w:t>như</w:t>
+      </w:r>
+      <w:proofErr w:type="spellEnd"/>
+      <w:r>
+        <w:rPr>
+          <w:rFonts w:ascii="Times New Roman" w:hAnsi="Times New Roman" w:cs="Times New Roman"/>
+          <w:sz w:val="28"/>
+          <w:szCs w:val="28"/>
+        </w:rPr>
+        <w:t xml:space="preserve"> Event, Province, Hospital…</w:t>
+      </w:r>
+    </w:p>
+    <w:p>
+      <w:pPr>
+        <w:pStyle w:val="ListParagraph"/>
+        <w:ind w:left="1440"/>
+        <w:rPr>
+          <w:rFonts w:ascii="Times New Roman" w:hAnsi="Times New Roman" w:cs="Times New Roman"/>
+          <w:sz w:val="28"/>
+          <w:szCs w:val="28"/>
+        </w:rPr>
+      </w:pPr>
+      <w:r>
+        <w:rPr>
+          <w:rFonts w:ascii="Times New Roman" w:hAnsi="Times New Roman" w:cs="Times New Roman"/>
+          <w:sz w:val="28"/>
+          <w:szCs w:val="28"/>
+        </w:rPr>
+        <w:t>-</w:t>
+      </w:r>
+      <w:r>
+        <w:rPr>
+          <w:rFonts w:ascii="Times New Roman" w:hAnsi="Times New Roman" w:cs="Times New Roman"/>
+          <w:sz w:val="28"/>
+          <w:szCs w:val="28"/>
+        </w:rPr>
+        <w:t xml:space="preserve"> Repository </w:t>
+      </w:r>
+      <w:proofErr w:type="spellStart"/>
+      <w:r>
+        <w:rPr>
+          <w:rFonts w:ascii="Times New Roman" w:hAnsi="Times New Roman" w:cs="Times New Roman"/>
+          <w:sz w:val="28"/>
+          <w:szCs w:val="28"/>
+        </w:rPr>
+        <w:t>là</w:t>
+      </w:r>
+      <w:proofErr w:type="spellEnd"/>
+      <w:r>
+        <w:rPr>
+          <w:rFonts w:ascii="Times New Roman" w:hAnsi="Times New Roman" w:cs="Times New Roman"/>
+          <w:sz w:val="28"/>
+          <w:szCs w:val="28"/>
+        </w:rPr>
+        <w:t xml:space="preserve"> </w:t>
+      </w:r>
+      <w:proofErr w:type="spellStart"/>
+      <w:r>
+        <w:rPr>
+          <w:rFonts w:ascii="Times New Roman" w:hAnsi="Times New Roman" w:cs="Times New Roman"/>
+          <w:sz w:val="28"/>
+          <w:szCs w:val="28"/>
+        </w:rPr>
+        <w:t>lớp</w:t>
+      </w:r>
+      <w:proofErr w:type="spellEnd"/>
+      <w:r>
+        <w:rPr>
+          <w:rFonts w:ascii="Times New Roman" w:hAnsi="Times New Roman" w:cs="Times New Roman"/>
+          <w:sz w:val="28"/>
+          <w:szCs w:val="28"/>
+        </w:rPr>
+        <w:t xml:space="preserve"> </w:t>
+      </w:r>
+      <w:proofErr w:type="spellStart"/>
+      <w:r>
+        <w:rPr>
+          <w:rFonts w:ascii="Times New Roman" w:hAnsi="Times New Roman" w:cs="Times New Roman"/>
+          <w:sz w:val="28"/>
+          <w:szCs w:val="28"/>
+        </w:rPr>
+        <w:t>trung</w:t>
+      </w:r>
+      <w:proofErr w:type="spellEnd"/>
+      <w:r>
+        <w:rPr>
+          <w:rFonts w:ascii="Times New Roman" w:hAnsi="Times New Roman" w:cs="Times New Roman"/>
+          <w:sz w:val="28"/>
+          <w:szCs w:val="28"/>
+        </w:rPr>
+        <w:t xml:space="preserve"> </w:t>
+      </w:r>
+      <w:proofErr w:type="spellStart"/>
+      <w:r>
+        <w:rPr>
+          <w:rFonts w:ascii="Times New Roman" w:hAnsi="Times New Roman" w:cs="Times New Roman"/>
+          <w:sz w:val="28"/>
+          <w:szCs w:val="28"/>
+        </w:rPr>
+        <w:t>gian</w:t>
+      </w:r>
+      <w:proofErr w:type="spellEnd"/>
+      <w:r>
+        <w:rPr>
+          <w:rFonts w:ascii="Times New Roman" w:hAnsi="Times New Roman" w:cs="Times New Roman"/>
+          <w:sz w:val="28"/>
+          <w:szCs w:val="28"/>
+        </w:rPr>
+        <w:t xml:space="preserve"> </w:t>
+      </w:r>
+      <w:proofErr w:type="spellStart"/>
+      <w:r>
+        <w:rPr>
+          <w:rFonts w:ascii="Times New Roman" w:hAnsi="Times New Roman" w:cs="Times New Roman"/>
+          <w:sz w:val="28"/>
+          <w:szCs w:val="28"/>
+        </w:rPr>
+        <w:t>giữa</w:t>
+      </w:r>
+      <w:proofErr w:type="spellEnd"/>
+      <w:r>
+        <w:rPr>
+          <w:rFonts w:ascii="Times New Roman" w:hAnsi="Times New Roman" w:cs="Times New Roman"/>
+          <w:sz w:val="28"/>
+          <w:szCs w:val="28"/>
+        </w:rPr>
+        <w:t xml:space="preserve"> </w:t>
+      </w:r>
+      <w:proofErr w:type="spellStart"/>
+      <w:r>
+        <w:rPr>
+          <w:rFonts w:ascii="Times New Roman" w:hAnsi="Times New Roman" w:cs="Times New Roman"/>
+          <w:sz w:val="28"/>
+          <w:szCs w:val="28"/>
+        </w:rPr>
+        <w:t>tầng</w:t>
+      </w:r>
+      <w:proofErr w:type="spellEnd"/>
+      <w:r>
+        <w:rPr>
+          <w:rFonts w:ascii="Times New Roman" w:hAnsi="Times New Roman" w:cs="Times New Roman"/>
+          <w:sz w:val="28"/>
+          <w:szCs w:val="28"/>
+        </w:rPr>
+        <w:t xml:space="preserve"> Domain </w:t>
+      </w:r>
+      <w:proofErr w:type="spellStart"/>
+      <w:r>
+        <w:rPr>
+          <w:rFonts w:ascii="Times New Roman" w:hAnsi="Times New Roman" w:cs="Times New Roman"/>
+          <w:sz w:val="28"/>
+          <w:szCs w:val="28"/>
+        </w:rPr>
+        <w:t>và</w:t>
+      </w:r>
+      <w:proofErr w:type="spellEnd"/>
+      <w:r>
+        <w:rPr>
+          <w:rFonts w:ascii="Times New Roman" w:hAnsi="Times New Roman" w:cs="Times New Roman"/>
+          <w:sz w:val="28"/>
+          <w:szCs w:val="28"/>
+        </w:rPr>
+        <w:t xml:space="preserve"> </w:t>
+      </w:r>
+      <w:proofErr w:type="spellStart"/>
+      <w:r>
+        <w:rPr>
+          <w:rFonts w:ascii="Times New Roman" w:hAnsi="Times New Roman" w:cs="Times New Roman"/>
+          <w:sz w:val="28"/>
+          <w:szCs w:val="28"/>
+        </w:rPr>
+        <w:t>tầng</w:t>
+      </w:r>
+      <w:proofErr w:type="spellEnd"/>
+      <w:r>
+        <w:rPr>
+          <w:rFonts w:ascii="Times New Roman" w:hAnsi="Times New Roman" w:cs="Times New Roman"/>
+          <w:sz w:val="28"/>
+          <w:szCs w:val="28"/>
+        </w:rPr>
+        <w:t xml:space="preserve"> Data, </w:t>
+      </w:r>
+      <w:proofErr w:type="spellStart"/>
+      <w:r>
+        <w:rPr>
+          <w:rFonts w:ascii="Times New Roman" w:hAnsi="Times New Roman" w:cs="Times New Roman"/>
+          <w:sz w:val="28"/>
+          <w:szCs w:val="28"/>
+        </w:rPr>
+        <w:t>chịu</w:t>
+      </w:r>
+      <w:proofErr w:type="spellEnd"/>
+      <w:r>
+        <w:rPr>
+          <w:rFonts w:ascii="Times New Roman" w:hAnsi="Times New Roman" w:cs="Times New Roman"/>
+          <w:sz w:val="28"/>
+          <w:szCs w:val="28"/>
+        </w:rPr>
+        <w:t xml:space="preserve"> </w:t>
+      </w:r>
+      <w:proofErr w:type="spellStart"/>
+      <w:r>
+        <w:rPr>
+          <w:rFonts w:ascii="Times New Roman" w:hAnsi="Times New Roman" w:cs="Times New Roman"/>
+          <w:sz w:val="28"/>
+          <w:szCs w:val="28"/>
+        </w:rPr>
+        <w:t>trách</w:t>
+      </w:r>
+      <w:proofErr w:type="spellEnd"/>
+      <w:r>
+        <w:rPr>
+          <w:rFonts w:ascii="Times New Roman" w:hAnsi="Times New Roman" w:cs="Times New Roman"/>
+          <w:sz w:val="28"/>
+          <w:szCs w:val="28"/>
+        </w:rPr>
+        <w:t xml:space="preserve"> </w:t>
+      </w:r>
+      <w:proofErr w:type="spellStart"/>
+      <w:r>
+        <w:rPr>
+          <w:rFonts w:ascii="Times New Roman" w:hAnsi="Times New Roman" w:cs="Times New Roman"/>
+          <w:sz w:val="28"/>
+          <w:szCs w:val="28"/>
+        </w:rPr>
+        <w:t>nhiệm</w:t>
+      </w:r>
+      <w:proofErr w:type="spellEnd"/>
+      <w:r>
+        <w:rPr>
+          <w:rFonts w:ascii="Times New Roman" w:hAnsi="Times New Roman" w:cs="Times New Roman"/>
+          <w:sz w:val="28"/>
+          <w:szCs w:val="28"/>
+        </w:rPr>
+        <w:t xml:space="preserve"> </w:t>
+      </w:r>
+      <w:proofErr w:type="spellStart"/>
+      <w:r>
+        <w:rPr>
+          <w:rFonts w:ascii="Times New Roman" w:hAnsi="Times New Roman" w:cs="Times New Roman"/>
+          <w:sz w:val="28"/>
+          <w:szCs w:val="28"/>
+        </w:rPr>
+        <w:t>lấy</w:t>
+      </w:r>
+      <w:proofErr w:type="spellEnd"/>
+      <w:r>
+        <w:rPr>
+          <w:rFonts w:ascii="Times New Roman" w:hAnsi="Times New Roman" w:cs="Times New Roman"/>
+          <w:sz w:val="28"/>
+          <w:szCs w:val="28"/>
+        </w:rPr>
+        <w:t xml:space="preserve"> </w:t>
+      </w:r>
+      <w:proofErr w:type="spellStart"/>
+      <w:r>
+        <w:rPr>
+          <w:rFonts w:ascii="Times New Roman" w:hAnsi="Times New Roman" w:cs="Times New Roman"/>
+          <w:sz w:val="28"/>
+          <w:szCs w:val="28"/>
+        </w:rPr>
+        <w:t>dữ</w:t>
+      </w:r>
+      <w:proofErr w:type="spellEnd"/>
+      <w:r>
+        <w:rPr>
+          <w:rFonts w:ascii="Times New Roman" w:hAnsi="Times New Roman" w:cs="Times New Roman"/>
+          <w:sz w:val="28"/>
+          <w:szCs w:val="28"/>
+        </w:rPr>
+        <w:t xml:space="preserve"> </w:t>
+      </w:r>
+      <w:proofErr w:type="spellStart"/>
+      <w:r>
+        <w:rPr>
+          <w:rFonts w:ascii="Times New Roman" w:hAnsi="Times New Roman" w:cs="Times New Roman"/>
+          <w:sz w:val="28"/>
+          <w:szCs w:val="28"/>
+        </w:rPr>
+        <w:t>liệu</w:t>
+      </w:r>
+      <w:proofErr w:type="spellEnd"/>
+      <w:r>
+        <w:rPr>
+          <w:rFonts w:ascii="Times New Roman" w:hAnsi="Times New Roman" w:cs="Times New Roman"/>
+          <w:sz w:val="28"/>
+          <w:szCs w:val="28"/>
+        </w:rPr>
+        <w:t xml:space="preserve"> </w:t>
+      </w:r>
+      <w:proofErr w:type="spellStart"/>
+      <w:r>
+        <w:rPr>
+          <w:rFonts w:ascii="Times New Roman" w:hAnsi="Times New Roman" w:cs="Times New Roman"/>
+          <w:sz w:val="28"/>
+          <w:szCs w:val="28"/>
+        </w:rPr>
+        <w:t>từ</w:t>
+      </w:r>
+      <w:proofErr w:type="spellEnd"/>
+      <w:r>
+        <w:rPr>
+          <w:rFonts w:ascii="Times New Roman" w:hAnsi="Times New Roman" w:cs="Times New Roman"/>
+          <w:sz w:val="28"/>
+          <w:szCs w:val="28"/>
+        </w:rPr>
+        <w:t xml:space="preserve"> </w:t>
+      </w:r>
+      <w:proofErr w:type="spellStart"/>
+      <w:r>
+        <w:rPr>
+          <w:rFonts w:ascii="Times New Roman" w:hAnsi="Times New Roman" w:cs="Times New Roman"/>
+          <w:sz w:val="28"/>
+          <w:szCs w:val="28"/>
+        </w:rPr>
+        <w:t>nhiều</w:t>
+      </w:r>
+      <w:proofErr w:type="spellEnd"/>
+      <w:r>
+        <w:rPr>
+          <w:rFonts w:ascii="Times New Roman" w:hAnsi="Times New Roman" w:cs="Times New Roman"/>
+          <w:sz w:val="28"/>
+          <w:szCs w:val="28"/>
+        </w:rPr>
+        <w:t xml:space="preserve"> </w:t>
+      </w:r>
+      <w:proofErr w:type="spellStart"/>
+      <w:r>
+        <w:rPr>
+          <w:rFonts w:ascii="Times New Roman" w:hAnsi="Times New Roman" w:cs="Times New Roman"/>
+          <w:sz w:val="28"/>
+          <w:szCs w:val="28"/>
+        </w:rPr>
+        <w:t>nguồn</w:t>
+      </w:r>
+      <w:proofErr w:type="spellEnd"/>
+      <w:r>
+        <w:rPr>
+          <w:rFonts w:ascii="Times New Roman" w:hAnsi="Times New Roman" w:cs="Times New Roman"/>
+          <w:sz w:val="28"/>
+          <w:szCs w:val="28"/>
+        </w:rPr>
+        <w:t xml:space="preserve"> (Remote </w:t>
+      </w:r>
+      <w:proofErr w:type="spellStart"/>
+      <w:r>
+        <w:rPr>
+          <w:rFonts w:ascii="Times New Roman" w:hAnsi="Times New Roman" w:cs="Times New Roman"/>
+          <w:sz w:val="28"/>
+          <w:szCs w:val="28"/>
+        </w:rPr>
+        <w:t>hoặc</w:t>
+      </w:r>
+      <w:proofErr w:type="spellEnd"/>
+      <w:r>
+        <w:rPr>
+          <w:rFonts w:ascii="Times New Roman" w:hAnsi="Times New Roman" w:cs="Times New Roman"/>
+          <w:sz w:val="28"/>
+          <w:szCs w:val="28"/>
+        </w:rPr>
+        <w:t xml:space="preserve"> Local) </w:t>
+      </w:r>
+      <w:proofErr w:type="spellStart"/>
+      <w:r>
+        <w:rPr>
+          <w:rFonts w:ascii="Times New Roman" w:hAnsi="Times New Roman" w:cs="Times New Roman"/>
+          <w:sz w:val="28"/>
+          <w:szCs w:val="28"/>
+        </w:rPr>
+        <w:t>và</w:t>
+      </w:r>
+      <w:proofErr w:type="spellEnd"/>
+      <w:r>
+        <w:rPr>
+          <w:rFonts w:ascii="Times New Roman" w:hAnsi="Times New Roman" w:cs="Times New Roman"/>
+          <w:sz w:val="28"/>
+          <w:szCs w:val="28"/>
+        </w:rPr>
+        <w:t xml:space="preserve"> </w:t>
+      </w:r>
+      <w:proofErr w:type="spellStart"/>
+      <w:r>
+        <w:rPr>
+          <w:rFonts w:ascii="Times New Roman" w:hAnsi="Times New Roman" w:cs="Times New Roman"/>
+          <w:sz w:val="28"/>
+          <w:szCs w:val="28"/>
+        </w:rPr>
+        <w:t>cung</w:t>
+      </w:r>
+      <w:proofErr w:type="spellEnd"/>
+      <w:r>
+        <w:rPr>
+          <w:rFonts w:ascii="Times New Roman" w:hAnsi="Times New Roman" w:cs="Times New Roman"/>
+          <w:sz w:val="28"/>
+          <w:szCs w:val="28"/>
+        </w:rPr>
+        <w:t xml:space="preserve"> </w:t>
+      </w:r>
+      <w:proofErr w:type="spellStart"/>
+      <w:r>
+        <w:rPr>
+          <w:rFonts w:ascii="Times New Roman" w:hAnsi="Times New Roman" w:cs="Times New Roman"/>
+          <w:sz w:val="28"/>
+          <w:szCs w:val="28"/>
+        </w:rPr>
+        <w:t>cấp</w:t>
+      </w:r>
+      <w:proofErr w:type="spellEnd"/>
+      <w:r>
+        <w:rPr>
+          <w:rFonts w:ascii="Times New Roman" w:hAnsi="Times New Roman" w:cs="Times New Roman"/>
+          <w:sz w:val="28"/>
+          <w:szCs w:val="28"/>
+        </w:rPr>
+        <w:t xml:space="preserve"> </w:t>
+      </w:r>
+      <w:proofErr w:type="spellStart"/>
+      <w:r>
+        <w:rPr>
+          <w:rFonts w:ascii="Times New Roman" w:hAnsi="Times New Roman" w:cs="Times New Roman"/>
+          <w:sz w:val="28"/>
+          <w:szCs w:val="28"/>
+        </w:rPr>
+        <w:t>cho</w:t>
+      </w:r>
+      <w:proofErr w:type="spellEnd"/>
+      <w:r>
+        <w:rPr>
+          <w:rFonts w:ascii="Times New Roman" w:hAnsi="Times New Roman" w:cs="Times New Roman"/>
+          <w:sz w:val="28"/>
+          <w:szCs w:val="28"/>
+        </w:rPr>
+        <w:t xml:space="preserve"> </w:t>
+      </w:r>
+      <w:proofErr w:type="spellStart"/>
+      <w:r>
+        <w:rPr>
+          <w:rFonts w:ascii="Times New Roman" w:hAnsi="Times New Roman" w:cs="Times New Roman"/>
+          <w:sz w:val="28"/>
+          <w:szCs w:val="28"/>
+        </w:rPr>
+        <w:t>UseCase.Ví</w:t>
+      </w:r>
+      <w:proofErr w:type="spellEnd"/>
+      <w:r>
+        <w:rPr>
+          <w:rFonts w:ascii="Times New Roman" w:hAnsi="Times New Roman" w:cs="Times New Roman"/>
+          <w:sz w:val="28"/>
+          <w:szCs w:val="28"/>
+        </w:rPr>
+        <w:t xml:space="preserve"> </w:t>
+      </w:r>
+      <w:proofErr w:type="spellStart"/>
+      <w:r>
+        <w:rPr>
+          <w:rFonts w:ascii="Times New Roman" w:hAnsi="Times New Roman" w:cs="Times New Roman"/>
+          <w:sz w:val="28"/>
+          <w:szCs w:val="28"/>
+        </w:rPr>
+        <w:t>dụ</w:t>
+      </w:r>
+      <w:proofErr w:type="spellEnd"/>
+      <w:r>
+        <w:rPr>
+          <w:rFonts w:ascii="Times New Roman" w:hAnsi="Times New Roman" w:cs="Times New Roman"/>
+          <w:sz w:val="28"/>
+          <w:szCs w:val="28"/>
+        </w:rPr>
+        <w:t xml:space="preserve">: </w:t>
+      </w:r>
+      <w:proofErr w:type="spellStart"/>
+      <w:r>
+        <w:rPr>
+          <w:rFonts w:ascii="Times New Roman" w:hAnsi="Times New Roman" w:cs="Times New Roman"/>
+          <w:sz w:val="28"/>
+          <w:szCs w:val="28"/>
+        </w:rPr>
+        <w:t>EventRepository</w:t>
+      </w:r>
+      <w:proofErr w:type="spellEnd"/>
+      <w:r>
+        <w:rPr>
+          <w:rFonts w:ascii="Times New Roman" w:hAnsi="Times New Roman" w:cs="Times New Roman"/>
+          <w:sz w:val="28"/>
+          <w:szCs w:val="28"/>
+        </w:rPr>
+        <w:t xml:space="preserve">, </w:t>
+      </w:r>
+      <w:proofErr w:type="spellStart"/>
+      <w:r>
+        <w:rPr>
+          <w:rFonts w:ascii="Times New Roman" w:hAnsi="Times New Roman" w:cs="Times New Roman"/>
+          <w:sz w:val="28"/>
+          <w:szCs w:val="28"/>
+        </w:rPr>
+        <w:t>ProvinceRepository</w:t>
+      </w:r>
+      <w:proofErr w:type="spellEnd"/>
+      <w:r>
+        <w:rPr>
+          <w:rFonts w:ascii="Times New Roman" w:hAnsi="Times New Roman" w:cs="Times New Roman"/>
+          <w:sz w:val="28"/>
+          <w:szCs w:val="28"/>
+        </w:rPr>
+        <w:t xml:space="preserve">, </w:t>
+      </w:r>
+      <w:proofErr w:type="spellStart"/>
+      <w:r>
+        <w:rPr>
+          <w:rFonts w:ascii="Times New Roman" w:hAnsi="Times New Roman" w:cs="Times New Roman"/>
+          <w:sz w:val="28"/>
+          <w:szCs w:val="28"/>
+        </w:rPr>
+        <w:t>HospitalRepository</w:t>
+      </w:r>
+      <w:proofErr w:type="spellEnd"/>
+      <w:r>
+        <w:rPr>
+          <w:rFonts w:ascii="Times New Roman" w:hAnsi="Times New Roman" w:cs="Times New Roman"/>
+          <w:sz w:val="28"/>
+          <w:szCs w:val="28"/>
+        </w:rPr>
+        <w:t>…</w:t>
+      </w:r>
+    </w:p>
+    <w:p>
+      <w:pPr>
+        <w:pStyle w:val="ListParagraph"/>
+        <w:ind w:left="1440"/>
+        <w:rPr>
+          <w:rFonts w:ascii="Times New Roman" w:hAnsi="Times New Roman" w:cs="Times New Roman"/>
+          <w:sz w:val="28"/>
+          <w:szCs w:val="28"/>
+          <w:lang w:val="vi-VN"/>
+        </w:rPr>
+      </w:pPr>
+      <w:r>
+        <w:rPr>
+          <w:rFonts w:ascii="Times New Roman" w:hAnsi="Times New Roman" w:cs="Times New Roman"/>
+          <w:sz w:val="28"/>
+          <w:szCs w:val="28"/>
+        </w:rPr>
+        <w:t>- Class Diagram (</w:t>
+      </w:r>
+      <w:proofErr w:type="spellStart"/>
+      <w:r>
+        <w:rPr>
+          <w:rFonts w:ascii="Times New Roman" w:hAnsi="Times New Roman" w:cs="Times New Roman"/>
+          <w:sz w:val="28"/>
+          <w:szCs w:val="28"/>
+        </w:rPr>
+        <w:t>Ví</w:t>
+      </w:r>
+      <w:proofErr w:type="spellEnd"/>
+      <w:r>
+        <w:rPr>
+          <w:rFonts w:ascii="Times New Roman" w:hAnsi="Times New Roman" w:cs="Times New Roman"/>
+          <w:sz w:val="28"/>
+          <w:szCs w:val="28"/>
+          <w:lang w:val="vi-VN"/>
+        </w:rPr>
+        <w:t xml:space="preserve"> dụ: Event, Donor</w:t>
+      </w:r>
+      <w:r>
+        <w:rPr>
+          <w:rFonts w:ascii="Times New Roman" w:hAnsi="Times New Roman" w:cs="Times New Roman"/>
+          <w:sz w:val="28"/>
+          <w:szCs w:val="28"/>
+        </w:rPr>
+        <w:t>)</w:t>
+      </w:r>
+      <w:r>
+        <w:rPr>
+          <w:rFonts w:ascii="Times New Roman" w:hAnsi="Times New Roman" w:cs="Times New Roman"/>
+          <w:sz w:val="28"/>
+          <w:szCs w:val="28"/>
+          <w:lang w:val="vi-VN"/>
+        </w:rPr>
+        <w:t>:</w:t>
+      </w:r>
+    </w:p>
+    <w:p>
+      <w:pPr>
+        <w:pStyle w:val="ListParagraph"/>
+        <w:numPr>
+          <w:ilvl w:val="0"/>
+          <w:numId w:val="48"/>
+        </w:numPr>
+        <w:rPr>
+          <w:rFonts w:ascii="Times New Roman" w:hAnsi="Times New Roman" w:cs="Times New Roman"/>
+          <w:sz w:val="28"/>
+          <w:szCs w:val="28"/>
+          <w:lang w:val="vi-VN"/>
+        </w:rPr>
+      </w:pPr>
+      <w:r>
+        <w:rPr>
+          <w:rFonts w:ascii="Times New Roman" w:hAnsi="Times New Roman" w:cs="Times New Roman"/>
+          <w:sz w:val="28"/>
+          <w:szCs w:val="28"/>
+          <w:lang w:val="vi-VN"/>
+        </w:rPr>
+        <w:t>UseCase: Là nơi gọi đến Repository để thực hiện các hành động (CRUD).</w:t>
+      </w:r>
+    </w:p>
+    <w:p>
+      <w:pPr>
+        <w:pStyle w:val="ListParagraph"/>
+        <w:numPr>
+          <w:ilvl w:val="0"/>
+          <w:numId w:val="48"/>
+        </w:numPr>
+        <w:rPr>
+          <w:rFonts w:ascii="Times New Roman" w:hAnsi="Times New Roman" w:cs="Times New Roman"/>
+          <w:sz w:val="28"/>
+          <w:szCs w:val="28"/>
+          <w:lang w:val="vi-VN"/>
+        </w:rPr>
+      </w:pPr>
+      <w:r>
+        <w:rPr>
+          <w:rFonts w:ascii="Times New Roman" w:hAnsi="Times New Roman" w:cs="Times New Roman"/>
+          <w:sz w:val="28"/>
+          <w:szCs w:val="28"/>
+          <w:lang w:val="vi-VN"/>
+        </w:rPr>
+        <w:t>Repository: Định nghĩa các phương thức chung để lấy hoặc xử lý dữ liệu.</w:t>
+      </w:r>
+    </w:p>
+    <w:p>
+      <w:pPr>
+        <w:pStyle w:val="ListParagraph"/>
+        <w:numPr>
+          <w:ilvl w:val="0"/>
+          <w:numId w:val="48"/>
+        </w:numPr>
+        <w:rPr>
+          <w:rFonts w:ascii="Times New Roman" w:hAnsi="Times New Roman" w:cs="Times New Roman"/>
+          <w:sz w:val="28"/>
+          <w:szCs w:val="28"/>
+          <w:lang w:val="vi-VN"/>
+        </w:rPr>
+      </w:pPr>
+      <w:r>
+        <w:rPr>
+          <w:rFonts w:ascii="Times New Roman" w:hAnsi="Times New Roman" w:cs="Times New Roman"/>
+          <w:sz w:val="28"/>
+          <w:szCs w:val="28"/>
+          <w:lang w:val="vi-VN"/>
+        </w:rPr>
+        <w:t>RepositoryImpl: là lớp Implements thực hiện chi tiết cách lấy dữ liệu (Firestore, API,...).</w:t>
+      </w:r>
+    </w:p>
+    <w:p>
+      <w:pPr>
+        <w:pStyle w:val="ListParagraph"/>
+        <w:ind w:left="2160"/>
+        <w:rPr>
+          <w:rFonts w:ascii="Times New Roman" w:hAnsi="Times New Roman" w:cs="Times New Roman"/>
+          <w:sz w:val="28"/>
+          <w:szCs w:val="28"/>
+          <w:lang w:val="vi-VN"/>
+        </w:rPr>
+      </w:pPr>
+    </w:p>
+    <w:p>
+      <w:pPr>
+        <w:jc w:val="center"/>
+        <w:rPr>
+          <w:lang w:val="vi-VN"/>
+        </w:rPr>
+      </w:pPr>
+      <w:r>
+        <w:rPr>
+          <w:noProof/>
+          <w:lang w:val="vi-VN"/>
+        </w:rPr>
+        <w:drawing>
+          <wp:inline distT="0" distB="0" distL="0" distR="0" wp14:anchorId="4A0C542F" wp14:editId="61E8F811">
+            <wp:extent cx="5527213" cy="4128655"/>
+            <wp:effectExtent l="0" t="0" r="0" b="5715"/>
+            <wp:docPr id="759232635" name="Picture 4" descr="A diagram of a program&#10;&#10;AI-generated content may be incorrect."/>
+            <wp:cNvGraphicFramePr>
+              <a:graphicFrameLocks xmlns:a="http://schemas.openxmlformats.org/drawingml/2006/main" noChangeAspect="1"/>
+            </wp:cNvGraphicFramePr>
+            <a:graphic xmlns:a="http://schemas.openxmlformats.org/drawingml/2006/main">
+              <a:graphicData uri="http://schemas.openxmlformats.org/drawingml/2006/picture">
+                <pic:pic xmlns:pic="http://schemas.openxmlformats.org/drawingml/2006/picture">
+                  <pic:nvPicPr>
+                    <pic:cNvPr id="759232635" name="Picture 4" descr="A diagram of a program&#10;&#10;AI-generated content may be incorrect."/>
+                    <pic:cNvPicPr/>
+                  </pic:nvPicPr>
+                  <pic:blipFill>
+                    <a:blip r:embed="rId33">
+                      <a:extLst>
+                        <a:ext uri="{28A0092B-C50C-407E-A947-70E740481C1C}">
+                          <a14:useLocalDpi xmlns:a14="http://schemas.microsoft.com/office/drawing/2010/main" val="0"/>
+                        </a:ext>
+                      </a:extLst>
+                    </a:blip>
+                    <a:stretch>
+                      <a:fillRect/>
+                    </a:stretch>
+                  </pic:blipFill>
+                  <pic:spPr>
+                    <a:xfrm>
+                      <a:off x="0" y="0"/>
+                      <a:ext cx="5555599" cy="4149859"/>
+                    </a:xfrm>
+                    <a:prstGeom prst="rect">
+                      <a:avLst/>
+                    </a:prstGeom>
+                  </pic:spPr>
+                </pic:pic>
+              </a:graphicData>
+            </a:graphic>
+          </wp:inline>
+        </w:drawing>
+      </w:r>
     </w:p>
     <w:p>
       <w:pPr>
@@ -20828,6 +22156,7 @@
           <w:szCs w:val="28"/>
           <w:lang w:val="vi-VN"/>
         </w:rPr>
+        <w:lastRenderedPageBreak/>
         <w:t>Dependency Injection (DI) – Hilt</w:t>
       </w:r>
     </w:p>
@@ -20852,7 +22181,6 @@
           <w:szCs w:val="36"/>
           <w:lang w:val="vi-VN"/>
         </w:rPr>
-        <w:lastRenderedPageBreak/>
         <w:t xml:space="preserve">Phần </w:t>
       </w:r>
       <w:r>
@@ -23935,7 +25263,7 @@
       </w:r>
     </w:p>
     <w:sectPr>
-      <w:footerReference w:type="default" r:id="rId33"/>
+      <w:footerReference w:type="default" r:id="rId34"/>
       <w:pgSz w:w="12240" w:h="15840"/>
       <w:pgMar w:top="1440" w:right="1440" w:bottom="1440" w:left="1440" w:header="708" w:footer="708" w:gutter="0"/>
       <w:pgNumType w:start="0"/>
@@ -25995,7 +27323,7 @@
   <w:abstractNum w:abstractNumId="19" w15:restartNumberingAfterBreak="0">
     <w:nsid w:val="283654EB"/>
     <w:multiLevelType w:val="hybridMultilevel"/>
-    <w:tmpl w:val="ABEABF94"/>
+    <w:tmpl w:val="FCF00C1A"/>
     <w:lvl w:ilvl="0" w:tplc="04090001">
       <w:start w:val="1"/>
       <w:numFmt w:val="bullet"/>

</xml_diff>

<commit_message>
Update Observer and Singleton Design Pattern
</commit_message>
<xml_diff>
--- a/Documents/Các nội dung thực hành - BTL.docx
+++ b/Documents/Các nội dung thực hành - BTL.docx
@@ -247,7 +247,6 @@
         <w:t xml:space="preserve"> </w:t>
       </w:r>
       <w:proofErr w:type="spellStart"/>
-      <w:proofErr w:type="gramStart"/>
       <w:r>
         <w:rPr>
           <w:rFonts w:ascii="Times New Roman" w:hAnsi="Times New Roman" w:cs="Times New Roman"/>
@@ -265,9 +264,9 @@
           <w:sz w:val="32"/>
           <w:szCs w:val="32"/>
         </w:rPr>
-        <w:t xml:space="preserve"> :</w:t>
-      </w:r>
-      <w:proofErr w:type="gramEnd"/>
+        <w:t xml:space="preserve"> : </w:t>
+      </w:r>
+      <w:proofErr w:type="spellStart"/>
       <w:r>
         <w:rPr>
           <w:rFonts w:ascii="Times New Roman" w:hAnsi="Times New Roman" w:cs="Times New Roman"/>
@@ -275,9 +274,9 @@
           <w:sz w:val="32"/>
           <w:szCs w:val="32"/>
         </w:rPr>
-        <w:t xml:space="preserve"> </w:t>
-      </w:r>
-      <w:proofErr w:type="spellStart"/>
+        <w:t>Xây</w:t>
+      </w:r>
+      <w:proofErr w:type="spellEnd"/>
       <w:r>
         <w:rPr>
           <w:rFonts w:ascii="Times New Roman" w:hAnsi="Times New Roman" w:cs="Times New Roman"/>
@@ -285,9 +284,9 @@
           <w:sz w:val="32"/>
           <w:szCs w:val="32"/>
         </w:rPr>
-        <w:t>Xây</w:t>
-      </w:r>
-      <w:proofErr w:type="spellEnd"/>
+        <w:t xml:space="preserve"> </w:t>
+      </w:r>
+      <w:proofErr w:type="spellStart"/>
       <w:r>
         <w:rPr>
           <w:rFonts w:ascii="Times New Roman" w:hAnsi="Times New Roman" w:cs="Times New Roman"/>
@@ -295,28 +294,27 @@
           <w:sz w:val="32"/>
           <w:szCs w:val="32"/>
         </w:rPr>
-        <w:t xml:space="preserve"> </w:t>
-      </w:r>
-      <w:proofErr w:type="spellStart"/>
+        <w:t>dựng</w:t>
+      </w:r>
+      <w:proofErr w:type="spellEnd"/>
       <w:r>
         <w:rPr>
           <w:rFonts w:ascii="Times New Roman" w:hAnsi="Times New Roman" w:cs="Times New Roman"/>
           <w:b/>
           <w:sz w:val="32"/>
           <w:szCs w:val="32"/>
-        </w:rPr>
-        <w:t>dựng</w:t>
-      </w:r>
-      <w:proofErr w:type="spellEnd"/>
+          <w:lang w:val="vi-VN"/>
+        </w:rPr>
+        <w:t xml:space="preserve"> phần mềm</w:t>
+      </w:r>
       <w:r>
         <w:rPr>
           <w:rFonts w:ascii="Times New Roman" w:hAnsi="Times New Roman" w:cs="Times New Roman"/>
           <w:b/>
           <w:sz w:val="32"/>
           <w:szCs w:val="32"/>
-          <w:lang w:val="vi-VN"/>
-        </w:rPr>
-        <w:t xml:space="preserve"> phần mềm</w:t>
+        </w:rPr>
+        <w:t xml:space="preserve"> </w:t>
       </w:r>
       <w:r>
         <w:rPr>
@@ -324,21 +322,10 @@
           <w:b/>
           <w:sz w:val="32"/>
           <w:szCs w:val="32"/>
-        </w:rPr>
-        <w:t xml:space="preserve"> </w:t>
-      </w:r>
-      <w:proofErr w:type="gramStart"/>
-      <w:r>
-        <w:rPr>
-          <w:rFonts w:ascii="Times New Roman" w:hAnsi="Times New Roman" w:cs="Times New Roman"/>
-          <w:b/>
-          <w:sz w:val="32"/>
-          <w:szCs w:val="32"/>
           <w:lang w:val="vi-VN"/>
         </w:rPr>
         <w:t>Heart Beat</w:t>
       </w:r>
-      <w:proofErr w:type="gramEnd"/>
       <w:r>
         <w:rPr>
           <w:rFonts w:ascii="Times New Roman" w:hAnsi="Times New Roman" w:cs="Times New Roman"/>
@@ -950,7 +937,6 @@
               </w:rPr>
             </w:pPr>
             <w:proofErr w:type="spellStart"/>
-            <w:proofErr w:type="gramStart"/>
             <w:r>
               <w:rPr>
                 <w:rFonts w:ascii="Times New Roman" w:hAnsi="Times New Roman" w:cs="Times New Roman"/>
@@ -960,7 +946,6 @@
               <w:t>Mã</w:t>
             </w:r>
             <w:proofErr w:type="spellEnd"/>
-            <w:proofErr w:type="gramEnd"/>
             <w:r>
               <w:rPr>
                 <w:rFonts w:ascii="Times New Roman" w:hAnsi="Times New Roman" w:cs="Times New Roman"/>
@@ -11326,27 +11311,7 @@
           <w:szCs w:val="28"/>
           <w:lang w:val="vi-VN"/>
         </w:rPr>
-        <w:t xml:space="preserve"> thao tác từ người dùng (click, nhập dữ </w:t>
-      </w:r>
-      <w:proofErr w:type="gramStart"/>
-      <w:r>
-        <w:rPr>
-          <w:rFonts w:ascii="Times New Roman" w:hAnsi="Times New Roman" w:cs="Times New Roman"/>
-          <w:sz w:val="28"/>
-          <w:szCs w:val="28"/>
-          <w:lang w:val="vi-VN"/>
-        </w:rPr>
-        <w:t>liệu,..</w:t>
-      </w:r>
-      <w:proofErr w:type="gramEnd"/>
-      <w:r>
-        <w:rPr>
-          <w:rFonts w:ascii="Times New Roman" w:hAnsi="Times New Roman" w:cs="Times New Roman"/>
-          <w:sz w:val="28"/>
-          <w:szCs w:val="28"/>
-          <w:lang w:val="vi-VN"/>
-        </w:rPr>
-        <w:t>).</w:t>
+        <w:t xml:space="preserve"> thao tác từ người dùng (click, nhập dữ liệu,..).</w:t>
       </w:r>
     </w:p>
     <w:p>
@@ -11604,26 +11569,11 @@
           <w:sz w:val="28"/>
           <w:szCs w:val="28"/>
         </w:rPr>
-        <w:t>Repository</w:t>
-      </w:r>
-      <w:proofErr w:type="gramStart"/>
-      <w:r>
-        <w:rPr>
-          <w:rFonts w:ascii="Times New Roman" w:hAnsi="Times New Roman" w:cs="Times New Roman"/>
-          <w:b/>
-          <w:bCs/>
-          <w:sz w:val="28"/>
-          <w:szCs w:val="28"/>
-        </w:rPr>
-        <w:t xml:space="preserve"> </w:t>
+        <w:t xml:space="preserve">Repository </w:t>
       </w:r>
       <w:bookmarkStart w:id="15" w:name="_Hlk209644710"/>
       <w:r>
-        <w:t>..</w:t>
-      </w:r>
-      <w:proofErr w:type="gramEnd"/>
-      <w:r>
-        <w:t>|&gt;</w:t>
+        <w:t>..|&gt;</w:t>
       </w:r>
       <w:bookmarkEnd w:id="15"/>
       <w:r>
@@ -14742,17 +14692,27 @@
         </w:rPr>
         <w:tab/>
       </w:r>
-      <w:hyperlink r:id="rId25" w:history="1">
-        <w:r>
-          <w:rPr>
-            <w:rStyle w:val="IntenseEmphasis"/>
-            <w:rFonts w:ascii="Times New Roman" w:hAnsi="Times New Roman" w:cs="Times New Roman"/>
-            <w:color w:val="auto"/>
-            <w:lang w:val="vi-VN"/>
-          </w:rPr>
-          <w:t>https://www.figma.com/design/nlb29AHZX4q6bgxKT03d6j/Heart-Beat-Figma?node-id=0-1&amp;m=dev&amp;t=zltqMDcrCJK8UzzN-1</w:t>
-        </w:r>
-      </w:hyperlink>
+      <w:r>
+        <w:fldChar w:fldCharType="begin"/>
+      </w:r>
+      <w:r>
+        <w:instrText>HYPERLINK "https://www.figma.com/design/nlb29AHZX4q6bgxKT03d6j/Heart-Beat-Figma?node-id=0-1&amp;m=dev&amp;t=zltqMDcrCJK8UzzN-1"</w:instrText>
+      </w:r>
+      <w:r>
+        <w:fldChar w:fldCharType="separate"/>
+      </w:r>
+      <w:r>
+        <w:rPr>
+          <w:rStyle w:val="IntenseEmphasis"/>
+          <w:rFonts w:ascii="Times New Roman" w:hAnsi="Times New Roman" w:cs="Times New Roman"/>
+          <w:color w:val="auto"/>
+          <w:lang w:val="vi-VN"/>
+        </w:rPr>
+        <w:t>https://www.figma.com/design/nlb29AHZX4q6bgxKT03d6j/Heart-Beat-Figma?node-id=0-1&amp;m=dev&amp;t=zltqMDcrCJK8UzzN-1</w:t>
+      </w:r>
+      <w:r>
+        <w:fldChar w:fldCharType="end"/>
+      </w:r>
       <w:r>
         <w:rPr>
           <w:rStyle w:val="IntenseEmphasis"/>
@@ -14819,7 +14779,7 @@
         </w:rPr>
         <w:tab/>
       </w:r>
-      <w:hyperlink r:id="rId26" w:history="1">
+      <w:hyperlink r:id="rId25" w:history="1">
         <w:r>
           <w:rPr>
             <w:rStyle w:val="IntenseEmphasis"/>
@@ -15175,7 +15135,7 @@
                     <pic:cNvPicPr/>
                   </pic:nvPicPr>
                   <pic:blipFill>
-                    <a:blip r:embed="rId27">
+                    <a:blip r:embed="rId26">
                       <a:extLst>
                         <a:ext uri="{28A0092B-C50C-407E-A947-70E740481C1C}">
                           <a14:useLocalDpi xmlns:a14="http://schemas.microsoft.com/office/drawing/2010/main" val="0"/>
@@ -15448,7 +15408,7 @@
                     <pic:cNvPicPr/>
                   </pic:nvPicPr>
                   <pic:blipFill>
-                    <a:blip r:embed="rId28">
+                    <a:blip r:embed="rId27">
                       <a:extLst>
                         <a:ext uri="{28A0092B-C50C-407E-A947-70E740481C1C}">
                           <a14:useLocalDpi xmlns:a14="http://schemas.microsoft.com/office/drawing/2010/main" val="0"/>
@@ -15697,7 +15657,7 @@
                     <pic:cNvPicPr/>
                   </pic:nvPicPr>
                   <pic:blipFill>
-                    <a:blip r:embed="rId29">
+                    <a:blip r:embed="rId28">
                       <a:extLst>
                         <a:ext uri="{28A0092B-C50C-407E-A947-70E740481C1C}">
                           <a14:useLocalDpi xmlns:a14="http://schemas.microsoft.com/office/drawing/2010/main" val="0"/>
@@ -15789,27 +15749,7 @@
           <w:szCs w:val="28"/>
           <w:lang w:val="vi-VN"/>
         </w:rPr>
-        <w:t xml:space="preserve"> án </w:t>
-      </w:r>
-      <w:proofErr w:type="gramStart"/>
-      <w:r>
-        <w:rPr>
-          <w:rFonts w:ascii="Times New Roman" w:hAnsi="Times New Roman" w:cs="Times New Roman"/>
-          <w:sz w:val="28"/>
-          <w:szCs w:val="28"/>
-          <w:lang w:val="vi-VN"/>
-        </w:rPr>
-        <w:t>Heart Beat</w:t>
-      </w:r>
-      <w:proofErr w:type="gramEnd"/>
-      <w:r>
-        <w:rPr>
-          <w:rFonts w:ascii="Times New Roman" w:hAnsi="Times New Roman" w:cs="Times New Roman"/>
-          <w:sz w:val="28"/>
-          <w:szCs w:val="28"/>
-          <w:lang w:val="vi-VN"/>
-        </w:rPr>
-        <w:t xml:space="preserve">, nhóm đã áp dụng nhiều mẫu Design Pattern khác nhau nhằm đảm bảo tính mở rộng, dễ bảo trì và tuân thủ nguyên tắc của </w:t>
+        <w:t xml:space="preserve"> án Heart Beat, nhóm đã áp dụng nhiều mẫu Design Pattern khác nhau nhằm đảm bảo tính mở rộng, dễ bảo trì và tuân thủ nguyên tắc của </w:t>
       </w:r>
       <w:r>
         <w:rPr>
@@ -16251,7 +16191,7 @@
                     <pic:cNvPicPr/>
                   </pic:nvPicPr>
                   <pic:blipFill>
-                    <a:blip r:embed="rId30">
+                    <a:blip r:embed="rId29">
                       <a:extLst>
                         <a:ext uri="{28A0092B-C50C-407E-A947-70E740481C1C}">
                           <a14:useLocalDpi xmlns:a14="http://schemas.microsoft.com/office/drawing/2010/main" val="0"/>
@@ -16715,27 +16655,7 @@
           <w:szCs w:val="28"/>
           <w:lang w:val="vi-VN"/>
         </w:rPr>
-        <w:t xml:space="preserve"> (ví dụ 1 lượt đăng ký hiến máu thành công), EventViewModel cập nhật uiState và gọi </w:t>
-      </w:r>
-      <w:proofErr w:type="gramStart"/>
-      <w:r>
-        <w:rPr>
-          <w:rFonts w:ascii="Times New Roman" w:hAnsi="Times New Roman" w:cs="Times New Roman"/>
-          <w:sz w:val="28"/>
-          <w:szCs w:val="28"/>
-          <w:lang w:val="vi-VN"/>
-        </w:rPr>
-        <w:t>notifyObservers(</w:t>
-      </w:r>
-      <w:proofErr w:type="gramEnd"/>
-      <w:r>
-        <w:rPr>
-          <w:rFonts w:ascii="Times New Roman" w:hAnsi="Times New Roman" w:cs="Times New Roman"/>
-          <w:sz w:val="28"/>
-          <w:szCs w:val="28"/>
-          <w:lang w:val="vi-VN"/>
-        </w:rPr>
-        <w:t>) để báo cho tất cả màn hình đang quan sát.</w:t>
+        <w:t xml:space="preserve"> (ví dụ 1 lượt đăng ký hiến máu thành công), EventViewModel cập nhật uiState và gọi notifyObservers() để báo cho tất cả màn hình đang quan sát.</w:t>
       </w:r>
     </w:p>
     <w:p>
@@ -16791,7 +16711,7 @@
                     <pic:cNvPicPr/>
                   </pic:nvPicPr>
                   <pic:blipFill>
-                    <a:blip r:embed="rId31">
+                    <a:blip r:embed="rId30">
                       <a:extLst>
                         <a:ext uri="{28A0092B-C50C-407E-A947-70E740481C1C}">
                           <a14:useLocalDpi xmlns:a14="http://schemas.microsoft.com/office/drawing/2010/main" val="0"/>
@@ -16891,16 +16811,16 @@
           <w:sz w:val="28"/>
           <w:szCs w:val="28"/>
         </w:rPr>
-        <w:t xml:space="preserve">Singleton Pattern </w:t>
-      </w:r>
-      <w:proofErr w:type="spellStart"/>
-      <w:r>
-        <w:rPr>
-          <w:rFonts w:ascii="Times New Roman" w:hAnsi="Times New Roman" w:cs="Times New Roman"/>
-          <w:sz w:val="28"/>
-          <w:szCs w:val="28"/>
-        </w:rPr>
-        <w:t>được</w:t>
+        <w:t xml:space="preserve">Các </w:t>
+      </w:r>
+      <w:proofErr w:type="spellStart"/>
+      <w:r>
+        <w:rPr>
+          <w:rFonts w:ascii="Times New Roman" w:hAnsi="Times New Roman" w:cs="Times New Roman"/>
+          <w:sz w:val="28"/>
+          <w:szCs w:val="28"/>
+        </w:rPr>
+        <w:t>đối</w:t>
       </w:r>
       <w:proofErr w:type="spellEnd"/>
       <w:r>
@@ -16918,412 +16838,7 @@
           <w:sz w:val="28"/>
           <w:szCs w:val="28"/>
         </w:rPr>
-        <w:t>áp</w:t>
-      </w:r>
-      <w:proofErr w:type="spellEnd"/>
-      <w:r>
-        <w:rPr>
-          <w:rFonts w:ascii="Times New Roman" w:hAnsi="Times New Roman" w:cs="Times New Roman"/>
-          <w:sz w:val="28"/>
-          <w:szCs w:val="28"/>
-        </w:rPr>
-        <w:t xml:space="preserve"> </w:t>
-      </w:r>
-      <w:proofErr w:type="spellStart"/>
-      <w:r>
-        <w:rPr>
-          <w:rFonts w:ascii="Times New Roman" w:hAnsi="Times New Roman" w:cs="Times New Roman"/>
-          <w:sz w:val="28"/>
-          <w:szCs w:val="28"/>
-        </w:rPr>
-        <w:t>dụng</w:t>
-      </w:r>
-      <w:proofErr w:type="spellEnd"/>
-      <w:r>
-        <w:rPr>
-          <w:rFonts w:ascii="Times New Roman" w:hAnsi="Times New Roman" w:cs="Times New Roman"/>
-          <w:sz w:val="28"/>
-          <w:szCs w:val="28"/>
-        </w:rPr>
-        <w:t xml:space="preserve"> </w:t>
-      </w:r>
-      <w:proofErr w:type="spellStart"/>
-      <w:r>
-        <w:rPr>
-          <w:rFonts w:ascii="Times New Roman" w:hAnsi="Times New Roman" w:cs="Times New Roman"/>
-          <w:sz w:val="28"/>
-          <w:szCs w:val="28"/>
-        </w:rPr>
-        <w:t>cho</w:t>
-      </w:r>
-      <w:proofErr w:type="spellEnd"/>
-      <w:r>
-        <w:rPr>
-          <w:rFonts w:ascii="Times New Roman" w:hAnsi="Times New Roman" w:cs="Times New Roman"/>
-          <w:sz w:val="28"/>
-          <w:szCs w:val="28"/>
-        </w:rPr>
-        <w:t xml:space="preserve"> </w:t>
-      </w:r>
-      <w:proofErr w:type="spellStart"/>
-      <w:r>
-        <w:rPr>
-          <w:rFonts w:ascii="Times New Roman" w:hAnsi="Times New Roman" w:cs="Times New Roman"/>
-          <w:sz w:val="28"/>
-          <w:szCs w:val="28"/>
-        </w:rPr>
-        <w:t>các</w:t>
-      </w:r>
-      <w:proofErr w:type="spellEnd"/>
-      <w:r>
-        <w:rPr>
-          <w:rFonts w:ascii="Times New Roman" w:hAnsi="Times New Roman" w:cs="Times New Roman"/>
-          <w:sz w:val="28"/>
-          <w:szCs w:val="28"/>
-        </w:rPr>
-        <w:t xml:space="preserve"> </w:t>
-      </w:r>
-      <w:proofErr w:type="spellStart"/>
-      <w:r>
-        <w:rPr>
-          <w:rFonts w:ascii="Times New Roman" w:hAnsi="Times New Roman" w:cs="Times New Roman"/>
-          <w:sz w:val="28"/>
-          <w:szCs w:val="28"/>
-        </w:rPr>
-        <w:t>đối</w:t>
-      </w:r>
-      <w:proofErr w:type="spellEnd"/>
-      <w:r>
-        <w:rPr>
-          <w:rFonts w:ascii="Times New Roman" w:hAnsi="Times New Roman" w:cs="Times New Roman"/>
-          <w:sz w:val="28"/>
-          <w:szCs w:val="28"/>
-        </w:rPr>
-        <w:t xml:space="preserve"> </w:t>
-      </w:r>
-      <w:proofErr w:type="spellStart"/>
-      <w:r>
-        <w:rPr>
-          <w:rFonts w:ascii="Times New Roman" w:hAnsi="Times New Roman" w:cs="Times New Roman"/>
-          <w:sz w:val="28"/>
-          <w:szCs w:val="28"/>
-        </w:rPr>
         <w:t>tượng</w:t>
-      </w:r>
-      <w:proofErr w:type="spellEnd"/>
-      <w:r>
-        <w:rPr>
-          <w:rFonts w:ascii="Times New Roman" w:hAnsi="Times New Roman" w:cs="Times New Roman"/>
-          <w:sz w:val="28"/>
-          <w:szCs w:val="28"/>
-        </w:rPr>
-        <w:t xml:space="preserve"> </w:t>
-      </w:r>
-      <w:proofErr w:type="spellStart"/>
-      <w:r>
-        <w:rPr>
-          <w:rFonts w:ascii="Times New Roman" w:hAnsi="Times New Roman" w:cs="Times New Roman"/>
-          <w:sz w:val="28"/>
-          <w:szCs w:val="28"/>
-        </w:rPr>
-        <w:t>dùng</w:t>
-      </w:r>
-      <w:proofErr w:type="spellEnd"/>
-      <w:r>
-        <w:rPr>
-          <w:rFonts w:ascii="Times New Roman" w:hAnsi="Times New Roman" w:cs="Times New Roman"/>
-          <w:sz w:val="28"/>
-          <w:szCs w:val="28"/>
-        </w:rPr>
-        <w:t xml:space="preserve"> </w:t>
-      </w:r>
-      <w:proofErr w:type="spellStart"/>
-      <w:r>
-        <w:rPr>
-          <w:rFonts w:ascii="Times New Roman" w:hAnsi="Times New Roman" w:cs="Times New Roman"/>
-          <w:sz w:val="28"/>
-          <w:szCs w:val="28"/>
-        </w:rPr>
-        <w:t>chung</w:t>
-      </w:r>
-      <w:proofErr w:type="spellEnd"/>
-      <w:r>
-        <w:rPr>
-          <w:rFonts w:ascii="Times New Roman" w:hAnsi="Times New Roman" w:cs="Times New Roman"/>
-          <w:sz w:val="28"/>
-          <w:szCs w:val="28"/>
-        </w:rPr>
-        <w:t xml:space="preserve"> </w:t>
-      </w:r>
-      <w:proofErr w:type="spellStart"/>
-      <w:r>
-        <w:rPr>
-          <w:rFonts w:ascii="Times New Roman" w:hAnsi="Times New Roman" w:cs="Times New Roman"/>
-          <w:sz w:val="28"/>
-          <w:szCs w:val="28"/>
-        </w:rPr>
-        <w:t>trong</w:t>
-      </w:r>
-      <w:proofErr w:type="spellEnd"/>
-      <w:r>
-        <w:rPr>
-          <w:rFonts w:ascii="Times New Roman" w:hAnsi="Times New Roman" w:cs="Times New Roman"/>
-          <w:sz w:val="28"/>
-          <w:szCs w:val="28"/>
-        </w:rPr>
-        <w:t xml:space="preserve"> </w:t>
-      </w:r>
-      <w:proofErr w:type="spellStart"/>
-      <w:r>
-        <w:rPr>
-          <w:rFonts w:ascii="Times New Roman" w:hAnsi="Times New Roman" w:cs="Times New Roman"/>
-          <w:sz w:val="28"/>
-          <w:szCs w:val="28"/>
-        </w:rPr>
-        <w:t>toàn</w:t>
-      </w:r>
-      <w:proofErr w:type="spellEnd"/>
-      <w:r>
-        <w:rPr>
-          <w:rFonts w:ascii="Times New Roman" w:hAnsi="Times New Roman" w:cs="Times New Roman"/>
-          <w:sz w:val="28"/>
-          <w:szCs w:val="28"/>
-        </w:rPr>
-        <w:t xml:space="preserve"> </w:t>
-      </w:r>
-      <w:proofErr w:type="spellStart"/>
-      <w:r>
-        <w:rPr>
-          <w:rFonts w:ascii="Times New Roman" w:hAnsi="Times New Roman" w:cs="Times New Roman"/>
-          <w:sz w:val="28"/>
-          <w:szCs w:val="28"/>
-        </w:rPr>
-        <w:t>bộ</w:t>
-      </w:r>
-      <w:proofErr w:type="spellEnd"/>
-      <w:r>
-        <w:rPr>
-          <w:rFonts w:ascii="Times New Roman" w:hAnsi="Times New Roman" w:cs="Times New Roman"/>
-          <w:sz w:val="28"/>
-          <w:szCs w:val="28"/>
-        </w:rPr>
-        <w:t xml:space="preserve"> </w:t>
-      </w:r>
-      <w:proofErr w:type="spellStart"/>
-      <w:r>
-        <w:rPr>
-          <w:rFonts w:ascii="Times New Roman" w:hAnsi="Times New Roman" w:cs="Times New Roman"/>
-          <w:sz w:val="28"/>
-          <w:szCs w:val="28"/>
-        </w:rPr>
-        <w:t>ứng</w:t>
-      </w:r>
-      <w:proofErr w:type="spellEnd"/>
-      <w:r>
-        <w:rPr>
-          <w:rFonts w:ascii="Times New Roman" w:hAnsi="Times New Roman" w:cs="Times New Roman"/>
-          <w:sz w:val="28"/>
-          <w:szCs w:val="28"/>
-        </w:rPr>
-        <w:t xml:space="preserve"> </w:t>
-      </w:r>
-      <w:proofErr w:type="spellStart"/>
-      <w:r>
-        <w:rPr>
-          <w:rFonts w:ascii="Times New Roman" w:hAnsi="Times New Roman" w:cs="Times New Roman"/>
-          <w:sz w:val="28"/>
-          <w:szCs w:val="28"/>
-        </w:rPr>
-        <w:t>dụng</w:t>
-      </w:r>
-      <w:proofErr w:type="spellEnd"/>
-      <w:r>
-        <w:rPr>
-          <w:rFonts w:ascii="Times New Roman" w:hAnsi="Times New Roman" w:cs="Times New Roman"/>
-          <w:sz w:val="28"/>
-          <w:szCs w:val="28"/>
-        </w:rPr>
-        <w:t xml:space="preserve">, </w:t>
-      </w:r>
-      <w:proofErr w:type="spellStart"/>
-      <w:r>
-        <w:rPr>
-          <w:rFonts w:ascii="Times New Roman" w:hAnsi="Times New Roman" w:cs="Times New Roman"/>
-          <w:sz w:val="28"/>
-          <w:szCs w:val="28"/>
-        </w:rPr>
-        <w:t>chẳng</w:t>
-      </w:r>
-      <w:proofErr w:type="spellEnd"/>
-      <w:r>
-        <w:rPr>
-          <w:rFonts w:ascii="Times New Roman" w:hAnsi="Times New Roman" w:cs="Times New Roman"/>
-          <w:sz w:val="28"/>
-          <w:szCs w:val="28"/>
-        </w:rPr>
-        <w:t xml:space="preserve"> </w:t>
-      </w:r>
-      <w:proofErr w:type="spellStart"/>
-      <w:r>
-        <w:rPr>
-          <w:rFonts w:ascii="Times New Roman" w:hAnsi="Times New Roman" w:cs="Times New Roman"/>
-          <w:sz w:val="28"/>
-          <w:szCs w:val="28"/>
-        </w:rPr>
-        <w:t>hạn</w:t>
-      </w:r>
-      <w:proofErr w:type="spellEnd"/>
-      <w:r>
-        <w:rPr>
-          <w:rFonts w:ascii="Times New Roman" w:hAnsi="Times New Roman" w:cs="Times New Roman"/>
-          <w:sz w:val="28"/>
-          <w:szCs w:val="28"/>
-        </w:rPr>
-        <w:t xml:space="preserve"> </w:t>
-      </w:r>
-      <w:proofErr w:type="spellStart"/>
-      <w:r>
-        <w:rPr>
-          <w:rFonts w:ascii="Times New Roman" w:hAnsi="Times New Roman" w:cs="Times New Roman"/>
-          <w:sz w:val="28"/>
-          <w:szCs w:val="28"/>
-        </w:rPr>
-        <w:t>như</w:t>
-      </w:r>
-      <w:proofErr w:type="spellEnd"/>
-      <w:r>
-        <w:rPr>
-          <w:rFonts w:ascii="Times New Roman" w:hAnsi="Times New Roman" w:cs="Times New Roman"/>
-          <w:sz w:val="28"/>
-          <w:szCs w:val="28"/>
-        </w:rPr>
-        <w:t xml:space="preserve"> </w:t>
-      </w:r>
-      <w:proofErr w:type="spellStart"/>
-      <w:r>
-        <w:rPr>
-          <w:rFonts w:ascii="Times New Roman" w:hAnsi="Times New Roman" w:cs="Times New Roman"/>
-          <w:sz w:val="28"/>
-          <w:szCs w:val="28"/>
-        </w:rPr>
-        <w:t>FirebaseAuth</w:t>
-      </w:r>
-      <w:proofErr w:type="spellEnd"/>
-      <w:r>
-        <w:rPr>
-          <w:rFonts w:ascii="Times New Roman" w:hAnsi="Times New Roman" w:cs="Times New Roman"/>
-          <w:sz w:val="28"/>
-          <w:szCs w:val="28"/>
-        </w:rPr>
-        <w:t xml:space="preserve"> </w:t>
-      </w:r>
-      <w:proofErr w:type="spellStart"/>
-      <w:r>
-        <w:rPr>
-          <w:rFonts w:ascii="Times New Roman" w:hAnsi="Times New Roman" w:cs="Times New Roman"/>
-          <w:sz w:val="28"/>
-          <w:szCs w:val="28"/>
-        </w:rPr>
-        <w:t>và</w:t>
-      </w:r>
-      <w:proofErr w:type="spellEnd"/>
-      <w:r>
-        <w:rPr>
-          <w:rFonts w:ascii="Times New Roman" w:hAnsi="Times New Roman" w:cs="Times New Roman"/>
-          <w:sz w:val="28"/>
-          <w:szCs w:val="28"/>
-        </w:rPr>
-        <w:t xml:space="preserve"> </w:t>
-      </w:r>
-      <w:proofErr w:type="spellStart"/>
-      <w:r>
-        <w:rPr>
-          <w:rFonts w:ascii="Times New Roman" w:hAnsi="Times New Roman" w:cs="Times New Roman"/>
-          <w:sz w:val="28"/>
-          <w:szCs w:val="28"/>
-        </w:rPr>
-        <w:t>FirebaseFirestore</w:t>
-      </w:r>
-      <w:proofErr w:type="spellEnd"/>
-      <w:r>
-        <w:rPr>
-          <w:rFonts w:ascii="Times New Roman" w:hAnsi="Times New Roman" w:cs="Times New Roman"/>
-          <w:sz w:val="28"/>
-          <w:szCs w:val="28"/>
-        </w:rPr>
-        <w:t>.</w:t>
-      </w:r>
-    </w:p>
-    <w:p>
-      <w:pPr>
-        <w:pStyle w:val="ListParagraph"/>
-        <w:ind w:left="1440"/>
-        <w:rPr>
-          <w:rFonts w:ascii="Times New Roman" w:hAnsi="Times New Roman" w:cs="Times New Roman"/>
-          <w:sz w:val="28"/>
-          <w:szCs w:val="28"/>
-        </w:rPr>
-      </w:pPr>
-      <w:r>
-        <w:rPr>
-          <w:rFonts w:ascii="Times New Roman" w:hAnsi="Times New Roman" w:cs="Times New Roman"/>
-          <w:sz w:val="28"/>
-          <w:szCs w:val="28"/>
-        </w:rPr>
-        <w:t xml:space="preserve">- </w:t>
-      </w:r>
-      <w:r>
-        <w:rPr>
-          <w:rFonts w:ascii="Times New Roman" w:hAnsi="Times New Roman" w:cs="Times New Roman"/>
-          <w:sz w:val="28"/>
-          <w:szCs w:val="28"/>
-        </w:rPr>
-        <w:t xml:space="preserve">Các </w:t>
-      </w:r>
-      <w:proofErr w:type="spellStart"/>
-      <w:r>
-        <w:rPr>
-          <w:rFonts w:ascii="Times New Roman" w:hAnsi="Times New Roman" w:cs="Times New Roman"/>
-          <w:sz w:val="28"/>
-          <w:szCs w:val="28"/>
-        </w:rPr>
-        <w:t>đối</w:t>
-      </w:r>
-      <w:proofErr w:type="spellEnd"/>
-      <w:r>
-        <w:rPr>
-          <w:rFonts w:ascii="Times New Roman" w:hAnsi="Times New Roman" w:cs="Times New Roman"/>
-          <w:sz w:val="28"/>
-          <w:szCs w:val="28"/>
-        </w:rPr>
-        <w:t xml:space="preserve"> </w:t>
-      </w:r>
-      <w:proofErr w:type="spellStart"/>
-      <w:r>
-        <w:rPr>
-          <w:rFonts w:ascii="Times New Roman" w:hAnsi="Times New Roman" w:cs="Times New Roman"/>
-          <w:sz w:val="28"/>
-          <w:szCs w:val="28"/>
-        </w:rPr>
-        <w:t>tượng</w:t>
-      </w:r>
-      <w:proofErr w:type="spellEnd"/>
-      <w:r>
-        <w:rPr>
-          <w:rFonts w:ascii="Times New Roman" w:hAnsi="Times New Roman" w:cs="Times New Roman"/>
-          <w:sz w:val="28"/>
-          <w:szCs w:val="28"/>
-        </w:rPr>
-        <w:t xml:space="preserve"> </w:t>
-      </w:r>
-      <w:proofErr w:type="spellStart"/>
-      <w:r>
-        <w:rPr>
-          <w:rFonts w:ascii="Times New Roman" w:hAnsi="Times New Roman" w:cs="Times New Roman"/>
-          <w:sz w:val="28"/>
-          <w:szCs w:val="28"/>
-        </w:rPr>
-        <w:t>này</w:t>
       </w:r>
       <w:proofErr w:type="spellEnd"/>
       <w:r>
@@ -18462,22 +17977,22 @@
           <w:szCs w:val="28"/>
           <w:lang w:val="vi-VN"/>
         </w:rPr>
+        <w:t>Mối quan hệ: SingletonComponent cung cấp (provides) các dependency giúp đảm bảo chỉ có 1 instance duy nhất.</w:t>
+      </w:r>
+    </w:p>
+    <w:p>
+      <w:pPr>
+        <w:jc w:val="center"/>
+        <w:rPr>
+          <w:lang w:val="vi-VN"/>
+        </w:rPr>
+      </w:pPr>
+      <w:r>
+        <w:rPr>
+          <w:noProof/>
+          <w:lang w:val="vi-VN"/>
+        </w:rPr>
         <w:lastRenderedPageBreak/>
-        <w:t>Mối quan hệ: SingletonComponent cung cấp (provides) các dependency giúp đảm bảo chỉ có 1 instance duy nhất.</w:t>
-      </w:r>
-    </w:p>
-    <w:p>
-      <w:pPr>
-        <w:jc w:val="center"/>
-        <w:rPr>
-          <w:lang w:val="vi-VN"/>
-        </w:rPr>
-      </w:pPr>
-      <w:r>
-        <w:rPr>
-          <w:noProof/>
-          <w:lang w:val="vi-VN"/>
-        </w:rPr>
         <w:drawing>
           <wp:inline distT="0" distB="0" distL="0" distR="0" wp14:anchorId="1058DBA8" wp14:editId="59F6A3B9">
             <wp:extent cx="6336030" cy="2987040"/>
@@ -18494,7 +18009,7 @@
                     <pic:cNvPicPr/>
                   </pic:nvPicPr>
                   <pic:blipFill>
-                    <a:blip r:embed="rId32">
+                    <a:blip r:embed="rId31">
                       <a:extLst>
                         <a:ext uri="{28A0092B-C50C-407E-A947-70E740481C1C}">
                           <a14:useLocalDpi xmlns:a14="http://schemas.microsoft.com/office/drawing/2010/main" val="0"/>
@@ -19740,25 +19255,7 @@
           <w:sz w:val="28"/>
           <w:szCs w:val="28"/>
         </w:rPr>
-        <w:t xml:space="preserve"> </w:t>
-      </w:r>
-      <w:proofErr w:type="gramStart"/>
-      <w:r>
-        <w:rPr>
-          <w:rFonts w:ascii="Times New Roman" w:hAnsi="Times New Roman" w:cs="Times New Roman"/>
-          <w:sz w:val="28"/>
-          <w:szCs w:val="28"/>
-        </w:rPr>
-        <w:t>create(</w:t>
-      </w:r>
-      <w:proofErr w:type="gramEnd"/>
-      <w:r>
-        <w:rPr>
-          <w:rFonts w:ascii="Times New Roman" w:hAnsi="Times New Roman" w:cs="Times New Roman"/>
-          <w:sz w:val="28"/>
-          <w:szCs w:val="28"/>
-        </w:rPr>
-        <w:t xml:space="preserve">type: String) → </w:t>
+        <w:t xml:space="preserve"> create(type: String) → </w:t>
       </w:r>
       <w:proofErr w:type="spellStart"/>
       <w:r>
@@ -20446,7 +19943,6 @@
           <w:szCs w:val="28"/>
           <w:lang w:val="vi-VN"/>
         </w:rPr>
-        <w:lastRenderedPageBreak/>
         <w:t>Mỗi ViewModel chứa logic để làm việc với UI tương ứng.</w:t>
       </w:r>
       <w:r>
@@ -20522,6 +20018,7 @@
           <w:sz w:val="28"/>
           <w:szCs w:val="28"/>
         </w:rPr>
+        <w:lastRenderedPageBreak/>
         <w:t xml:space="preserve">+ </w:t>
       </w:r>
       <w:proofErr w:type="spellStart"/>
@@ -21003,7 +20500,7 @@
                     <pic:cNvPicPr/>
                   </pic:nvPicPr>
                   <pic:blipFill>
-                    <a:blip r:embed="rId33">
+                    <a:blip r:embed="rId32">
                       <a:extLst>
                         <a:ext uri="{28A0092B-C50C-407E-A947-70E740481C1C}">
                           <a14:useLocalDpi xmlns:a14="http://schemas.microsoft.com/office/drawing/2010/main" val="0"/>
@@ -21108,15 +20605,7 @@
           <w:sz w:val="28"/>
           <w:szCs w:val="28"/>
         </w:rPr>
-        <w:t xml:space="preserve">- </w:t>
-      </w:r>
-      <w:r>
-        <w:rPr>
-          <w:rFonts w:ascii="Times New Roman" w:hAnsi="Times New Roman" w:cs="Times New Roman"/>
-          <w:sz w:val="28"/>
-          <w:szCs w:val="28"/>
-        </w:rPr>
-        <w:t xml:space="preserve">Repository Pattern </w:t>
+        <w:t xml:space="preserve">- Repository Pattern </w:t>
       </w:r>
       <w:proofErr w:type="spellStart"/>
       <w:r>
@@ -21712,15 +21201,7 @@
           <w:sz w:val="28"/>
           <w:szCs w:val="28"/>
         </w:rPr>
-        <w:t>-</w:t>
-      </w:r>
-      <w:r>
-        <w:rPr>
-          <w:rFonts w:ascii="Times New Roman" w:hAnsi="Times New Roman" w:cs="Times New Roman"/>
-          <w:sz w:val="28"/>
-          <w:szCs w:val="28"/>
-        </w:rPr>
-        <w:t xml:space="preserve"> Repository </w:t>
+        <w:t xml:space="preserve">- Repository </w:t>
       </w:r>
       <w:proofErr w:type="spellStart"/>
       <w:r>
@@ -22286,7 +21767,6 @@
           <w:szCs w:val="28"/>
           <w:lang w:val="vi-VN"/>
         </w:rPr>
-        <w:lastRenderedPageBreak/>
         <w:t>UseCase: Là nơi gọi đến Repository để thực hiện các hành động (CRUD).</w:t>
       </w:r>
     </w:p>
@@ -22335,6 +21815,7 @@
           <w:szCs w:val="28"/>
           <w:lang w:val="vi-VN"/>
         </w:rPr>
+        <w:lastRenderedPageBreak/>
         <w:t>RepositoryImpl: là lớp Implements thực hiện chi tiết cách lấy dữ liệu (Firestore, API,...).</w:t>
       </w:r>
     </w:p>
@@ -22379,7 +21860,7 @@
                     <pic:cNvPicPr/>
                   </pic:nvPicPr>
                   <pic:blipFill>
-                    <a:blip r:embed="rId34">
+                    <a:blip r:embed="rId33">
                       <a:extLst>
                         <a:ext uri="{28A0092B-C50C-407E-A947-70E740481C1C}">
                           <a14:useLocalDpi xmlns:a14="http://schemas.microsoft.com/office/drawing/2010/main" val="0"/>
@@ -22850,7 +22331,6 @@
                 <w:sz w:val="28"/>
                 <w:szCs w:val="28"/>
               </w:rPr>
-              <w:lastRenderedPageBreak/>
               <w:t>MVVM</w:t>
             </w:r>
           </w:p>
@@ -23027,6 +22507,7 @@
                 <w:sz w:val="28"/>
                 <w:szCs w:val="28"/>
               </w:rPr>
+              <w:lastRenderedPageBreak/>
               <w:t>Firebase</w:t>
             </w:r>
           </w:p>
@@ -25145,7 +24626,6 @@
           <w:szCs w:val="28"/>
           <w:lang w:val="vi-VN"/>
         </w:rPr>
-        <w:lastRenderedPageBreak/>
         <w:t>Tích hợp chức năng theo dõi chỉ số sức khỏe cơ bản (huyết áp, nhịp tim, BMI).</w:t>
       </w:r>
     </w:p>
@@ -25223,6 +24703,7 @@
           <w:szCs w:val="28"/>
           <w:lang w:val="vi-VN"/>
         </w:rPr>
+        <w:lastRenderedPageBreak/>
         <w:t>2. Hệ thống gợi ý thông minh (AI):</w:t>
       </w:r>
     </w:p>
@@ -25509,7 +24990,7 @@
       </w:r>
     </w:p>
     <w:sectPr>
-      <w:footerReference w:type="default" r:id="rId35"/>
+      <w:footerReference w:type="default" r:id="rId34"/>
       <w:pgSz w:w="12240" w:h="15840"/>
       <w:pgMar w:top="1440" w:right="1440" w:bottom="1440" w:left="1440" w:header="708" w:footer="708" w:gutter="0"/>
       <w:pgNumType w:start="0"/>
@@ -30985,6 +30466,7 @@
   <w:style w:type="character" w:default="1" w:styleId="DefaultParagraphFont">
     <w:name w:val="Default Paragraph Font"/>
     <w:uiPriority w:val="1"/>
+    <w:semiHidden/>
     <w:unhideWhenUsed/>
   </w:style>
   <w:style w:type="table" w:default="1" w:styleId="TableNormal">
@@ -31757,10 +31239,6 @@
 </file>
 
 <file path=customXml/item1.xml><?xml version="1.0" encoding="utf-8"?>
-<b:Sources xmlns:b="http://schemas.openxmlformats.org/officeDocument/2006/bibliography" xmlns="http://schemas.openxmlformats.org/officeDocument/2006/bibliography" SelectedStyle="\APASixthEditionOfficeOnline.xsl" StyleName="APA" Version="6"/>
-</file>
-
-<file path=customXml/item2.xml><?xml version="1.0" encoding="utf-8"?>
 <p:properties xmlns:p="http://schemas.microsoft.com/office/2006/metadata/properties" xmlns:xsi="http://www.w3.org/2001/XMLSchema-instance" xmlns:pc="http://schemas.microsoft.com/office/infopath/2007/PartnerControls">
   <documentManagement>
     <_activity xmlns="cf8e3f05-98df-4c12-9718-03092e234684" xsi:nil="true"/>
@@ -31768,16 +31246,11 @@
 </p:properties>
 </file>
 
-<file path=customXml/item3.xml><?xml version="1.0" encoding="utf-8"?>
-<?mso-contentType ?>
-<FormTemplates xmlns="http://schemas.microsoft.com/sharepoint/v3/contenttype/forms">
-  <Display>DocumentLibraryForm</Display>
-  <Edit>DocumentLibraryForm</Edit>
-  <New>DocumentLibraryForm</New>
-</FormTemplates>
+<file path=customXml/item2.xml><?xml version="1.0" encoding="utf-8"?>
+<b:Sources xmlns:b="http://schemas.openxmlformats.org/officeDocument/2006/bibliography" xmlns="http://schemas.openxmlformats.org/officeDocument/2006/bibliography" SelectedStyle="\APASixthEditionOfficeOnline.xsl" StyleName="APA" Version="6"/>
 </file>
 
-<file path=customXml/item4.xml><?xml version="1.0" encoding="utf-8"?>
+<file path=customXml/item3.xml><?xml version="1.0" encoding="utf-8"?>
 <ct:contentTypeSchema xmlns:ct="http://schemas.microsoft.com/office/2006/metadata/contentType" xmlns:ma="http://schemas.microsoft.com/office/2006/metadata/properties/metaAttributes" ct:_="" ma:_="" ma:contentTypeName="Tài liệu" ma:contentTypeID="0x010100F5861A6DD83DF941A60168F89A40ECA0" ma:contentTypeVersion="5" ma:contentTypeDescription="Tạo tài liệu mới." ma:contentTypeScope="" ma:versionID="e13dbb0b245c3b8f67ac501386ac3655">
   <xsd:schema xmlns:xsd="http://www.w3.org/2001/XMLSchema" xmlns:xs="http://www.w3.org/2001/XMLSchema" xmlns:p="http://schemas.microsoft.com/office/2006/metadata/properties" xmlns:ns3="cf8e3f05-98df-4c12-9718-03092e234684" targetNamespace="http://schemas.microsoft.com/office/2006/metadata/properties" ma:root="true" ma:fieldsID="cca59fbe048b7c97259e83ca18162d07" ns3:_="">
     <xsd:import namespace="cf8e3f05-98df-4c12-9718-03092e234684"/>
@@ -31927,15 +31400,16 @@
 </ct:contentTypeSchema>
 </file>
 
-<file path=customXml/itemProps1.xml><?xml version="1.0" encoding="utf-8"?>
-<ds:datastoreItem xmlns:ds="http://schemas.openxmlformats.org/officeDocument/2006/customXml" ds:itemID="{FDD274A0-0508-4583-840E-F8C462EDC16D}">
-  <ds:schemaRefs>
-    <ds:schemaRef ds:uri="http://schemas.openxmlformats.org/officeDocument/2006/bibliography"/>
-  </ds:schemaRefs>
-</ds:datastoreItem>
+<file path=customXml/item4.xml><?xml version="1.0" encoding="utf-8"?>
+<?mso-contentType ?>
+<FormTemplates xmlns="http://schemas.microsoft.com/sharepoint/v3/contenttype/forms">
+  <Display>DocumentLibraryForm</Display>
+  <Edit>DocumentLibraryForm</Edit>
+  <New>DocumentLibraryForm</New>
+</FormTemplates>
 </file>
 
-<file path=customXml/itemProps2.xml><?xml version="1.0" encoding="utf-8"?>
+<file path=customXml/itemProps1.xml><?xml version="1.0" encoding="utf-8"?>
 <ds:datastoreItem xmlns:ds="http://schemas.openxmlformats.org/officeDocument/2006/customXml" ds:itemID="{5D43DB10-3299-4B33-9749-E5F750BD399B}">
   <ds:schemaRefs>
     <ds:schemaRef ds:uri="http://schemas.microsoft.com/office/2006/metadata/properties"/>
@@ -31945,15 +31419,15 @@
 </ds:datastoreItem>
 </file>
 
-<file path=customXml/itemProps3.xml><?xml version="1.0" encoding="utf-8"?>
-<ds:datastoreItem xmlns:ds="http://schemas.openxmlformats.org/officeDocument/2006/customXml" ds:itemID="{631D1D55-B1AF-479F-920D-5E047877F53B}">
+<file path=customXml/itemProps2.xml><?xml version="1.0" encoding="utf-8"?>
+<ds:datastoreItem xmlns:ds="http://schemas.openxmlformats.org/officeDocument/2006/customXml" ds:itemID="{FDD274A0-0508-4583-840E-F8C462EDC16D}">
   <ds:schemaRefs>
-    <ds:schemaRef ds:uri="http://schemas.microsoft.com/sharepoint/v3/contenttype/forms"/>
+    <ds:schemaRef ds:uri="http://schemas.openxmlformats.org/officeDocument/2006/bibliography"/>
   </ds:schemaRefs>
 </ds:datastoreItem>
 </file>
 
-<file path=customXml/itemProps4.xml><?xml version="1.0" encoding="utf-8"?>
+<file path=customXml/itemProps3.xml><?xml version="1.0" encoding="utf-8"?>
 <ds:datastoreItem xmlns:ds="http://schemas.openxmlformats.org/officeDocument/2006/customXml" ds:itemID="{98310640-581C-4D4D-BBE0-3E3E44A7BE4B}">
   <ds:schemaRefs>
     <ds:schemaRef ds:uri="http://schemas.microsoft.com/office/2006/metadata/contentType"/>
@@ -31969,4 +31443,12 @@
     <ds:schemaRef ds:uri="http://schemas.microsoft.com/internal/obd"/>
   </ds:schemaRefs>
 </ds:datastoreItem>
+</file>
+
+<file path=customXml/itemProps4.xml><?xml version="1.0" encoding="utf-8"?>
+<ds:datastoreItem xmlns:ds="http://schemas.openxmlformats.org/officeDocument/2006/customXml" ds:itemID="{631D1D55-B1AF-479F-920D-5E047877F53B}">
+  <ds:schemaRefs>
+    <ds:schemaRef ds:uri="http://schemas.microsoft.com/sharepoint/v3/contenttype/forms"/>
+  </ds:schemaRefs>
+</ds:datastoreItem>
 </file>
</xml_diff>

<commit_message>
Modified Document & Design
</commit_message>
<xml_diff>
--- a/Documents/Các nội dung thực hành - BTL.docx
+++ b/Documents/Các nội dung thực hành - BTL.docx
@@ -13221,6 +13221,7 @@
       </w:pPr>
       <w:r>
         <w:rPr>
+          <w:noProof/>
           <w:lang w:val="vi-VN"/>
         </w:rPr>
         <w:drawing>
@@ -13361,6 +13362,7 @@
       </w:pPr>
       <w:r>
         <w:rPr>
+          <w:noProof/>
           <w:lang w:val="vi-VN"/>
         </w:rPr>
         <w:drawing>
@@ -14267,7 +14269,15 @@
           <w:szCs w:val="28"/>
           <w:lang w:val="vi-VN"/>
         </w:rPr>
-        <w:t>Phân tách rõ ràng giữa các tầng, dễ dàng mở rộng và bảo trì, có thể thay đổi tầng Data (Firebase, API,...) mà không ảnh hưởng đến logic nghiệp vụ hoặc giao diện người dùng:</w:t>
+        <w:t xml:space="preserve">Phân tách rõ ràng giữa các tầng, dễ dàng mở rộng và bảo trì, có thể thay đổi tầng Data (Firebase, API,...) mà không ảnh hưởng đến logic nghiệp vụ hoặc giao diện người </w:t>
+      </w:r>
+      <w:r>
+        <w:rPr>
+          <w:sz w:val="28"/>
+          <w:szCs w:val="28"/>
+          <w:lang w:val="vi-VN"/>
+        </w:rPr>
+        <w:t>dùng.</w:t>
       </w:r>
     </w:p>
     <w:p>
@@ -14291,6 +14301,97 @@
         </w:rPr>
         <w:lastRenderedPageBreak/>
         <w:t>Cấu trúc:</w:t>
+      </w:r>
+      <w:r>
+        <w:rPr>
+          <w:sz w:val="28"/>
+          <w:szCs w:val="28"/>
+          <w:lang w:val="vi-VN"/>
+        </w:rPr>
+        <w:t xml:space="preserve"> </w:t>
+      </w:r>
+    </w:p>
+    <w:p>
+      <w:pPr>
+        <w:pStyle w:val="ListParagraph"/>
+        <w:ind w:left="1080"/>
+        <w:rPr>
+          <w:sz w:val="28"/>
+          <w:szCs w:val="28"/>
+          <w:lang w:val="vi-VN"/>
+        </w:rPr>
+      </w:pPr>
+      <w:r>
+        <w:rPr>
+          <w:sz w:val="28"/>
+          <w:szCs w:val="28"/>
+          <w:lang w:val="vi-VN"/>
+        </w:rPr>
+        <w:t>UI Layer</w:t>
+      </w:r>
+      <w:r>
+        <w:rPr>
+          <w:sz w:val="28"/>
+          <w:szCs w:val="28"/>
+          <w:lang w:val="vi-VN"/>
+        </w:rPr>
+        <w:t xml:space="preserve"> → </w:t>
+      </w:r>
+      <w:r>
+        <w:rPr>
+          <w:sz w:val="28"/>
+          <w:szCs w:val="28"/>
+          <w:lang w:val="vi-VN"/>
+        </w:rPr>
+        <w:t>ViewModel Layer</w:t>
+      </w:r>
+      <w:r>
+        <w:rPr>
+          <w:sz w:val="28"/>
+          <w:szCs w:val="28"/>
+          <w:lang w:val="vi-VN"/>
+        </w:rPr>
+        <w:t xml:space="preserve"> → </w:t>
+      </w:r>
+      <w:r>
+        <w:rPr>
+          <w:sz w:val="28"/>
+          <w:szCs w:val="28"/>
+          <w:lang w:val="vi-VN"/>
+        </w:rPr>
+        <w:t>Domain Layer</w:t>
+      </w:r>
+      <w:r>
+        <w:rPr>
+          <w:sz w:val="28"/>
+          <w:szCs w:val="28"/>
+          <w:lang w:val="vi-VN"/>
+        </w:rPr>
+        <w:t xml:space="preserve"> → </w:t>
+      </w:r>
+      <w:r>
+        <w:rPr>
+          <w:sz w:val="28"/>
+          <w:szCs w:val="28"/>
+          <w:lang w:val="vi-VN"/>
+        </w:rPr>
+        <w:t>Data Layer</w:t>
+      </w:r>
+      <w:r>
+        <w:rPr>
+          <w:sz w:val="28"/>
+          <w:szCs w:val="28"/>
+          <w:lang w:val="vi-VN"/>
+        </w:rPr>
+        <w:t xml:space="preserve"> → </w:t>
+      </w:r>
+      <w:r>
+        <w:rPr>
+          <w:sz w:val="28"/>
+          <w:szCs w:val="28"/>
+          <w:lang w:val="vi-VN"/>
+        </w:rPr>
+        <w:t>Data Source Layer</w:t>
       </w:r>
     </w:p>
     <w:p>
@@ -14884,6 +14985,7 @@
           <w:szCs w:val="28"/>
           <w:lang w:val="vi-VN"/>
         </w:rPr>
+        <w:lastRenderedPageBreak/>
         <w:t>EventScreen nhận được thông báo và tự động cập nhật giao diện hiện thị danh sách/ số lượng người đăng ký.</w:t>
       </w:r>
     </w:p>
@@ -14899,7 +15001,6 @@
           <w:noProof/>
           <w:lang w:val="vi-VN"/>
         </w:rPr>
-        <w:lastRenderedPageBreak/>
         <w:drawing>
           <wp:inline distT="0" distB="0" distL="0" distR="0" wp14:anchorId="01F890B1" wp14:editId="582039C6">
             <wp:extent cx="6120000" cy="3405721"/>
@@ -16124,15 +16225,32 @@
                 <w:sz w:val="28"/>
                 <w:szCs w:val="28"/>
               </w:rPr>
-              <w:t>Framework</w:t>
-            </w:r>
+              <w:t xml:space="preserve">UI </w:t>
+            </w:r>
+            <w:proofErr w:type="spellStart"/>
+            <w:r>
+              <w:rPr>
+                <w:sz w:val="28"/>
+                <w:szCs w:val="28"/>
+              </w:rPr>
+              <w:t>ToolKit</w:t>
+            </w:r>
+            <w:proofErr w:type="spellEnd"/>
             <w:r>
               <w:rPr>
                 <w:sz w:val="28"/>
                 <w:szCs w:val="28"/>
                 <w:lang w:val="vi-VN"/>
               </w:rPr>
-              <w:t xml:space="preserve"> UI hiện đại cho Android</w:t>
+              <w:t xml:space="preserve"> </w:t>
+            </w:r>
+            <w:r>
+              <w:rPr>
+                <w:sz w:val="28"/>
+                <w:szCs w:val="28"/>
+                <w:lang w:val="vi-VN"/>
+              </w:rPr>
+              <w:t>hiện đại cho Android</w:t>
             </w:r>
           </w:p>
         </w:tc>
@@ -16887,39 +17005,7 @@
                 <w:sz w:val="28"/>
                 <w:szCs w:val="28"/>
               </w:rPr>
-              <w:t xml:space="preserve"> (avatar </w:t>
-            </w:r>
-            <w:proofErr w:type="spellStart"/>
-            <w:r>
-              <w:rPr>
-                <w:sz w:val="28"/>
-                <w:szCs w:val="28"/>
-              </w:rPr>
-              <w:t>người</w:t>
-            </w:r>
-            <w:proofErr w:type="spellEnd"/>
-            <w:r>
-              <w:rPr>
-                <w:sz w:val="28"/>
-                <w:szCs w:val="28"/>
-              </w:rPr>
-              <w:t xml:space="preserve"> </w:t>
-            </w:r>
-            <w:proofErr w:type="spellStart"/>
-            <w:r>
-              <w:rPr>
-                <w:sz w:val="28"/>
-                <w:szCs w:val="28"/>
-              </w:rPr>
-              <w:t>dùng</w:t>
-            </w:r>
-            <w:proofErr w:type="spellEnd"/>
-            <w:r>
-              <w:rPr>
-                <w:sz w:val="28"/>
-                <w:szCs w:val="28"/>
-              </w:rPr>
-              <w:t xml:space="preserve">, </w:t>
+              <w:t xml:space="preserve"> (</w:t>
             </w:r>
             <w:proofErr w:type="spellStart"/>
             <w:r>
@@ -21281,23 +21367,7 @@
           <w:i/>
           <w:iCs/>
         </w:rPr>
-        <w:t xml:space="preserve"> </w:t>
-      </w:r>
-      <w:proofErr w:type="spellStart"/>
-      <w:r>
-        <w:rPr>
-          <w:i/>
-          <w:iCs/>
-        </w:rPr>
-        <w:t>ơn</w:t>
-      </w:r>
-      <w:proofErr w:type="spellEnd"/>
-      <w:r>
-        <w:rPr>
-          <w:i/>
-          <w:iCs/>
-        </w:rPr>
-        <w:t>!</w:t>
+        <w:t xml:space="preserve"> ơn!</w:t>
       </w:r>
     </w:p>
     <w:p>
@@ -28508,7 +28578,6 @@
   <w:style w:type="character" w:default="1" w:styleId="DefaultParagraphFont">
     <w:name w:val="Default Paragraph Font"/>
     <w:uiPriority w:val="1"/>
-    <w:semiHidden/>
     <w:unhideWhenUsed/>
   </w:style>
   <w:style w:type="table" w:default="1" w:styleId="TableNormal">

</xml_diff>